<commit_message>
Add modifications about documentation
</commit_message>
<xml_diff>
--- a/01-Documents/Reports/X-TPI-Damloup-GestionStockDeMontres-Rapport.docx
+++ b/01-Documents/Reports/X-TPI-Damloup-GestionStockDeMontres-Rapport.docx
@@ -212,9 +212,10 @@
         <w:pStyle w:val="TM1"/>
         <w:rPr>
           <w:rFonts w:asciiTheme="minorHAnsi" w:eastAsiaTheme="minorEastAsia" w:hAnsiTheme="minorHAnsi" w:cstheme="minorBidi"/>
-          <w:sz w:val="22"/>
-          <w:szCs w:val="22"/>
-          <w:lang w:val="fr-CH" w:eastAsia="fr-CH"/>
+          <w:kern w:val="2"/>
+          <w:szCs w:val="24"/>
+          <w:lang w:val="en-US" w:eastAsia="en-US"/>
+          <w14:ligatures w14:val="standardContextual"/>
         </w:rPr>
       </w:pPr>
       <w:r>
@@ -226,7 +227,7 @@
       <w:r>
         <w:fldChar w:fldCharType="separate"/>
       </w:r>
-      <w:hyperlink w:anchor="_Toc499021832" w:history="1">
+      <w:hyperlink w:anchor="_Toc166682314" w:history="1">
         <w:r>
           <w:rPr>
             <w:rStyle w:val="Lienhypertexte"/>
@@ -236,9 +237,10 @@
         <w:r>
           <w:rPr>
             <w:rFonts w:asciiTheme="minorHAnsi" w:eastAsiaTheme="minorEastAsia" w:hAnsiTheme="minorHAnsi" w:cstheme="minorBidi"/>
-            <w:sz w:val="22"/>
-            <w:szCs w:val="22"/>
-            <w:lang w:val="fr-CH" w:eastAsia="fr-CH"/>
+            <w:kern w:val="2"/>
+            <w:szCs w:val="24"/>
+            <w:lang w:val="en-US" w:eastAsia="en-US"/>
+            <w14:ligatures w14:val="standardContextual"/>
           </w:rPr>
           <w:tab/>
         </w:r>
@@ -264,7 +266,7 @@
           <w:rPr>
             <w:webHidden/>
           </w:rPr>
-          <w:instrText xml:space="preserve"> PAGEREF _Toc499021832 \h </w:instrText>
+          <w:instrText xml:space="preserve"> PAGEREF _Toc166682314 \h </w:instrText>
         </w:r>
         <w:r>
           <w:rPr>
@@ -301,15 +303,17 @@
         <w:rPr>
           <w:rFonts w:asciiTheme="minorHAnsi" w:eastAsiaTheme="minorEastAsia" w:hAnsiTheme="minorHAnsi" w:cstheme="minorBidi"/>
           <w:noProof/>
-          <w:sz w:val="22"/>
-          <w:szCs w:val="22"/>
-          <w:lang w:val="fr-CH" w:eastAsia="fr-CH"/>
-        </w:rPr>
-      </w:pPr>
-      <w:hyperlink w:anchor="_Toc499021833" w:history="1">
+          <w:kern w:val="2"/>
+          <w:szCs w:val="24"/>
+          <w:lang w:val="en-US" w:eastAsia="en-US"/>
+          <w14:ligatures w14:val="standardContextual"/>
+        </w:rPr>
+      </w:pPr>
+      <w:hyperlink w:anchor="_Toc166682315" w:history="1">
         <w:r>
           <w:rPr>
             <w:rStyle w:val="Lienhypertexte"/>
+            <w:iCs/>
             <w:noProof/>
           </w:rPr>
           <w:t>1.1</w:t>
@@ -318,15 +322,17 @@
           <w:rPr>
             <w:rFonts w:asciiTheme="minorHAnsi" w:eastAsiaTheme="minorEastAsia" w:hAnsiTheme="minorHAnsi" w:cstheme="minorBidi"/>
             <w:noProof/>
-            <w:sz w:val="22"/>
-            <w:szCs w:val="22"/>
-            <w:lang w:val="fr-CH" w:eastAsia="fr-CH"/>
+            <w:kern w:val="2"/>
+            <w:szCs w:val="24"/>
+            <w:lang w:val="en-US" w:eastAsia="en-US"/>
+            <w14:ligatures w14:val="standardContextual"/>
           </w:rPr>
           <w:tab/>
         </w:r>
         <w:r>
           <w:rPr>
             <w:rStyle w:val="Lienhypertexte"/>
+            <w:iCs/>
             <w:noProof/>
           </w:rPr>
           <w:t>Introduction</w:t>
@@ -350,7 +356,7 @@
             <w:noProof/>
             <w:webHidden/>
           </w:rPr>
-          <w:instrText xml:space="preserve"> PAGEREF _Toc499021833 \h </w:instrText>
+          <w:instrText xml:space="preserve"> PAGEREF _Toc166682315 \h </w:instrText>
         </w:r>
         <w:r>
           <w:rPr>
@@ -391,15 +397,17 @@
         <w:rPr>
           <w:rFonts w:asciiTheme="minorHAnsi" w:eastAsiaTheme="minorEastAsia" w:hAnsiTheme="minorHAnsi" w:cstheme="minorBidi"/>
           <w:noProof/>
-          <w:sz w:val="22"/>
-          <w:szCs w:val="22"/>
-          <w:lang w:val="fr-CH" w:eastAsia="fr-CH"/>
-        </w:rPr>
-      </w:pPr>
-      <w:hyperlink w:anchor="_Toc499021834" w:history="1">
+          <w:kern w:val="2"/>
+          <w:szCs w:val="24"/>
+          <w:lang w:val="en-US" w:eastAsia="en-US"/>
+          <w14:ligatures w14:val="standardContextual"/>
+        </w:rPr>
+      </w:pPr>
+      <w:hyperlink w:anchor="_Toc166682316" w:history="1">
         <w:r>
           <w:rPr>
             <w:rStyle w:val="Lienhypertexte"/>
+            <w:iCs/>
             <w:noProof/>
           </w:rPr>
           <w:t>1.2</w:t>
@@ -408,15 +416,17 @@
           <w:rPr>
             <w:rFonts w:asciiTheme="minorHAnsi" w:eastAsiaTheme="minorEastAsia" w:hAnsiTheme="minorHAnsi" w:cstheme="minorBidi"/>
             <w:noProof/>
-            <w:sz w:val="22"/>
-            <w:szCs w:val="22"/>
-            <w:lang w:val="fr-CH" w:eastAsia="fr-CH"/>
+            <w:kern w:val="2"/>
+            <w:szCs w:val="24"/>
+            <w:lang w:val="en-US" w:eastAsia="en-US"/>
+            <w14:ligatures w14:val="standardContextual"/>
           </w:rPr>
           <w:tab/>
         </w:r>
         <w:r>
           <w:rPr>
             <w:rStyle w:val="Lienhypertexte"/>
+            <w:iCs/>
             <w:noProof/>
           </w:rPr>
           <w:t>Objectifs</w:t>
@@ -440,7 +450,7 @@
             <w:noProof/>
             <w:webHidden/>
           </w:rPr>
-          <w:instrText xml:space="preserve"> PAGEREF _Toc499021834 \h </w:instrText>
+          <w:instrText xml:space="preserve"> PAGEREF _Toc166682316 \h </w:instrText>
         </w:r>
         <w:r>
           <w:rPr>
@@ -481,15 +491,17 @@
         <w:rPr>
           <w:rFonts w:asciiTheme="minorHAnsi" w:eastAsiaTheme="minorEastAsia" w:hAnsiTheme="minorHAnsi" w:cstheme="minorBidi"/>
           <w:noProof/>
-          <w:sz w:val="22"/>
-          <w:szCs w:val="22"/>
-          <w:lang w:val="fr-CH" w:eastAsia="fr-CH"/>
-        </w:rPr>
-      </w:pPr>
-      <w:hyperlink w:anchor="_Toc499021835" w:history="1">
+          <w:kern w:val="2"/>
+          <w:szCs w:val="24"/>
+          <w:lang w:val="en-US" w:eastAsia="en-US"/>
+          <w14:ligatures w14:val="standardContextual"/>
+        </w:rPr>
+      </w:pPr>
+      <w:hyperlink w:anchor="_Toc166682317" w:history="1">
         <w:r>
           <w:rPr>
             <w:rStyle w:val="Lienhypertexte"/>
+            <w:iCs/>
             <w:noProof/>
           </w:rPr>
           <w:t>1.3</w:t>
@@ -498,15 +510,17 @@
           <w:rPr>
             <w:rFonts w:asciiTheme="minorHAnsi" w:eastAsiaTheme="minorEastAsia" w:hAnsiTheme="minorHAnsi" w:cstheme="minorBidi"/>
             <w:noProof/>
-            <w:sz w:val="22"/>
-            <w:szCs w:val="22"/>
-            <w:lang w:val="fr-CH" w:eastAsia="fr-CH"/>
+            <w:kern w:val="2"/>
+            <w:szCs w:val="24"/>
+            <w:lang w:val="en-US" w:eastAsia="en-US"/>
+            <w14:ligatures w14:val="standardContextual"/>
           </w:rPr>
           <w:tab/>
         </w:r>
         <w:r>
           <w:rPr>
             <w:rStyle w:val="Lienhypertexte"/>
+            <w:iCs/>
             <w:noProof/>
           </w:rPr>
           <w:t>Planification initiale</w:t>
@@ -530,7 +544,7 @@
             <w:noProof/>
             <w:webHidden/>
           </w:rPr>
-          <w:instrText xml:space="preserve"> PAGEREF _Toc499021835 \h </w:instrText>
+          <w:instrText xml:space="preserve"> PAGEREF _Toc166682317 \h </w:instrText>
         </w:r>
         <w:r>
           <w:rPr>
@@ -563,15 +577,108 @@
     </w:p>
     <w:p>
       <w:pPr>
+        <w:pStyle w:val="TM3"/>
+        <w:tabs>
+          <w:tab w:val="left" w:pos="1200"/>
+          <w:tab w:val="right" w:leader="dot" w:pos="9060"/>
+        </w:tabs>
+        <w:rPr>
+          <w:rFonts w:asciiTheme="minorHAnsi" w:eastAsiaTheme="minorEastAsia" w:hAnsiTheme="minorHAnsi" w:cstheme="minorBidi"/>
+          <w:noProof/>
+          <w:kern w:val="2"/>
+          <w:szCs w:val="24"/>
+          <w:lang w:val="en-US" w:eastAsia="en-US"/>
+          <w14:ligatures w14:val="standardContextual"/>
+        </w:rPr>
+      </w:pPr>
+      <w:hyperlink w:anchor="_Toc166682318" w:history="1">
+        <w:r>
+          <w:rPr>
+            <w:rStyle w:val="Lienhypertexte"/>
+            <w:noProof/>
+          </w:rPr>
+          <w:t>1.3.1</w:t>
+        </w:r>
+        <w:r>
+          <w:rPr>
+            <w:rFonts w:asciiTheme="minorHAnsi" w:eastAsiaTheme="minorEastAsia" w:hAnsiTheme="minorHAnsi" w:cstheme="minorBidi"/>
+            <w:noProof/>
+            <w:kern w:val="2"/>
+            <w:szCs w:val="24"/>
+            <w:lang w:val="en-US" w:eastAsia="en-US"/>
+            <w14:ligatures w14:val="standardContextual"/>
+          </w:rPr>
+          <w:tab/>
+        </w:r>
+        <w:r>
+          <w:rPr>
+            <w:rStyle w:val="Lienhypertexte"/>
+            <w:noProof/>
+          </w:rPr>
+          <w:t>Répartition du temps prévu en %</w:t>
+        </w:r>
+        <w:r>
+          <w:rPr>
+            <w:noProof/>
+            <w:webHidden/>
+          </w:rPr>
+          <w:tab/>
+        </w:r>
+        <w:r>
+          <w:rPr>
+            <w:noProof/>
+            <w:webHidden/>
+          </w:rPr>
+          <w:fldChar w:fldCharType="begin"/>
+        </w:r>
+        <w:r>
+          <w:rPr>
+            <w:noProof/>
+            <w:webHidden/>
+          </w:rPr>
+          <w:instrText xml:space="preserve"> PAGEREF _Toc166682318 \h </w:instrText>
+        </w:r>
+        <w:r>
+          <w:rPr>
+            <w:noProof/>
+            <w:webHidden/>
+          </w:rPr>
+        </w:r>
+        <w:r>
+          <w:rPr>
+            <w:noProof/>
+            <w:webHidden/>
+          </w:rPr>
+          <w:fldChar w:fldCharType="separate"/>
+        </w:r>
+        <w:r>
+          <w:rPr>
+            <w:noProof/>
+            <w:webHidden/>
+          </w:rPr>
+          <w:t>5</w:t>
+        </w:r>
+        <w:r>
+          <w:rPr>
+            <w:noProof/>
+            <w:webHidden/>
+          </w:rPr>
+          <w:fldChar w:fldCharType="end"/>
+        </w:r>
+      </w:hyperlink>
+    </w:p>
+    <w:p>
+      <w:pPr>
         <w:pStyle w:val="TM1"/>
         <w:rPr>
           <w:rFonts w:asciiTheme="minorHAnsi" w:eastAsiaTheme="minorEastAsia" w:hAnsiTheme="minorHAnsi" w:cstheme="minorBidi"/>
-          <w:sz w:val="22"/>
-          <w:szCs w:val="22"/>
-          <w:lang w:val="fr-CH" w:eastAsia="fr-CH"/>
-        </w:rPr>
-      </w:pPr>
-      <w:hyperlink w:anchor="_Toc499021836" w:history="1">
+          <w:kern w:val="2"/>
+          <w:szCs w:val="24"/>
+          <w:lang w:val="en-US" w:eastAsia="en-US"/>
+          <w14:ligatures w14:val="standardContextual"/>
+        </w:rPr>
+      </w:pPr>
+      <w:hyperlink w:anchor="_Toc166682319" w:history="1">
         <w:r>
           <w:rPr>
             <w:rStyle w:val="Lienhypertexte"/>
@@ -581,9 +688,10 @@
         <w:r>
           <w:rPr>
             <w:rFonts w:asciiTheme="minorHAnsi" w:eastAsiaTheme="minorEastAsia" w:hAnsiTheme="minorHAnsi" w:cstheme="minorBidi"/>
-            <w:sz w:val="22"/>
-            <w:szCs w:val="22"/>
-            <w:lang w:val="fr-CH" w:eastAsia="fr-CH"/>
+            <w:kern w:val="2"/>
+            <w:szCs w:val="24"/>
+            <w:lang w:val="en-US" w:eastAsia="en-US"/>
+            <w14:ligatures w14:val="standardContextual"/>
           </w:rPr>
           <w:tab/>
         </w:r>
@@ -609,7 +717,7 @@
           <w:rPr>
             <w:webHidden/>
           </w:rPr>
-          <w:instrText xml:space="preserve"> PAGEREF _Toc499021836 \h </w:instrText>
+          <w:instrText xml:space="preserve"> PAGEREF _Toc166682319 \h </w:instrText>
         </w:r>
         <w:r>
           <w:rPr>
@@ -646,15 +754,17 @@
         <w:rPr>
           <w:rFonts w:asciiTheme="minorHAnsi" w:eastAsiaTheme="minorEastAsia" w:hAnsiTheme="minorHAnsi" w:cstheme="minorBidi"/>
           <w:noProof/>
-          <w:sz w:val="22"/>
-          <w:szCs w:val="22"/>
-          <w:lang w:val="fr-CH" w:eastAsia="fr-CH"/>
-        </w:rPr>
-      </w:pPr>
-      <w:hyperlink w:anchor="_Toc499021837" w:history="1">
+          <w:kern w:val="2"/>
+          <w:szCs w:val="24"/>
+          <w:lang w:val="en-US" w:eastAsia="en-US"/>
+          <w14:ligatures w14:val="standardContextual"/>
+        </w:rPr>
+      </w:pPr>
+      <w:hyperlink w:anchor="_Toc166682320" w:history="1">
         <w:r>
           <w:rPr>
             <w:rStyle w:val="Lienhypertexte"/>
+            <w:iCs/>
             <w:noProof/>
           </w:rPr>
           <w:t>2.1</w:t>
@@ -663,15 +773,17 @@
           <w:rPr>
             <w:rFonts w:asciiTheme="minorHAnsi" w:eastAsiaTheme="minorEastAsia" w:hAnsiTheme="minorHAnsi" w:cstheme="minorBidi"/>
             <w:noProof/>
-            <w:sz w:val="22"/>
-            <w:szCs w:val="22"/>
-            <w:lang w:val="fr-CH" w:eastAsia="fr-CH"/>
+            <w:kern w:val="2"/>
+            <w:szCs w:val="24"/>
+            <w:lang w:val="en-US" w:eastAsia="en-US"/>
+            <w14:ligatures w14:val="standardContextual"/>
           </w:rPr>
           <w:tab/>
         </w:r>
         <w:r>
           <w:rPr>
             <w:rStyle w:val="Lienhypertexte"/>
+            <w:iCs/>
             <w:noProof/>
           </w:rPr>
           <w:t>Concept</w:t>
@@ -695,7 +807,99 @@
             <w:noProof/>
             <w:webHidden/>
           </w:rPr>
-          <w:instrText xml:space="preserve"> PAGEREF _Toc499021837 \h </w:instrText>
+          <w:instrText xml:space="preserve"> PAGEREF _Toc166682320 \h </w:instrText>
+        </w:r>
+        <w:r>
+          <w:rPr>
+            <w:noProof/>
+            <w:webHidden/>
+          </w:rPr>
+        </w:r>
+        <w:r>
+          <w:rPr>
+            <w:noProof/>
+            <w:webHidden/>
+          </w:rPr>
+          <w:fldChar w:fldCharType="separate"/>
+        </w:r>
+        <w:r>
+          <w:rPr>
+            <w:noProof/>
+            <w:webHidden/>
+          </w:rPr>
+          <w:t>5</w:t>
+        </w:r>
+        <w:r>
+          <w:rPr>
+            <w:noProof/>
+            <w:webHidden/>
+          </w:rPr>
+          <w:fldChar w:fldCharType="end"/>
+        </w:r>
+      </w:hyperlink>
+    </w:p>
+    <w:p>
+      <w:pPr>
+        <w:pStyle w:val="TM3"/>
+        <w:tabs>
+          <w:tab w:val="left" w:pos="1200"/>
+          <w:tab w:val="right" w:leader="dot" w:pos="9060"/>
+        </w:tabs>
+        <w:rPr>
+          <w:rFonts w:asciiTheme="minorHAnsi" w:eastAsiaTheme="minorEastAsia" w:hAnsiTheme="minorHAnsi" w:cstheme="minorBidi"/>
+          <w:noProof/>
+          <w:kern w:val="2"/>
+          <w:szCs w:val="24"/>
+          <w:lang w:val="en-US" w:eastAsia="en-US"/>
+          <w14:ligatures w14:val="standardContextual"/>
+        </w:rPr>
+      </w:pPr>
+      <w:hyperlink w:anchor="_Toc166682321" w:history="1">
+        <w:r>
+          <w:rPr>
+            <w:rStyle w:val="Lienhypertexte"/>
+            <w:noProof/>
+          </w:rPr>
+          <w:t>2.1.1</w:t>
+        </w:r>
+        <w:r>
+          <w:rPr>
+            <w:rFonts w:asciiTheme="minorHAnsi" w:eastAsiaTheme="minorEastAsia" w:hAnsiTheme="minorHAnsi" w:cstheme="minorBidi"/>
+            <w:noProof/>
+            <w:kern w:val="2"/>
+            <w:szCs w:val="24"/>
+            <w:lang w:val="en-US" w:eastAsia="en-US"/>
+            <w14:ligatures w14:val="standardContextual"/>
+          </w:rPr>
+          <w:tab/>
+        </w:r>
+        <w:r>
+          <w:rPr>
+            <w:rStyle w:val="Lienhypertexte"/>
+            <w:noProof/>
+          </w:rPr>
+          <w:t>Maquettes</w:t>
+        </w:r>
+        <w:r>
+          <w:rPr>
+            <w:noProof/>
+            <w:webHidden/>
+          </w:rPr>
+          <w:tab/>
+        </w:r>
+        <w:r>
+          <w:rPr>
+            <w:noProof/>
+            <w:webHidden/>
+          </w:rPr>
+          <w:fldChar w:fldCharType="begin"/>
+        </w:r>
+        <w:r>
+          <w:rPr>
+            <w:noProof/>
+            <w:webHidden/>
+          </w:rPr>
+          <w:instrText xml:space="preserve"> PAGEREF _Toc166682321 \h </w:instrText>
         </w:r>
         <w:r>
           <w:rPr>
@@ -736,15 +940,17 @@
         <w:rPr>
           <w:rFonts w:asciiTheme="minorHAnsi" w:eastAsiaTheme="minorEastAsia" w:hAnsiTheme="minorHAnsi" w:cstheme="minorBidi"/>
           <w:noProof/>
-          <w:sz w:val="22"/>
-          <w:szCs w:val="22"/>
-          <w:lang w:val="fr-CH" w:eastAsia="fr-CH"/>
-        </w:rPr>
-      </w:pPr>
-      <w:hyperlink w:anchor="_Toc499021838" w:history="1">
+          <w:kern w:val="2"/>
+          <w:szCs w:val="24"/>
+          <w:lang w:val="en-US" w:eastAsia="en-US"/>
+          <w14:ligatures w14:val="standardContextual"/>
+        </w:rPr>
+      </w:pPr>
+      <w:hyperlink w:anchor="_Toc166682322" w:history="1">
         <w:r>
           <w:rPr>
             <w:rStyle w:val="Lienhypertexte"/>
+            <w:iCs/>
             <w:noProof/>
           </w:rPr>
           <w:t>2.2</w:t>
@@ -753,15 +959,17 @@
           <w:rPr>
             <w:rFonts w:asciiTheme="minorHAnsi" w:eastAsiaTheme="minorEastAsia" w:hAnsiTheme="minorHAnsi" w:cstheme="minorBidi"/>
             <w:noProof/>
-            <w:sz w:val="22"/>
-            <w:szCs w:val="22"/>
-            <w:lang w:val="fr-CH" w:eastAsia="fr-CH"/>
+            <w:kern w:val="2"/>
+            <w:szCs w:val="24"/>
+            <w:lang w:val="en-US" w:eastAsia="en-US"/>
+            <w14:ligatures w14:val="standardContextual"/>
           </w:rPr>
           <w:tab/>
         </w:r>
         <w:r>
           <w:rPr>
             <w:rStyle w:val="Lienhypertexte"/>
+            <w:iCs/>
             <w:noProof/>
           </w:rPr>
           <w:t>Stratégie de test</w:t>
@@ -785,7 +993,7 @@
             <w:noProof/>
             <w:webHidden/>
           </w:rPr>
-          <w:instrText xml:space="preserve"> PAGEREF _Toc499021838 \h </w:instrText>
+          <w:instrText xml:space="preserve"> PAGEREF _Toc166682322 \h </w:instrText>
         </w:r>
         <w:r>
           <w:rPr>
@@ -826,15 +1034,17 @@
         <w:rPr>
           <w:rFonts w:asciiTheme="minorHAnsi" w:eastAsiaTheme="minorEastAsia" w:hAnsiTheme="minorHAnsi" w:cstheme="minorBidi"/>
           <w:noProof/>
-          <w:sz w:val="22"/>
-          <w:szCs w:val="22"/>
-          <w:lang w:val="fr-CH" w:eastAsia="fr-CH"/>
-        </w:rPr>
-      </w:pPr>
-      <w:hyperlink w:anchor="_Toc499021839" w:history="1">
+          <w:kern w:val="2"/>
+          <w:szCs w:val="24"/>
+          <w:lang w:val="en-US" w:eastAsia="en-US"/>
+          <w14:ligatures w14:val="standardContextual"/>
+        </w:rPr>
+      </w:pPr>
+      <w:hyperlink w:anchor="_Toc166682323" w:history="1">
         <w:r>
           <w:rPr>
             <w:rStyle w:val="Lienhypertexte"/>
+            <w:iCs/>
             <w:noProof/>
           </w:rPr>
           <w:t>2.3</w:t>
@@ -843,9 +1053,10 @@
           <w:rPr>
             <w:rFonts w:asciiTheme="minorHAnsi" w:eastAsiaTheme="minorEastAsia" w:hAnsiTheme="minorHAnsi" w:cstheme="minorBidi"/>
             <w:noProof/>
-            <w:sz w:val="22"/>
-            <w:szCs w:val="22"/>
-            <w:lang w:val="fr-CH" w:eastAsia="fr-CH"/>
+            <w:kern w:val="2"/>
+            <w:szCs w:val="24"/>
+            <w:lang w:val="en-US" w:eastAsia="en-US"/>
+            <w14:ligatures w14:val="standardContextual"/>
           </w:rPr>
           <w:tab/>
         </w:r>
@@ -876,7 +1087,7 @@
             <w:noProof/>
             <w:webHidden/>
           </w:rPr>
-          <w:instrText xml:space="preserve"> PAGEREF _Toc499021839 \h </w:instrText>
+          <w:instrText xml:space="preserve"> PAGEREF _Toc166682323 \h </w:instrText>
         </w:r>
         <w:r>
           <w:rPr>
@@ -896,7 +1107,7 @@
             <w:noProof/>
             <w:webHidden/>
           </w:rPr>
-          <w:t>8</w:t>
+          <w:t>9</w:t>
         </w:r>
         <w:r>
           <w:rPr>
@@ -917,15 +1128,17 @@
         <w:rPr>
           <w:rFonts w:asciiTheme="minorHAnsi" w:eastAsiaTheme="minorEastAsia" w:hAnsiTheme="minorHAnsi" w:cstheme="minorBidi"/>
           <w:noProof/>
-          <w:sz w:val="22"/>
-          <w:szCs w:val="22"/>
-          <w:lang w:val="fr-CH" w:eastAsia="fr-CH"/>
-        </w:rPr>
-      </w:pPr>
-      <w:hyperlink w:anchor="_Toc499021840" w:history="1">
+          <w:kern w:val="2"/>
+          <w:szCs w:val="24"/>
+          <w:lang w:val="en-US" w:eastAsia="en-US"/>
+          <w14:ligatures w14:val="standardContextual"/>
+        </w:rPr>
+      </w:pPr>
+      <w:hyperlink w:anchor="_Toc166682324" w:history="1">
         <w:r>
           <w:rPr>
             <w:rStyle w:val="Lienhypertexte"/>
+            <w:iCs/>
             <w:noProof/>
           </w:rPr>
           <w:t>2.4</w:t>
@@ -934,15 +1147,17 @@
           <w:rPr>
             <w:rFonts w:asciiTheme="minorHAnsi" w:eastAsiaTheme="minorEastAsia" w:hAnsiTheme="minorHAnsi" w:cstheme="minorBidi"/>
             <w:noProof/>
-            <w:sz w:val="22"/>
-            <w:szCs w:val="22"/>
-            <w:lang w:val="fr-CH" w:eastAsia="fr-CH"/>
+            <w:kern w:val="2"/>
+            <w:szCs w:val="24"/>
+            <w:lang w:val="en-US" w:eastAsia="en-US"/>
+            <w14:ligatures w14:val="standardContextual"/>
           </w:rPr>
           <w:tab/>
         </w:r>
         <w:r>
           <w:rPr>
             <w:rStyle w:val="Lienhypertexte"/>
+            <w:iCs/>
             <w:noProof/>
           </w:rPr>
           <w:t>Planification</w:t>
@@ -966,7 +1181,7 @@
             <w:noProof/>
             <w:webHidden/>
           </w:rPr>
-          <w:instrText xml:space="preserve"> PAGEREF _Toc499021840 \h </w:instrText>
+          <w:instrText xml:space="preserve"> PAGEREF _Toc166682324 \h </w:instrText>
         </w:r>
         <w:r>
           <w:rPr>
@@ -1007,15 +1222,17 @@
         <w:rPr>
           <w:rFonts w:asciiTheme="minorHAnsi" w:eastAsiaTheme="minorEastAsia" w:hAnsiTheme="minorHAnsi" w:cstheme="minorBidi"/>
           <w:noProof/>
-          <w:sz w:val="22"/>
-          <w:szCs w:val="22"/>
-          <w:lang w:val="fr-CH" w:eastAsia="fr-CH"/>
-        </w:rPr>
-      </w:pPr>
-      <w:hyperlink w:anchor="_Toc499021841" w:history="1">
+          <w:kern w:val="2"/>
+          <w:szCs w:val="24"/>
+          <w:lang w:val="en-US" w:eastAsia="en-US"/>
+          <w14:ligatures w14:val="standardContextual"/>
+        </w:rPr>
+      </w:pPr>
+      <w:hyperlink w:anchor="_Toc166682325" w:history="1">
         <w:r>
           <w:rPr>
             <w:rStyle w:val="Lienhypertexte"/>
+            <w:iCs/>
             <w:noProof/>
           </w:rPr>
           <w:t>2.5</w:t>
@@ -1024,15 +1241,17 @@
           <w:rPr>
             <w:rFonts w:asciiTheme="minorHAnsi" w:eastAsiaTheme="minorEastAsia" w:hAnsiTheme="minorHAnsi" w:cstheme="minorBidi"/>
             <w:noProof/>
-            <w:sz w:val="22"/>
-            <w:szCs w:val="22"/>
-            <w:lang w:val="fr-CH" w:eastAsia="fr-CH"/>
+            <w:kern w:val="2"/>
+            <w:szCs w:val="24"/>
+            <w:lang w:val="en-US" w:eastAsia="en-US"/>
+            <w14:ligatures w14:val="standardContextual"/>
           </w:rPr>
           <w:tab/>
         </w:r>
         <w:r>
           <w:rPr>
             <w:rStyle w:val="Lienhypertexte"/>
+            <w:iCs/>
             <w:noProof/>
           </w:rPr>
           <w:t>Dossier de conception</w:t>
@@ -1056,7 +1275,7 @@
             <w:noProof/>
             <w:webHidden/>
           </w:rPr>
-          <w:instrText xml:space="preserve"> PAGEREF _Toc499021841 \h </w:instrText>
+          <w:instrText xml:space="preserve"> PAGEREF _Toc166682325 \h </w:instrText>
         </w:r>
         <w:r>
           <w:rPr>
@@ -1092,12 +1311,13 @@
         <w:pStyle w:val="TM1"/>
         <w:rPr>
           <w:rFonts w:asciiTheme="minorHAnsi" w:eastAsiaTheme="minorEastAsia" w:hAnsiTheme="minorHAnsi" w:cstheme="minorBidi"/>
-          <w:sz w:val="22"/>
-          <w:szCs w:val="22"/>
-          <w:lang w:val="fr-CH" w:eastAsia="fr-CH"/>
-        </w:rPr>
-      </w:pPr>
-      <w:hyperlink w:anchor="_Toc499021842" w:history="1">
+          <w:kern w:val="2"/>
+          <w:szCs w:val="24"/>
+          <w:lang w:val="en-US" w:eastAsia="en-US"/>
+          <w14:ligatures w14:val="standardContextual"/>
+        </w:rPr>
+      </w:pPr>
+      <w:hyperlink w:anchor="_Toc166682326" w:history="1">
         <w:r>
           <w:rPr>
             <w:rStyle w:val="Lienhypertexte"/>
@@ -1107,9 +1327,10 @@
         <w:r>
           <w:rPr>
             <w:rFonts w:asciiTheme="minorHAnsi" w:eastAsiaTheme="minorEastAsia" w:hAnsiTheme="minorHAnsi" w:cstheme="minorBidi"/>
-            <w:sz w:val="22"/>
-            <w:szCs w:val="22"/>
-            <w:lang w:val="fr-CH" w:eastAsia="fr-CH"/>
+            <w:kern w:val="2"/>
+            <w:szCs w:val="24"/>
+            <w:lang w:val="en-US" w:eastAsia="en-US"/>
+            <w14:ligatures w14:val="standardContextual"/>
           </w:rPr>
           <w:tab/>
         </w:r>
@@ -1135,7 +1356,7 @@
           <w:rPr>
             <w:webHidden/>
           </w:rPr>
-          <w:instrText xml:space="preserve"> PAGEREF _Toc499021842 \h </w:instrText>
+          <w:instrText xml:space="preserve"> PAGEREF _Toc166682326 \h </w:instrText>
         </w:r>
         <w:r>
           <w:rPr>
@@ -1152,7 +1373,7 @@
           <w:rPr>
             <w:webHidden/>
           </w:rPr>
-          <w:t>9</w:t>
+          <w:t>10</w:t>
         </w:r>
         <w:r>
           <w:rPr>
@@ -1172,15 +1393,17 @@
         <w:rPr>
           <w:rFonts w:asciiTheme="minorHAnsi" w:eastAsiaTheme="minorEastAsia" w:hAnsiTheme="minorHAnsi" w:cstheme="minorBidi"/>
           <w:noProof/>
-          <w:sz w:val="22"/>
-          <w:szCs w:val="22"/>
-          <w:lang w:val="fr-CH" w:eastAsia="fr-CH"/>
-        </w:rPr>
-      </w:pPr>
-      <w:hyperlink w:anchor="_Toc499021843" w:history="1">
+          <w:kern w:val="2"/>
+          <w:szCs w:val="24"/>
+          <w:lang w:val="en-US" w:eastAsia="en-US"/>
+          <w14:ligatures w14:val="standardContextual"/>
+        </w:rPr>
+      </w:pPr>
+      <w:hyperlink w:anchor="_Toc166682327" w:history="1">
         <w:r>
           <w:rPr>
             <w:rStyle w:val="Lienhypertexte"/>
+            <w:iCs/>
             <w:noProof/>
           </w:rPr>
           <w:t>3.1</w:t>
@@ -1189,15 +1412,17 @@
           <w:rPr>
             <w:rFonts w:asciiTheme="minorHAnsi" w:eastAsiaTheme="minorEastAsia" w:hAnsiTheme="minorHAnsi" w:cstheme="minorBidi"/>
             <w:noProof/>
-            <w:sz w:val="22"/>
-            <w:szCs w:val="22"/>
-            <w:lang w:val="fr-CH" w:eastAsia="fr-CH"/>
+            <w:kern w:val="2"/>
+            <w:szCs w:val="24"/>
+            <w:lang w:val="en-US" w:eastAsia="en-US"/>
+            <w14:ligatures w14:val="standardContextual"/>
           </w:rPr>
           <w:tab/>
         </w:r>
         <w:r>
           <w:rPr>
             <w:rStyle w:val="Lienhypertexte"/>
+            <w:iCs/>
             <w:noProof/>
           </w:rPr>
           <w:t>Dossier de réalisation</w:t>
@@ -1221,7 +1446,7 @@
             <w:noProof/>
             <w:webHidden/>
           </w:rPr>
-          <w:instrText xml:space="preserve"> PAGEREF _Toc499021843 \h </w:instrText>
+          <w:instrText xml:space="preserve"> PAGEREF _Toc166682327 \h </w:instrText>
         </w:r>
         <w:r>
           <w:rPr>
@@ -1241,7 +1466,7 @@
             <w:noProof/>
             <w:webHidden/>
           </w:rPr>
-          <w:t>9</w:t>
+          <w:t>10</w:t>
         </w:r>
         <w:r>
           <w:rPr>
@@ -1262,15 +1487,17 @@
         <w:rPr>
           <w:rFonts w:asciiTheme="minorHAnsi" w:eastAsiaTheme="minorEastAsia" w:hAnsiTheme="minorHAnsi" w:cstheme="minorBidi"/>
           <w:noProof/>
-          <w:sz w:val="22"/>
-          <w:szCs w:val="22"/>
-          <w:lang w:val="fr-CH" w:eastAsia="fr-CH"/>
-        </w:rPr>
-      </w:pPr>
-      <w:hyperlink w:anchor="_Toc499021844" w:history="1">
+          <w:kern w:val="2"/>
+          <w:szCs w:val="24"/>
+          <w:lang w:val="en-US" w:eastAsia="en-US"/>
+          <w14:ligatures w14:val="standardContextual"/>
+        </w:rPr>
+      </w:pPr>
+      <w:hyperlink w:anchor="_Toc166682328" w:history="1">
         <w:r>
           <w:rPr>
             <w:rStyle w:val="Lienhypertexte"/>
+            <w:iCs/>
             <w:noProof/>
           </w:rPr>
           <w:t>3.2</w:t>
@@ -1279,15 +1506,17 @@
           <w:rPr>
             <w:rFonts w:asciiTheme="minorHAnsi" w:eastAsiaTheme="minorEastAsia" w:hAnsiTheme="minorHAnsi" w:cstheme="minorBidi"/>
             <w:noProof/>
-            <w:sz w:val="22"/>
-            <w:szCs w:val="22"/>
-            <w:lang w:val="fr-CH" w:eastAsia="fr-CH"/>
+            <w:kern w:val="2"/>
+            <w:szCs w:val="24"/>
+            <w:lang w:val="en-US" w:eastAsia="en-US"/>
+            <w14:ligatures w14:val="standardContextual"/>
           </w:rPr>
           <w:tab/>
         </w:r>
         <w:r>
           <w:rPr>
             <w:rStyle w:val="Lienhypertexte"/>
+            <w:iCs/>
             <w:noProof/>
           </w:rPr>
           <w:t>Description des tests effectués</w:t>
@@ -1311,7 +1540,7 @@
             <w:noProof/>
             <w:webHidden/>
           </w:rPr>
-          <w:instrText xml:space="preserve"> PAGEREF _Toc499021844 \h </w:instrText>
+          <w:instrText xml:space="preserve"> PAGEREF _Toc166682328 \h </w:instrText>
         </w:r>
         <w:r>
           <w:rPr>
@@ -1352,15 +1581,17 @@
         <w:rPr>
           <w:rFonts w:asciiTheme="minorHAnsi" w:eastAsiaTheme="minorEastAsia" w:hAnsiTheme="minorHAnsi" w:cstheme="minorBidi"/>
           <w:noProof/>
-          <w:sz w:val="22"/>
-          <w:szCs w:val="22"/>
-          <w:lang w:val="fr-CH" w:eastAsia="fr-CH"/>
-        </w:rPr>
-      </w:pPr>
-      <w:hyperlink w:anchor="_Toc499021845" w:history="1">
+          <w:kern w:val="2"/>
+          <w:szCs w:val="24"/>
+          <w:lang w:val="en-US" w:eastAsia="en-US"/>
+          <w14:ligatures w14:val="standardContextual"/>
+        </w:rPr>
+      </w:pPr>
+      <w:hyperlink w:anchor="_Toc166682329" w:history="1">
         <w:r>
           <w:rPr>
             <w:rStyle w:val="Lienhypertexte"/>
+            <w:iCs/>
             <w:noProof/>
           </w:rPr>
           <w:t>3.3</w:t>
@@ -1369,15 +1600,17 @@
           <w:rPr>
             <w:rFonts w:asciiTheme="minorHAnsi" w:eastAsiaTheme="minorEastAsia" w:hAnsiTheme="minorHAnsi" w:cstheme="minorBidi"/>
             <w:noProof/>
-            <w:sz w:val="22"/>
-            <w:szCs w:val="22"/>
-            <w:lang w:val="fr-CH" w:eastAsia="fr-CH"/>
+            <w:kern w:val="2"/>
+            <w:szCs w:val="24"/>
+            <w:lang w:val="en-US" w:eastAsia="en-US"/>
+            <w14:ligatures w14:val="standardContextual"/>
           </w:rPr>
           <w:tab/>
         </w:r>
         <w:r>
           <w:rPr>
             <w:rStyle w:val="Lienhypertexte"/>
+            <w:iCs/>
             <w:noProof/>
           </w:rPr>
           <w:t>Erreurs restantes</w:t>
@@ -1401,7 +1634,7 @@
             <w:noProof/>
             <w:webHidden/>
           </w:rPr>
-          <w:instrText xml:space="preserve"> PAGEREF _Toc499021845 \h </w:instrText>
+          <w:instrText xml:space="preserve"> PAGEREF _Toc166682329 \h </w:instrText>
         </w:r>
         <w:r>
           <w:rPr>
@@ -1442,15 +1675,17 @@
         <w:rPr>
           <w:rFonts w:asciiTheme="minorHAnsi" w:eastAsiaTheme="minorEastAsia" w:hAnsiTheme="minorHAnsi" w:cstheme="minorBidi"/>
           <w:noProof/>
-          <w:sz w:val="22"/>
-          <w:szCs w:val="22"/>
-          <w:lang w:val="fr-CH" w:eastAsia="fr-CH"/>
-        </w:rPr>
-      </w:pPr>
-      <w:hyperlink w:anchor="_Toc499021846" w:history="1">
+          <w:kern w:val="2"/>
+          <w:szCs w:val="24"/>
+          <w:lang w:val="en-US" w:eastAsia="en-US"/>
+          <w14:ligatures w14:val="standardContextual"/>
+        </w:rPr>
+      </w:pPr>
+      <w:hyperlink w:anchor="_Toc166682330" w:history="1">
         <w:r>
           <w:rPr>
             <w:rStyle w:val="Lienhypertexte"/>
+            <w:iCs/>
             <w:noProof/>
           </w:rPr>
           <w:t>3.4</w:t>
@@ -1459,15 +1694,17 @@
           <w:rPr>
             <w:rFonts w:asciiTheme="minorHAnsi" w:eastAsiaTheme="minorEastAsia" w:hAnsiTheme="minorHAnsi" w:cstheme="minorBidi"/>
             <w:noProof/>
-            <w:sz w:val="22"/>
-            <w:szCs w:val="22"/>
-            <w:lang w:val="fr-CH" w:eastAsia="fr-CH"/>
+            <w:kern w:val="2"/>
+            <w:szCs w:val="24"/>
+            <w:lang w:val="en-US" w:eastAsia="en-US"/>
+            <w14:ligatures w14:val="standardContextual"/>
           </w:rPr>
           <w:tab/>
         </w:r>
         <w:r>
           <w:rPr>
             <w:rStyle w:val="Lienhypertexte"/>
+            <w:iCs/>
             <w:noProof/>
           </w:rPr>
           <w:t>Liste des documents fournis</w:t>
@@ -1491,7 +1728,7 @@
             <w:noProof/>
             <w:webHidden/>
           </w:rPr>
-          <w:instrText xml:space="preserve"> PAGEREF _Toc499021846 \h </w:instrText>
+          <w:instrText xml:space="preserve"> PAGEREF _Toc166682330 \h </w:instrText>
         </w:r>
         <w:r>
           <w:rPr>
@@ -1511,7 +1748,7 @@
             <w:noProof/>
             <w:webHidden/>
           </w:rPr>
-          <w:t>10</w:t>
+          <w:t>11</w:t>
         </w:r>
         <w:r>
           <w:rPr>
@@ -1527,12 +1764,13 @@
         <w:pStyle w:val="TM1"/>
         <w:rPr>
           <w:rFonts w:asciiTheme="minorHAnsi" w:eastAsiaTheme="minorEastAsia" w:hAnsiTheme="minorHAnsi" w:cstheme="minorBidi"/>
-          <w:sz w:val="22"/>
-          <w:szCs w:val="22"/>
-          <w:lang w:val="fr-CH" w:eastAsia="fr-CH"/>
-        </w:rPr>
-      </w:pPr>
-      <w:hyperlink w:anchor="_Toc499021847" w:history="1">
+          <w:kern w:val="2"/>
+          <w:szCs w:val="24"/>
+          <w:lang w:val="en-US" w:eastAsia="en-US"/>
+          <w14:ligatures w14:val="standardContextual"/>
+        </w:rPr>
+      </w:pPr>
+      <w:hyperlink w:anchor="_Toc166682331" w:history="1">
         <w:r>
           <w:rPr>
             <w:rStyle w:val="Lienhypertexte"/>
@@ -1542,9 +1780,10 @@
         <w:r>
           <w:rPr>
             <w:rFonts w:asciiTheme="minorHAnsi" w:eastAsiaTheme="minorEastAsia" w:hAnsiTheme="minorHAnsi" w:cstheme="minorBidi"/>
-            <w:sz w:val="22"/>
-            <w:szCs w:val="22"/>
-            <w:lang w:val="fr-CH" w:eastAsia="fr-CH"/>
+            <w:kern w:val="2"/>
+            <w:szCs w:val="24"/>
+            <w:lang w:val="en-US" w:eastAsia="en-US"/>
+            <w14:ligatures w14:val="standardContextual"/>
           </w:rPr>
           <w:tab/>
         </w:r>
@@ -1570,7 +1809,7 @@
           <w:rPr>
             <w:webHidden/>
           </w:rPr>
-          <w:instrText xml:space="preserve"> PAGEREF _Toc499021847 \h </w:instrText>
+          <w:instrText xml:space="preserve"> PAGEREF _Toc166682331 \h </w:instrText>
         </w:r>
         <w:r>
           <w:rPr>
@@ -1587,7 +1826,7 @@
           <w:rPr>
             <w:webHidden/>
           </w:rPr>
-          <w:t>10</w:t>
+          <w:t>11</w:t>
         </w:r>
         <w:r>
           <w:rPr>
@@ -1602,12 +1841,13 @@
         <w:pStyle w:val="TM1"/>
         <w:rPr>
           <w:rFonts w:asciiTheme="minorHAnsi" w:eastAsiaTheme="minorEastAsia" w:hAnsiTheme="minorHAnsi" w:cstheme="minorBidi"/>
-          <w:sz w:val="22"/>
-          <w:szCs w:val="22"/>
-          <w:lang w:val="fr-CH" w:eastAsia="fr-CH"/>
-        </w:rPr>
-      </w:pPr>
-      <w:hyperlink w:anchor="_Toc499021848" w:history="1">
+          <w:kern w:val="2"/>
+          <w:szCs w:val="24"/>
+          <w:lang w:val="en-US" w:eastAsia="en-US"/>
+          <w14:ligatures w14:val="standardContextual"/>
+        </w:rPr>
+      </w:pPr>
+      <w:hyperlink w:anchor="_Toc166682332" w:history="1">
         <w:r>
           <w:rPr>
             <w:rStyle w:val="Lienhypertexte"/>
@@ -1617,9 +1857,10 @@
         <w:r>
           <w:rPr>
             <w:rFonts w:asciiTheme="minorHAnsi" w:eastAsiaTheme="minorEastAsia" w:hAnsiTheme="minorHAnsi" w:cstheme="minorBidi"/>
-            <w:sz w:val="22"/>
-            <w:szCs w:val="22"/>
-            <w:lang w:val="fr-CH" w:eastAsia="fr-CH"/>
+            <w:kern w:val="2"/>
+            <w:szCs w:val="24"/>
+            <w:lang w:val="en-US" w:eastAsia="en-US"/>
+            <w14:ligatures w14:val="standardContextual"/>
           </w:rPr>
           <w:tab/>
         </w:r>
@@ -1645,7 +1886,7 @@
           <w:rPr>
             <w:webHidden/>
           </w:rPr>
-          <w:instrText xml:space="preserve"> PAGEREF _Toc499021848 \h </w:instrText>
+          <w:instrText xml:space="preserve"> PAGEREF _Toc166682332 \h </w:instrText>
         </w:r>
         <w:r>
           <w:rPr>
@@ -1682,15 +1923,17 @@
         <w:rPr>
           <w:rFonts w:asciiTheme="minorHAnsi" w:eastAsiaTheme="minorEastAsia" w:hAnsiTheme="minorHAnsi" w:cstheme="minorBidi"/>
           <w:noProof/>
-          <w:sz w:val="22"/>
-          <w:szCs w:val="22"/>
-          <w:lang w:val="fr-CH" w:eastAsia="fr-CH"/>
-        </w:rPr>
-      </w:pPr>
-      <w:hyperlink w:anchor="_Toc499021849" w:history="1">
+          <w:kern w:val="2"/>
+          <w:szCs w:val="24"/>
+          <w:lang w:val="en-US" w:eastAsia="en-US"/>
+          <w14:ligatures w14:val="standardContextual"/>
+        </w:rPr>
+      </w:pPr>
+      <w:hyperlink w:anchor="_Toc166682333" w:history="1">
         <w:r>
           <w:rPr>
             <w:rStyle w:val="Lienhypertexte"/>
+            <w:iCs/>
             <w:noProof/>
           </w:rPr>
           <w:t>5.1</w:t>
@@ -1699,15 +1942,17 @@
           <w:rPr>
             <w:rFonts w:asciiTheme="minorHAnsi" w:eastAsiaTheme="minorEastAsia" w:hAnsiTheme="minorHAnsi" w:cstheme="minorBidi"/>
             <w:noProof/>
-            <w:sz w:val="22"/>
-            <w:szCs w:val="22"/>
-            <w:lang w:val="fr-CH" w:eastAsia="fr-CH"/>
+            <w:kern w:val="2"/>
+            <w:szCs w:val="24"/>
+            <w:lang w:val="en-US" w:eastAsia="en-US"/>
+            <w14:ligatures w14:val="standardContextual"/>
           </w:rPr>
           <w:tab/>
         </w:r>
         <w:r>
           <w:rPr>
             <w:rStyle w:val="Lienhypertexte"/>
+            <w:iCs/>
             <w:noProof/>
           </w:rPr>
           <w:t>Résumé du rapport du TPI / version succincte de la documentation</w:t>
@@ -1731,7 +1976,7 @@
             <w:noProof/>
             <w:webHidden/>
           </w:rPr>
-          <w:instrText xml:space="preserve"> PAGEREF _Toc499021849 \h </w:instrText>
+          <w:instrText xml:space="preserve"> PAGEREF _Toc166682333 \h </w:instrText>
         </w:r>
         <w:r>
           <w:rPr>
@@ -1772,15 +2017,17 @@
         <w:rPr>
           <w:rFonts w:asciiTheme="minorHAnsi" w:eastAsiaTheme="minorEastAsia" w:hAnsiTheme="minorHAnsi" w:cstheme="minorBidi"/>
           <w:noProof/>
-          <w:sz w:val="22"/>
-          <w:szCs w:val="22"/>
-          <w:lang w:val="fr-CH" w:eastAsia="fr-CH"/>
-        </w:rPr>
-      </w:pPr>
-      <w:hyperlink w:anchor="_Toc499021850" w:history="1">
+          <w:kern w:val="2"/>
+          <w:szCs w:val="24"/>
+          <w:lang w:val="en-US" w:eastAsia="en-US"/>
+          <w14:ligatures w14:val="standardContextual"/>
+        </w:rPr>
+      </w:pPr>
+      <w:hyperlink w:anchor="_Toc166682334" w:history="1">
         <w:r>
           <w:rPr>
             <w:rStyle w:val="Lienhypertexte"/>
+            <w:iCs/>
             <w:noProof/>
           </w:rPr>
           <w:t>5.2</w:t>
@@ -1789,15 +2036,17 @@
           <w:rPr>
             <w:rFonts w:asciiTheme="minorHAnsi" w:eastAsiaTheme="minorEastAsia" w:hAnsiTheme="minorHAnsi" w:cstheme="minorBidi"/>
             <w:noProof/>
-            <w:sz w:val="22"/>
-            <w:szCs w:val="22"/>
-            <w:lang w:val="fr-CH" w:eastAsia="fr-CH"/>
+            <w:kern w:val="2"/>
+            <w:szCs w:val="24"/>
+            <w:lang w:val="en-US" w:eastAsia="en-US"/>
+            <w14:ligatures w14:val="standardContextual"/>
           </w:rPr>
           <w:tab/>
         </w:r>
         <w:r>
           <w:rPr>
             <w:rStyle w:val="Lienhypertexte"/>
+            <w:iCs/>
             <w:noProof/>
           </w:rPr>
           <w:t>Sources – Bibliographie</w:t>
@@ -1821,7 +2070,7 @@
             <w:noProof/>
             <w:webHidden/>
           </w:rPr>
-          <w:instrText xml:space="preserve"> PAGEREF _Toc499021850 \h </w:instrText>
+          <w:instrText xml:space="preserve"> PAGEREF _Toc166682334 \h </w:instrText>
         </w:r>
         <w:r>
           <w:rPr>
@@ -1862,15 +2111,17 @@
         <w:rPr>
           <w:rFonts w:asciiTheme="minorHAnsi" w:eastAsiaTheme="minorEastAsia" w:hAnsiTheme="minorHAnsi" w:cstheme="minorBidi"/>
           <w:noProof/>
-          <w:sz w:val="22"/>
-          <w:szCs w:val="22"/>
-          <w:lang w:val="fr-CH" w:eastAsia="fr-CH"/>
-        </w:rPr>
-      </w:pPr>
-      <w:hyperlink w:anchor="_Toc499021851" w:history="1">
+          <w:kern w:val="2"/>
+          <w:szCs w:val="24"/>
+          <w:lang w:val="en-US" w:eastAsia="en-US"/>
+          <w14:ligatures w14:val="standardContextual"/>
+        </w:rPr>
+      </w:pPr>
+      <w:hyperlink w:anchor="_Toc166682335" w:history="1">
         <w:r>
           <w:rPr>
             <w:rStyle w:val="Lienhypertexte"/>
+            <w:iCs/>
             <w:noProof/>
           </w:rPr>
           <w:t>5.3</w:t>
@@ -1879,15 +2130,17 @@
           <w:rPr>
             <w:rFonts w:asciiTheme="minorHAnsi" w:eastAsiaTheme="minorEastAsia" w:hAnsiTheme="minorHAnsi" w:cstheme="minorBidi"/>
             <w:noProof/>
-            <w:sz w:val="22"/>
-            <w:szCs w:val="22"/>
-            <w:lang w:val="fr-CH" w:eastAsia="fr-CH"/>
+            <w:kern w:val="2"/>
+            <w:szCs w:val="24"/>
+            <w:lang w:val="en-US" w:eastAsia="en-US"/>
+            <w14:ligatures w14:val="standardContextual"/>
           </w:rPr>
           <w:tab/>
         </w:r>
         <w:r>
           <w:rPr>
             <w:rStyle w:val="Lienhypertexte"/>
+            <w:iCs/>
             <w:noProof/>
           </w:rPr>
           <w:t>Journal de travail</w:t>
@@ -1911,7 +2164,7 @@
             <w:noProof/>
             <w:webHidden/>
           </w:rPr>
-          <w:instrText xml:space="preserve"> PAGEREF _Toc499021851 \h </w:instrText>
+          <w:instrText xml:space="preserve"> PAGEREF _Toc166682335 \h </w:instrText>
         </w:r>
         <w:r>
           <w:rPr>
@@ -1952,15 +2205,17 @@
         <w:rPr>
           <w:rFonts w:asciiTheme="minorHAnsi" w:eastAsiaTheme="minorEastAsia" w:hAnsiTheme="minorHAnsi" w:cstheme="minorBidi"/>
           <w:noProof/>
-          <w:sz w:val="22"/>
-          <w:szCs w:val="22"/>
-          <w:lang w:val="fr-CH" w:eastAsia="fr-CH"/>
-        </w:rPr>
-      </w:pPr>
-      <w:hyperlink w:anchor="_Toc499021852" w:history="1">
+          <w:kern w:val="2"/>
+          <w:szCs w:val="24"/>
+          <w:lang w:val="en-US" w:eastAsia="en-US"/>
+          <w14:ligatures w14:val="standardContextual"/>
+        </w:rPr>
+      </w:pPr>
+      <w:hyperlink w:anchor="_Toc166682336" w:history="1">
         <w:r>
           <w:rPr>
             <w:rStyle w:val="Lienhypertexte"/>
+            <w:iCs/>
             <w:noProof/>
           </w:rPr>
           <w:t>5.4</w:t>
@@ -1969,15 +2224,17 @@
           <w:rPr>
             <w:rFonts w:asciiTheme="minorHAnsi" w:eastAsiaTheme="minorEastAsia" w:hAnsiTheme="minorHAnsi" w:cstheme="minorBidi"/>
             <w:noProof/>
-            <w:sz w:val="22"/>
-            <w:szCs w:val="22"/>
-            <w:lang w:val="fr-CH" w:eastAsia="fr-CH"/>
+            <w:kern w:val="2"/>
+            <w:szCs w:val="24"/>
+            <w:lang w:val="en-US" w:eastAsia="en-US"/>
+            <w14:ligatures w14:val="standardContextual"/>
           </w:rPr>
           <w:tab/>
         </w:r>
         <w:r>
           <w:rPr>
             <w:rStyle w:val="Lienhypertexte"/>
+            <w:iCs/>
             <w:noProof/>
           </w:rPr>
           <w:t>Manuel d'Installation</w:t>
@@ -2001,7 +2258,7 @@
             <w:noProof/>
             <w:webHidden/>
           </w:rPr>
-          <w:instrText xml:space="preserve"> PAGEREF _Toc499021852 \h </w:instrText>
+          <w:instrText xml:space="preserve"> PAGEREF _Toc166682336 \h </w:instrText>
         </w:r>
         <w:r>
           <w:rPr>
@@ -2042,15 +2299,17 @@
         <w:rPr>
           <w:rFonts w:asciiTheme="minorHAnsi" w:eastAsiaTheme="minorEastAsia" w:hAnsiTheme="minorHAnsi" w:cstheme="minorBidi"/>
           <w:noProof/>
-          <w:sz w:val="22"/>
-          <w:szCs w:val="22"/>
-          <w:lang w:val="fr-CH" w:eastAsia="fr-CH"/>
-        </w:rPr>
-      </w:pPr>
-      <w:hyperlink w:anchor="_Toc499021853" w:history="1">
+          <w:kern w:val="2"/>
+          <w:szCs w:val="24"/>
+          <w:lang w:val="en-US" w:eastAsia="en-US"/>
+          <w14:ligatures w14:val="standardContextual"/>
+        </w:rPr>
+      </w:pPr>
+      <w:hyperlink w:anchor="_Toc166682337" w:history="1">
         <w:r>
           <w:rPr>
             <w:rStyle w:val="Lienhypertexte"/>
+            <w:iCs/>
             <w:noProof/>
           </w:rPr>
           <w:t>5.5</w:t>
@@ -2059,15 +2318,17 @@
           <w:rPr>
             <w:rFonts w:asciiTheme="minorHAnsi" w:eastAsiaTheme="minorEastAsia" w:hAnsiTheme="minorHAnsi" w:cstheme="minorBidi"/>
             <w:noProof/>
-            <w:sz w:val="22"/>
-            <w:szCs w:val="22"/>
-            <w:lang w:val="fr-CH" w:eastAsia="fr-CH"/>
+            <w:kern w:val="2"/>
+            <w:szCs w:val="24"/>
+            <w:lang w:val="en-US" w:eastAsia="en-US"/>
+            <w14:ligatures w14:val="standardContextual"/>
           </w:rPr>
           <w:tab/>
         </w:r>
         <w:r>
           <w:rPr>
             <w:rStyle w:val="Lienhypertexte"/>
+            <w:iCs/>
             <w:noProof/>
           </w:rPr>
           <w:t>Manuel d'Utilisation</w:t>
@@ -2091,7 +2352,7 @@
             <w:noProof/>
             <w:webHidden/>
           </w:rPr>
-          <w:instrText xml:space="preserve"> PAGEREF _Toc499021853 \h </w:instrText>
+          <w:instrText xml:space="preserve"> PAGEREF _Toc166682337 \h </w:instrText>
         </w:r>
         <w:r>
           <w:rPr>
@@ -2132,15 +2393,17 @@
         <w:rPr>
           <w:rFonts w:asciiTheme="minorHAnsi" w:eastAsiaTheme="minorEastAsia" w:hAnsiTheme="minorHAnsi" w:cstheme="minorBidi"/>
           <w:noProof/>
-          <w:sz w:val="22"/>
-          <w:szCs w:val="22"/>
-          <w:lang w:val="fr-CH" w:eastAsia="fr-CH"/>
-        </w:rPr>
-      </w:pPr>
-      <w:hyperlink w:anchor="_Toc499021854" w:history="1">
+          <w:kern w:val="2"/>
+          <w:szCs w:val="24"/>
+          <w:lang w:val="en-US" w:eastAsia="en-US"/>
+          <w14:ligatures w14:val="standardContextual"/>
+        </w:rPr>
+      </w:pPr>
+      <w:hyperlink w:anchor="_Toc166682338" w:history="1">
         <w:r>
           <w:rPr>
             <w:rStyle w:val="Lienhypertexte"/>
+            <w:iCs/>
             <w:noProof/>
           </w:rPr>
           <w:t>5.6</w:t>
@@ -2149,15 +2412,17 @@
           <w:rPr>
             <w:rFonts w:asciiTheme="minorHAnsi" w:eastAsiaTheme="minorEastAsia" w:hAnsiTheme="minorHAnsi" w:cstheme="minorBidi"/>
             <w:noProof/>
-            <w:sz w:val="22"/>
-            <w:szCs w:val="22"/>
-            <w:lang w:val="fr-CH" w:eastAsia="fr-CH"/>
+            <w:kern w:val="2"/>
+            <w:szCs w:val="24"/>
+            <w:lang w:val="en-US" w:eastAsia="en-US"/>
+            <w14:ligatures w14:val="standardContextual"/>
           </w:rPr>
           <w:tab/>
         </w:r>
         <w:r>
           <w:rPr>
             <w:rStyle w:val="Lienhypertexte"/>
+            <w:iCs/>
             <w:noProof/>
           </w:rPr>
           <w:t>Archives du projet</w:t>
@@ -2181,7 +2446,7 @@
             <w:noProof/>
             <w:webHidden/>
           </w:rPr>
-          <w:instrText xml:space="preserve"> PAGEREF _Toc499021854 \h </w:instrText>
+          <w:instrText xml:space="preserve"> PAGEREF _Toc166682338 \h </w:instrText>
         </w:r>
         <w:r>
           <w:rPr>
@@ -2224,7 +2489,7 @@
       <w:pPr>
         <w:pStyle w:val="Titre1"/>
       </w:pPr>
-      <w:bookmarkStart w:id="0" w:name="_Toc499021832"/>
+      <w:bookmarkStart w:id="0" w:name="_Toc166682314"/>
       <w:r>
         <w:lastRenderedPageBreak/>
         <w:t>Analyse prél</w:t>
@@ -2245,7 +2510,7 @@
           <w:iCs/>
         </w:rPr>
       </w:pPr>
-      <w:bookmarkStart w:id="1" w:name="_Toc499021833"/>
+      <w:bookmarkStart w:id="1" w:name="_Toc166682315"/>
       <w:r>
         <w:rPr>
           <w:i w:val="0"/>
@@ -2281,26 +2546,24 @@
       <w:r>
         <w:t xml:space="preserve">Ce projet </w:t>
       </w:r>
+      <w:r>
+        <w:t>a</w:t>
+      </w:r>
+      <w:r>
+        <w:t xml:space="preserve"> pour but de consolider certaines connaissances, tel que le développement web, soit les langages qui sont distinctement</w:t>
+      </w:r>
+      <w:r>
+        <w:t xml:space="preserve"> </w:t>
+      </w:r>
+      <w:r>
+        <w:t xml:space="preserve">le </w:t>
+      </w:r>
       <w:proofErr w:type="spellStart"/>
       <w:r>
-        <w:t>à</w:t>
+        <w:t>typescript</w:t>
       </w:r>
       <w:proofErr w:type="spellEnd"/>
       <w:r>
-        <w:t xml:space="preserve"> pour but de consolider certaines connaissances, tel que le développement web, soit les langages qui sont distinctement</w:t>
-      </w:r>
-      <w:r>
-        <w:t xml:space="preserve"> </w:t>
-      </w:r>
-      <w:r>
-        <w:t xml:space="preserve">le </w:t>
-      </w:r>
-      <w:proofErr w:type="spellStart"/>
-      <w:r>
-        <w:t>typescript</w:t>
-      </w:r>
-      <w:proofErr w:type="spellEnd"/>
-      <w:r>
         <w:t xml:space="preserve"> pour REACT</w:t>
       </w:r>
       <w:r>
@@ -2327,7 +2590,7 @@
           <w:iCs/>
         </w:rPr>
       </w:pPr>
-      <w:bookmarkStart w:id="2" w:name="_Toc499021834"/>
+      <w:bookmarkStart w:id="2" w:name="_Toc166682316"/>
       <w:r>
         <w:rPr>
           <w:i w:val="0"/>
@@ -2463,7 +2726,6 @@
         </w:rPr>
         <w:br w:type="page"/>
       </w:r>
-      <w:bookmarkStart w:id="3" w:name="_Toc499021835"/>
     </w:p>
     <w:p>
       <w:pPr>
@@ -2473,6 +2735,7 @@
           <w:iCs/>
         </w:rPr>
       </w:pPr>
+      <w:bookmarkStart w:id="3" w:name="_Toc166682317"/>
       <w:r>
         <w:rPr>
           <w:noProof/>
@@ -2502,7 +2765,7 @@
                     <pic:cNvPicPr/>
                   </pic:nvPicPr>
                   <pic:blipFill>
-                    <a:blip r:embed="rId7">
+                    <a:blip r:embed="rId8">
                       <a:extLst>
                         <a:ext uri="{28A0092B-C50C-407E-A947-70E740481C1C}">
                           <a14:useLocalDpi xmlns:a14="http://schemas.microsoft.com/office/drawing/2010/main" val="0"/>
@@ -2562,7 +2825,7 @@
                     <pic:cNvPicPr/>
                   </pic:nvPicPr>
                   <pic:blipFill>
-                    <a:blip r:embed="rId8">
+                    <a:blip r:embed="rId9">
                       <a:extLst>
                         <a:ext uri="{28A0092B-C50C-407E-A947-70E740481C1C}">
                           <a14:useLocalDpi xmlns:a14="http://schemas.microsoft.com/office/drawing/2010/main" val="0"/>
@@ -2622,7 +2885,7 @@
                     <pic:cNvPicPr/>
                   </pic:nvPicPr>
                   <pic:blipFill>
-                    <a:blip r:embed="rId9">
+                    <a:blip r:embed="rId10">
                       <a:extLst>
                         <a:ext uri="{28A0092B-C50C-407E-A947-70E740481C1C}">
                           <a14:useLocalDpi xmlns:a14="http://schemas.microsoft.com/office/drawing/2010/main" val="0"/>
@@ -2683,7 +2946,7 @@
                     <pic:cNvPicPr/>
                   </pic:nvPicPr>
                   <pic:blipFill>
-                    <a:blip r:embed="rId10">
+                    <a:blip r:embed="rId11">
                       <a:extLst>
                         <a:ext uri="{28A0092B-C50C-407E-A947-70E740481C1C}">
                           <a14:useLocalDpi xmlns:a14="http://schemas.microsoft.com/office/drawing/2010/main" val="0"/>
@@ -2769,7 +3032,7 @@
                     <pic:cNvPicPr/>
                   </pic:nvPicPr>
                   <pic:blipFill>
-                    <a:blip r:embed="rId11">
+                    <a:blip r:embed="rId12">
                       <a:extLst>
                         <a:ext uri="{28A0092B-C50C-407E-A947-70E740481C1C}">
                           <a14:useLocalDpi xmlns:a14="http://schemas.microsoft.com/office/drawing/2010/main" val="0"/>
@@ -2827,9 +3090,11 @@
       <w:pPr>
         <w:pStyle w:val="Titre3"/>
       </w:pPr>
+      <w:bookmarkStart w:id="4" w:name="_Toc166682318"/>
       <w:r>
         <w:t>Répartition du temps prévu en %</w:t>
       </w:r>
+      <w:bookmarkEnd w:id="4"/>
     </w:p>
     <w:p/>
     <w:tbl>
@@ -2935,14 +3200,14 @@
       <w:pPr>
         <w:pStyle w:val="Titre1"/>
       </w:pPr>
-      <w:bookmarkStart w:id="4" w:name="_Toc499021836"/>
+      <w:bookmarkStart w:id="5" w:name="_Toc166682319"/>
       <w:r>
         <w:t>Analyse</w:t>
       </w:r>
       <w:r>
         <w:t xml:space="preserve"> / Conception</w:t>
       </w:r>
-      <w:bookmarkEnd w:id="4"/>
+      <w:bookmarkEnd w:id="5"/>
     </w:p>
     <w:p>
       <w:pPr>
@@ -2952,7 +3217,7 @@
           <w:iCs/>
         </w:rPr>
       </w:pPr>
-      <w:bookmarkStart w:id="5" w:name="_Toc499021837"/>
+      <w:bookmarkStart w:id="6" w:name="_Toc166682320"/>
       <w:r>
         <w:rPr>
           <w:i w:val="0"/>
@@ -2960,15 +3225,17 @@
         </w:rPr>
         <w:t>Concept</w:t>
       </w:r>
-      <w:bookmarkEnd w:id="5"/>
+      <w:bookmarkEnd w:id="6"/>
     </w:p>
     <w:p>
       <w:pPr>
         <w:pStyle w:val="Titre3"/>
       </w:pPr>
+      <w:bookmarkStart w:id="7" w:name="_Toc166682321"/>
       <w:r>
         <w:t>Maquettes</w:t>
       </w:r>
+      <w:bookmarkEnd w:id="7"/>
     </w:p>
     <w:p>
       <w:r>
@@ -3074,13 +3341,7 @@
               <w:rPr>
                 <w:color w:val="333333"/>
               </w:rPr>
-              <w:t>#</w:t>
-            </w:r>
-            <w:r>
-              <w:rPr>
-                <w:color w:val="333333"/>
-              </w:rPr>
-              <w:t>333333</w:t>
+              <w:t>#333333</w:t>
             </w:r>
           </w:p>
         </w:tc>
@@ -3110,13 +3371,7 @@
               <w:rPr>
                 <w:color w:val="222222"/>
               </w:rPr>
-              <w:t>#</w:t>
-            </w:r>
-            <w:r>
-              <w:rPr>
-                <w:color w:val="222222"/>
-              </w:rPr>
-              <w:t>222222</w:t>
+              <w:t>#222222</w:t>
             </w:r>
           </w:p>
         </w:tc>
@@ -3191,7 +3446,13 @@
           </w:tcPr>
           <w:p>
             <w:r>
-              <w:t>Statu des articles et commandes de stock</w:t>
+              <w:t>Statu</w:t>
+            </w:r>
+            <w:r>
+              <w:t>t</w:t>
+            </w:r>
+            <w:r>
+              <w:t xml:space="preserve"> des articles et commandes de stock</w:t>
             </w:r>
           </w:p>
         </w:tc>
@@ -3301,108 +3562,16 @@
     </w:p>
     <w:p>
       <w:pPr>
-        <w:pStyle w:val="Retraitnormal1"/>
-        <w:numPr>
-          <w:ilvl w:val="0"/>
-          <w:numId w:val="0"/>
-        </w:numPr>
-        <w:rPr>
-          <w:rFonts w:ascii="Arial" w:hAnsi="Arial"/>
-          <w:sz w:val="24"/>
-          <w:szCs w:val="14"/>
-          <w:lang w:eastAsia="fr-FR"/>
-        </w:rPr>
-      </w:pPr>
-    </w:p>
-    <w:p>
-      <w:pPr>
-        <w:pStyle w:val="Retraitnormal1"/>
-        <w:numPr>
-          <w:ilvl w:val="0"/>
-          <w:numId w:val="0"/>
-        </w:numPr>
-        <w:rPr>
-          <w:rFonts w:ascii="Arial" w:hAnsi="Arial"/>
-          <w:sz w:val="24"/>
-          <w:szCs w:val="14"/>
-          <w:lang w:eastAsia="fr-FR"/>
-        </w:rPr>
-      </w:pPr>
-    </w:p>
-    <w:p>
-      <w:pPr>
-        <w:pStyle w:val="Retraitnormal1"/>
-        <w:numPr>
-          <w:ilvl w:val="0"/>
-          <w:numId w:val="0"/>
-        </w:numPr>
-        <w:rPr>
-          <w:rFonts w:ascii="Arial" w:hAnsi="Arial"/>
-          <w:sz w:val="24"/>
-          <w:szCs w:val="14"/>
-          <w:lang w:eastAsia="fr-FR"/>
-        </w:rPr>
-      </w:pPr>
-    </w:p>
-    <w:p>
-      <w:pPr>
-        <w:pStyle w:val="Retraitnormal1"/>
-        <w:numPr>
-          <w:ilvl w:val="0"/>
-          <w:numId w:val="0"/>
-        </w:numPr>
-        <w:rPr>
-          <w:rFonts w:ascii="Arial" w:hAnsi="Arial"/>
-          <w:sz w:val="24"/>
-          <w:szCs w:val="14"/>
-          <w:lang w:eastAsia="fr-FR"/>
-        </w:rPr>
-      </w:pPr>
-    </w:p>
-    <w:p>
-      <w:pPr>
-        <w:pStyle w:val="Retraitnormal1"/>
-        <w:numPr>
-          <w:ilvl w:val="0"/>
-          <w:numId w:val="0"/>
-        </w:numPr>
-        <w:rPr>
-          <w:rFonts w:ascii="Arial" w:hAnsi="Arial"/>
-          <w:sz w:val="24"/>
-          <w:szCs w:val="14"/>
-          <w:lang w:eastAsia="fr-FR"/>
-        </w:rPr>
-      </w:pPr>
-    </w:p>
-    <w:p>
-      <w:pPr>
-        <w:pStyle w:val="Retraitnormal1"/>
-        <w:numPr>
-          <w:ilvl w:val="0"/>
-          <w:numId w:val="0"/>
-        </w:numPr>
-        <w:rPr>
-          <w:rFonts w:ascii="Arial" w:hAnsi="Arial"/>
-          <w:sz w:val="24"/>
-          <w:szCs w:val="14"/>
-          <w:lang w:eastAsia="fr-FR"/>
-        </w:rPr>
-      </w:pPr>
-    </w:p>
-    <w:p>
-      <w:pPr>
-        <w:pStyle w:val="Retraitnormal1"/>
-        <w:numPr>
-          <w:ilvl w:val="0"/>
-          <w:numId w:val="0"/>
-        </w:numPr>
-        <w:rPr>
-          <w:rFonts w:ascii="Arial" w:hAnsi="Arial"/>
-          <w:sz w:val="24"/>
-          <w:szCs w:val="14"/>
-          <w:lang w:eastAsia="fr-FR"/>
-        </w:rPr>
-      </w:pPr>
+        <w:rPr>
+          <w:szCs w:val="14"/>
+        </w:rPr>
+      </w:pPr>
+      <w:r>
+        <w:rPr>
+          <w:szCs w:val="14"/>
+        </w:rPr>
+        <w:br w:type="page"/>
+      </w:r>
     </w:p>
     <w:p>
       <w:pPr>
@@ -3527,7 +3696,7 @@
                     </pic:cNvPicPr>
                   </pic:nvPicPr>
                   <pic:blipFill>
-                    <a:blip r:embed="rId12">
+                    <a:blip r:embed="rId13">
                       <a:extLst>
                         <a:ext uri="{28A0092B-C50C-407E-A947-70E740481C1C}">
                           <a14:useLocalDpi xmlns:a14="http://schemas.microsoft.com/office/drawing/2010/main" val="0"/>
@@ -3634,7 +3803,43 @@
           <w:szCs w:val="14"/>
           <w:lang w:eastAsia="fr-FR"/>
         </w:rPr>
-        <w:t>Un volet de navigation est aussi affiché à gauche et permet à l’utilisateur de voyager entre les pages dont il a accès. Par exemple, ici un manager de magasin à uniquement accès au « Dashboard » qui lui permet de voir le stock du magasin actuel.</w:t>
+        <w:t>Un volet de navigation est aussi affiché à gauche et permet à l’utilisateur de voyager entre les pages dont il a accès. Par exemple, ici un manager de magasin à uniquement accès au « </w:t>
+      </w:r>
+      <w:r>
+        <w:rPr>
+          <w:rFonts w:ascii="Arial" w:hAnsi="Arial"/>
+          <w:sz w:val="24"/>
+          <w:szCs w:val="14"/>
+          <w:lang w:eastAsia="fr-FR"/>
+        </w:rPr>
+        <w:t>Tableau de bord</w:t>
+      </w:r>
+      <w:r>
+        <w:rPr>
+          <w:rFonts w:ascii="Arial" w:hAnsi="Arial"/>
+          <w:sz w:val="24"/>
+          <w:szCs w:val="14"/>
+          <w:lang w:eastAsia="fr-FR"/>
+        </w:rPr>
+        <w:t> » qui lui permet de voir le stock</w:t>
+      </w:r>
+      <w:r>
+        <w:rPr>
+          <w:rFonts w:ascii="Arial" w:hAnsi="Arial"/>
+          <w:sz w:val="24"/>
+          <w:szCs w:val="14"/>
+          <w:lang w:eastAsia="fr-FR"/>
+        </w:rPr>
+        <w:t xml:space="preserve"> et les commandes</w:t>
+      </w:r>
+      <w:r>
+        <w:rPr>
+          <w:rFonts w:ascii="Arial" w:hAnsi="Arial"/>
+          <w:sz w:val="24"/>
+          <w:szCs w:val="14"/>
+          <w:lang w:eastAsia="fr-FR"/>
+        </w:rPr>
+        <w:t xml:space="preserve"> du magasin actuel.</w:t>
       </w:r>
     </w:p>
     <w:p>
@@ -3660,9 +3865,9 @@
           <w:lang w:eastAsia="fr-FR"/>
         </w:rPr>
         <w:drawing>
-          <wp:inline distT="0" distB="0" distL="0" distR="0" wp14:anchorId="4D6CFE36" wp14:editId="48D447AA">
-            <wp:extent cx="5534025" cy="2913609"/>
-            <wp:effectExtent l="0" t="0" r="0" b="1270"/>
+          <wp:inline distT="0" distB="0" distL="0" distR="0" wp14:anchorId="4D6CFE36" wp14:editId="78CA399F">
+            <wp:extent cx="5551200" cy="2923200"/>
+            <wp:effectExtent l="0" t="0" r="0" b="0"/>
             <wp:docPr id="1906612531" name="Image 3"/>
             <wp:cNvGraphicFramePr>
               <a:graphicFrameLocks xmlns:a="http://schemas.openxmlformats.org/drawingml/2006/main" noChangeAspect="1"/>
@@ -3672,166 +3877,6 @@
                 <pic:pic xmlns:pic="http://schemas.openxmlformats.org/drawingml/2006/picture">
                   <pic:nvPicPr>
                     <pic:cNvPr id="0" name="Picture 3"/>
-                    <pic:cNvPicPr>
-                      <a:picLocks noChangeAspect="1" noChangeArrowheads="1"/>
-                    </pic:cNvPicPr>
-                  </pic:nvPicPr>
-                  <pic:blipFill>
-                    <a:blip r:embed="rId13">
-                      <a:extLst>
-                        <a:ext uri="{28A0092B-C50C-407E-A947-70E740481C1C}">
-                          <a14:useLocalDpi xmlns:a14="http://schemas.microsoft.com/office/drawing/2010/main" val="0"/>
-                        </a:ext>
-                      </a:extLst>
-                    </a:blip>
-                    <a:srcRect/>
-                    <a:stretch>
-                      <a:fillRect/>
-                    </a:stretch>
-                  </pic:blipFill>
-                  <pic:spPr bwMode="auto">
-                    <a:xfrm>
-                      <a:off x="0" y="0"/>
-                      <a:ext cx="5538430" cy="2915928"/>
-                    </a:xfrm>
-                    <a:prstGeom prst="rect">
-                      <a:avLst/>
-                    </a:prstGeom>
-                    <a:noFill/>
-                    <a:ln>
-                      <a:noFill/>
-                    </a:ln>
-                  </pic:spPr>
-                </pic:pic>
-              </a:graphicData>
-            </a:graphic>
-          </wp:inline>
-        </w:drawing>
-      </w:r>
-    </w:p>
-    <w:p>
-      <w:pPr>
-        <w:pStyle w:val="Retraitnormal1"/>
-        <w:numPr>
-          <w:ilvl w:val="0"/>
-          <w:numId w:val="0"/>
-        </w:numPr>
-        <w:rPr>
-          <w:rFonts w:ascii="Arial" w:hAnsi="Arial"/>
-          <w:sz w:val="24"/>
-          <w:szCs w:val="14"/>
-          <w:lang w:eastAsia="fr-FR"/>
-        </w:rPr>
-      </w:pPr>
-    </w:p>
-    <w:p>
-      <w:pPr>
-        <w:pStyle w:val="Retraitnormal1"/>
-        <w:numPr>
-          <w:ilvl w:val="0"/>
-          <w:numId w:val="0"/>
-        </w:numPr>
-        <w:rPr>
-          <w:rFonts w:ascii="Arial" w:hAnsi="Arial"/>
-          <w:sz w:val="24"/>
-          <w:szCs w:val="14"/>
-          <w:lang w:eastAsia="fr-FR"/>
-        </w:rPr>
-      </w:pPr>
-      <w:r>
-        <w:rPr>
-          <w:rFonts w:ascii="Arial" w:hAnsi="Arial"/>
-          <w:sz w:val="24"/>
-          <w:szCs w:val="14"/>
-          <w:lang w:eastAsia="fr-FR"/>
-        </w:rPr>
-        <w:lastRenderedPageBreak/>
-        <w:t>Ensuite, lorsqu’il se rend sur son Dashboard, il peut voir le stock actuel du magasin, et les commandes de stock effectuées ainsi que la personne ayant exécuté celles-ci.</w:t>
-      </w:r>
-    </w:p>
-    <w:p>
-      <w:pPr>
-        <w:pStyle w:val="Retraitnormal1"/>
-        <w:numPr>
-          <w:ilvl w:val="0"/>
-          <w:numId w:val="0"/>
-        </w:numPr>
-        <w:rPr>
-          <w:rFonts w:ascii="Arial" w:hAnsi="Arial"/>
-          <w:sz w:val="24"/>
-          <w:szCs w:val="14"/>
-          <w:lang w:eastAsia="fr-FR"/>
-        </w:rPr>
-      </w:pPr>
-    </w:p>
-    <w:p>
-      <w:pPr>
-        <w:pStyle w:val="Retraitnormal1"/>
-        <w:numPr>
-          <w:ilvl w:val="0"/>
-          <w:numId w:val="0"/>
-        </w:numPr>
-        <w:rPr>
-          <w:rFonts w:ascii="Arial" w:hAnsi="Arial"/>
-          <w:sz w:val="24"/>
-          <w:szCs w:val="14"/>
-          <w:lang w:eastAsia="fr-FR"/>
-        </w:rPr>
-      </w:pPr>
-      <w:r>
-        <w:rPr>
-          <w:rFonts w:ascii="Arial" w:hAnsi="Arial"/>
-          <w:sz w:val="24"/>
-          <w:szCs w:val="14"/>
-          <w:lang w:eastAsia="fr-FR"/>
-        </w:rPr>
-        <w:t xml:space="preserve">Il en peut aussi importer du stock à l’aide du bouton en haut à droite « import stock ». Selon le contenu du fichier Excel, cela peut être un import direct et mettre à jour instantanément le stock ou alors </w:t>
-      </w:r>
-      <w:r>
-        <w:rPr>
-          <w:rFonts w:ascii="Arial" w:hAnsi="Arial"/>
-          <w:sz w:val="24"/>
-          <w:szCs w:val="14"/>
-          <w:lang w:eastAsia="fr-FR"/>
-        </w:rPr>
-        <w:t>exécuter une commande qui devra être approuvée par le patron de la chaine de magasins</w:t>
-      </w:r>
-    </w:p>
-    <w:p>
-      <w:pPr>
-        <w:pStyle w:val="Retraitnormal1"/>
-        <w:numPr>
-          <w:ilvl w:val="0"/>
-          <w:numId w:val="0"/>
-        </w:numPr>
-        <w:rPr>
-          <w:rFonts w:ascii="Arial" w:hAnsi="Arial"/>
-          <w:sz w:val="24"/>
-          <w:szCs w:val="14"/>
-          <w:lang w:eastAsia="fr-FR"/>
-        </w:rPr>
-      </w:pPr>
-      <w:r>
-        <w:rPr>
-          <w:rFonts w:ascii="Arial" w:hAnsi="Arial"/>
-          <w:noProof/>
-          <w:sz w:val="24"/>
-          <w:szCs w:val="14"/>
-          <w:lang w:eastAsia="fr-FR"/>
-        </w:rPr>
-        <w:drawing>
-          <wp:inline distT="0" distB="0" distL="0" distR="0" wp14:anchorId="5F30EEAF" wp14:editId="5863A303">
-            <wp:extent cx="5619750" cy="2958743"/>
-            <wp:effectExtent l="0" t="0" r="0" b="0"/>
-            <wp:docPr id="1501914880" name="Image 4"/>
-            <wp:cNvGraphicFramePr>
-              <a:graphicFrameLocks xmlns:a="http://schemas.openxmlformats.org/drawingml/2006/main" noChangeAspect="1"/>
-            </wp:cNvGraphicFramePr>
-            <a:graphic xmlns:a="http://schemas.openxmlformats.org/drawingml/2006/main">
-              <a:graphicData uri="http://schemas.openxmlformats.org/drawingml/2006/picture">
-                <pic:pic xmlns:pic="http://schemas.openxmlformats.org/drawingml/2006/picture">
-                  <pic:nvPicPr>
-                    <pic:cNvPr id="0" name="Picture 4"/>
                     <pic:cNvPicPr>
                       <a:picLocks noChangeAspect="1" noChangeArrowheads="1"/>
                     </pic:cNvPicPr>
@@ -3852,7 +3897,7 @@
                   <pic:spPr bwMode="auto">
                     <a:xfrm>
                       <a:off x="0" y="0"/>
-                      <a:ext cx="5629506" cy="2963879"/>
+                      <a:ext cx="5551200" cy="2923200"/>
                     </a:xfrm>
                     <a:prstGeom prst="rect">
                       <a:avLst/>
@@ -3871,6 +3916,19 @@
     </w:p>
     <w:p>
       <w:pPr>
+        <w:rPr>
+          <w:szCs w:val="14"/>
+        </w:rPr>
+      </w:pPr>
+      <w:r>
+        <w:rPr>
+          <w:szCs w:val="14"/>
+        </w:rPr>
+        <w:br w:type="page"/>
+      </w:r>
+    </w:p>
+    <w:p>
+      <w:pPr>
         <w:pStyle w:val="Retraitnormal1"/>
         <w:numPr>
           <w:ilvl w:val="0"/>
@@ -3883,6 +3941,51 @@
           <w:lang w:eastAsia="fr-FR"/>
         </w:rPr>
       </w:pPr>
+      <w:r>
+        <w:rPr>
+          <w:rFonts w:ascii="Arial" w:hAnsi="Arial"/>
+          <w:sz w:val="24"/>
+          <w:szCs w:val="14"/>
+          <w:lang w:eastAsia="fr-FR"/>
+        </w:rPr>
+        <w:lastRenderedPageBreak/>
+        <w:t xml:space="preserve">Ensuite, lorsqu’il se rend sur son </w:t>
+      </w:r>
+      <w:r>
+        <w:rPr>
+          <w:rFonts w:ascii="Arial" w:hAnsi="Arial"/>
+          <w:sz w:val="24"/>
+          <w:szCs w:val="14"/>
+          <w:lang w:eastAsia="fr-FR"/>
+        </w:rPr>
+        <w:t>Tableau de bord</w:t>
+      </w:r>
+      <w:r>
+        <w:rPr>
+          <w:rFonts w:ascii="Arial" w:hAnsi="Arial"/>
+          <w:sz w:val="24"/>
+          <w:szCs w:val="14"/>
+          <w:lang w:eastAsia="fr-FR"/>
+        </w:rPr>
+        <w:t xml:space="preserve">, il peut voir le stock actuel du magasin, et les commandes de stock </w:t>
+      </w:r>
+      <w:r>
+        <w:rPr>
+          <w:rFonts w:ascii="Arial" w:hAnsi="Arial" w:cs="Arial"/>
+          <w:sz w:val="24"/>
+          <w:szCs w:val="24"/>
+        </w:rPr>
+        <w:t>effectuées ainsi que la personne</w:t>
+      </w:r>
+      <w:r>
+        <w:rPr>
+          <w:rFonts w:ascii="Arial" w:hAnsi="Arial"/>
+          <w:sz w:val="24"/>
+          <w:szCs w:val="14"/>
+          <w:lang w:eastAsia="fr-FR"/>
+        </w:rPr>
+        <w:t xml:space="preserve"> ayant exécuté celles-ci.</w:t>
+      </w:r>
     </w:p>
     <w:p>
       <w:pPr>
@@ -3898,6 +4001,55 @@
           <w:lang w:eastAsia="fr-FR"/>
         </w:rPr>
       </w:pPr>
+    </w:p>
+    <w:p>
+      <w:pPr>
+        <w:pStyle w:val="Retraitnormal1"/>
+        <w:numPr>
+          <w:ilvl w:val="0"/>
+          <w:numId w:val="0"/>
+        </w:numPr>
+        <w:rPr>
+          <w:rFonts w:ascii="Arial" w:hAnsi="Arial"/>
+          <w:sz w:val="24"/>
+          <w:szCs w:val="14"/>
+          <w:lang w:eastAsia="fr-FR"/>
+        </w:rPr>
+      </w:pPr>
+      <w:r>
+        <w:rPr>
+          <w:rFonts w:ascii="Arial" w:hAnsi="Arial"/>
+          <w:sz w:val="24"/>
+          <w:szCs w:val="14"/>
+          <w:lang w:eastAsia="fr-FR"/>
+        </w:rPr>
+        <w:t xml:space="preserve">Il peut aussi importer du stock à l’aide du bouton en haut à droite « import stock ». Selon le contenu du fichier Excel, cela peut être un import direct et mettre à jour instantanément le stock ou alors </w:t>
+      </w:r>
+      <w:r>
+        <w:rPr>
+          <w:rFonts w:ascii="Arial" w:hAnsi="Arial"/>
+          <w:sz w:val="24"/>
+          <w:szCs w:val="14"/>
+          <w:lang w:eastAsia="fr-FR"/>
+        </w:rPr>
+        <w:t>exécuter une commande qui devra être approuvée par le patron de la chaine de magasins</w:t>
+      </w:r>
+    </w:p>
+    <w:p>
+      <w:pPr>
+        <w:pStyle w:val="Retraitnormal1"/>
+        <w:numPr>
+          <w:ilvl w:val="0"/>
+          <w:numId w:val="0"/>
+        </w:numPr>
+        <w:jc w:val="center"/>
+        <w:rPr>
+          <w:rFonts w:ascii="Arial" w:hAnsi="Arial"/>
+          <w:sz w:val="24"/>
+          <w:szCs w:val="14"/>
+          <w:lang w:eastAsia="fr-FR"/>
+        </w:rPr>
+      </w:pPr>
       <w:r>
         <w:rPr>
           <w:rFonts w:ascii="Arial" w:hAnsi="Arial"/>
@@ -3907,10 +4059,10 @@
           <w:lang w:eastAsia="fr-FR"/>
         </w:rPr>
         <w:drawing>
-          <wp:inline distT="0" distB="0" distL="0" distR="0" wp14:anchorId="719B289B" wp14:editId="0C536573">
-            <wp:extent cx="5608366" cy="2952750"/>
-            <wp:effectExtent l="0" t="0" r="0" b="0"/>
-            <wp:docPr id="1529130058" name="Image 5"/>
+          <wp:inline distT="0" distB="0" distL="0" distR="0" wp14:anchorId="5F30EEAF" wp14:editId="1D42C6B9">
+            <wp:extent cx="5554800" cy="2923200"/>
+            <wp:effectExtent l="0" t="0" r="8255" b="0"/>
+            <wp:docPr id="1501914880" name="Image 4"/>
             <wp:cNvGraphicFramePr>
               <a:graphicFrameLocks xmlns:a="http://schemas.openxmlformats.org/drawingml/2006/main" noChangeAspect="1"/>
             </wp:cNvGraphicFramePr>
@@ -3918,7 +4070,7 @@
               <a:graphicData uri="http://schemas.openxmlformats.org/drawingml/2006/picture">
                 <pic:pic xmlns:pic="http://schemas.openxmlformats.org/drawingml/2006/picture">
                   <pic:nvPicPr>
-                    <pic:cNvPr id="0" name="Picture 5"/>
+                    <pic:cNvPr id="0" name="Picture 4"/>
                     <pic:cNvPicPr>
                       <a:picLocks noChangeAspect="1" noChangeArrowheads="1"/>
                     </pic:cNvPicPr>
@@ -3939,7 +4091,7 @@
                   <pic:spPr bwMode="auto">
                     <a:xfrm>
                       <a:off x="0" y="0"/>
-                      <a:ext cx="5610763" cy="2954012"/>
+                      <a:ext cx="5554800" cy="2923200"/>
                     </a:xfrm>
                     <a:prstGeom prst="rect">
                       <a:avLst/>
@@ -3973,17 +4125,125 @@
       <w:r>
         <w:rPr>
           <w:rFonts w:ascii="Arial" w:hAnsi="Arial"/>
+          <w:sz w:val="24"/>
+          <w:szCs w:val="14"/>
+          <w:lang w:eastAsia="fr-FR"/>
+        </w:rPr>
+        <w:t>La principale différence entre les utilisateurs associés à des magasins et le patron est que lui voit les stocks et commandes de tous les magasins</w:t>
+      </w:r>
+      <w:r>
+        <w:rPr>
+          <w:rFonts w:ascii="Arial" w:hAnsi="Arial"/>
+          <w:sz w:val="24"/>
+          <w:szCs w:val="14"/>
+          <w:lang w:eastAsia="fr-FR"/>
+        </w:rPr>
+        <w:t>.</w:t>
+      </w:r>
+    </w:p>
+    <w:p>
+      <w:pPr>
+        <w:pStyle w:val="Retraitnormal1"/>
+        <w:numPr>
+          <w:ilvl w:val="0"/>
+          <w:numId w:val="0"/>
+        </w:numPr>
+        <w:rPr>
+          <w:rFonts w:ascii="Arial" w:hAnsi="Arial"/>
+          <w:sz w:val="24"/>
+          <w:szCs w:val="14"/>
+          <w:lang w:eastAsia="fr-FR"/>
+        </w:rPr>
+      </w:pPr>
+    </w:p>
+    <w:p>
+      <w:pPr>
+        <w:pStyle w:val="Retraitnormal1"/>
+        <w:numPr>
+          <w:ilvl w:val="0"/>
+          <w:numId w:val="0"/>
+        </w:numPr>
+        <w:rPr>
+          <w:rFonts w:ascii="Arial" w:hAnsi="Arial"/>
+          <w:sz w:val="24"/>
+          <w:szCs w:val="14"/>
+          <w:lang w:eastAsia="fr-FR"/>
+        </w:rPr>
+      </w:pPr>
+      <w:r>
+        <w:rPr>
+          <w:rFonts w:ascii="Arial" w:hAnsi="Arial"/>
+          <w:sz w:val="24"/>
+          <w:szCs w:val="14"/>
+          <w:lang w:eastAsia="fr-FR"/>
+        </w:rPr>
+        <w:t xml:space="preserve">En ce qui concerne le patron, </w:t>
+      </w:r>
+      <w:r>
+        <w:rPr>
+          <w:rFonts w:ascii="Arial" w:hAnsi="Arial"/>
+          <w:sz w:val="24"/>
+          <w:szCs w:val="14"/>
+          <w:lang w:eastAsia="fr-FR"/>
+        </w:rPr>
+        <w:t xml:space="preserve">il voit la même chose que les autres utilisateurs à la différence qu’il </w:t>
+      </w:r>
+      <w:r>
+        <w:rPr>
+          <w:rFonts w:ascii="Arial" w:hAnsi="Arial"/>
+          <w:sz w:val="24"/>
+          <w:szCs w:val="14"/>
+          <w:lang w:eastAsia="fr-FR"/>
+        </w:rPr>
+        <w:t>a</w:t>
+      </w:r>
+      <w:r>
+        <w:rPr>
+          <w:rFonts w:ascii="Arial" w:hAnsi="Arial"/>
+          <w:sz w:val="24"/>
+          <w:szCs w:val="14"/>
+          <w:lang w:eastAsia="fr-FR"/>
+        </w:rPr>
+        <w:t xml:space="preserve"> tous les magasins de la chaine</w:t>
+      </w:r>
+      <w:r>
+        <w:rPr>
+          <w:rFonts w:ascii="Arial" w:hAnsi="Arial"/>
+          <w:sz w:val="24"/>
+          <w:szCs w:val="14"/>
+          <w:lang w:eastAsia="fr-FR"/>
+        </w:rPr>
+        <w:t>, cependant, lui a 2 onglets qui sont distinctement « le tableau de bord » afin de voir les stocks de chaque magasin, ainsi que les « commandes », afin de pouvoir approuver celles qu’il juge correctes ou non.</w:t>
+      </w:r>
+    </w:p>
+    <w:p>
+      <w:pPr>
+        <w:pStyle w:val="Retraitnormal1"/>
+        <w:numPr>
+          <w:ilvl w:val="0"/>
+          <w:numId w:val="0"/>
+        </w:numPr>
+        <w:jc w:val="center"/>
+        <w:rPr>
+          <w:rFonts w:ascii="Arial" w:hAnsi="Arial"/>
+          <w:sz w:val="24"/>
+          <w:szCs w:val="14"/>
+          <w:lang w:eastAsia="fr-FR"/>
+        </w:rPr>
+      </w:pPr>
+      <w:r>
+        <w:rPr>
+          <w:rFonts w:ascii="Arial" w:hAnsi="Arial"/>
           <w:noProof/>
           <w:sz w:val="24"/>
           <w:szCs w:val="14"/>
           <w:lang w:eastAsia="fr-FR"/>
         </w:rPr>
-        <w:lastRenderedPageBreak/>
         <w:drawing>
-          <wp:inline distT="0" distB="0" distL="0" distR="0" wp14:anchorId="6D28F441" wp14:editId="5224CB3C">
-            <wp:extent cx="5753100" cy="3028950"/>
-            <wp:effectExtent l="0" t="0" r="0" b="0"/>
-            <wp:docPr id="1419861947" name="Image 6"/>
+          <wp:inline distT="0" distB="0" distL="0" distR="0" wp14:anchorId="719B289B" wp14:editId="02E4ECE1">
+            <wp:extent cx="5554093" cy="2924175"/>
+            <wp:effectExtent l="0" t="0" r="8890" b="0"/>
+            <wp:docPr id="1529130058" name="Image 5"/>
             <wp:cNvGraphicFramePr>
               <a:graphicFrameLocks xmlns:a="http://schemas.openxmlformats.org/drawingml/2006/main" noChangeAspect="1"/>
             </wp:cNvGraphicFramePr>
@@ -3991,7 +4251,7 @@
               <a:graphicData uri="http://schemas.openxmlformats.org/drawingml/2006/picture">
                 <pic:pic xmlns:pic="http://schemas.openxmlformats.org/drawingml/2006/picture">
                   <pic:nvPicPr>
-                    <pic:cNvPr id="0" name="Picture 6"/>
+                    <pic:cNvPr id="0" name="Picture 5"/>
                     <pic:cNvPicPr>
                       <a:picLocks noChangeAspect="1" noChangeArrowheads="1"/>
                     </pic:cNvPicPr>
@@ -4012,7 +4272,7 @@
                   <pic:spPr bwMode="auto">
                     <a:xfrm>
                       <a:off x="0" y="0"/>
-                      <a:ext cx="5753100" cy="3028950"/>
+                      <a:ext cx="5565040" cy="2929938"/>
                     </a:xfrm>
                     <a:prstGeom prst="rect">
                       <a:avLst/>
@@ -4036,15 +4296,98 @@
           <w:ilvl w:val="0"/>
           <w:numId w:val="0"/>
         </w:numPr>
+        <w:jc w:val="center"/>
         <w:rPr>
           <w:rFonts w:ascii="Arial" w:hAnsi="Arial"/>
-          <w:i/>
-          <w:iCs/>
           <w:sz w:val="24"/>
           <w:szCs w:val="14"/>
           <w:lang w:eastAsia="fr-FR"/>
         </w:rPr>
       </w:pPr>
+      <w:r>
+        <w:rPr>
+          <w:rFonts w:ascii="Arial" w:hAnsi="Arial"/>
+          <w:noProof/>
+          <w:sz w:val="24"/>
+          <w:szCs w:val="14"/>
+          <w:lang w:eastAsia="fr-FR"/>
+        </w:rPr>
+        <w:lastRenderedPageBreak/>
+        <w:drawing>
+          <wp:inline distT="0" distB="0" distL="0" distR="0" wp14:anchorId="6D28F441" wp14:editId="25CE5CC8">
+            <wp:extent cx="5551200" cy="2923200"/>
+            <wp:effectExtent l="0" t="0" r="0" b="0"/>
+            <wp:docPr id="1419861947" name="Image 6"/>
+            <wp:cNvGraphicFramePr>
+              <a:graphicFrameLocks xmlns:a="http://schemas.openxmlformats.org/drawingml/2006/main" noChangeAspect="1"/>
+            </wp:cNvGraphicFramePr>
+            <a:graphic xmlns:a="http://schemas.openxmlformats.org/drawingml/2006/main">
+              <a:graphicData uri="http://schemas.openxmlformats.org/drawingml/2006/picture">
+                <pic:pic xmlns:pic="http://schemas.openxmlformats.org/drawingml/2006/picture">
+                  <pic:nvPicPr>
+                    <pic:cNvPr id="0" name="Picture 6"/>
+                    <pic:cNvPicPr>
+                      <a:picLocks noChangeAspect="1" noChangeArrowheads="1"/>
+                    </pic:cNvPicPr>
+                  </pic:nvPicPr>
+                  <pic:blipFill>
+                    <a:blip r:embed="rId17">
+                      <a:extLst>
+                        <a:ext uri="{28A0092B-C50C-407E-A947-70E740481C1C}">
+                          <a14:useLocalDpi xmlns:a14="http://schemas.microsoft.com/office/drawing/2010/main" val="0"/>
+                        </a:ext>
+                      </a:extLst>
+                    </a:blip>
+                    <a:srcRect/>
+                    <a:stretch>
+                      <a:fillRect/>
+                    </a:stretch>
+                  </pic:blipFill>
+                  <pic:spPr bwMode="auto">
+                    <a:xfrm>
+                      <a:off x="0" y="0"/>
+                      <a:ext cx="5551200" cy="2923200"/>
+                    </a:xfrm>
+                    <a:prstGeom prst="rect">
+                      <a:avLst/>
+                    </a:prstGeom>
+                    <a:noFill/>
+                    <a:ln>
+                      <a:noFill/>
+                    </a:ln>
+                  </pic:spPr>
+                </pic:pic>
+              </a:graphicData>
+            </a:graphic>
+          </wp:inline>
+        </w:drawing>
+      </w:r>
+    </w:p>
+    <w:p>
+      <w:r>
+        <w:t>Sur le haut de la page, 3 éléments définissent le total de tous le stock « articles vendus », « articles en stocks » et « articles commandés » afin de simplifier l’utilisateur à voir son stock total.</w:t>
+      </w:r>
+    </w:p>
+    <w:p/>
+    <w:p>
+      <w:r>
+        <w:t>En ce qui concerne les</w:t>
+      </w:r>
+      <w:r>
+        <w:t xml:space="preserve"> tableaux contenants le stock et les commandes, il est possible de les filtrer en cliquant sur une des en-têtes de colonne. Si l’on filtre par unités commandée, dans l’ordre 1 click permettra d’avoir les commandes décroissantes, ensuite croissantes pour revenir par défaut</w:t>
+      </w:r>
+      <w:r>
+        <w:t xml:space="preserve"> (numéros de commandes croissants)</w:t>
+      </w:r>
+      <w:r>
+        <w:t>.</w:t>
+      </w:r>
+    </w:p>
+    <w:p/>
+    <w:p>
+      <w:r>
+        <w:t>Il est aussi possible de cliquer sur le nom du magasin (« Shop Romanel orders ») pour réduire le tableau afin de pouvoir créer une bonne organisation.</w:t>
+      </w:r>
     </w:p>
     <w:p>
       <w:pPr>
@@ -4063,41 +4406,6 @@
           <w:lang w:eastAsia="fr-FR"/>
         </w:rPr>
       </w:pPr>
-      <w:r>
-        <w:rPr>
-          <w:rFonts w:ascii="Arial" w:hAnsi="Arial"/>
-          <w:i/>
-          <w:iCs/>
-          <w:sz w:val="24"/>
-          <w:szCs w:val="14"/>
-          <w:lang w:eastAsia="fr-FR"/>
-        </w:rPr>
-        <w:t>Le concept</w:t>
-      </w:r>
-      <w:r>
-        <w:rPr>
-          <w:rFonts w:ascii="Arial" w:hAnsi="Arial"/>
-          <w:i/>
-          <w:iCs/>
-          <w:sz w:val="24"/>
-          <w:szCs w:val="14"/>
-          <w:lang w:eastAsia="fr-FR"/>
-        </w:rPr>
-        <w:t xml:space="preserve"> complet avec toutes ses </w:t>
-      </w:r>
-      <w:proofErr w:type="gramStart"/>
-      <w:r>
-        <w:rPr>
-          <w:rFonts w:ascii="Arial" w:hAnsi="Arial"/>
-          <w:i/>
-          <w:iCs/>
-          <w:sz w:val="24"/>
-          <w:szCs w:val="14"/>
-          <w:lang w:eastAsia="fr-FR"/>
-        </w:rPr>
-        <w:t>annexes:</w:t>
-      </w:r>
-      <w:proofErr w:type="gramEnd"/>
     </w:p>
     <w:p>
       <w:pPr>
@@ -4143,6 +4451,77 @@
           <w:szCs w:val="14"/>
           <w:lang w:eastAsia="fr-FR"/>
         </w:rPr>
+        <w:t>Le concept</w:t>
+      </w:r>
+      <w:r>
+        <w:rPr>
+          <w:rFonts w:ascii="Arial" w:hAnsi="Arial"/>
+          <w:i/>
+          <w:iCs/>
+          <w:sz w:val="24"/>
+          <w:szCs w:val="14"/>
+          <w:lang w:eastAsia="fr-FR"/>
+        </w:rPr>
+        <w:t xml:space="preserve"> complet avec toutes ses </w:t>
+      </w:r>
+      <w:proofErr w:type="gramStart"/>
+      <w:r>
+        <w:rPr>
+          <w:rFonts w:ascii="Arial" w:hAnsi="Arial"/>
+          <w:i/>
+          <w:iCs/>
+          <w:sz w:val="24"/>
+          <w:szCs w:val="14"/>
+          <w:lang w:eastAsia="fr-FR"/>
+        </w:rPr>
+        <w:t>annexes:</w:t>
+      </w:r>
+      <w:proofErr w:type="gramEnd"/>
+    </w:p>
+    <w:p>
+      <w:pPr>
+        <w:pStyle w:val="Retraitnormal1"/>
+        <w:numPr>
+          <w:ilvl w:val="0"/>
+          <w:numId w:val="0"/>
+        </w:numPr>
+        <w:ind w:left="360"/>
+        <w:rPr>
+          <w:rFonts w:ascii="Arial" w:hAnsi="Arial"/>
+          <w:i/>
+          <w:iCs/>
+          <w:sz w:val="24"/>
+          <w:szCs w:val="14"/>
+          <w:lang w:eastAsia="fr-FR"/>
+        </w:rPr>
+      </w:pPr>
+    </w:p>
+    <w:p>
+      <w:pPr>
+        <w:pStyle w:val="Retraitnormal1"/>
+        <w:numPr>
+          <w:ilvl w:val="0"/>
+          <w:numId w:val="0"/>
+        </w:numPr>
+        <w:ind w:left="360"/>
+        <w:rPr>
+          <w:rFonts w:ascii="Arial" w:hAnsi="Arial"/>
+          <w:i/>
+          <w:iCs/>
+          <w:sz w:val="24"/>
+          <w:szCs w:val="14"/>
+          <w:lang w:eastAsia="fr-FR"/>
+        </w:rPr>
+      </w:pPr>
+      <w:r>
+        <w:rPr>
+          <w:rFonts w:ascii="Arial" w:hAnsi="Arial"/>
+          <w:i/>
+          <w:iCs/>
+          <w:sz w:val="24"/>
+          <w:szCs w:val="14"/>
+          <w:lang w:eastAsia="fr-FR"/>
+        </w:rPr>
         <w:t xml:space="preserve">Par exemple : </w:t>
       </w:r>
     </w:p>
@@ -4400,8 +4779,8 @@
           <w:iCs/>
         </w:rPr>
       </w:pPr>
-      <w:bookmarkStart w:id="6" w:name="_Toc71691012"/>
-      <w:bookmarkStart w:id="7" w:name="_Toc499021838"/>
+      <w:bookmarkStart w:id="8" w:name="_Toc71691012"/>
+      <w:bookmarkStart w:id="9" w:name="_Toc166682322"/>
       <w:r>
         <w:rPr>
           <w:i w:val="0"/>
@@ -4409,10 +4788,151 @@
         </w:rPr>
         <w:t>Stratégie de test</w:t>
       </w:r>
-      <w:bookmarkEnd w:id="6"/>
-      <w:bookmarkEnd w:id="7"/>
-    </w:p>
-    <w:p/>
+      <w:bookmarkEnd w:id="8"/>
+      <w:bookmarkEnd w:id="9"/>
+    </w:p>
+    <w:p>
+      <w:pPr>
+        <w:rPr>
+          <w:lang w:val="fr-CH"/>
+        </w:rPr>
+      </w:pPr>
+      <w:r>
+        <w:rPr>
+          <w:lang w:val="fr-CH"/>
+        </w:rPr>
+        <w:t xml:space="preserve">La plupart des tests seront </w:t>
+      </w:r>
+      <w:r>
+        <w:rPr>
+          <w:lang w:val="fr-CH"/>
+        </w:rPr>
+        <w:t>effectués</w:t>
+      </w:r>
+      <w:r>
+        <w:rPr>
+          <w:lang w:val="fr-CH"/>
+        </w:rPr>
+        <w:t xml:space="preserve"> </w:t>
+      </w:r>
+      <w:r>
+        <w:rPr>
+          <w:lang w:val="fr-CH"/>
+        </w:rPr>
+        <w:t xml:space="preserve">à l’aide de </w:t>
+      </w:r>
+      <w:proofErr w:type="spellStart"/>
+      <w:r>
+        <w:rPr>
+          <w:lang w:val="fr-CH"/>
+        </w:rPr>
+        <w:t>cypress</w:t>
+      </w:r>
+      <w:proofErr w:type="spellEnd"/>
+      <w:r>
+        <w:rPr>
+          <w:lang w:val="fr-CH"/>
+        </w:rPr>
+        <w:t xml:space="preserve"> qui permet d’</w:t>
+      </w:r>
+      <w:r>
+        <w:rPr>
+          <w:lang w:val="fr-CH"/>
+        </w:rPr>
+        <w:t>exécuter</w:t>
+      </w:r>
+      <w:r>
+        <w:rPr>
+          <w:lang w:val="fr-CH"/>
+        </w:rPr>
+        <w:t xml:space="preserve"> des tests de bout en bout pour simuler un utilisateur humain</w:t>
+      </w:r>
+      <w:r>
+        <w:rPr>
+          <w:lang w:val="fr-CH"/>
+        </w:rPr>
+        <w:t xml:space="preserve">. </w:t>
+      </w:r>
+      <w:proofErr w:type="spellStart"/>
+      <w:r>
+        <w:rPr>
+          <w:lang w:val="fr-CH"/>
+        </w:rPr>
+        <w:t>Cypress</w:t>
+      </w:r>
+      <w:proofErr w:type="spellEnd"/>
+      <w:r>
+        <w:rPr>
+          <w:lang w:val="fr-CH"/>
+        </w:rPr>
+        <w:t xml:space="preserve"> </w:t>
+      </w:r>
+      <w:r>
+        <w:rPr>
+          <w:lang w:val="fr-CH"/>
+        </w:rPr>
+        <w:t>est une grande partie de ce projet</w:t>
+      </w:r>
+      <w:r>
+        <w:rPr>
+          <w:lang w:val="fr-CH"/>
+        </w:rPr>
+        <w:t xml:space="preserve"> afin de s’assurer du bon fonctionnement de l’application</w:t>
+      </w:r>
+      <w:r>
+        <w:rPr>
+          <w:lang w:val="fr-CH"/>
+        </w:rPr>
+        <w:t xml:space="preserve"> et certains seront fait manuellement afin de s’assurer de la sécurité mise en place</w:t>
+      </w:r>
+      <w:r>
+        <w:rPr>
+          <w:lang w:val="fr-CH"/>
+        </w:rPr>
+        <w:t>.</w:t>
+      </w:r>
+    </w:p>
+    <w:p>
+      <w:pPr>
+        <w:pStyle w:val="Titre3"/>
+        <w:rPr>
+          <w:lang w:val="fr-CH"/>
+        </w:rPr>
+      </w:pPr>
+      <w:r>
+        <w:rPr>
+          <w:lang w:val="fr-CH"/>
+        </w:rPr>
+        <w:t xml:space="preserve">Tests </w:t>
+      </w:r>
+      <w:r>
+        <w:rPr>
+          <w:lang w:val="fr-CH"/>
+        </w:rPr>
+        <w:t>de bout en bout</w:t>
+      </w:r>
+    </w:p>
+    <w:p>
+      <w:pPr>
+        <w:rPr>
+          <w:lang w:val="fr-CH"/>
+        </w:rPr>
+      </w:pPr>
+    </w:p>
+    <w:p>
+      <w:pPr>
+        <w:rPr>
+          <w:lang w:val="fr-CH"/>
+        </w:rPr>
+      </w:pPr>
+    </w:p>
+    <w:p>
+      <w:pPr>
+        <w:rPr>
+          <w:lang w:val="fr-CH"/>
+        </w:rPr>
+      </w:pPr>
+    </w:p>
     <w:p>
       <w:pPr>
         <w:pStyle w:val="En-tte"/>
@@ -4429,6 +4949,7 @@
           <w:iCs/>
           <w:szCs w:val="14"/>
         </w:rPr>
+        <w:lastRenderedPageBreak/>
         <w:t xml:space="preserve">Décrire la stratégie globale de </w:t>
       </w:r>
       <w:proofErr w:type="gramStart"/>
@@ -4734,9 +5255,9 @@
           <w:iCs/>
         </w:rPr>
       </w:pPr>
-      <w:bookmarkStart w:id="8" w:name="_Toc25553310"/>
-      <w:bookmarkStart w:id="9" w:name="_Toc71691015"/>
-      <w:bookmarkStart w:id="10" w:name="_Toc499021839"/>
+      <w:bookmarkStart w:id="10" w:name="_Toc25553310"/>
+      <w:bookmarkStart w:id="11" w:name="_Toc71691015"/>
+      <w:bookmarkStart w:id="12" w:name="_Toc166682323"/>
       <w:r>
         <w:rPr>
           <w:rFonts w:cs="Arial"/>
@@ -4749,9 +5270,9 @@
         </w:rPr>
         <w:t>isques techniques</w:t>
       </w:r>
-      <w:bookmarkEnd w:id="8"/>
-      <w:bookmarkEnd w:id="9"/>
       <w:bookmarkEnd w:id="10"/>
+      <w:bookmarkEnd w:id="11"/>
+      <w:bookmarkEnd w:id="12"/>
     </w:p>
     <w:p>
       <w:pPr>
@@ -4895,16 +5416,15 @@
           <w:iCs/>
         </w:rPr>
       </w:pPr>
-      <w:bookmarkStart w:id="11" w:name="_Toc499021840"/>
+      <w:bookmarkStart w:id="13" w:name="_Toc166682324"/>
       <w:r>
         <w:rPr>
           <w:i w:val="0"/>
           <w:iCs/>
         </w:rPr>
-        <w:lastRenderedPageBreak/>
         <w:t>Planification</w:t>
       </w:r>
-      <w:bookmarkEnd w:id="11"/>
+      <w:bookmarkEnd w:id="13"/>
     </w:p>
     <w:p/>
     <w:p>
@@ -5133,9 +5653,9 @@
           <w:iCs/>
         </w:rPr>
       </w:pPr>
-      <w:bookmarkStart w:id="12" w:name="_Toc25553314"/>
-      <w:bookmarkStart w:id="13" w:name="_Toc71691019"/>
-      <w:bookmarkStart w:id="14" w:name="_Toc499021841"/>
+      <w:bookmarkStart w:id="14" w:name="_Toc25553314"/>
+      <w:bookmarkStart w:id="15" w:name="_Toc71691019"/>
+      <w:bookmarkStart w:id="16" w:name="_Toc166682325"/>
       <w:r>
         <w:rPr>
           <w:i w:val="0"/>
@@ -5143,9 +5663,297 @@
         </w:rPr>
         <w:t>Dossier de conception</w:t>
       </w:r>
-      <w:bookmarkEnd w:id="12"/>
-      <w:bookmarkEnd w:id="13"/>
       <w:bookmarkEnd w:id="14"/>
+      <w:bookmarkEnd w:id="15"/>
+      <w:bookmarkEnd w:id="16"/>
+    </w:p>
+    <w:p>
+      <w:pPr>
+        <w:rPr>
+          <w:lang w:val="fr-CH"/>
+        </w:rPr>
+      </w:pPr>
+      <w:r>
+        <w:rPr>
+          <w:lang w:val="fr-CH"/>
+        </w:rPr>
+        <w:t>Les principales technologie et logiciel utilisés pour la réalisation de l’application</w:t>
+      </w:r>
+      <w:r>
+        <w:rPr>
+          <w:lang w:val="fr-CH"/>
+        </w:rPr>
+        <w:t xml:space="preserve"> :</w:t>
+      </w:r>
+    </w:p>
+    <w:p>
+      <w:pPr>
+        <w:pStyle w:val="Paragraphedeliste"/>
+        <w:numPr>
+          <w:ilvl w:val="0"/>
+          <w:numId w:val="16"/>
+        </w:numPr>
+        <w:rPr>
+          <w:lang w:val="fr-CH"/>
+        </w:rPr>
+      </w:pPr>
+      <w:r>
+        <w:rPr>
+          <w:b/>
+          <w:bCs/>
+          <w:lang w:val="fr-CH"/>
+        </w:rPr>
+        <w:t xml:space="preserve">Visual Studio Code </w:t>
+      </w:r>
+      <w:r>
+        <w:rPr>
+          <w:lang w:val="fr-CH"/>
+        </w:rPr>
+        <w:t>pour la conception du code de l’application</w:t>
+      </w:r>
+    </w:p>
+    <w:p>
+      <w:pPr>
+        <w:pStyle w:val="Paragraphedeliste"/>
+        <w:numPr>
+          <w:ilvl w:val="0"/>
+          <w:numId w:val="16"/>
+        </w:numPr>
+        <w:rPr>
+          <w:b/>
+          <w:bCs/>
+          <w:lang w:val="fr-CH"/>
+        </w:rPr>
+      </w:pPr>
+      <w:r>
+        <w:rPr>
+          <w:b/>
+          <w:bCs/>
+          <w:lang w:val="fr-CH"/>
+        </w:rPr>
+        <w:t xml:space="preserve">Docker </w:t>
+      </w:r>
+      <w:r>
+        <w:rPr>
+          <w:lang w:val="fr-CH"/>
+        </w:rPr>
+        <w:t xml:space="preserve">pour faire tourner l’application (python et </w:t>
+      </w:r>
+      <w:proofErr w:type="spellStart"/>
+      <w:r>
+        <w:rPr>
+          <w:lang w:val="fr-CH"/>
+        </w:rPr>
+        <w:t>typescript</w:t>
+      </w:r>
+      <w:proofErr w:type="spellEnd"/>
+      <w:r>
+        <w:rPr>
+          <w:lang w:val="fr-CH"/>
+        </w:rPr>
+        <w:t>) en local</w:t>
+      </w:r>
+    </w:p>
+    <w:p>
+      <w:pPr>
+        <w:pStyle w:val="Paragraphedeliste"/>
+        <w:numPr>
+          <w:ilvl w:val="0"/>
+          <w:numId w:val="16"/>
+        </w:numPr>
+        <w:rPr>
+          <w:b/>
+          <w:bCs/>
+          <w:lang w:val="fr-CH"/>
+        </w:rPr>
+      </w:pPr>
+      <w:proofErr w:type="spellStart"/>
+      <w:r>
+        <w:rPr>
+          <w:b/>
+          <w:bCs/>
+          <w:lang w:val="fr-CH"/>
+        </w:rPr>
+        <w:t>Atlassian</w:t>
+      </w:r>
+      <w:proofErr w:type="spellEnd"/>
+      <w:r>
+        <w:rPr>
+          <w:lang w:val="fr-CH"/>
+        </w:rPr>
+        <w:t xml:space="preserve"> pour la gestion de projet</w:t>
+      </w:r>
+    </w:p>
+    <w:p>
+      <w:pPr>
+        <w:pStyle w:val="Paragraphedeliste"/>
+        <w:numPr>
+          <w:ilvl w:val="0"/>
+          <w:numId w:val="16"/>
+        </w:numPr>
+        <w:rPr>
+          <w:b/>
+          <w:bCs/>
+          <w:lang w:val="fr-CH"/>
+        </w:rPr>
+      </w:pPr>
+      <w:r>
+        <w:rPr>
+          <w:b/>
+          <w:bCs/>
+          <w:lang w:val="fr-CH"/>
+        </w:rPr>
+        <w:t xml:space="preserve">Jira </w:t>
+      </w:r>
+      <w:r>
+        <w:rPr>
+          <w:lang w:val="fr-CH"/>
+        </w:rPr>
+        <w:t>pour la gestion des tâches</w:t>
+      </w:r>
+    </w:p>
+    <w:p>
+      <w:pPr>
+        <w:pStyle w:val="Paragraphedeliste"/>
+        <w:numPr>
+          <w:ilvl w:val="0"/>
+          <w:numId w:val="16"/>
+        </w:numPr>
+        <w:rPr>
+          <w:b/>
+          <w:bCs/>
+        </w:rPr>
+      </w:pPr>
+      <w:r>
+        <w:rPr>
+          <w:b/>
+          <w:bCs/>
+        </w:rPr>
+        <w:t xml:space="preserve">Postman </w:t>
+      </w:r>
+      <w:r>
+        <w:t>pour tester l’api backend du p</w:t>
+      </w:r>
+      <w:r>
+        <w:t>rojet</w:t>
+      </w:r>
+    </w:p>
+    <w:p>
+      <w:r>
+        <w:t>Les logiciels utilisés pour la documentation :</w:t>
+      </w:r>
+    </w:p>
+    <w:p>
+      <w:pPr>
+        <w:pStyle w:val="Paragraphedeliste"/>
+        <w:numPr>
+          <w:ilvl w:val="0"/>
+          <w:numId w:val="17"/>
+        </w:numPr>
+      </w:pPr>
+      <w:r>
+        <w:rPr>
+          <w:b/>
+          <w:bCs/>
+        </w:rPr>
+        <w:t>Office </w:t>
+      </w:r>
+      <w:r>
+        <w:t>pour la rédaction du journal de travail et du rapport</w:t>
+      </w:r>
+    </w:p>
+    <w:p>
+      <w:pPr>
+        <w:pStyle w:val="Paragraphedeliste"/>
+        <w:numPr>
+          <w:ilvl w:val="0"/>
+          <w:numId w:val="17"/>
+        </w:numPr>
+      </w:pPr>
+      <w:proofErr w:type="spellStart"/>
+      <w:r>
+        <w:rPr>
+          <w:b/>
+          <w:bCs/>
+        </w:rPr>
+        <w:t>Figma</w:t>
+      </w:r>
+      <w:proofErr w:type="spellEnd"/>
+      <w:r>
+        <w:rPr>
+          <w:b/>
+          <w:bCs/>
+        </w:rPr>
+        <w:t xml:space="preserve"> </w:t>
+      </w:r>
+      <w:r>
+        <w:t>pour la création de maquettes</w:t>
+      </w:r>
+    </w:p>
+    <w:p>
+      <w:pPr>
+        <w:pStyle w:val="Paragraphedeliste"/>
+        <w:numPr>
+          <w:ilvl w:val="0"/>
+          <w:numId w:val="17"/>
+        </w:numPr>
+      </w:pPr>
+      <w:r>
+        <w:rPr>
+          <w:b/>
+          <w:bCs/>
+        </w:rPr>
+        <w:t xml:space="preserve">DB-Main </w:t>
+      </w:r>
+      <w:r>
+        <w:t>pour la conceptualisation de la base de données</w:t>
+      </w:r>
+    </w:p>
+    <w:p>
+      <w:r>
+        <w:t>Matériel à la réalisation du projet</w:t>
+      </w:r>
+    </w:p>
+    <w:p>
+      <w:pPr>
+        <w:pStyle w:val="Paragraphedeliste"/>
+        <w:numPr>
+          <w:ilvl w:val="0"/>
+          <w:numId w:val="18"/>
+        </w:numPr>
+        <w:rPr>
+          <w:b/>
+          <w:bCs/>
+          <w:lang w:val="en-US"/>
+        </w:rPr>
+      </w:pPr>
+      <w:r>
+        <w:rPr>
+          <w:b/>
+          <w:bCs/>
+          <w:lang w:val="en-US"/>
+        </w:rPr>
+        <w:t xml:space="preserve">1 PC </w:t>
+      </w:r>
+      <w:r>
+        <w:rPr>
+          <w:lang w:val="en-US"/>
+        </w:rPr>
+        <w:t>windows 10 standard avec co</w:t>
+      </w:r>
+      <w:r>
+        <w:rPr>
+          <w:lang w:val="en-US"/>
+        </w:rPr>
+        <w:t>nnection internet</w:t>
+      </w:r>
+    </w:p>
+    <w:p>
+      <w:pPr>
+        <w:rPr>
+          <w:lang w:val="en-US"/>
+        </w:rPr>
+      </w:pPr>
     </w:p>
     <w:p>
       <w:pPr>
@@ -5158,6 +5966,7 @@
         <w:rPr>
           <w:i/>
           <w:sz w:val="24"/>
+          <w:lang w:val="en-US"/>
         </w:rPr>
       </w:pPr>
     </w:p>
@@ -5181,6 +5990,7 @@
           <w:i/>
           <w:sz w:val="24"/>
         </w:rPr>
+        <w:lastRenderedPageBreak/>
         <w:t xml:space="preserve">Fournir tous les document de </w:t>
       </w:r>
       <w:proofErr w:type="gramStart"/>
@@ -5547,16 +6357,16 @@
           <w:tab w:val="num" w:pos="360"/>
         </w:tabs>
       </w:pPr>
-      <w:bookmarkStart w:id="15" w:name="_Toc71703259"/>
-      <w:bookmarkStart w:id="16" w:name="_Toc499021842"/>
+      <w:bookmarkStart w:id="17" w:name="_Toc71703259"/>
+      <w:bookmarkStart w:id="18" w:name="_Toc166682326"/>
       <w:r>
         <w:t>R</w:t>
       </w:r>
-      <w:bookmarkEnd w:id="15"/>
+      <w:bookmarkEnd w:id="17"/>
       <w:r>
         <w:t>éalisation</w:t>
       </w:r>
-      <w:bookmarkEnd w:id="16"/>
+      <w:bookmarkEnd w:id="18"/>
     </w:p>
     <w:p>
       <w:pPr>
@@ -5566,9 +6376,9 @@
           <w:iCs/>
         </w:rPr>
       </w:pPr>
-      <w:bookmarkStart w:id="17" w:name="_Toc25553317"/>
-      <w:bookmarkStart w:id="18" w:name="_Toc71691022"/>
-      <w:bookmarkStart w:id="19" w:name="_Toc499021843"/>
+      <w:bookmarkStart w:id="19" w:name="_Toc25553317"/>
+      <w:bookmarkStart w:id="20" w:name="_Toc71691022"/>
+      <w:bookmarkStart w:id="21" w:name="_Toc166682327"/>
       <w:r>
         <w:rPr>
           <w:i w:val="0"/>
@@ -5576,12 +6386,12 @@
         </w:rPr>
         <w:t>Dossier de réalisation</w:t>
       </w:r>
-      <w:bookmarkStart w:id="20" w:name="_Toc25553318"/>
-      <w:bookmarkEnd w:id="17"/>
-      <w:bookmarkEnd w:id="18"/>
+      <w:bookmarkStart w:id="22" w:name="_Toc25553318"/>
       <w:bookmarkEnd w:id="19"/>
-    </w:p>
-    <w:bookmarkEnd w:id="20"/>
+      <w:bookmarkEnd w:id="20"/>
+      <w:bookmarkEnd w:id="21"/>
+    </w:p>
+    <w:bookmarkEnd w:id="22"/>
     <w:p>
       <w:pPr>
         <w:ind w:firstLine="360"/>
@@ -5818,7 +6628,6 @@
           <w:i/>
           <w:iCs/>
         </w:rPr>
-        <w:lastRenderedPageBreak/>
         <w:t>programmation</w:t>
       </w:r>
       <w:proofErr w:type="gramEnd"/>
@@ -5925,9 +6734,9 @@
           <w:iCs/>
         </w:rPr>
       </w:pPr>
-      <w:bookmarkStart w:id="21" w:name="_Toc25553321"/>
-      <w:bookmarkStart w:id="22" w:name="_Toc71691025"/>
-      <w:bookmarkStart w:id="23" w:name="_Toc499021844"/>
+      <w:bookmarkStart w:id="23" w:name="_Toc25553321"/>
+      <w:bookmarkStart w:id="24" w:name="_Toc71691025"/>
+      <w:bookmarkStart w:id="25" w:name="_Toc166682328"/>
       <w:r>
         <w:rPr>
           <w:i w:val="0"/>
@@ -5935,7 +6744,7 @@
         </w:rPr>
         <w:t>Description des test</w:t>
       </w:r>
-      <w:bookmarkEnd w:id="21"/>
+      <w:bookmarkEnd w:id="23"/>
       <w:r>
         <w:rPr>
           <w:i w:val="0"/>
@@ -5943,8 +6752,8 @@
         </w:rPr>
         <w:t>s effectués</w:t>
       </w:r>
-      <w:bookmarkEnd w:id="22"/>
-      <w:bookmarkEnd w:id="23"/>
+      <w:bookmarkEnd w:id="24"/>
+      <w:bookmarkEnd w:id="25"/>
     </w:p>
     <w:p>
       <w:pPr>
@@ -6071,9 +6880,9 @@
           <w:iCs/>
         </w:rPr>
       </w:pPr>
-      <w:bookmarkStart w:id="24" w:name="_Toc25553322"/>
-      <w:bookmarkStart w:id="25" w:name="_Toc71691026"/>
-      <w:bookmarkStart w:id="26" w:name="_Toc499021845"/>
+      <w:bookmarkStart w:id="26" w:name="_Toc25553322"/>
+      <w:bookmarkStart w:id="27" w:name="_Toc71691026"/>
+      <w:bookmarkStart w:id="28" w:name="_Toc166682329"/>
       <w:r>
         <w:rPr>
           <w:i w:val="0"/>
@@ -6081,7 +6890,7 @@
         </w:rPr>
         <w:t xml:space="preserve">Erreurs </w:t>
       </w:r>
-      <w:bookmarkEnd w:id="24"/>
+      <w:bookmarkEnd w:id="26"/>
       <w:r>
         <w:rPr>
           <w:i w:val="0"/>
@@ -6089,8 +6898,8 @@
         </w:rPr>
         <w:t>restantes</w:t>
       </w:r>
-      <w:bookmarkEnd w:id="25"/>
-      <w:bookmarkEnd w:id="26"/>
+      <w:bookmarkEnd w:id="27"/>
+      <w:bookmarkEnd w:id="28"/>
       <w:r>
         <w:rPr>
           <w:i w:val="0"/>
@@ -6106,7 +6915,7 @@
           <w:i/>
         </w:rPr>
       </w:pPr>
-      <w:bookmarkStart w:id="27" w:name="_Toc25553323"/>
+      <w:bookmarkStart w:id="29" w:name="_Toc25553323"/>
     </w:p>
     <w:p>
       <w:pPr>
@@ -6119,6 +6928,7 @@
         <w:rPr>
           <w:i/>
         </w:rPr>
+        <w:lastRenderedPageBreak/>
         <w:t xml:space="preserve">S'il reste encore des </w:t>
       </w:r>
       <w:proofErr w:type="gramStart"/>
@@ -6177,7 +6987,7 @@
         </w:rPr>
         <w:t>Conséquences sur l'utilisation du produit</w:t>
       </w:r>
-      <w:bookmarkEnd w:id="27"/>
+      <w:bookmarkEnd w:id="29"/>
     </w:p>
     <w:p>
       <w:pPr>
@@ -6213,9 +7023,9 @@
           <w:iCs/>
         </w:rPr>
       </w:pPr>
-      <w:bookmarkStart w:id="28" w:name="_Toc25553326"/>
-      <w:bookmarkStart w:id="29" w:name="_Toc71691029"/>
-      <w:bookmarkStart w:id="30" w:name="_Toc499021846"/>
+      <w:bookmarkStart w:id="30" w:name="_Toc25553326"/>
+      <w:bookmarkStart w:id="31" w:name="_Toc71691029"/>
+      <w:bookmarkStart w:id="32" w:name="_Toc166682330"/>
       <w:r>
         <w:rPr>
           <w:i w:val="0"/>
@@ -6223,7 +7033,7 @@
         </w:rPr>
         <w:t>Liste des documents</w:t>
       </w:r>
-      <w:bookmarkEnd w:id="28"/>
+      <w:bookmarkEnd w:id="30"/>
       <w:r>
         <w:rPr>
           <w:i w:val="0"/>
@@ -6231,8 +7041,8 @@
         </w:rPr>
         <w:t xml:space="preserve"> fournis</w:t>
       </w:r>
-      <w:bookmarkEnd w:id="29"/>
-      <w:bookmarkEnd w:id="30"/>
+      <w:bookmarkEnd w:id="31"/>
+      <w:bookmarkEnd w:id="32"/>
     </w:p>
     <w:p>
       <w:pPr>
@@ -6415,18 +7225,18 @@
           <w:tab w:val="num" w:pos="360"/>
         </w:tabs>
       </w:pPr>
-      <w:bookmarkStart w:id="31" w:name="_Toc25553328"/>
-      <w:bookmarkStart w:id="32" w:name="_Toc71703263"/>
-      <w:bookmarkStart w:id="33" w:name="_Toc499021847"/>
+      <w:bookmarkStart w:id="33" w:name="_Toc25553328"/>
+      <w:bookmarkStart w:id="34" w:name="_Toc71703263"/>
+      <w:bookmarkStart w:id="35" w:name="_Toc166682331"/>
       <w:r>
         <w:t>C</w:t>
       </w:r>
-      <w:bookmarkEnd w:id="31"/>
-      <w:bookmarkEnd w:id="32"/>
+      <w:bookmarkEnd w:id="33"/>
+      <w:bookmarkEnd w:id="34"/>
       <w:r>
         <w:t>onclusions</w:t>
       </w:r>
-      <w:bookmarkEnd w:id="33"/>
+      <w:bookmarkEnd w:id="35"/>
     </w:p>
     <w:p>
       <w:pPr>
@@ -6575,7 +7385,6 @@
         <w:rPr>
           <w:szCs w:val="14"/>
         </w:rPr>
-        <w:lastRenderedPageBreak/>
         <w:br w:type="page"/>
       </w:r>
     </w:p>
@@ -6586,17 +7395,17 @@
           <w:tab w:val="num" w:pos="360"/>
         </w:tabs>
       </w:pPr>
-      <w:bookmarkStart w:id="34" w:name="_Toc71703264"/>
-      <w:bookmarkStart w:id="35" w:name="_Toc499021848"/>
+      <w:bookmarkStart w:id="36" w:name="_Toc71703264"/>
+      <w:bookmarkStart w:id="37" w:name="_Toc166682332"/>
       <w:r>
         <w:lastRenderedPageBreak/>
         <w:t>A</w:t>
       </w:r>
-      <w:bookmarkEnd w:id="34"/>
+      <w:bookmarkEnd w:id="36"/>
       <w:r>
         <w:t>nnexes</w:t>
       </w:r>
-      <w:bookmarkEnd w:id="35"/>
+      <w:bookmarkEnd w:id="37"/>
     </w:p>
     <w:p/>
     <w:p>
@@ -6607,7 +7416,7 @@
           <w:iCs/>
         </w:rPr>
       </w:pPr>
-      <w:bookmarkStart w:id="36" w:name="_Toc499021849"/>
+      <w:bookmarkStart w:id="38" w:name="_Toc166682333"/>
       <w:r>
         <w:rPr>
           <w:i w:val="0"/>
@@ -6615,7 +7424,7 @@
         </w:rPr>
         <w:t>Résumé du rapport du TPI / version succincte de la documentation</w:t>
       </w:r>
-      <w:bookmarkEnd w:id="36"/>
+      <w:bookmarkEnd w:id="38"/>
     </w:p>
     <w:p/>
     <w:p>
@@ -6626,94 +7435,94 @@
           <w:iCs/>
         </w:rPr>
       </w:pPr>
-      <w:bookmarkStart w:id="37" w:name="_Toc71703265"/>
-      <w:bookmarkStart w:id="38" w:name="_Toc499021850"/>
+      <w:bookmarkStart w:id="39" w:name="_Toc71703265"/>
+      <w:bookmarkStart w:id="40" w:name="_Toc166682334"/>
       <w:r>
         <w:rPr>
           <w:i w:val="0"/>
           <w:iCs/>
         </w:rPr>
         <w:t>Sources – Bibliographie</w:t>
-      </w:r>
-      <w:bookmarkEnd w:id="37"/>
-      <w:bookmarkEnd w:id="38"/>
-    </w:p>
-    <w:p>
-      <w:pPr>
-        <w:ind w:left="426"/>
-        <w:rPr>
-          <w:iCs/>
-        </w:rPr>
-      </w:pPr>
-    </w:p>
-    <w:p>
-      <w:pPr>
-        <w:ind w:left="426"/>
-        <w:rPr>
-          <w:i/>
-        </w:rPr>
-      </w:pPr>
-      <w:r>
-        <w:rPr>
-          <w:i/>
-        </w:rPr>
-        <w:t>Liste des livres utilisé</w:t>
-      </w:r>
-      <w:r>
-        <w:rPr>
-          <w:i/>
-        </w:rPr>
-        <w:t>s</w:t>
-      </w:r>
-      <w:r>
-        <w:rPr>
-          <w:i/>
-        </w:rPr>
-        <w:t xml:space="preserve"> (Titre, auteur, date), des sites Internet (URL) consultés, des articles (Revue, date, titre, </w:t>
-      </w:r>
-      <w:proofErr w:type="gramStart"/>
-      <w:r>
-        <w:rPr>
-          <w:i/>
-        </w:rPr>
-        <w:t>auteur)…</w:t>
-      </w:r>
-      <w:proofErr w:type="gramEnd"/>
-      <w:r>
-        <w:rPr>
-          <w:i/>
-        </w:rPr>
-        <w:t xml:space="preserve"> Et de toutes les aides externes (noms)   </w:t>
-      </w:r>
-    </w:p>
-    <w:p>
-      <w:pPr>
-        <w:pStyle w:val="Titre2"/>
-        <w:rPr>
-          <w:i w:val="0"/>
-          <w:iCs/>
-        </w:rPr>
-      </w:pPr>
-      <w:bookmarkStart w:id="39" w:name="_Toc25553330"/>
-      <w:bookmarkStart w:id="40" w:name="_Toc71703266"/>
-      <w:bookmarkStart w:id="41" w:name="_Toc499021851"/>
-      <w:r>
-        <w:rPr>
-          <w:i w:val="0"/>
-          <w:iCs/>
-        </w:rPr>
-        <w:t xml:space="preserve">Journal de </w:t>
       </w:r>
       <w:bookmarkEnd w:id="39"/>
       <w:bookmarkEnd w:id="40"/>
-      <w:r>
+    </w:p>
+    <w:p>
+      <w:pPr>
+        <w:ind w:left="426"/>
+        <w:rPr>
+          <w:iCs/>
+        </w:rPr>
+      </w:pPr>
+    </w:p>
+    <w:p>
+      <w:pPr>
+        <w:ind w:left="426"/>
+        <w:rPr>
+          <w:i/>
+        </w:rPr>
+      </w:pPr>
+      <w:r>
+        <w:rPr>
+          <w:i/>
+        </w:rPr>
+        <w:t>Liste des livres utilisé</w:t>
+      </w:r>
+      <w:r>
+        <w:rPr>
+          <w:i/>
+        </w:rPr>
+        <w:t>s</w:t>
+      </w:r>
+      <w:r>
+        <w:rPr>
+          <w:i/>
+        </w:rPr>
+        <w:t xml:space="preserve"> (Titre, auteur, date), des sites Internet (URL) consultés, des articles (Revue, date, titre, </w:t>
+      </w:r>
+      <w:proofErr w:type="gramStart"/>
+      <w:r>
+        <w:rPr>
+          <w:i/>
+        </w:rPr>
+        <w:t>auteur)…</w:t>
+      </w:r>
+      <w:proofErr w:type="gramEnd"/>
+      <w:r>
+        <w:rPr>
+          <w:i/>
+        </w:rPr>
+        <w:t xml:space="preserve"> Et de toutes les aides externes (noms)   </w:t>
+      </w:r>
+    </w:p>
+    <w:p>
+      <w:pPr>
+        <w:pStyle w:val="Titre2"/>
         <w:rPr>
           <w:i w:val="0"/>
           <w:iCs/>
         </w:rPr>
+      </w:pPr>
+      <w:bookmarkStart w:id="41" w:name="_Toc25553330"/>
+      <w:bookmarkStart w:id="42" w:name="_Toc71703266"/>
+      <w:bookmarkStart w:id="43" w:name="_Toc166682335"/>
+      <w:r>
+        <w:rPr>
+          <w:i w:val="0"/>
+          <w:iCs/>
+        </w:rPr>
+        <w:t xml:space="preserve">Journal de </w:t>
+      </w:r>
+      <w:bookmarkEnd w:id="41"/>
+      <w:bookmarkEnd w:id="42"/>
+      <w:r>
+        <w:rPr>
+          <w:i w:val="0"/>
+          <w:iCs/>
+        </w:rPr>
         <w:t>travail</w:t>
       </w:r>
-      <w:bookmarkEnd w:id="41"/>
+      <w:bookmarkEnd w:id="43"/>
     </w:p>
     <w:p/>
     <w:tbl>
@@ -6881,7 +7690,7 @@
           <w:iCs/>
         </w:rPr>
       </w:pPr>
-      <w:bookmarkStart w:id="42" w:name="_Toc25553331"/>
+      <w:bookmarkStart w:id="44" w:name="_Toc25553331"/>
     </w:p>
     <w:p>
       <w:pPr>
@@ -6891,8 +7700,8 @@
           <w:iCs/>
         </w:rPr>
       </w:pPr>
-      <w:bookmarkStart w:id="43" w:name="_Toc71703267"/>
-      <w:bookmarkStart w:id="44" w:name="_Toc499021852"/>
+      <w:bookmarkStart w:id="45" w:name="_Toc71703267"/>
+      <w:bookmarkStart w:id="46" w:name="_Toc166682336"/>
       <w:r>
         <w:rPr>
           <w:i w:val="0"/>
@@ -6900,69 +7709,69 @@
         </w:rPr>
         <w:t>Manuel d'Installation</w:t>
       </w:r>
-      <w:bookmarkEnd w:id="42"/>
-      <w:bookmarkEnd w:id="43"/>
       <w:bookmarkEnd w:id="44"/>
-    </w:p>
-    <w:p/>
-    <w:p>
-      <w:pPr>
-        <w:pStyle w:val="Titre2"/>
-        <w:rPr>
-          <w:i w:val="0"/>
-          <w:iCs/>
-        </w:rPr>
-      </w:pPr>
-      <w:bookmarkStart w:id="45" w:name="_Toc25553332"/>
-      <w:bookmarkStart w:id="46" w:name="_Toc71703268"/>
-      <w:bookmarkStart w:id="47" w:name="_Toc499021853"/>
-      <w:r>
-        <w:rPr>
-          <w:i w:val="0"/>
-          <w:iCs/>
-        </w:rPr>
-        <w:t>Manuel d'Utilisation</w:t>
-      </w:r>
       <w:bookmarkEnd w:id="45"/>
       <w:bookmarkEnd w:id="46"/>
+    </w:p>
+    <w:p/>
+    <w:p>
+      <w:pPr>
+        <w:pStyle w:val="Titre2"/>
+        <w:rPr>
+          <w:i w:val="0"/>
+          <w:iCs/>
+        </w:rPr>
+      </w:pPr>
+      <w:bookmarkStart w:id="47" w:name="_Toc25553332"/>
+      <w:bookmarkStart w:id="48" w:name="_Toc71703268"/>
+      <w:bookmarkStart w:id="49" w:name="_Toc166682337"/>
+      <w:r>
+        <w:rPr>
+          <w:i w:val="0"/>
+          <w:iCs/>
+        </w:rPr>
+        <w:t>Manuel d'Utilisation</w:t>
+      </w:r>
       <w:bookmarkEnd w:id="47"/>
-    </w:p>
-    <w:p/>
-    <w:p>
-      <w:pPr>
-        <w:pStyle w:val="Titre2"/>
-        <w:rPr>
-          <w:i w:val="0"/>
-          <w:iCs/>
-        </w:rPr>
-      </w:pPr>
-      <w:bookmarkStart w:id="48" w:name="_Toc71703270"/>
-      <w:bookmarkStart w:id="49" w:name="_Toc499021854"/>
-      <w:bookmarkStart w:id="50" w:name="_Toc25553334"/>
-      <w:r>
-        <w:rPr>
-          <w:i w:val="0"/>
-          <w:iCs/>
-        </w:rPr>
-        <w:t>A</w:t>
-      </w:r>
-      <w:r>
-        <w:rPr>
-          <w:i w:val="0"/>
-          <w:iCs/>
-        </w:rPr>
-        <w:t>rchives du projet</w:t>
-      </w:r>
       <w:bookmarkEnd w:id="48"/>
       <w:bookmarkEnd w:id="49"/>
-      <w:r>
+    </w:p>
+    <w:p/>
+    <w:p>
+      <w:pPr>
+        <w:pStyle w:val="Titre2"/>
         <w:rPr>
           <w:i w:val="0"/>
           <w:iCs/>
         </w:rPr>
+      </w:pPr>
+      <w:bookmarkStart w:id="50" w:name="_Toc71703270"/>
+      <w:bookmarkStart w:id="51" w:name="_Toc25553334"/>
+      <w:bookmarkStart w:id="52" w:name="_Toc166682338"/>
+      <w:r>
+        <w:rPr>
+          <w:i w:val="0"/>
+          <w:iCs/>
+        </w:rPr>
+        <w:t>A</w:t>
+      </w:r>
+      <w:r>
+        <w:rPr>
+          <w:i w:val="0"/>
+          <w:iCs/>
+        </w:rPr>
+        <w:t>rchives du projet</w:t>
+      </w:r>
+      <w:bookmarkEnd w:id="50"/>
+      <w:bookmarkEnd w:id="52"/>
+      <w:r>
+        <w:rPr>
+          <w:i w:val="0"/>
+          <w:iCs/>
+        </w:rPr>
         <w:t xml:space="preserve"> </w:t>
       </w:r>
-      <w:bookmarkEnd w:id="50"/>
+      <w:bookmarkEnd w:id="51"/>
     </w:p>
     <w:p/>
     <w:p>
@@ -6994,12 +7803,13 @@
       </w:pPr>
     </w:p>
     <w:sectPr>
-      <w:headerReference w:type="default" r:id="rId17"/>
-      <w:footerReference w:type="default" r:id="rId18"/>
+      <w:headerReference w:type="default" r:id="rId18"/>
+      <w:footerReference w:type="default" r:id="rId19"/>
       <w:pgSz w:w="11906" w:h="16838" w:code="9"/>
-      <w:pgMar w:top="1418" w:right="1418" w:bottom="1418" w:left="1418" w:header="720" w:footer="720" w:gutter="0"/>
+      <w:pgMar w:top="1418" w:right="1418" w:bottom="1418" w:left="1418" w:header="641" w:footer="720" w:gutter="0"/>
       <w:cols w:space="720"/>
       <w:titlePg/>
+      <w:docGrid w:linePitch="326"/>
     </w:sectPr>
   </w:body>
 </w:document>
@@ -7014,6 +7824,9 @@
       </w:r>
     </w:p>
     <w:p/>
+    <w:p/>
+    <w:p/>
+    <w:p/>
   </w:endnote>
   <w:endnote w:type="continuationSeparator" w:id="0">
     <w:p>
@@ -7021,6 +7834,9 @@
         <w:continuationSeparator/>
       </w:r>
     </w:p>
+    <w:p/>
+    <w:p/>
+    <w:p/>
     <w:p/>
   </w:endnote>
 </w:endnotes>
@@ -7155,6 +7971,9 @@
       </w:r>
     </w:p>
     <w:p/>
+    <w:p/>
+    <w:p/>
+    <w:p/>
   </w:footnote>
   <w:footnote w:type="continuationSeparator" w:id="0">
     <w:p>
@@ -7162,6 +7981,9 @@
         <w:continuationSeparator/>
       </w:r>
     </w:p>
+    <w:p/>
+    <w:p/>
+    <w:p/>
     <w:p/>
   </w:footnote>
 </w:footnotes>
@@ -7184,7 +8006,7 @@
         <w:bCs/>
         <w:szCs w:val="24"/>
       </w:rPr>
-      <w:t>ANNEXE 3</w:t>
+      <w:t>Damien Loup</w:t>
     </w:r>
     <w:r>
       <w:rPr>
@@ -7223,15 +8045,6 @@
       </w:pBdr>
       <w:rPr>
         <w:sz w:val="32"/>
-      </w:rPr>
-    </w:pPr>
-  </w:p>
-  <w:p>
-    <w:pPr>
-      <w:pStyle w:val="En-tte"/>
-      <w:rPr>
-        <w:sz w:val="16"/>
-        <w:szCs w:val="16"/>
       </w:rPr>
     </w:pPr>
   </w:p>
@@ -7544,6 +8357,119 @@
     </w:lvl>
   </w:abstractNum>
   <w:abstractNum w:abstractNumId="3" w15:restartNumberingAfterBreak="0">
+    <w:nsid w:val="1EB9540B"/>
+    <w:multiLevelType w:val="hybridMultilevel"/>
+    <w:tmpl w:val="C102060C"/>
+    <w:lvl w:ilvl="0" w:tplc="04090001">
+      <w:start w:val="1"/>
+      <w:numFmt w:val="bullet"/>
+      <w:lvlText w:val=""/>
+      <w:lvlJc w:val="left"/>
+      <w:pPr>
+        <w:ind w:left="720" w:hanging="360"/>
+      </w:pPr>
+      <w:rPr>
+        <w:rFonts w:ascii="Symbol" w:hAnsi="Symbol" w:hint="default"/>
+      </w:rPr>
+    </w:lvl>
+    <w:lvl w:ilvl="1" w:tplc="04090003" w:tentative="1">
+      <w:start w:val="1"/>
+      <w:numFmt w:val="bullet"/>
+      <w:lvlText w:val="o"/>
+      <w:lvlJc w:val="left"/>
+      <w:pPr>
+        <w:ind w:left="1440" w:hanging="360"/>
+      </w:pPr>
+      <w:rPr>
+        <w:rFonts w:ascii="Courier New" w:hAnsi="Courier New" w:cs="Courier New" w:hint="default"/>
+      </w:rPr>
+    </w:lvl>
+    <w:lvl w:ilvl="2" w:tplc="04090005" w:tentative="1">
+      <w:start w:val="1"/>
+      <w:numFmt w:val="bullet"/>
+      <w:lvlText w:val=""/>
+      <w:lvlJc w:val="left"/>
+      <w:pPr>
+        <w:ind w:left="2160" w:hanging="360"/>
+      </w:pPr>
+      <w:rPr>
+        <w:rFonts w:ascii="Wingdings" w:hAnsi="Wingdings" w:hint="default"/>
+      </w:rPr>
+    </w:lvl>
+    <w:lvl w:ilvl="3" w:tplc="04090001" w:tentative="1">
+      <w:start w:val="1"/>
+      <w:numFmt w:val="bullet"/>
+      <w:lvlText w:val=""/>
+      <w:lvlJc w:val="left"/>
+      <w:pPr>
+        <w:ind w:left="2880" w:hanging="360"/>
+      </w:pPr>
+      <w:rPr>
+        <w:rFonts w:ascii="Symbol" w:hAnsi="Symbol" w:hint="default"/>
+      </w:rPr>
+    </w:lvl>
+    <w:lvl w:ilvl="4" w:tplc="04090003" w:tentative="1">
+      <w:start w:val="1"/>
+      <w:numFmt w:val="bullet"/>
+      <w:lvlText w:val="o"/>
+      <w:lvlJc w:val="left"/>
+      <w:pPr>
+        <w:ind w:left="3600" w:hanging="360"/>
+      </w:pPr>
+      <w:rPr>
+        <w:rFonts w:ascii="Courier New" w:hAnsi="Courier New" w:cs="Courier New" w:hint="default"/>
+      </w:rPr>
+    </w:lvl>
+    <w:lvl w:ilvl="5" w:tplc="04090005" w:tentative="1">
+      <w:start w:val="1"/>
+      <w:numFmt w:val="bullet"/>
+      <w:lvlText w:val=""/>
+      <w:lvlJc w:val="left"/>
+      <w:pPr>
+        <w:ind w:left="4320" w:hanging="360"/>
+      </w:pPr>
+      <w:rPr>
+        <w:rFonts w:ascii="Wingdings" w:hAnsi="Wingdings" w:hint="default"/>
+      </w:rPr>
+    </w:lvl>
+    <w:lvl w:ilvl="6" w:tplc="04090001" w:tentative="1">
+      <w:start w:val="1"/>
+      <w:numFmt w:val="bullet"/>
+      <w:lvlText w:val=""/>
+      <w:lvlJc w:val="left"/>
+      <w:pPr>
+        <w:ind w:left="5040" w:hanging="360"/>
+      </w:pPr>
+      <w:rPr>
+        <w:rFonts w:ascii="Symbol" w:hAnsi="Symbol" w:hint="default"/>
+      </w:rPr>
+    </w:lvl>
+    <w:lvl w:ilvl="7" w:tplc="04090003" w:tentative="1">
+      <w:start w:val="1"/>
+      <w:numFmt w:val="bullet"/>
+      <w:lvlText w:val="o"/>
+      <w:lvlJc w:val="left"/>
+      <w:pPr>
+        <w:ind w:left="5760" w:hanging="360"/>
+      </w:pPr>
+      <w:rPr>
+        <w:rFonts w:ascii="Courier New" w:hAnsi="Courier New" w:cs="Courier New" w:hint="default"/>
+      </w:rPr>
+    </w:lvl>
+    <w:lvl w:ilvl="8" w:tplc="04090005" w:tentative="1">
+      <w:start w:val="1"/>
+      <w:numFmt w:val="bullet"/>
+      <w:lvlText w:val=""/>
+      <w:lvlJc w:val="left"/>
+      <w:pPr>
+        <w:ind w:left="6480" w:hanging="360"/>
+      </w:pPr>
+      <w:rPr>
+        <w:rFonts w:ascii="Wingdings" w:hAnsi="Wingdings" w:hint="default"/>
+      </w:rPr>
+    </w:lvl>
+  </w:abstractNum>
+  <w:abstractNum w:abstractNumId="4" w15:restartNumberingAfterBreak="0">
     <w:nsid w:val="27A404D8"/>
     <w:multiLevelType w:val="hybridMultilevel"/>
     <w:tmpl w:val="E4483B56"/>
@@ -7683,7 +8609,7 @@
       </w:rPr>
     </w:lvl>
   </w:abstractNum>
-  <w:abstractNum w:abstractNumId="4" w15:restartNumberingAfterBreak="0">
+  <w:abstractNum w:abstractNumId="5" w15:restartNumberingAfterBreak="0">
     <w:nsid w:val="408C02FF"/>
     <w:multiLevelType w:val="hybridMultilevel"/>
     <w:tmpl w:val="1C925AC4"/>
@@ -7820,7 +8746,7 @@
       </w:rPr>
     </w:lvl>
   </w:abstractNum>
-  <w:abstractNum w:abstractNumId="5" w15:restartNumberingAfterBreak="0">
+  <w:abstractNum w:abstractNumId="6" w15:restartNumberingAfterBreak="0">
     <w:nsid w:val="42F31DAB"/>
     <w:multiLevelType w:val="hybridMultilevel"/>
     <w:tmpl w:val="A46C5D1C"/>
@@ -7960,7 +8886,7 @@
       </w:rPr>
     </w:lvl>
   </w:abstractNum>
-  <w:abstractNum w:abstractNumId="6" w15:restartNumberingAfterBreak="0">
+  <w:abstractNum w:abstractNumId="7" w15:restartNumberingAfterBreak="0">
     <w:nsid w:val="5082572C"/>
     <w:multiLevelType w:val="hybridMultilevel"/>
     <w:tmpl w:val="ED4ACFA4"/>
@@ -8100,7 +9026,7 @@
       </w:rPr>
     </w:lvl>
   </w:abstractNum>
-  <w:abstractNum w:abstractNumId="7" w15:restartNumberingAfterBreak="0">
+  <w:abstractNum w:abstractNumId="8" w15:restartNumberingAfterBreak="0">
     <w:nsid w:val="52B247CA"/>
     <w:multiLevelType w:val="hybridMultilevel"/>
     <w:tmpl w:val="B7D4D45A"/>
@@ -8240,7 +9166,120 @@
       </w:rPr>
     </w:lvl>
   </w:abstractNum>
-  <w:abstractNum w:abstractNumId="8" w15:restartNumberingAfterBreak="0">
+  <w:abstractNum w:abstractNumId="9" w15:restartNumberingAfterBreak="0">
+    <w:nsid w:val="571A42EB"/>
+    <w:multiLevelType w:val="hybridMultilevel"/>
+    <w:tmpl w:val="07F49460"/>
+    <w:lvl w:ilvl="0" w:tplc="04090001">
+      <w:start w:val="1"/>
+      <w:numFmt w:val="bullet"/>
+      <w:lvlText w:val=""/>
+      <w:lvlJc w:val="left"/>
+      <w:pPr>
+        <w:ind w:left="720" w:hanging="360"/>
+      </w:pPr>
+      <w:rPr>
+        <w:rFonts w:ascii="Symbol" w:hAnsi="Symbol" w:hint="default"/>
+      </w:rPr>
+    </w:lvl>
+    <w:lvl w:ilvl="1" w:tplc="04090003" w:tentative="1">
+      <w:start w:val="1"/>
+      <w:numFmt w:val="bullet"/>
+      <w:lvlText w:val="o"/>
+      <w:lvlJc w:val="left"/>
+      <w:pPr>
+        <w:ind w:left="1440" w:hanging="360"/>
+      </w:pPr>
+      <w:rPr>
+        <w:rFonts w:ascii="Courier New" w:hAnsi="Courier New" w:cs="Courier New" w:hint="default"/>
+      </w:rPr>
+    </w:lvl>
+    <w:lvl w:ilvl="2" w:tplc="04090005" w:tentative="1">
+      <w:start w:val="1"/>
+      <w:numFmt w:val="bullet"/>
+      <w:lvlText w:val=""/>
+      <w:lvlJc w:val="left"/>
+      <w:pPr>
+        <w:ind w:left="2160" w:hanging="360"/>
+      </w:pPr>
+      <w:rPr>
+        <w:rFonts w:ascii="Wingdings" w:hAnsi="Wingdings" w:hint="default"/>
+      </w:rPr>
+    </w:lvl>
+    <w:lvl w:ilvl="3" w:tplc="04090001" w:tentative="1">
+      <w:start w:val="1"/>
+      <w:numFmt w:val="bullet"/>
+      <w:lvlText w:val=""/>
+      <w:lvlJc w:val="left"/>
+      <w:pPr>
+        <w:ind w:left="2880" w:hanging="360"/>
+      </w:pPr>
+      <w:rPr>
+        <w:rFonts w:ascii="Symbol" w:hAnsi="Symbol" w:hint="default"/>
+      </w:rPr>
+    </w:lvl>
+    <w:lvl w:ilvl="4" w:tplc="04090003" w:tentative="1">
+      <w:start w:val="1"/>
+      <w:numFmt w:val="bullet"/>
+      <w:lvlText w:val="o"/>
+      <w:lvlJc w:val="left"/>
+      <w:pPr>
+        <w:ind w:left="3600" w:hanging="360"/>
+      </w:pPr>
+      <w:rPr>
+        <w:rFonts w:ascii="Courier New" w:hAnsi="Courier New" w:cs="Courier New" w:hint="default"/>
+      </w:rPr>
+    </w:lvl>
+    <w:lvl w:ilvl="5" w:tplc="04090005" w:tentative="1">
+      <w:start w:val="1"/>
+      <w:numFmt w:val="bullet"/>
+      <w:lvlText w:val=""/>
+      <w:lvlJc w:val="left"/>
+      <w:pPr>
+        <w:ind w:left="4320" w:hanging="360"/>
+      </w:pPr>
+      <w:rPr>
+        <w:rFonts w:ascii="Wingdings" w:hAnsi="Wingdings" w:hint="default"/>
+      </w:rPr>
+    </w:lvl>
+    <w:lvl w:ilvl="6" w:tplc="04090001" w:tentative="1">
+      <w:start w:val="1"/>
+      <w:numFmt w:val="bullet"/>
+      <w:lvlText w:val=""/>
+      <w:lvlJc w:val="left"/>
+      <w:pPr>
+        <w:ind w:left="5040" w:hanging="360"/>
+      </w:pPr>
+      <w:rPr>
+        <w:rFonts w:ascii="Symbol" w:hAnsi="Symbol" w:hint="default"/>
+      </w:rPr>
+    </w:lvl>
+    <w:lvl w:ilvl="7" w:tplc="04090003" w:tentative="1">
+      <w:start w:val="1"/>
+      <w:numFmt w:val="bullet"/>
+      <w:lvlText w:val="o"/>
+      <w:lvlJc w:val="left"/>
+      <w:pPr>
+        <w:ind w:left="5760" w:hanging="360"/>
+      </w:pPr>
+      <w:rPr>
+        <w:rFonts w:ascii="Courier New" w:hAnsi="Courier New" w:cs="Courier New" w:hint="default"/>
+      </w:rPr>
+    </w:lvl>
+    <w:lvl w:ilvl="8" w:tplc="04090005" w:tentative="1">
+      <w:start w:val="1"/>
+      <w:numFmt w:val="bullet"/>
+      <w:lvlText w:val=""/>
+      <w:lvlJc w:val="left"/>
+      <w:pPr>
+        <w:ind w:left="6480" w:hanging="360"/>
+      </w:pPr>
+      <w:rPr>
+        <w:rFonts w:ascii="Wingdings" w:hAnsi="Wingdings" w:hint="default"/>
+      </w:rPr>
+    </w:lvl>
+  </w:abstractNum>
+  <w:abstractNum w:abstractNumId="10" w15:restartNumberingAfterBreak="0">
     <w:nsid w:val="594C1361"/>
     <w:multiLevelType w:val="hybridMultilevel"/>
     <w:tmpl w:val="5C243628"/>
@@ -8380,7 +9419,93 @@
       </w:rPr>
     </w:lvl>
   </w:abstractNum>
-  <w:abstractNum w:abstractNumId="9" w15:restartNumberingAfterBreak="0">
+  <w:abstractNum w:abstractNumId="11" w15:restartNumberingAfterBreak="0">
+    <w:nsid w:val="608514DC"/>
+    <w:multiLevelType w:val="hybridMultilevel"/>
+    <w:tmpl w:val="CBBEE7C4"/>
+    <w:lvl w:ilvl="0" w:tplc="0409000F">
+      <w:start w:val="1"/>
+      <w:numFmt w:val="decimal"/>
+      <w:lvlText w:val="%1."/>
+      <w:lvlJc w:val="left"/>
+      <w:pPr>
+        <w:ind w:left="720" w:hanging="360"/>
+      </w:pPr>
+    </w:lvl>
+    <w:lvl w:ilvl="1" w:tplc="04090019" w:tentative="1">
+      <w:start w:val="1"/>
+      <w:numFmt w:val="lowerLetter"/>
+      <w:lvlText w:val="%2."/>
+      <w:lvlJc w:val="left"/>
+      <w:pPr>
+        <w:ind w:left="1440" w:hanging="360"/>
+      </w:pPr>
+    </w:lvl>
+    <w:lvl w:ilvl="2" w:tplc="0409001B" w:tentative="1">
+      <w:start w:val="1"/>
+      <w:numFmt w:val="lowerRoman"/>
+      <w:lvlText w:val="%3."/>
+      <w:lvlJc w:val="right"/>
+      <w:pPr>
+        <w:ind w:left="2160" w:hanging="180"/>
+      </w:pPr>
+    </w:lvl>
+    <w:lvl w:ilvl="3" w:tplc="0409000F" w:tentative="1">
+      <w:start w:val="1"/>
+      <w:numFmt w:val="decimal"/>
+      <w:lvlText w:val="%4."/>
+      <w:lvlJc w:val="left"/>
+      <w:pPr>
+        <w:ind w:left="2880" w:hanging="360"/>
+      </w:pPr>
+    </w:lvl>
+    <w:lvl w:ilvl="4" w:tplc="04090019" w:tentative="1">
+      <w:start w:val="1"/>
+      <w:numFmt w:val="lowerLetter"/>
+      <w:lvlText w:val="%5."/>
+      <w:lvlJc w:val="left"/>
+      <w:pPr>
+        <w:ind w:left="3600" w:hanging="360"/>
+      </w:pPr>
+    </w:lvl>
+    <w:lvl w:ilvl="5" w:tplc="0409001B" w:tentative="1">
+      <w:start w:val="1"/>
+      <w:numFmt w:val="lowerRoman"/>
+      <w:lvlText w:val="%6."/>
+      <w:lvlJc w:val="right"/>
+      <w:pPr>
+        <w:ind w:left="4320" w:hanging="180"/>
+      </w:pPr>
+    </w:lvl>
+    <w:lvl w:ilvl="6" w:tplc="0409000F" w:tentative="1">
+      <w:start w:val="1"/>
+      <w:numFmt w:val="decimal"/>
+      <w:lvlText w:val="%7."/>
+      <w:lvlJc w:val="left"/>
+      <w:pPr>
+        <w:ind w:left="5040" w:hanging="360"/>
+      </w:pPr>
+    </w:lvl>
+    <w:lvl w:ilvl="7" w:tplc="04090019" w:tentative="1">
+      <w:start w:val="1"/>
+      <w:numFmt w:val="lowerLetter"/>
+      <w:lvlText w:val="%8."/>
+      <w:lvlJc w:val="left"/>
+      <w:pPr>
+        <w:ind w:left="5760" w:hanging="360"/>
+      </w:pPr>
+    </w:lvl>
+    <w:lvl w:ilvl="8" w:tplc="0409001B" w:tentative="1">
+      <w:start w:val="1"/>
+      <w:numFmt w:val="lowerRoman"/>
+      <w:lvlText w:val="%9."/>
+      <w:lvlJc w:val="right"/>
+      <w:pPr>
+        <w:ind w:left="6480" w:hanging="180"/>
+      </w:pPr>
+    </w:lvl>
+  </w:abstractNum>
+  <w:abstractNum w:abstractNumId="12" w15:restartNumberingAfterBreak="0">
     <w:nsid w:val="6FF847CA"/>
     <w:multiLevelType w:val="hybridMultilevel"/>
     <w:tmpl w:val="9C028C46"/>
@@ -8493,7 +9618,7 @@
       </w:rPr>
     </w:lvl>
   </w:abstractNum>
-  <w:abstractNum w:abstractNumId="10" w15:restartNumberingAfterBreak="0">
+  <w:abstractNum w:abstractNumId="13" w15:restartNumberingAfterBreak="0">
     <w:nsid w:val="71E06583"/>
     <w:multiLevelType w:val="hybridMultilevel"/>
     <w:tmpl w:val="26C81FCE"/>
@@ -8633,7 +9758,120 @@
       </w:rPr>
     </w:lvl>
   </w:abstractNum>
-  <w:abstractNum w:abstractNumId="11" w15:restartNumberingAfterBreak="0">
+  <w:abstractNum w:abstractNumId="14" w15:restartNumberingAfterBreak="0">
+    <w:nsid w:val="75371EAF"/>
+    <w:multiLevelType w:val="hybridMultilevel"/>
+    <w:tmpl w:val="A76C6F9E"/>
+    <w:lvl w:ilvl="0" w:tplc="04090001">
+      <w:start w:val="1"/>
+      <w:numFmt w:val="bullet"/>
+      <w:lvlText w:val=""/>
+      <w:lvlJc w:val="left"/>
+      <w:pPr>
+        <w:ind w:left="720" w:hanging="360"/>
+      </w:pPr>
+      <w:rPr>
+        <w:rFonts w:ascii="Symbol" w:hAnsi="Symbol" w:hint="default"/>
+      </w:rPr>
+    </w:lvl>
+    <w:lvl w:ilvl="1" w:tplc="04090003" w:tentative="1">
+      <w:start w:val="1"/>
+      <w:numFmt w:val="bullet"/>
+      <w:lvlText w:val="o"/>
+      <w:lvlJc w:val="left"/>
+      <w:pPr>
+        <w:ind w:left="1440" w:hanging="360"/>
+      </w:pPr>
+      <w:rPr>
+        <w:rFonts w:ascii="Courier New" w:hAnsi="Courier New" w:cs="Courier New" w:hint="default"/>
+      </w:rPr>
+    </w:lvl>
+    <w:lvl w:ilvl="2" w:tplc="04090005" w:tentative="1">
+      <w:start w:val="1"/>
+      <w:numFmt w:val="bullet"/>
+      <w:lvlText w:val=""/>
+      <w:lvlJc w:val="left"/>
+      <w:pPr>
+        <w:ind w:left="2160" w:hanging="360"/>
+      </w:pPr>
+      <w:rPr>
+        <w:rFonts w:ascii="Wingdings" w:hAnsi="Wingdings" w:hint="default"/>
+      </w:rPr>
+    </w:lvl>
+    <w:lvl w:ilvl="3" w:tplc="04090001" w:tentative="1">
+      <w:start w:val="1"/>
+      <w:numFmt w:val="bullet"/>
+      <w:lvlText w:val=""/>
+      <w:lvlJc w:val="left"/>
+      <w:pPr>
+        <w:ind w:left="2880" w:hanging="360"/>
+      </w:pPr>
+      <w:rPr>
+        <w:rFonts w:ascii="Symbol" w:hAnsi="Symbol" w:hint="default"/>
+      </w:rPr>
+    </w:lvl>
+    <w:lvl w:ilvl="4" w:tplc="04090003" w:tentative="1">
+      <w:start w:val="1"/>
+      <w:numFmt w:val="bullet"/>
+      <w:lvlText w:val="o"/>
+      <w:lvlJc w:val="left"/>
+      <w:pPr>
+        <w:ind w:left="3600" w:hanging="360"/>
+      </w:pPr>
+      <w:rPr>
+        <w:rFonts w:ascii="Courier New" w:hAnsi="Courier New" w:cs="Courier New" w:hint="default"/>
+      </w:rPr>
+    </w:lvl>
+    <w:lvl w:ilvl="5" w:tplc="04090005" w:tentative="1">
+      <w:start w:val="1"/>
+      <w:numFmt w:val="bullet"/>
+      <w:lvlText w:val=""/>
+      <w:lvlJc w:val="left"/>
+      <w:pPr>
+        <w:ind w:left="4320" w:hanging="360"/>
+      </w:pPr>
+      <w:rPr>
+        <w:rFonts w:ascii="Wingdings" w:hAnsi="Wingdings" w:hint="default"/>
+      </w:rPr>
+    </w:lvl>
+    <w:lvl w:ilvl="6" w:tplc="04090001" w:tentative="1">
+      <w:start w:val="1"/>
+      <w:numFmt w:val="bullet"/>
+      <w:lvlText w:val=""/>
+      <w:lvlJc w:val="left"/>
+      <w:pPr>
+        <w:ind w:left="5040" w:hanging="360"/>
+      </w:pPr>
+      <w:rPr>
+        <w:rFonts w:ascii="Symbol" w:hAnsi="Symbol" w:hint="default"/>
+      </w:rPr>
+    </w:lvl>
+    <w:lvl w:ilvl="7" w:tplc="04090003" w:tentative="1">
+      <w:start w:val="1"/>
+      <w:numFmt w:val="bullet"/>
+      <w:lvlText w:val="o"/>
+      <w:lvlJc w:val="left"/>
+      <w:pPr>
+        <w:ind w:left="5760" w:hanging="360"/>
+      </w:pPr>
+      <w:rPr>
+        <w:rFonts w:ascii="Courier New" w:hAnsi="Courier New" w:cs="Courier New" w:hint="default"/>
+      </w:rPr>
+    </w:lvl>
+    <w:lvl w:ilvl="8" w:tplc="04090005" w:tentative="1">
+      <w:start w:val="1"/>
+      <w:numFmt w:val="bullet"/>
+      <w:lvlText w:val=""/>
+      <w:lvlJc w:val="left"/>
+      <w:pPr>
+        <w:ind w:left="6480" w:hanging="360"/>
+      </w:pPr>
+      <w:rPr>
+        <w:rFonts w:ascii="Wingdings" w:hAnsi="Wingdings" w:hint="default"/>
+      </w:rPr>
+    </w:lvl>
+  </w:abstractNum>
+  <w:abstractNum w:abstractNumId="15" w15:restartNumberingAfterBreak="0">
     <w:nsid w:val="75A3529B"/>
     <w:multiLevelType w:val="hybridMultilevel"/>
     <w:tmpl w:val="819EEA64"/>
@@ -8773,7 +10011,7 @@
       </w:rPr>
     </w:lvl>
   </w:abstractNum>
-  <w:abstractNum w:abstractNumId="12" w15:restartNumberingAfterBreak="0">
+  <w:abstractNum w:abstractNumId="16" w15:restartNumberingAfterBreak="0">
     <w:nsid w:val="7B193736"/>
     <w:multiLevelType w:val="multilevel"/>
     <w:tmpl w:val="3E0A631E"/>
@@ -8895,7 +10133,7 @@
       </w:pPr>
     </w:lvl>
   </w:abstractNum>
-  <w:abstractNum w:abstractNumId="13" w15:restartNumberingAfterBreak="0">
+  <w:abstractNum w:abstractNumId="17" w15:restartNumberingAfterBreak="0">
     <w:nsid w:val="7DD245F2"/>
     <w:multiLevelType w:val="hybridMultilevel"/>
     <w:tmpl w:val="3100450C"/>
@@ -9036,7 +10274,7 @@
     </w:lvl>
   </w:abstractNum>
   <w:num w:numId="1" w16cid:durableId="1018584111">
-    <w:abstractNumId w:val="12"/>
+    <w:abstractNumId w:val="16"/>
   </w:num>
   <w:num w:numId="2" w16cid:durableId="1754888710">
     <w:abstractNumId w:val="0"/>
@@ -9045,37 +10283,49 @@
     <w:abstractNumId w:val="2"/>
   </w:num>
   <w:num w:numId="4" w16cid:durableId="1348213086">
-    <w:abstractNumId w:val="11"/>
+    <w:abstractNumId w:val="15"/>
   </w:num>
   <w:num w:numId="5" w16cid:durableId="1581865338">
-    <w:abstractNumId w:val="7"/>
+    <w:abstractNumId w:val="8"/>
   </w:num>
   <w:num w:numId="6" w16cid:durableId="2041468863">
-    <w:abstractNumId w:val="3"/>
+    <w:abstractNumId w:val="4"/>
   </w:num>
   <w:num w:numId="7" w16cid:durableId="301622453">
-    <w:abstractNumId w:val="8"/>
+    <w:abstractNumId w:val="10"/>
   </w:num>
   <w:num w:numId="8" w16cid:durableId="1168253534">
-    <w:abstractNumId w:val="13"/>
+    <w:abstractNumId w:val="17"/>
   </w:num>
   <w:num w:numId="9" w16cid:durableId="1066992578">
     <w:abstractNumId w:val="1"/>
   </w:num>
   <w:num w:numId="10" w16cid:durableId="1164707038">
-    <w:abstractNumId w:val="4"/>
+    <w:abstractNumId w:val="5"/>
   </w:num>
   <w:num w:numId="11" w16cid:durableId="907495912">
+    <w:abstractNumId w:val="7"/>
+  </w:num>
+  <w:num w:numId="12" w16cid:durableId="1281840753">
     <w:abstractNumId w:val="6"/>
   </w:num>
-  <w:num w:numId="12" w16cid:durableId="1281840753">
-    <w:abstractNumId w:val="5"/>
-  </w:num>
   <w:num w:numId="13" w16cid:durableId="1244949135">
-    <w:abstractNumId w:val="10"/>
+    <w:abstractNumId w:val="13"/>
   </w:num>
   <w:num w:numId="14" w16cid:durableId="1391415557">
+    <w:abstractNumId w:val="12"/>
+  </w:num>
+  <w:num w:numId="15" w16cid:durableId="1856921892">
+    <w:abstractNumId w:val="11"/>
+  </w:num>
+  <w:num w:numId="16" w16cid:durableId="1641959752">
+    <w:abstractNumId w:val="14"/>
+  </w:num>
+  <w:num w:numId="17" w16cid:durableId="1227185370">
     <w:abstractNumId w:val="9"/>
+  </w:num>
+  <w:num w:numId="18" w16cid:durableId="1148595706">
+    <w:abstractNumId w:val="3"/>
   </w:num>
   <w:numIdMacAtCleanup w:val="13"/>
 </w:numbering>
@@ -9105,6 +10355,7 @@
     <w:lsdException w:name="heading 9" w:qFormat="1"/>
     <w:lsdException w:name="toc 1" w:uiPriority="39"/>
     <w:lsdException w:name="toc 2" w:uiPriority="39"/>
+    <w:lsdException w:name="toc 3" w:uiPriority="39"/>
     <w:lsdException w:name="caption" w:semiHidden="1" w:unhideWhenUsed="1" w:qFormat="1"/>
     <w:lsdException w:name="Title" w:qFormat="1"/>
     <w:lsdException w:name="Subtitle" w:qFormat="1"/>
@@ -9379,6 +10630,7 @@
   <w:style w:type="paragraph" w:default="1" w:styleId="Normal">
     <w:name w:val="Normal"/>
     <w:qFormat/>
+    <w:rsid w:val="00D90D08"/>
     <w:rPr>
       <w:rFonts w:ascii="Arial" w:hAnsi="Arial"/>
       <w:sz w:val="24"/>
@@ -9553,7 +10805,6 @@
   <w:style w:type="character" w:default="1" w:styleId="Policepardfaut">
     <w:name w:val="Default Paragraph Font"/>
     <w:uiPriority w:val="1"/>
-    <w:semiHidden/>
     <w:unhideWhenUsed/>
   </w:style>
   <w:style w:type="table" w:default="1" w:styleId="TableauNormal">
@@ -9658,7 +10909,7 @@
     <w:basedOn w:val="Normal"/>
     <w:next w:val="Normal"/>
     <w:autoRedefine/>
-    <w:semiHidden/>
+    <w:uiPriority w:val="39"/>
     <w:pPr>
       <w:ind w:left="400"/>
     </w:pPr>
@@ -10276,4 +11527,16 @@
     </a:ext>
   </a:extLst>
 </a:theme>
+</file>
+
+<file path=customXml/item1.xml><?xml version="1.0" encoding="utf-8"?>
+<b:Sources xmlns:b="http://schemas.openxmlformats.org/officeDocument/2006/bibliography" xmlns="http://schemas.openxmlformats.org/officeDocument/2006/bibliography" SelectedStyle="\APASixthEditionOfficeOnline.xsl" StyleName="APA" Version="6"/>
+</file>
+
+<file path=customXml/itemProps1.xml><?xml version="1.0" encoding="utf-8"?>
+<ds:datastoreItem xmlns:ds="http://schemas.openxmlformats.org/officeDocument/2006/customXml" ds:itemID="{D8D0698C-B844-424F-8EF0-D81F907820FD}">
+  <ds:schemaRefs>
+    <ds:schemaRef ds:uri="http://schemas.openxmlformats.org/officeDocument/2006/bibliography"/>
+  </ds:schemaRefs>
+</ds:datastoreItem>
 </file>
</xml_diff>

<commit_message>
Documentation + report on 17.05.2024
</commit_message>
<xml_diff>
--- a/01-Documents/Reports/X-TPI-Damloup-GestionStockDeMontres-Rapport.docx
+++ b/01-Documents/Reports/X-TPI-Damloup-GestionStockDeMontres-Rapport.docx
@@ -919,7 +919,7 @@
             <w:noProof/>
             <w:webHidden/>
           </w:rPr>
-          <w:t>5</w:t>
+          <w:t>8</w:t>
         </w:r>
         <w:r>
           <w:rPr>
@@ -1013,7 +1013,7 @@
             <w:noProof/>
             <w:webHidden/>
           </w:rPr>
-          <w:t>8</w:t>
+          <w:t>11</w:t>
         </w:r>
         <w:r>
           <w:rPr>
@@ -1107,7 +1107,7 @@
             <w:noProof/>
             <w:webHidden/>
           </w:rPr>
-          <w:t>9</w:t>
+          <w:t>12</w:t>
         </w:r>
         <w:r>
           <w:rPr>
@@ -1201,7 +1201,7 @@
             <w:noProof/>
             <w:webHidden/>
           </w:rPr>
-          <w:t>9</w:t>
+          <w:t>12</w:t>
         </w:r>
         <w:r>
           <w:rPr>
@@ -1295,7 +1295,7 @@
             <w:noProof/>
             <w:webHidden/>
           </w:rPr>
-          <w:t>9</w:t>
+          <w:t>12</w:t>
         </w:r>
         <w:r>
           <w:rPr>
@@ -1373,7 +1373,7 @@
           <w:rPr>
             <w:webHidden/>
           </w:rPr>
-          <w:t>10</w:t>
+          <w:t>13</w:t>
         </w:r>
         <w:r>
           <w:rPr>
@@ -1466,7 +1466,7 @@
             <w:noProof/>
             <w:webHidden/>
           </w:rPr>
-          <w:t>10</w:t>
+          <w:t>13</w:t>
         </w:r>
         <w:r>
           <w:rPr>
@@ -1560,7 +1560,7 @@
             <w:noProof/>
             <w:webHidden/>
           </w:rPr>
-          <w:t>10</w:t>
+          <w:t>13</w:t>
         </w:r>
         <w:r>
           <w:rPr>
@@ -1654,7 +1654,7 @@
             <w:noProof/>
             <w:webHidden/>
           </w:rPr>
-          <w:t>10</w:t>
+          <w:t>13</w:t>
         </w:r>
         <w:r>
           <w:rPr>
@@ -1748,7 +1748,7 @@
             <w:noProof/>
             <w:webHidden/>
           </w:rPr>
-          <w:t>11</w:t>
+          <w:t>14</w:t>
         </w:r>
         <w:r>
           <w:rPr>
@@ -1826,7 +1826,7 @@
           <w:rPr>
             <w:webHidden/>
           </w:rPr>
-          <w:t>11</w:t>
+          <w:t>14</w:t>
         </w:r>
         <w:r>
           <w:rPr>
@@ -1903,7 +1903,7 @@
           <w:rPr>
             <w:webHidden/>
           </w:rPr>
-          <w:t>12</w:t>
+          <w:t>15</w:t>
         </w:r>
         <w:r>
           <w:rPr>
@@ -1996,7 +1996,7 @@
             <w:noProof/>
             <w:webHidden/>
           </w:rPr>
-          <w:t>12</w:t>
+          <w:t>15</w:t>
         </w:r>
         <w:r>
           <w:rPr>
@@ -2090,7 +2090,7 @@
             <w:noProof/>
             <w:webHidden/>
           </w:rPr>
-          <w:t>12</w:t>
+          <w:t>15</w:t>
         </w:r>
         <w:r>
           <w:rPr>
@@ -2184,7 +2184,7 @@
             <w:noProof/>
             <w:webHidden/>
           </w:rPr>
-          <w:t>12</w:t>
+          <w:t>15</w:t>
         </w:r>
         <w:r>
           <w:rPr>
@@ -2278,7 +2278,7 @@
             <w:noProof/>
             <w:webHidden/>
           </w:rPr>
-          <w:t>12</w:t>
+          <w:t>15</w:t>
         </w:r>
         <w:r>
           <w:rPr>
@@ -2372,7 +2372,7 @@
             <w:noProof/>
             <w:webHidden/>
           </w:rPr>
-          <w:t>12</w:t>
+          <w:t>15</w:t>
         </w:r>
         <w:r>
           <w:rPr>
@@ -2466,7 +2466,7 @@
             <w:noProof/>
             <w:webHidden/>
           </w:rPr>
-          <w:t>12</w:t>
+          <w:t>15</w:t>
         </w:r>
         <w:r>
           <w:rPr>
@@ -3231,8 +3231,238 @@
       <w:pPr>
         <w:pStyle w:val="Titre3"/>
       </w:pPr>
+      <w:r>
+        <w:t>Base de données</w:t>
+      </w:r>
+    </w:p>
+    <w:p>
+      <w:r>
+        <w:t xml:space="preserve">En ce qui concerne la conception de la base de </w:t>
+      </w:r>
+      <w:r>
+        <w:t>données</w:t>
+      </w:r>
+      <w:r>
+        <w:t xml:space="preserve">, la maquette initiale à été réalisée à l’aide de l’application </w:t>
+      </w:r>
+      <w:proofErr w:type="spellStart"/>
+      <w:r>
+        <w:rPr>
+          <w:i/>
+          <w:iCs/>
+        </w:rPr>
+        <w:t>db</w:t>
+      </w:r>
+      <w:proofErr w:type="spellEnd"/>
+      <w:r>
+        <w:rPr>
+          <w:i/>
+          <w:iCs/>
+        </w:rPr>
+        <w:t>-main</w:t>
+      </w:r>
+      <w:r>
+        <w:t>. Ces schémas découpés en deux phases, MCD (Modèle conceptuel de données) et MLD (Modèle logique de données) permettent de définir toutes les tables ainsi que les attributs de celle-ci.</w:t>
+      </w:r>
+    </w:p>
+    <w:p>
+      <w:pPr>
+        <w:pStyle w:val="Titre4"/>
+      </w:pPr>
+      <w:r>
+        <w:t>MCD</w:t>
+      </w:r>
+    </w:p>
+    <w:p>
+      <w:r>
+        <w:drawing>
+          <wp:inline distT="0" distB="0" distL="0" distR="0" wp14:anchorId="4B846C3E" wp14:editId="3F03EFB8">
+            <wp:extent cx="5759450" cy="2509520"/>
+            <wp:effectExtent l="0" t="0" r="0" b="5080"/>
+            <wp:docPr id="215063813" name="Image 1" descr="Une image contenant texte, diagramme, capture d’écran, Plan&#10;&#10;Description générée automatiquement"/>
+            <wp:cNvGraphicFramePr>
+              <a:graphicFrameLocks xmlns:a="http://schemas.openxmlformats.org/drawingml/2006/main" noChangeAspect="1"/>
+            </wp:cNvGraphicFramePr>
+            <a:graphic xmlns:a="http://schemas.openxmlformats.org/drawingml/2006/main">
+              <a:graphicData uri="http://schemas.openxmlformats.org/drawingml/2006/picture">
+                <pic:pic xmlns:pic="http://schemas.openxmlformats.org/drawingml/2006/picture">
+                  <pic:nvPicPr>
+                    <pic:cNvPr id="215063813" name="Image 1" descr="Une image contenant texte, diagramme, capture d’écran, Plan&#10;&#10;Description générée automatiquement"/>
+                    <pic:cNvPicPr/>
+                  </pic:nvPicPr>
+                  <pic:blipFill>
+                    <a:blip r:embed="rId13"/>
+                    <a:stretch>
+                      <a:fillRect/>
+                    </a:stretch>
+                  </pic:blipFill>
+                  <pic:spPr>
+                    <a:xfrm>
+                      <a:off x="0" y="0"/>
+                      <a:ext cx="5759450" cy="2509520"/>
+                    </a:xfrm>
+                    <a:prstGeom prst="rect">
+                      <a:avLst/>
+                    </a:prstGeom>
+                  </pic:spPr>
+                </pic:pic>
+              </a:graphicData>
+            </a:graphic>
+          </wp:inline>
+        </w:drawing>
+      </w:r>
+    </w:p>
+    <w:p>
+      <w:pPr>
+        <w:pStyle w:val="Titre4"/>
+      </w:pPr>
+      <w:r>
+        <w:lastRenderedPageBreak/>
+        <w:t>MLD</w:t>
+      </w:r>
+    </w:p>
+    <w:p>
+      <w:r>
+        <w:drawing>
+          <wp:inline distT="0" distB="0" distL="0" distR="0" wp14:anchorId="0E86E659" wp14:editId="6C2216CB">
+            <wp:extent cx="5759450" cy="5015230"/>
+            <wp:effectExtent l="0" t="0" r="0" b="0"/>
+            <wp:docPr id="391939547" name="Image 1" descr="Une image contenant texte, diagramme, capture d’écran, ligne&#10;&#10;Description générée automatiquement"/>
+            <wp:cNvGraphicFramePr>
+              <a:graphicFrameLocks xmlns:a="http://schemas.openxmlformats.org/drawingml/2006/main" noChangeAspect="1"/>
+            </wp:cNvGraphicFramePr>
+            <a:graphic xmlns:a="http://schemas.openxmlformats.org/drawingml/2006/main">
+              <a:graphicData uri="http://schemas.openxmlformats.org/drawingml/2006/picture">
+                <pic:pic xmlns:pic="http://schemas.openxmlformats.org/drawingml/2006/picture">
+                  <pic:nvPicPr>
+                    <pic:cNvPr id="391939547" name="Image 1" descr="Une image contenant texte, diagramme, capture d’écran, ligne&#10;&#10;Description générée automatiquement"/>
+                    <pic:cNvPicPr/>
+                  </pic:nvPicPr>
+                  <pic:blipFill>
+                    <a:blip r:embed="rId14"/>
+                    <a:stretch>
+                      <a:fillRect/>
+                    </a:stretch>
+                  </pic:blipFill>
+                  <pic:spPr>
+                    <a:xfrm>
+                      <a:off x="0" y="0"/>
+                      <a:ext cx="5759450" cy="5015230"/>
+                    </a:xfrm>
+                    <a:prstGeom prst="rect">
+                      <a:avLst/>
+                    </a:prstGeom>
+                  </pic:spPr>
+                </pic:pic>
+              </a:graphicData>
+            </a:graphic>
+          </wp:inline>
+        </w:drawing>
+      </w:r>
+    </w:p>
+    <w:p>
+      <w:pPr>
+        <w:pStyle w:val="Titre3"/>
+      </w:pPr>
+      <w:r>
+        <w:t>Api backend</w:t>
+      </w:r>
+    </w:p>
+    <w:p>
+      <w:r>
+        <w:br w:type="page"/>
+      </w:r>
+    </w:p>
+    <w:p>
+      <w:pPr>
+        <w:pStyle w:val="Titre3"/>
+      </w:pPr>
+      <w:r>
+        <w:lastRenderedPageBreak/>
+        <w:t>Diagramme de flux utilisateur</w:t>
+      </w:r>
+    </w:p>
+    <w:p>
+      <w:r>
+        <w:t>Durant la conception du projet un diagramme de flux à été réalisé montrant le parcours qu’un utilisateur aura lorsqu’il utilisera le site.</w:t>
+      </w:r>
+    </w:p>
+    <w:p>
+      <w:r>
+        <w:t>Ce diagramme montre non seulement comment les pages interagissent entre elles, mais aussi comment réagit le site en fonction de ce que l’utilisateur fait.</w:t>
+      </w:r>
+    </w:p>
+    <w:p/>
+    <w:p>
+      <w:r>
+        <w:t>Comme il est possible de voir, lorsque l’utilisateur ouvre le site, il atterrit instantanément sur la page de connexion. S’il envoie des informations erronées, le site enverra automatiquement une erreur pour le lui signaler. Ensuite, pour ce qui est des pages, il est important de détecter si l’utilisateur à une session active afin de rester connecté et fera des appels d’api quand besoin il y aura. A la moindre erreur d’api ou d’un utilisateur qui n’a pas les droits se rendre sur une page précise, une page d’erreur s’affichera et la décrira.</w:t>
+      </w:r>
+      <w:r>
+        <w:br/>
+      </w:r>
+    </w:p>
+    <w:p>
+      <w:r>
+        <w:rPr>
+          <w:noProof/>
+        </w:rPr>
+        <w:drawing>
+          <wp:inline distT="0" distB="0" distL="0" distR="0" wp14:anchorId="06C157D1" wp14:editId="485F1793">
+            <wp:extent cx="5757854" cy="6091084"/>
+            <wp:effectExtent l="0" t="0" r="0" b="5080"/>
+            <wp:docPr id="1068840777" name="Image 3"/>
+            <wp:cNvGraphicFramePr>
+              <a:graphicFrameLocks xmlns:a="http://schemas.openxmlformats.org/drawingml/2006/main" noChangeAspect="1"/>
+            </wp:cNvGraphicFramePr>
+            <a:graphic xmlns:a="http://schemas.openxmlformats.org/drawingml/2006/main">
+              <a:graphicData uri="http://schemas.openxmlformats.org/drawingml/2006/picture">
+                <pic:pic xmlns:pic="http://schemas.openxmlformats.org/drawingml/2006/picture">
+                  <pic:nvPicPr>
+                    <pic:cNvPr id="0" name="Picture 3"/>
+                    <pic:cNvPicPr>
+                      <a:picLocks noChangeAspect="1" noChangeArrowheads="1"/>
+                    </pic:cNvPicPr>
+                  </pic:nvPicPr>
+                  <pic:blipFill>
+                    <a:blip r:embed="rId15">
+                      <a:extLst>
+                        <a:ext uri="{28A0092B-C50C-407E-A947-70E740481C1C}">
+                          <a14:useLocalDpi xmlns:a14="http://schemas.microsoft.com/office/drawing/2010/main" val="0"/>
+                        </a:ext>
+                      </a:extLst>
+                    </a:blip>
+                    <a:srcRect/>
+                    <a:stretch>
+                      <a:fillRect/>
+                    </a:stretch>
+                  </pic:blipFill>
+                  <pic:spPr bwMode="auto">
+                    <a:xfrm>
+                      <a:off x="0" y="0"/>
+                      <a:ext cx="5770523" cy="6104486"/>
+                    </a:xfrm>
+                    <a:prstGeom prst="rect">
+                      <a:avLst/>
+                    </a:prstGeom>
+                    <a:noFill/>
+                    <a:ln>
+                      <a:noFill/>
+                    </a:ln>
+                  </pic:spPr>
+                </pic:pic>
+              </a:graphicData>
+            </a:graphic>
+          </wp:inline>
+        </w:drawing>
+      </w:r>
+    </w:p>
+    <w:p>
+      <w:pPr>
+        <w:pStyle w:val="Titre3"/>
+      </w:pPr>
       <w:bookmarkStart w:id="7" w:name="_Toc166682321"/>
       <w:r>
+        <w:lastRenderedPageBreak/>
         <w:t>Maquettes</w:t>
       </w:r>
       <w:bookmarkEnd w:id="7"/>
@@ -3696,7 +3926,7 @@
                     </pic:cNvPicPr>
                   </pic:nvPicPr>
                   <pic:blipFill>
-                    <a:blip r:embed="rId13">
+                    <a:blip r:embed="rId16">
                       <a:extLst>
                         <a:ext uri="{28A0092B-C50C-407E-A947-70E740481C1C}">
                           <a14:useLocalDpi xmlns:a14="http://schemas.microsoft.com/office/drawing/2010/main" val="0"/>
@@ -3877,455 +4107,6 @@
                 <pic:pic xmlns:pic="http://schemas.openxmlformats.org/drawingml/2006/picture">
                   <pic:nvPicPr>
                     <pic:cNvPr id="0" name="Picture 3"/>
-                    <pic:cNvPicPr>
-                      <a:picLocks noChangeAspect="1" noChangeArrowheads="1"/>
-                    </pic:cNvPicPr>
-                  </pic:nvPicPr>
-                  <pic:blipFill>
-                    <a:blip r:embed="rId14">
-                      <a:extLst>
-                        <a:ext uri="{28A0092B-C50C-407E-A947-70E740481C1C}">
-                          <a14:useLocalDpi xmlns:a14="http://schemas.microsoft.com/office/drawing/2010/main" val="0"/>
-                        </a:ext>
-                      </a:extLst>
-                    </a:blip>
-                    <a:srcRect/>
-                    <a:stretch>
-                      <a:fillRect/>
-                    </a:stretch>
-                  </pic:blipFill>
-                  <pic:spPr bwMode="auto">
-                    <a:xfrm>
-                      <a:off x="0" y="0"/>
-                      <a:ext cx="5551200" cy="2923200"/>
-                    </a:xfrm>
-                    <a:prstGeom prst="rect">
-                      <a:avLst/>
-                    </a:prstGeom>
-                    <a:noFill/>
-                    <a:ln>
-                      <a:noFill/>
-                    </a:ln>
-                  </pic:spPr>
-                </pic:pic>
-              </a:graphicData>
-            </a:graphic>
-          </wp:inline>
-        </w:drawing>
-      </w:r>
-    </w:p>
-    <w:p>
-      <w:pPr>
-        <w:rPr>
-          <w:szCs w:val="14"/>
-        </w:rPr>
-      </w:pPr>
-      <w:r>
-        <w:rPr>
-          <w:szCs w:val="14"/>
-        </w:rPr>
-        <w:br w:type="page"/>
-      </w:r>
-    </w:p>
-    <w:p>
-      <w:pPr>
-        <w:pStyle w:val="Retraitnormal1"/>
-        <w:numPr>
-          <w:ilvl w:val="0"/>
-          <w:numId w:val="0"/>
-        </w:numPr>
-        <w:rPr>
-          <w:rFonts w:ascii="Arial" w:hAnsi="Arial"/>
-          <w:sz w:val="24"/>
-          <w:szCs w:val="14"/>
-          <w:lang w:eastAsia="fr-FR"/>
-        </w:rPr>
-      </w:pPr>
-      <w:r>
-        <w:rPr>
-          <w:rFonts w:ascii="Arial" w:hAnsi="Arial"/>
-          <w:sz w:val="24"/>
-          <w:szCs w:val="14"/>
-          <w:lang w:eastAsia="fr-FR"/>
-        </w:rPr>
-        <w:lastRenderedPageBreak/>
-        <w:t xml:space="preserve">Ensuite, lorsqu’il se rend sur son </w:t>
-      </w:r>
-      <w:r>
-        <w:rPr>
-          <w:rFonts w:ascii="Arial" w:hAnsi="Arial"/>
-          <w:sz w:val="24"/>
-          <w:szCs w:val="14"/>
-          <w:lang w:eastAsia="fr-FR"/>
-        </w:rPr>
-        <w:t>Tableau de bord</w:t>
-      </w:r>
-      <w:r>
-        <w:rPr>
-          <w:rFonts w:ascii="Arial" w:hAnsi="Arial"/>
-          <w:sz w:val="24"/>
-          <w:szCs w:val="14"/>
-          <w:lang w:eastAsia="fr-FR"/>
-        </w:rPr>
-        <w:t xml:space="preserve">, il peut voir le stock actuel du magasin, et les commandes de stock </w:t>
-      </w:r>
-      <w:r>
-        <w:rPr>
-          <w:rFonts w:ascii="Arial" w:hAnsi="Arial" w:cs="Arial"/>
-          <w:sz w:val="24"/>
-          <w:szCs w:val="24"/>
-        </w:rPr>
-        <w:t>effectuées ainsi que la personne</w:t>
-      </w:r>
-      <w:r>
-        <w:rPr>
-          <w:rFonts w:ascii="Arial" w:hAnsi="Arial"/>
-          <w:sz w:val="24"/>
-          <w:szCs w:val="14"/>
-          <w:lang w:eastAsia="fr-FR"/>
-        </w:rPr>
-        <w:t xml:space="preserve"> ayant exécuté celles-ci.</w:t>
-      </w:r>
-    </w:p>
-    <w:p>
-      <w:pPr>
-        <w:pStyle w:val="Retraitnormal1"/>
-        <w:numPr>
-          <w:ilvl w:val="0"/>
-          <w:numId w:val="0"/>
-        </w:numPr>
-        <w:rPr>
-          <w:rFonts w:ascii="Arial" w:hAnsi="Arial"/>
-          <w:sz w:val="24"/>
-          <w:szCs w:val="14"/>
-          <w:lang w:eastAsia="fr-FR"/>
-        </w:rPr>
-      </w:pPr>
-    </w:p>
-    <w:p>
-      <w:pPr>
-        <w:pStyle w:val="Retraitnormal1"/>
-        <w:numPr>
-          <w:ilvl w:val="0"/>
-          <w:numId w:val="0"/>
-        </w:numPr>
-        <w:rPr>
-          <w:rFonts w:ascii="Arial" w:hAnsi="Arial"/>
-          <w:sz w:val="24"/>
-          <w:szCs w:val="14"/>
-          <w:lang w:eastAsia="fr-FR"/>
-        </w:rPr>
-      </w:pPr>
-      <w:r>
-        <w:rPr>
-          <w:rFonts w:ascii="Arial" w:hAnsi="Arial"/>
-          <w:sz w:val="24"/>
-          <w:szCs w:val="14"/>
-          <w:lang w:eastAsia="fr-FR"/>
-        </w:rPr>
-        <w:t xml:space="preserve">Il peut aussi importer du stock à l’aide du bouton en haut à droite « import stock ». Selon le contenu du fichier Excel, cela peut être un import direct et mettre à jour instantanément le stock ou alors </w:t>
-      </w:r>
-      <w:r>
-        <w:rPr>
-          <w:rFonts w:ascii="Arial" w:hAnsi="Arial"/>
-          <w:sz w:val="24"/>
-          <w:szCs w:val="14"/>
-          <w:lang w:eastAsia="fr-FR"/>
-        </w:rPr>
-        <w:t>exécuter une commande qui devra être approuvée par le patron de la chaine de magasins</w:t>
-      </w:r>
-    </w:p>
-    <w:p>
-      <w:pPr>
-        <w:pStyle w:val="Retraitnormal1"/>
-        <w:numPr>
-          <w:ilvl w:val="0"/>
-          <w:numId w:val="0"/>
-        </w:numPr>
-        <w:jc w:val="center"/>
-        <w:rPr>
-          <w:rFonts w:ascii="Arial" w:hAnsi="Arial"/>
-          <w:sz w:val="24"/>
-          <w:szCs w:val="14"/>
-          <w:lang w:eastAsia="fr-FR"/>
-        </w:rPr>
-      </w:pPr>
-      <w:r>
-        <w:rPr>
-          <w:rFonts w:ascii="Arial" w:hAnsi="Arial"/>
-          <w:noProof/>
-          <w:sz w:val="24"/>
-          <w:szCs w:val="14"/>
-          <w:lang w:eastAsia="fr-FR"/>
-        </w:rPr>
-        <w:drawing>
-          <wp:inline distT="0" distB="0" distL="0" distR="0" wp14:anchorId="5F30EEAF" wp14:editId="1D42C6B9">
-            <wp:extent cx="5554800" cy="2923200"/>
-            <wp:effectExtent l="0" t="0" r="8255" b="0"/>
-            <wp:docPr id="1501914880" name="Image 4"/>
-            <wp:cNvGraphicFramePr>
-              <a:graphicFrameLocks xmlns:a="http://schemas.openxmlformats.org/drawingml/2006/main" noChangeAspect="1"/>
-            </wp:cNvGraphicFramePr>
-            <a:graphic xmlns:a="http://schemas.openxmlformats.org/drawingml/2006/main">
-              <a:graphicData uri="http://schemas.openxmlformats.org/drawingml/2006/picture">
-                <pic:pic xmlns:pic="http://schemas.openxmlformats.org/drawingml/2006/picture">
-                  <pic:nvPicPr>
-                    <pic:cNvPr id="0" name="Picture 4"/>
-                    <pic:cNvPicPr>
-                      <a:picLocks noChangeAspect="1" noChangeArrowheads="1"/>
-                    </pic:cNvPicPr>
-                  </pic:nvPicPr>
-                  <pic:blipFill>
-                    <a:blip r:embed="rId15">
-                      <a:extLst>
-                        <a:ext uri="{28A0092B-C50C-407E-A947-70E740481C1C}">
-                          <a14:useLocalDpi xmlns:a14="http://schemas.microsoft.com/office/drawing/2010/main" val="0"/>
-                        </a:ext>
-                      </a:extLst>
-                    </a:blip>
-                    <a:srcRect/>
-                    <a:stretch>
-                      <a:fillRect/>
-                    </a:stretch>
-                  </pic:blipFill>
-                  <pic:spPr bwMode="auto">
-                    <a:xfrm>
-                      <a:off x="0" y="0"/>
-                      <a:ext cx="5554800" cy="2923200"/>
-                    </a:xfrm>
-                    <a:prstGeom prst="rect">
-                      <a:avLst/>
-                    </a:prstGeom>
-                    <a:noFill/>
-                    <a:ln>
-                      <a:noFill/>
-                    </a:ln>
-                  </pic:spPr>
-                </pic:pic>
-              </a:graphicData>
-            </a:graphic>
-          </wp:inline>
-        </w:drawing>
-      </w:r>
-    </w:p>
-    <w:p>
-      <w:pPr>
-        <w:pStyle w:val="Retraitnormal1"/>
-        <w:numPr>
-          <w:ilvl w:val="0"/>
-          <w:numId w:val="0"/>
-        </w:numPr>
-        <w:rPr>
-          <w:rFonts w:ascii="Arial" w:hAnsi="Arial"/>
-          <w:sz w:val="24"/>
-          <w:szCs w:val="14"/>
-          <w:lang w:eastAsia="fr-FR"/>
-        </w:rPr>
-      </w:pPr>
-      <w:r>
-        <w:rPr>
-          <w:rFonts w:ascii="Arial" w:hAnsi="Arial"/>
-          <w:sz w:val="24"/>
-          <w:szCs w:val="14"/>
-          <w:lang w:eastAsia="fr-FR"/>
-        </w:rPr>
-        <w:t>La principale différence entre les utilisateurs associés à des magasins et le patron est que lui voit les stocks et commandes de tous les magasins</w:t>
-      </w:r>
-      <w:r>
-        <w:rPr>
-          <w:rFonts w:ascii="Arial" w:hAnsi="Arial"/>
-          <w:sz w:val="24"/>
-          <w:szCs w:val="14"/>
-          <w:lang w:eastAsia="fr-FR"/>
-        </w:rPr>
-        <w:t>.</w:t>
-      </w:r>
-    </w:p>
-    <w:p>
-      <w:pPr>
-        <w:pStyle w:val="Retraitnormal1"/>
-        <w:numPr>
-          <w:ilvl w:val="0"/>
-          <w:numId w:val="0"/>
-        </w:numPr>
-        <w:rPr>
-          <w:rFonts w:ascii="Arial" w:hAnsi="Arial"/>
-          <w:sz w:val="24"/>
-          <w:szCs w:val="14"/>
-          <w:lang w:eastAsia="fr-FR"/>
-        </w:rPr>
-      </w:pPr>
-    </w:p>
-    <w:p>
-      <w:pPr>
-        <w:pStyle w:val="Retraitnormal1"/>
-        <w:numPr>
-          <w:ilvl w:val="0"/>
-          <w:numId w:val="0"/>
-        </w:numPr>
-        <w:rPr>
-          <w:rFonts w:ascii="Arial" w:hAnsi="Arial"/>
-          <w:sz w:val="24"/>
-          <w:szCs w:val="14"/>
-          <w:lang w:eastAsia="fr-FR"/>
-        </w:rPr>
-      </w:pPr>
-      <w:r>
-        <w:rPr>
-          <w:rFonts w:ascii="Arial" w:hAnsi="Arial"/>
-          <w:sz w:val="24"/>
-          <w:szCs w:val="14"/>
-          <w:lang w:eastAsia="fr-FR"/>
-        </w:rPr>
-        <w:t xml:space="preserve">En ce qui concerne le patron, </w:t>
-      </w:r>
-      <w:r>
-        <w:rPr>
-          <w:rFonts w:ascii="Arial" w:hAnsi="Arial"/>
-          <w:sz w:val="24"/>
-          <w:szCs w:val="14"/>
-          <w:lang w:eastAsia="fr-FR"/>
-        </w:rPr>
-        <w:t xml:space="preserve">il voit la même chose que les autres utilisateurs à la différence qu’il </w:t>
-      </w:r>
-      <w:r>
-        <w:rPr>
-          <w:rFonts w:ascii="Arial" w:hAnsi="Arial"/>
-          <w:sz w:val="24"/>
-          <w:szCs w:val="14"/>
-          <w:lang w:eastAsia="fr-FR"/>
-        </w:rPr>
-        <w:t>a</w:t>
-      </w:r>
-      <w:r>
-        <w:rPr>
-          <w:rFonts w:ascii="Arial" w:hAnsi="Arial"/>
-          <w:sz w:val="24"/>
-          <w:szCs w:val="14"/>
-          <w:lang w:eastAsia="fr-FR"/>
-        </w:rPr>
-        <w:t xml:space="preserve"> tous les magasins de la chaine</w:t>
-      </w:r>
-      <w:r>
-        <w:rPr>
-          <w:rFonts w:ascii="Arial" w:hAnsi="Arial"/>
-          <w:sz w:val="24"/>
-          <w:szCs w:val="14"/>
-          <w:lang w:eastAsia="fr-FR"/>
-        </w:rPr>
-        <w:t>, cependant, lui a 2 onglets qui sont distinctement « le tableau de bord » afin de voir les stocks de chaque magasin, ainsi que les « commandes », afin de pouvoir approuver celles qu’il juge correctes ou non.</w:t>
-      </w:r>
-    </w:p>
-    <w:p>
-      <w:pPr>
-        <w:pStyle w:val="Retraitnormal1"/>
-        <w:numPr>
-          <w:ilvl w:val="0"/>
-          <w:numId w:val="0"/>
-        </w:numPr>
-        <w:jc w:val="center"/>
-        <w:rPr>
-          <w:rFonts w:ascii="Arial" w:hAnsi="Arial"/>
-          <w:sz w:val="24"/>
-          <w:szCs w:val="14"/>
-          <w:lang w:eastAsia="fr-FR"/>
-        </w:rPr>
-      </w:pPr>
-      <w:r>
-        <w:rPr>
-          <w:rFonts w:ascii="Arial" w:hAnsi="Arial"/>
-          <w:noProof/>
-          <w:sz w:val="24"/>
-          <w:szCs w:val="14"/>
-          <w:lang w:eastAsia="fr-FR"/>
-        </w:rPr>
-        <w:drawing>
-          <wp:inline distT="0" distB="0" distL="0" distR="0" wp14:anchorId="719B289B" wp14:editId="02E4ECE1">
-            <wp:extent cx="5554093" cy="2924175"/>
-            <wp:effectExtent l="0" t="0" r="8890" b="0"/>
-            <wp:docPr id="1529130058" name="Image 5"/>
-            <wp:cNvGraphicFramePr>
-              <a:graphicFrameLocks xmlns:a="http://schemas.openxmlformats.org/drawingml/2006/main" noChangeAspect="1"/>
-            </wp:cNvGraphicFramePr>
-            <a:graphic xmlns:a="http://schemas.openxmlformats.org/drawingml/2006/main">
-              <a:graphicData uri="http://schemas.openxmlformats.org/drawingml/2006/picture">
-                <pic:pic xmlns:pic="http://schemas.openxmlformats.org/drawingml/2006/picture">
-                  <pic:nvPicPr>
-                    <pic:cNvPr id="0" name="Picture 5"/>
-                    <pic:cNvPicPr>
-                      <a:picLocks noChangeAspect="1" noChangeArrowheads="1"/>
-                    </pic:cNvPicPr>
-                  </pic:nvPicPr>
-                  <pic:blipFill>
-                    <a:blip r:embed="rId16">
-                      <a:extLst>
-                        <a:ext uri="{28A0092B-C50C-407E-A947-70E740481C1C}">
-                          <a14:useLocalDpi xmlns:a14="http://schemas.microsoft.com/office/drawing/2010/main" val="0"/>
-                        </a:ext>
-                      </a:extLst>
-                    </a:blip>
-                    <a:srcRect/>
-                    <a:stretch>
-                      <a:fillRect/>
-                    </a:stretch>
-                  </pic:blipFill>
-                  <pic:spPr bwMode="auto">
-                    <a:xfrm>
-                      <a:off x="0" y="0"/>
-                      <a:ext cx="5565040" cy="2929938"/>
-                    </a:xfrm>
-                    <a:prstGeom prst="rect">
-                      <a:avLst/>
-                    </a:prstGeom>
-                    <a:noFill/>
-                    <a:ln>
-                      <a:noFill/>
-                    </a:ln>
-                  </pic:spPr>
-                </pic:pic>
-              </a:graphicData>
-            </a:graphic>
-          </wp:inline>
-        </w:drawing>
-      </w:r>
-    </w:p>
-    <w:p>
-      <w:pPr>
-        <w:pStyle w:val="Retraitnormal1"/>
-        <w:numPr>
-          <w:ilvl w:val="0"/>
-          <w:numId w:val="0"/>
-        </w:numPr>
-        <w:jc w:val="center"/>
-        <w:rPr>
-          <w:rFonts w:ascii="Arial" w:hAnsi="Arial"/>
-          <w:sz w:val="24"/>
-          <w:szCs w:val="14"/>
-          <w:lang w:eastAsia="fr-FR"/>
-        </w:rPr>
-      </w:pPr>
-      <w:r>
-        <w:rPr>
-          <w:rFonts w:ascii="Arial" w:hAnsi="Arial"/>
-          <w:noProof/>
-          <w:sz w:val="24"/>
-          <w:szCs w:val="14"/>
-          <w:lang w:eastAsia="fr-FR"/>
-        </w:rPr>
-        <w:lastRenderedPageBreak/>
-        <w:drawing>
-          <wp:inline distT="0" distB="0" distL="0" distR="0" wp14:anchorId="6D28F441" wp14:editId="25CE5CC8">
-            <wp:extent cx="5551200" cy="2923200"/>
-            <wp:effectExtent l="0" t="0" r="0" b="0"/>
-            <wp:docPr id="1419861947" name="Image 6"/>
-            <wp:cNvGraphicFramePr>
-              <a:graphicFrameLocks xmlns:a="http://schemas.openxmlformats.org/drawingml/2006/main" noChangeAspect="1"/>
-            </wp:cNvGraphicFramePr>
-            <a:graphic xmlns:a="http://schemas.openxmlformats.org/drawingml/2006/main">
-              <a:graphicData uri="http://schemas.openxmlformats.org/drawingml/2006/picture">
-                <pic:pic xmlns:pic="http://schemas.openxmlformats.org/drawingml/2006/picture">
-                  <pic:nvPicPr>
-                    <pic:cNvPr id="0" name="Picture 6"/>
                     <pic:cNvPicPr>
                       <a:picLocks noChangeAspect="1" noChangeArrowheads="1"/>
                     </pic:cNvPicPr>
@@ -4364,6 +4145,455 @@
       </w:r>
     </w:p>
     <w:p>
+      <w:pPr>
+        <w:rPr>
+          <w:szCs w:val="14"/>
+        </w:rPr>
+      </w:pPr>
+      <w:r>
+        <w:rPr>
+          <w:szCs w:val="14"/>
+        </w:rPr>
+        <w:br w:type="page"/>
+      </w:r>
+    </w:p>
+    <w:p>
+      <w:pPr>
+        <w:pStyle w:val="Retraitnormal1"/>
+        <w:numPr>
+          <w:ilvl w:val="0"/>
+          <w:numId w:val="0"/>
+        </w:numPr>
+        <w:rPr>
+          <w:rFonts w:ascii="Arial" w:hAnsi="Arial"/>
+          <w:sz w:val="24"/>
+          <w:szCs w:val="14"/>
+          <w:lang w:eastAsia="fr-FR"/>
+        </w:rPr>
+      </w:pPr>
+      <w:r>
+        <w:rPr>
+          <w:rFonts w:ascii="Arial" w:hAnsi="Arial"/>
+          <w:sz w:val="24"/>
+          <w:szCs w:val="14"/>
+          <w:lang w:eastAsia="fr-FR"/>
+        </w:rPr>
+        <w:lastRenderedPageBreak/>
+        <w:t xml:space="preserve">Ensuite, lorsqu’il se rend sur son </w:t>
+      </w:r>
+      <w:r>
+        <w:rPr>
+          <w:rFonts w:ascii="Arial" w:hAnsi="Arial"/>
+          <w:sz w:val="24"/>
+          <w:szCs w:val="14"/>
+          <w:lang w:eastAsia="fr-FR"/>
+        </w:rPr>
+        <w:t>Tableau de bord</w:t>
+      </w:r>
+      <w:r>
+        <w:rPr>
+          <w:rFonts w:ascii="Arial" w:hAnsi="Arial"/>
+          <w:sz w:val="24"/>
+          <w:szCs w:val="14"/>
+          <w:lang w:eastAsia="fr-FR"/>
+        </w:rPr>
+        <w:t xml:space="preserve">, il peut voir le stock actuel du magasin, et les commandes de stock </w:t>
+      </w:r>
+      <w:r>
+        <w:rPr>
+          <w:rFonts w:ascii="Arial" w:hAnsi="Arial" w:cs="Arial"/>
+          <w:sz w:val="24"/>
+          <w:szCs w:val="24"/>
+        </w:rPr>
+        <w:t>effectuées ainsi que la personne</w:t>
+      </w:r>
+      <w:r>
+        <w:rPr>
+          <w:rFonts w:ascii="Arial" w:hAnsi="Arial"/>
+          <w:sz w:val="24"/>
+          <w:szCs w:val="14"/>
+          <w:lang w:eastAsia="fr-FR"/>
+        </w:rPr>
+        <w:t xml:space="preserve"> ayant exécuté celles-ci.</w:t>
+      </w:r>
+    </w:p>
+    <w:p>
+      <w:pPr>
+        <w:pStyle w:val="Retraitnormal1"/>
+        <w:numPr>
+          <w:ilvl w:val="0"/>
+          <w:numId w:val="0"/>
+        </w:numPr>
+        <w:rPr>
+          <w:rFonts w:ascii="Arial" w:hAnsi="Arial"/>
+          <w:sz w:val="24"/>
+          <w:szCs w:val="14"/>
+          <w:lang w:eastAsia="fr-FR"/>
+        </w:rPr>
+      </w:pPr>
+    </w:p>
+    <w:p>
+      <w:pPr>
+        <w:pStyle w:val="Retraitnormal1"/>
+        <w:numPr>
+          <w:ilvl w:val="0"/>
+          <w:numId w:val="0"/>
+        </w:numPr>
+        <w:rPr>
+          <w:rFonts w:ascii="Arial" w:hAnsi="Arial"/>
+          <w:sz w:val="24"/>
+          <w:szCs w:val="14"/>
+          <w:lang w:eastAsia="fr-FR"/>
+        </w:rPr>
+      </w:pPr>
+      <w:r>
+        <w:rPr>
+          <w:rFonts w:ascii="Arial" w:hAnsi="Arial"/>
+          <w:sz w:val="24"/>
+          <w:szCs w:val="14"/>
+          <w:lang w:eastAsia="fr-FR"/>
+        </w:rPr>
+        <w:t xml:space="preserve">Il peut aussi importer du stock à l’aide du bouton en haut à droite « import stock ». Selon le contenu du fichier Excel, cela peut être un import direct et mettre à jour instantanément le stock ou alors </w:t>
+      </w:r>
+      <w:r>
+        <w:rPr>
+          <w:rFonts w:ascii="Arial" w:hAnsi="Arial"/>
+          <w:sz w:val="24"/>
+          <w:szCs w:val="14"/>
+          <w:lang w:eastAsia="fr-FR"/>
+        </w:rPr>
+        <w:t>exécuter une commande qui devra être approuvée par le patron de la chaine de magasins</w:t>
+      </w:r>
+    </w:p>
+    <w:p>
+      <w:pPr>
+        <w:pStyle w:val="Retraitnormal1"/>
+        <w:numPr>
+          <w:ilvl w:val="0"/>
+          <w:numId w:val="0"/>
+        </w:numPr>
+        <w:jc w:val="center"/>
+        <w:rPr>
+          <w:rFonts w:ascii="Arial" w:hAnsi="Arial"/>
+          <w:sz w:val="24"/>
+          <w:szCs w:val="14"/>
+          <w:lang w:eastAsia="fr-FR"/>
+        </w:rPr>
+      </w:pPr>
+      <w:r>
+        <w:rPr>
+          <w:rFonts w:ascii="Arial" w:hAnsi="Arial"/>
+          <w:noProof/>
+          <w:sz w:val="24"/>
+          <w:szCs w:val="14"/>
+          <w:lang w:eastAsia="fr-FR"/>
+        </w:rPr>
+        <w:drawing>
+          <wp:inline distT="0" distB="0" distL="0" distR="0" wp14:anchorId="5F30EEAF" wp14:editId="1D42C6B9">
+            <wp:extent cx="5554800" cy="2923200"/>
+            <wp:effectExtent l="0" t="0" r="8255" b="0"/>
+            <wp:docPr id="1501914880" name="Image 4"/>
+            <wp:cNvGraphicFramePr>
+              <a:graphicFrameLocks xmlns:a="http://schemas.openxmlformats.org/drawingml/2006/main" noChangeAspect="1"/>
+            </wp:cNvGraphicFramePr>
+            <a:graphic xmlns:a="http://schemas.openxmlformats.org/drawingml/2006/main">
+              <a:graphicData uri="http://schemas.openxmlformats.org/drawingml/2006/picture">
+                <pic:pic xmlns:pic="http://schemas.openxmlformats.org/drawingml/2006/picture">
+                  <pic:nvPicPr>
+                    <pic:cNvPr id="0" name="Picture 4"/>
+                    <pic:cNvPicPr>
+                      <a:picLocks noChangeAspect="1" noChangeArrowheads="1"/>
+                    </pic:cNvPicPr>
+                  </pic:nvPicPr>
+                  <pic:blipFill>
+                    <a:blip r:embed="rId18">
+                      <a:extLst>
+                        <a:ext uri="{28A0092B-C50C-407E-A947-70E740481C1C}">
+                          <a14:useLocalDpi xmlns:a14="http://schemas.microsoft.com/office/drawing/2010/main" val="0"/>
+                        </a:ext>
+                      </a:extLst>
+                    </a:blip>
+                    <a:srcRect/>
+                    <a:stretch>
+                      <a:fillRect/>
+                    </a:stretch>
+                  </pic:blipFill>
+                  <pic:spPr bwMode="auto">
+                    <a:xfrm>
+                      <a:off x="0" y="0"/>
+                      <a:ext cx="5554800" cy="2923200"/>
+                    </a:xfrm>
+                    <a:prstGeom prst="rect">
+                      <a:avLst/>
+                    </a:prstGeom>
+                    <a:noFill/>
+                    <a:ln>
+                      <a:noFill/>
+                    </a:ln>
+                  </pic:spPr>
+                </pic:pic>
+              </a:graphicData>
+            </a:graphic>
+          </wp:inline>
+        </w:drawing>
+      </w:r>
+    </w:p>
+    <w:p>
+      <w:pPr>
+        <w:pStyle w:val="Retraitnormal1"/>
+        <w:numPr>
+          <w:ilvl w:val="0"/>
+          <w:numId w:val="0"/>
+        </w:numPr>
+        <w:rPr>
+          <w:rFonts w:ascii="Arial" w:hAnsi="Arial"/>
+          <w:sz w:val="24"/>
+          <w:szCs w:val="14"/>
+          <w:lang w:eastAsia="fr-FR"/>
+        </w:rPr>
+      </w:pPr>
+      <w:r>
+        <w:rPr>
+          <w:rFonts w:ascii="Arial" w:hAnsi="Arial"/>
+          <w:sz w:val="24"/>
+          <w:szCs w:val="14"/>
+          <w:lang w:eastAsia="fr-FR"/>
+        </w:rPr>
+        <w:t>La principale différence entre les utilisateurs associés à des magasins et le patron est que lui voit les stocks et commandes de tous les magasins</w:t>
+      </w:r>
+      <w:r>
+        <w:rPr>
+          <w:rFonts w:ascii="Arial" w:hAnsi="Arial"/>
+          <w:sz w:val="24"/>
+          <w:szCs w:val="14"/>
+          <w:lang w:eastAsia="fr-FR"/>
+        </w:rPr>
+        <w:t>.</w:t>
+      </w:r>
+    </w:p>
+    <w:p>
+      <w:pPr>
+        <w:pStyle w:val="Retraitnormal1"/>
+        <w:numPr>
+          <w:ilvl w:val="0"/>
+          <w:numId w:val="0"/>
+        </w:numPr>
+        <w:rPr>
+          <w:rFonts w:ascii="Arial" w:hAnsi="Arial"/>
+          <w:sz w:val="24"/>
+          <w:szCs w:val="14"/>
+          <w:lang w:eastAsia="fr-FR"/>
+        </w:rPr>
+      </w:pPr>
+    </w:p>
+    <w:p>
+      <w:pPr>
+        <w:pStyle w:val="Retraitnormal1"/>
+        <w:numPr>
+          <w:ilvl w:val="0"/>
+          <w:numId w:val="0"/>
+        </w:numPr>
+        <w:rPr>
+          <w:rFonts w:ascii="Arial" w:hAnsi="Arial"/>
+          <w:sz w:val="24"/>
+          <w:szCs w:val="14"/>
+          <w:lang w:eastAsia="fr-FR"/>
+        </w:rPr>
+      </w:pPr>
+      <w:r>
+        <w:rPr>
+          <w:rFonts w:ascii="Arial" w:hAnsi="Arial"/>
+          <w:sz w:val="24"/>
+          <w:szCs w:val="14"/>
+          <w:lang w:eastAsia="fr-FR"/>
+        </w:rPr>
+        <w:t xml:space="preserve">En ce qui concerne le patron, </w:t>
+      </w:r>
+      <w:r>
+        <w:rPr>
+          <w:rFonts w:ascii="Arial" w:hAnsi="Arial"/>
+          <w:sz w:val="24"/>
+          <w:szCs w:val="14"/>
+          <w:lang w:eastAsia="fr-FR"/>
+        </w:rPr>
+        <w:t xml:space="preserve">il voit la même chose que les autres utilisateurs à la différence qu’il </w:t>
+      </w:r>
+      <w:r>
+        <w:rPr>
+          <w:rFonts w:ascii="Arial" w:hAnsi="Arial"/>
+          <w:sz w:val="24"/>
+          <w:szCs w:val="14"/>
+          <w:lang w:eastAsia="fr-FR"/>
+        </w:rPr>
+        <w:t>a</w:t>
+      </w:r>
+      <w:r>
+        <w:rPr>
+          <w:rFonts w:ascii="Arial" w:hAnsi="Arial"/>
+          <w:sz w:val="24"/>
+          <w:szCs w:val="14"/>
+          <w:lang w:eastAsia="fr-FR"/>
+        </w:rPr>
+        <w:t xml:space="preserve"> tous les magasins de la chaine</w:t>
+      </w:r>
+      <w:r>
+        <w:rPr>
+          <w:rFonts w:ascii="Arial" w:hAnsi="Arial"/>
+          <w:sz w:val="24"/>
+          <w:szCs w:val="14"/>
+          <w:lang w:eastAsia="fr-FR"/>
+        </w:rPr>
+        <w:t>, cependant, lui a 2 onglets qui sont distinctement « le tableau de bord » afin de voir les stocks de chaque magasin, ainsi que les « commandes », afin de pouvoir approuver celles qu’il juge correctes ou non.</w:t>
+      </w:r>
+    </w:p>
+    <w:p>
+      <w:pPr>
+        <w:pStyle w:val="Retraitnormal1"/>
+        <w:numPr>
+          <w:ilvl w:val="0"/>
+          <w:numId w:val="0"/>
+        </w:numPr>
+        <w:jc w:val="center"/>
+        <w:rPr>
+          <w:rFonts w:ascii="Arial" w:hAnsi="Arial"/>
+          <w:sz w:val="24"/>
+          <w:szCs w:val="14"/>
+          <w:lang w:eastAsia="fr-FR"/>
+        </w:rPr>
+      </w:pPr>
+      <w:r>
+        <w:rPr>
+          <w:rFonts w:ascii="Arial" w:hAnsi="Arial"/>
+          <w:noProof/>
+          <w:sz w:val="24"/>
+          <w:szCs w:val="14"/>
+          <w:lang w:eastAsia="fr-FR"/>
+        </w:rPr>
+        <w:drawing>
+          <wp:inline distT="0" distB="0" distL="0" distR="0" wp14:anchorId="719B289B" wp14:editId="02E4ECE1">
+            <wp:extent cx="5554093" cy="2924175"/>
+            <wp:effectExtent l="0" t="0" r="8890" b="0"/>
+            <wp:docPr id="1529130058" name="Image 5"/>
+            <wp:cNvGraphicFramePr>
+              <a:graphicFrameLocks xmlns:a="http://schemas.openxmlformats.org/drawingml/2006/main" noChangeAspect="1"/>
+            </wp:cNvGraphicFramePr>
+            <a:graphic xmlns:a="http://schemas.openxmlformats.org/drawingml/2006/main">
+              <a:graphicData uri="http://schemas.openxmlformats.org/drawingml/2006/picture">
+                <pic:pic xmlns:pic="http://schemas.openxmlformats.org/drawingml/2006/picture">
+                  <pic:nvPicPr>
+                    <pic:cNvPr id="0" name="Picture 5"/>
+                    <pic:cNvPicPr>
+                      <a:picLocks noChangeAspect="1" noChangeArrowheads="1"/>
+                    </pic:cNvPicPr>
+                  </pic:nvPicPr>
+                  <pic:blipFill>
+                    <a:blip r:embed="rId19">
+                      <a:extLst>
+                        <a:ext uri="{28A0092B-C50C-407E-A947-70E740481C1C}">
+                          <a14:useLocalDpi xmlns:a14="http://schemas.microsoft.com/office/drawing/2010/main" val="0"/>
+                        </a:ext>
+                      </a:extLst>
+                    </a:blip>
+                    <a:srcRect/>
+                    <a:stretch>
+                      <a:fillRect/>
+                    </a:stretch>
+                  </pic:blipFill>
+                  <pic:spPr bwMode="auto">
+                    <a:xfrm>
+                      <a:off x="0" y="0"/>
+                      <a:ext cx="5565040" cy="2929938"/>
+                    </a:xfrm>
+                    <a:prstGeom prst="rect">
+                      <a:avLst/>
+                    </a:prstGeom>
+                    <a:noFill/>
+                    <a:ln>
+                      <a:noFill/>
+                    </a:ln>
+                  </pic:spPr>
+                </pic:pic>
+              </a:graphicData>
+            </a:graphic>
+          </wp:inline>
+        </w:drawing>
+      </w:r>
+    </w:p>
+    <w:p>
+      <w:pPr>
+        <w:pStyle w:val="Retraitnormal1"/>
+        <w:numPr>
+          <w:ilvl w:val="0"/>
+          <w:numId w:val="0"/>
+        </w:numPr>
+        <w:jc w:val="center"/>
+        <w:rPr>
+          <w:rFonts w:ascii="Arial" w:hAnsi="Arial"/>
+          <w:sz w:val="24"/>
+          <w:szCs w:val="14"/>
+          <w:lang w:eastAsia="fr-FR"/>
+        </w:rPr>
+      </w:pPr>
+      <w:r>
+        <w:rPr>
+          <w:rFonts w:ascii="Arial" w:hAnsi="Arial"/>
+          <w:noProof/>
+          <w:sz w:val="24"/>
+          <w:szCs w:val="14"/>
+          <w:lang w:eastAsia="fr-FR"/>
+        </w:rPr>
+        <w:lastRenderedPageBreak/>
+        <w:drawing>
+          <wp:inline distT="0" distB="0" distL="0" distR="0" wp14:anchorId="6D28F441" wp14:editId="25CE5CC8">
+            <wp:extent cx="5551200" cy="2923200"/>
+            <wp:effectExtent l="0" t="0" r="0" b="0"/>
+            <wp:docPr id="1419861947" name="Image 6"/>
+            <wp:cNvGraphicFramePr>
+              <a:graphicFrameLocks xmlns:a="http://schemas.openxmlformats.org/drawingml/2006/main" noChangeAspect="1"/>
+            </wp:cNvGraphicFramePr>
+            <a:graphic xmlns:a="http://schemas.openxmlformats.org/drawingml/2006/main">
+              <a:graphicData uri="http://schemas.openxmlformats.org/drawingml/2006/picture">
+                <pic:pic xmlns:pic="http://schemas.openxmlformats.org/drawingml/2006/picture">
+                  <pic:nvPicPr>
+                    <pic:cNvPr id="0" name="Picture 6"/>
+                    <pic:cNvPicPr>
+                      <a:picLocks noChangeAspect="1" noChangeArrowheads="1"/>
+                    </pic:cNvPicPr>
+                  </pic:nvPicPr>
+                  <pic:blipFill>
+                    <a:blip r:embed="rId20">
+                      <a:extLst>
+                        <a:ext uri="{28A0092B-C50C-407E-A947-70E740481C1C}">
+                          <a14:useLocalDpi xmlns:a14="http://schemas.microsoft.com/office/drawing/2010/main" val="0"/>
+                        </a:ext>
+                      </a:extLst>
+                    </a:blip>
+                    <a:srcRect/>
+                    <a:stretch>
+                      <a:fillRect/>
+                    </a:stretch>
+                  </pic:blipFill>
+                  <pic:spPr bwMode="auto">
+                    <a:xfrm>
+                      <a:off x="0" y="0"/>
+                      <a:ext cx="5551200" cy="2923200"/>
+                    </a:xfrm>
+                    <a:prstGeom prst="rect">
+                      <a:avLst/>
+                    </a:prstGeom>
+                    <a:noFill/>
+                    <a:ln>
+                      <a:noFill/>
+                    </a:ln>
+                  </pic:spPr>
+                </pic:pic>
+              </a:graphicData>
+            </a:graphic>
+          </wp:inline>
+        </w:drawing>
+      </w:r>
+    </w:p>
+    <w:p>
       <w:r>
         <w:t>Sur le haut de la page, 3 éléments définissent le total de tous le stock « articles vendus », « articles en stocks » et « articles commandés » afin de simplifier l’utilisateur à voir son stock total.</w:t>
       </w:r>
@@ -4801,95 +5031,59 @@
         <w:rPr>
           <w:lang w:val="fr-CH"/>
         </w:rPr>
-        <w:t xml:space="preserve">La plupart des tests seront </w:t>
-      </w:r>
+        <w:t xml:space="preserve">La plupart des tests seront effectués à l’aide de </w:t>
+      </w:r>
+      <w:proofErr w:type="spellStart"/>
       <w:r>
         <w:rPr>
           <w:lang w:val="fr-CH"/>
         </w:rPr>
-        <w:t>effectués</w:t>
-      </w:r>
+        <w:t>cypress</w:t>
+      </w:r>
+      <w:proofErr w:type="spellEnd"/>
       <w:r>
         <w:rPr>
           <w:lang w:val="fr-CH"/>
         </w:rPr>
+        <w:t xml:space="preserve"> qui permet d’</w:t>
+      </w:r>
+      <w:r>
+        <w:rPr>
+          <w:lang w:val="fr-CH"/>
+        </w:rPr>
+        <w:t>exécuter</w:t>
+      </w:r>
+      <w:r>
+        <w:rPr>
+          <w:lang w:val="fr-CH"/>
+        </w:rPr>
+        <w:t xml:space="preserve"> des tests de bout en bout pour simuler un utilisateur humain</w:t>
+      </w:r>
+      <w:r>
+        <w:rPr>
+          <w:lang w:val="fr-CH"/>
+        </w:rPr>
+        <w:t xml:space="preserve">. </w:t>
+      </w:r>
+      <w:proofErr w:type="spellStart"/>
+      <w:r>
+        <w:rPr>
+          <w:lang w:val="fr-CH"/>
+        </w:rPr>
+        <w:t>Cypress</w:t>
+      </w:r>
+      <w:proofErr w:type="spellEnd"/>
+      <w:r>
+        <w:rPr>
+          <w:lang w:val="fr-CH"/>
+        </w:rPr>
         <w:t xml:space="preserve"> </w:t>
       </w:r>
       <w:r>
         <w:rPr>
           <w:lang w:val="fr-CH"/>
         </w:rPr>
-        <w:t xml:space="preserve">à l’aide de </w:t>
-      </w:r>
-      <w:proofErr w:type="spellStart"/>
-      <w:r>
-        <w:rPr>
-          <w:lang w:val="fr-CH"/>
-        </w:rPr>
-        <w:t>cypress</w:t>
-      </w:r>
-      <w:proofErr w:type="spellEnd"/>
-      <w:r>
-        <w:rPr>
-          <w:lang w:val="fr-CH"/>
-        </w:rPr>
-        <w:t xml:space="preserve"> qui permet d’</w:t>
-      </w:r>
-      <w:r>
-        <w:rPr>
-          <w:lang w:val="fr-CH"/>
-        </w:rPr>
-        <w:t>exécuter</w:t>
-      </w:r>
-      <w:r>
-        <w:rPr>
-          <w:lang w:val="fr-CH"/>
-        </w:rPr>
-        <w:t xml:space="preserve"> des tests de bout en bout pour simuler un utilisateur humain</w:t>
-      </w:r>
-      <w:r>
-        <w:rPr>
-          <w:lang w:val="fr-CH"/>
-        </w:rPr>
-        <w:t xml:space="preserve">. </w:t>
-      </w:r>
-      <w:proofErr w:type="spellStart"/>
-      <w:r>
-        <w:rPr>
-          <w:lang w:val="fr-CH"/>
-        </w:rPr>
-        <w:t>Cypress</w:t>
-      </w:r>
-      <w:proofErr w:type="spellEnd"/>
-      <w:r>
-        <w:rPr>
-          <w:lang w:val="fr-CH"/>
-        </w:rPr>
-        <w:t xml:space="preserve"> </w:t>
-      </w:r>
-      <w:r>
-        <w:rPr>
-          <w:lang w:val="fr-CH"/>
-        </w:rPr>
-        <w:t>est une grande partie de ce projet</w:t>
-      </w:r>
-      <w:r>
-        <w:rPr>
-          <w:lang w:val="fr-CH"/>
-        </w:rPr>
-        <w:t xml:space="preserve"> afin de s’assurer du bon fonctionnement de l’application</w:t>
-      </w:r>
-      <w:r>
-        <w:rPr>
-          <w:lang w:val="fr-CH"/>
-        </w:rPr>
-        <w:t xml:space="preserve"> et certains seront fait manuellement afin de s’assurer de la sécurité mise en place</w:t>
-      </w:r>
-      <w:r>
-        <w:rPr>
-          <w:lang w:val="fr-CH"/>
-        </w:rPr>
-        <w:t>.</w:t>
+        <w:t>est une grande partie de ce projet afin de s’assurer du bon fonctionnement de l’application et certains seront fait manuellement afin de s’assurer de la sécurité mise en place.</w:t>
       </w:r>
     </w:p>
     <w:p>
@@ -5677,13 +5871,7 @@
         <w:rPr>
           <w:lang w:val="fr-CH"/>
         </w:rPr>
-        <w:t>Les principales technologie et logiciel utilisés pour la réalisation de l’application</w:t>
-      </w:r>
-      <w:r>
-        <w:rPr>
-          <w:lang w:val="fr-CH"/>
-        </w:rPr>
-        <w:t xml:space="preserve"> :</w:t>
+        <w:t>Les principales technologie et logiciel utilisés pour la réalisation de l’application :</w:t>
       </w:r>
     </w:p>
     <w:p>
@@ -7746,8 +7934,8 @@
         </w:rPr>
       </w:pPr>
       <w:bookmarkStart w:id="50" w:name="_Toc71703270"/>
-      <w:bookmarkStart w:id="51" w:name="_Toc25553334"/>
-      <w:bookmarkStart w:id="52" w:name="_Toc166682338"/>
+      <w:bookmarkStart w:id="51" w:name="_Toc166682338"/>
+      <w:bookmarkStart w:id="52" w:name="_Toc25553334"/>
       <w:r>
         <w:rPr>
           <w:i w:val="0"/>
@@ -7763,15 +7951,15 @@
         <w:t>rchives du projet</w:t>
       </w:r>
       <w:bookmarkEnd w:id="50"/>
+      <w:bookmarkEnd w:id="51"/>
+      <w:r>
+        <w:rPr>
+          <w:i w:val="0"/>
+          <w:iCs/>
+        </w:rPr>
+        <w:t xml:space="preserve"> </w:t>
+      </w:r>
       <w:bookmarkEnd w:id="52"/>
-      <w:r>
-        <w:rPr>
-          <w:i w:val="0"/>
-          <w:iCs/>
-        </w:rPr>
-        <w:t xml:space="preserve"> </w:t>
-      </w:r>
-      <w:bookmarkEnd w:id="51"/>
     </w:p>
     <w:p/>
     <w:p>
@@ -7803,8 +7991,8 @@
       </w:pPr>
     </w:p>
     <w:sectPr>
-      <w:headerReference w:type="default" r:id="rId18"/>
-      <w:footerReference w:type="default" r:id="rId19"/>
+      <w:headerReference w:type="default" r:id="rId21"/>
+      <w:footerReference w:type="default" r:id="rId22"/>
       <w:pgSz w:w="11906" w:h="16838" w:code="9"/>
       <w:pgMar w:top="1418" w:right="1418" w:bottom="1418" w:left="1418" w:header="641" w:footer="720" w:gutter="0"/>
       <w:cols w:space="720"/>
@@ -10805,6 +10993,7 @@
   <w:style w:type="character" w:default="1" w:styleId="Policepardfaut">
     <w:name w:val="Default Paragraph Font"/>
     <w:uiPriority w:val="1"/>
+    <w:semiHidden/>
     <w:unhideWhenUsed/>
   </w:style>
   <w:style w:type="table" w:default="1" w:styleId="TableauNormal">

</xml_diff>

<commit_message>
Update work journal and adding new image for the it and add the report modifications
</commit_message>
<xml_diff>
--- a/01-Documents/Reports/X-TPI-Damloup-GestionStockDeMontres-Rapport.docx
+++ b/01-Documents/Reports/X-TPI-Damloup-GestionStockDeMontres-Rapport.docx
@@ -2556,13 +2556,8 @@
         <w:t xml:space="preserve"> </w:t>
       </w:r>
       <w:r>
-        <w:t xml:space="preserve">le </w:t>
-      </w:r>
-      <w:proofErr w:type="spellStart"/>
-      <w:r>
-        <w:t>typescript</w:t>
-      </w:r>
-      <w:proofErr w:type="spellEnd"/>
+        <w:t>le typescript</w:t>
+      </w:r>
       <w:r>
         <w:t xml:space="preserve"> pour REACT</w:t>
       </w:r>
@@ -3245,21 +3240,12 @@
       <w:r>
         <w:t xml:space="preserve">, la maquette initiale à été réalisée à l’aide de l’application </w:t>
       </w:r>
-      <w:proofErr w:type="spellStart"/>
-      <w:r>
-        <w:rPr>
-          <w:i/>
-          <w:iCs/>
-        </w:rPr>
-        <w:t>db</w:t>
-      </w:r>
-      <w:proofErr w:type="spellEnd"/>
-      <w:r>
-        <w:rPr>
-          <w:i/>
-          <w:iCs/>
-        </w:rPr>
-        <w:t>-main</w:t>
+      <w:r>
+        <w:rPr>
+          <w:i/>
+          <w:iCs/>
+        </w:rPr>
+        <w:t>db-main</w:t>
       </w:r>
       <w:r>
         <w:t>. Ces schémas découpés en deux phases, MCD (Modèle conceptuel de données) et MLD (Modèle logique de données) permettent de définir toutes les tables ainsi que les attributs de celle-ci.</w:t>
@@ -3275,8 +3261,59 @@
     </w:p>
     <w:p>
       <w:r>
+        <w:t>Ce schéma permet de définir les tables et les liaisons principales entres les tables.</w:t>
+      </w:r>
+    </w:p>
+    <w:p/>
+    <w:p>
+      <w:pPr>
+        <w:rPr>
+          <w:color w:val="FF0000"/>
+        </w:rPr>
+      </w:pPr>
+      <w:r>
+        <w:t xml:space="preserve">Ici sont définis quels utilisateurs sont dans quels magasins </w:t>
+      </w:r>
+      <w:r>
+        <w:rPr>
+          <w:color w:val="FF0000"/>
+        </w:rPr>
+        <w:t>ce qui crée donc une table « user_shop » qui sera définie pour relier ces deux tables</w:t>
+      </w:r>
+      <w:r>
+        <w:t>.</w:t>
+      </w:r>
+      <w:r>
+        <w:t xml:space="preserve"> </w:t>
+      </w:r>
+      <w:r>
+        <w:rPr>
+          <w:color w:val="FF0000"/>
+        </w:rPr>
+        <w:t>{a revoir}</w:t>
+      </w:r>
+    </w:p>
+    <w:p>
+      <w:r>
+        <w:t>Chaque magasin à aussi plusieurs articles en stock et 2 d’entre eux pourraient même avoir les mêmes articles mais en quantité différentes selon les stocks indépendants.</w:t>
+      </w:r>
+    </w:p>
+    <w:p>
+      <w:r>
+        <w:t>La table « order » permet elle de définir les commandes qui ont été effectuée selon l’utilisateur en question et le magasin précis ce qui permet à plusieurs utilisateurs de commander des articles pour le stock de leur magasin</w:t>
+      </w:r>
+      <w:r>
+        <w:t>.</w:t>
+      </w:r>
+    </w:p>
+    <w:p>
+      <w:r>
+        <w:rPr>
+          <w:noProof/>
+        </w:rPr>
+        <w:lastRenderedPageBreak/>
         <w:drawing>
-          <wp:inline distT="0" distB="0" distL="0" distR="0" wp14:anchorId="4B846C3E" wp14:editId="3F03EFB8">
+          <wp:inline distT="0" distB="0" distL="0" distR="0" wp14:anchorId="4B846C3E" wp14:editId="13065267">
             <wp:extent cx="5759450" cy="2509520"/>
             <wp:effectExtent l="0" t="0" r="0" b="5080"/>
             <wp:docPr id="215063813" name="Image 1" descr="Une image contenant texte, diagramme, capture d’écran, Plan&#10;&#10;Description générée automatiquement"/>
@@ -3317,16 +3354,52 @@
         <w:pStyle w:val="Titre4"/>
       </w:pPr>
       <w:r>
-        <w:lastRenderedPageBreak/>
         <w:t>MLD</w:t>
       </w:r>
     </w:p>
     <w:p>
       <w:r>
+        <w:t>Ce schéma-ci</w:t>
+      </w:r>
+      <w:r>
+        <w:t>,</w:t>
+      </w:r>
+      <w:r>
+        <w:t xml:space="preserve"> par contre définit les liaisons définitives de la base de données et crée des nouvelles tables si besoin </w:t>
+      </w:r>
+      <w:r>
+        <w:t xml:space="preserve">il y a </w:t>
+      </w:r>
+      <w:r>
+        <w:t xml:space="preserve">(par exemple quand 2 tables sont liée en 0-N </w:t>
+      </w:r>
+      <w:r>
+        <w:sym w:font="Wingdings" w:char="F0F3"/>
+      </w:r>
+      <w:r>
+        <w:t xml:space="preserve"> 0-N)</w:t>
+      </w:r>
+      <w:r>
+        <w:t>.</w:t>
+      </w:r>
+    </w:p>
+    <w:p>
+      <w:r>
+        <w:t>Il permet aussi de définir les référence de clef secondaires et détermine le schémas réel de la base de données.</w:t>
+      </w:r>
+    </w:p>
+    <w:p>
+      <w:pPr>
+        <w:jc w:val="center"/>
+      </w:pPr>
+      <w:r>
+        <w:rPr>
+          <w:noProof/>
+        </w:rPr>
         <w:drawing>
-          <wp:inline distT="0" distB="0" distL="0" distR="0" wp14:anchorId="0E86E659" wp14:editId="6C2216CB">
-            <wp:extent cx="5759450" cy="5015230"/>
-            <wp:effectExtent l="0" t="0" r="0" b="0"/>
+          <wp:inline distT="0" distB="0" distL="0" distR="0" wp14:anchorId="0E86E659" wp14:editId="1938C901">
+            <wp:extent cx="4784682" cy="4166419"/>
+            <wp:effectExtent l="0" t="0" r="0" b="5715"/>
             <wp:docPr id="391939547" name="Image 1" descr="Une image contenant texte, diagramme, capture d’écran, ligne&#10;&#10;Description générée automatiquement"/>
             <wp:cNvGraphicFramePr>
               <a:graphicFrameLocks xmlns:a="http://schemas.openxmlformats.org/drawingml/2006/main" noChangeAspect="1"/>
@@ -3347,7 +3420,7 @@
                   <pic:spPr>
                     <a:xfrm>
                       <a:off x="0" y="0"/>
-                      <a:ext cx="5759450" cy="5015230"/>
+                      <a:ext cx="4789263" cy="4170408"/>
                     </a:xfrm>
                     <a:prstGeom prst="rect">
                       <a:avLst/>
@@ -3361,14 +3434,93 @@
       </w:r>
     </w:p>
     <w:p>
+      <w:r>
+        <w:br w:type="page"/>
+      </w:r>
+    </w:p>
+    <w:p>
       <w:pPr>
         <w:pStyle w:val="Titre3"/>
       </w:pPr>
       <w:r>
+        <w:lastRenderedPageBreak/>
         <w:t>Api backend</w:t>
       </w:r>
     </w:p>
     <w:p>
+      <w:r>
+        <w:t>Cette api, développée en python avec le micro-framework flask permet de gérer la base de données, afin de mettre en place une connexion utilisateur avec une session, récupérer les magasins, les stocks et tous les besoins du site web.</w:t>
+      </w:r>
+    </w:p>
+    <w:p/>
+    <w:p>
+      <w:r>
+        <w:t>Afin de la conceptualiser, un schéma a été réalisé afin de définir les routes de base</w:t>
+      </w:r>
+      <w:r>
+        <w:t xml:space="preserve"> </w:t>
+      </w:r>
+      <w:r>
+        <w:t>ainsi que les données que chacune d’entre elles doivent retourner.</w:t>
+      </w:r>
+    </w:p>
+    <w:p>
+      <w:pPr>
+        <w:pStyle w:val="Titre4"/>
+      </w:pPr>
+      <w:r>
+        <w:t>Route</w:t>
+      </w:r>
+      <w:r>
+        <w:t>s</w:t>
+      </w:r>
+    </w:p>
+    <w:p>
+      <w:pPr>
+        <w:pStyle w:val="Titre4"/>
+        <w:numPr>
+          <w:ilvl w:val="0"/>
+          <w:numId w:val="0"/>
+        </w:numPr>
+        <w:rPr>
+          <w:i w:val="0"/>
+          <w:iCs/>
+          <w:u w:val="none"/>
+        </w:rPr>
+      </w:pPr>
+      <w:r>
+        <w:rPr>
+          <w:i w:val="0"/>
+          <w:iCs/>
+          <w:u w:val="none"/>
+        </w:rPr>
+        <w:t>Voici un schéma des routes</w:t>
+      </w:r>
+      <w:r>
+        <w:rPr>
+          <w:i w:val="0"/>
+          <w:iCs/>
+          <w:u w:val="none"/>
+        </w:rPr>
+        <w:t> :</w:t>
+      </w:r>
+    </w:p>
+    <w:p>
+      <w:pPr>
+        <w:pStyle w:val="Titre4"/>
+        <w:numPr>
+          <w:ilvl w:val="0"/>
+          <w:numId w:val="0"/>
+        </w:numPr>
+      </w:pPr>
+      <w:r>
+        <w:rPr>
+          <w:i w:val="0"/>
+          <w:iCs/>
+          <w:u w:val="none"/>
+        </w:rPr>
+        <w:t>// Insérer schémas.</w:t>
+      </w:r>
       <w:r>
         <w:br w:type="page"/>
       </w:r>
@@ -3486,7 +3638,6 @@
       <w:r>
         <w:t xml:space="preserve">Elles ont été créées à l’aide de l’application </w:t>
       </w:r>
-      <w:proofErr w:type="spellStart"/>
       <w:r>
         <w:rPr>
           <w:i/>
@@ -3494,7 +3645,6 @@
         </w:rPr>
         <w:t>Figma</w:t>
       </w:r>
-      <w:proofErr w:type="spellEnd"/>
       <w:r>
         <w:rPr>
           <w:i/>
@@ -3825,9 +3975,8 @@
           <w:lang w:eastAsia="fr-FR"/>
         </w:rPr>
         <w:lastRenderedPageBreak/>
-        <w:t xml:space="preserve">En premier lieu, il y a la page de connexion. Elle s’affiche lorsque l’utilisateur se rend sur le site. L’utilisateur peut donc se connecter à l’aide de son </w:t>
-      </w:r>
-      <w:proofErr w:type="gramStart"/>
+        <w:t xml:space="preserve">En premier lieu, il y a la page de connexion. Elle s’affiche lorsque l’utilisateur se rend sur le site. L’utilisateur peut donc se connecter à l’aide de son email et d’un mot de passe. Lorsqu’il y a une erreur, un texte rouge apparaît en dessous des champs pour indiquer à l’utilisateur qu’il a </w:t>
+      </w:r>
       <w:r>
         <w:rPr>
           <w:rFonts w:ascii="Arial" w:hAnsi="Arial"/>
@@ -3835,9 +3984,8 @@
           <w:szCs w:val="14"/>
           <w:lang w:eastAsia="fr-FR"/>
         </w:rPr>
-        <w:t>email</w:t>
-      </w:r>
-      <w:proofErr w:type="gramEnd"/>
+        <w:t>commis</w:t>
+      </w:r>
       <w:r>
         <w:rPr>
           <w:rFonts w:ascii="Arial" w:hAnsi="Arial"/>
@@ -3845,45 +3993,7 @@
           <w:szCs w:val="14"/>
           <w:lang w:eastAsia="fr-FR"/>
         </w:rPr>
-        <w:t xml:space="preserve"> et d’un mot de passe. Lorsqu’il y a une erreur, un texte rouge apparaît en dessous des champs pour indiquer à l’utilisateur qu’il a </w:t>
-      </w:r>
-      <w:r>
-        <w:rPr>
-          <w:rFonts w:ascii="Arial" w:hAnsi="Arial"/>
-          <w:sz w:val="24"/>
-          <w:szCs w:val="14"/>
-          <w:lang w:eastAsia="fr-FR"/>
-        </w:rPr>
-        <w:t>commis</w:t>
-      </w:r>
-      <w:r>
-        <w:rPr>
-          <w:rFonts w:ascii="Arial" w:hAnsi="Arial"/>
-          <w:sz w:val="24"/>
-          <w:szCs w:val="14"/>
-          <w:lang w:eastAsia="fr-FR"/>
-        </w:rPr>
-        <w:t xml:space="preserve"> une faute dans </w:t>
-      </w:r>
-      <w:proofErr w:type="gramStart"/>
-      <w:r>
-        <w:rPr>
-          <w:rFonts w:ascii="Arial" w:hAnsi="Arial"/>
-          <w:sz w:val="24"/>
-          <w:szCs w:val="14"/>
-          <w:lang w:eastAsia="fr-FR"/>
-        </w:rPr>
-        <w:t>l’email</w:t>
-      </w:r>
-      <w:proofErr w:type="gramEnd"/>
-      <w:r>
-        <w:rPr>
-          <w:rFonts w:ascii="Arial" w:hAnsi="Arial"/>
-          <w:sz w:val="24"/>
-          <w:szCs w:val="14"/>
-          <w:lang w:eastAsia="fr-FR"/>
-        </w:rPr>
-        <w:t xml:space="preserve"> ou le mot de passe.</w:t>
+        <w:t xml:space="preserve"> une faute dans l’email ou le mot de passe.</w:t>
       </w:r>
     </w:p>
     <w:p>
@@ -4616,8 +4726,986 @@
     <w:p/>
     <w:p>
       <w:r>
-        <w:t>Il est aussi possible de cliquer sur le nom du magasin (« Shop Romanel orders ») pour réduire le tableau afin de pouvoir créer une bonne organisation.</w:t>
-      </w:r>
+        <w:t>Il est aussi possible de cliquer sur le nom du magasin (</w:t>
+      </w:r>
+      <w:r>
+        <w:t xml:space="preserve">Ex. </w:t>
+      </w:r>
+      <w:r>
+        <w:t>« Shop Romanel orders ») pour réduire le tableau afin de pouvoir créer une bonne organisation.</w:t>
+      </w:r>
+    </w:p>
+    <w:p>
+      <w:pPr>
+        <w:pStyle w:val="Titre2"/>
+        <w:rPr>
+          <w:i w:val="0"/>
+          <w:iCs/>
+        </w:rPr>
+      </w:pPr>
+      <w:bookmarkStart w:id="8" w:name="_Toc71691012"/>
+      <w:bookmarkStart w:id="9" w:name="_Toc166682322"/>
+      <w:r>
+        <w:rPr>
+          <w:i w:val="0"/>
+          <w:iCs/>
+        </w:rPr>
+        <w:t>Stratégie de test</w:t>
+      </w:r>
+      <w:bookmarkEnd w:id="8"/>
+      <w:bookmarkEnd w:id="9"/>
+    </w:p>
+    <w:p>
+      <w:pPr>
+        <w:rPr>
+          <w:lang w:val="fr-CH"/>
+        </w:rPr>
+      </w:pPr>
+      <w:r>
+        <w:rPr>
+          <w:lang w:val="fr-CH"/>
+        </w:rPr>
+        <w:t>La plupart des tests seront effectués à l’aide de cypress qui permet d’</w:t>
+      </w:r>
+      <w:r>
+        <w:rPr>
+          <w:lang w:val="fr-CH"/>
+        </w:rPr>
+        <w:t>exécuter</w:t>
+      </w:r>
+      <w:r>
+        <w:rPr>
+          <w:lang w:val="fr-CH"/>
+        </w:rPr>
+        <w:t xml:space="preserve"> des tests de bout en bout pour simuler un utilisateur humain</w:t>
+      </w:r>
+      <w:r>
+        <w:rPr>
+          <w:lang w:val="fr-CH"/>
+        </w:rPr>
+        <w:t xml:space="preserve">. Cypress </w:t>
+      </w:r>
+      <w:r>
+        <w:rPr>
+          <w:lang w:val="fr-CH"/>
+        </w:rPr>
+        <w:t>est une grande partie de ce projet afin de s’assurer du bon fonctionnement de l’application et certains seront fait manuellement afin de s’assurer de la sécurité mise en place.</w:t>
+      </w:r>
+    </w:p>
+    <w:p>
+      <w:pPr>
+        <w:pStyle w:val="Titre3"/>
+        <w:rPr>
+          <w:lang w:val="fr-CH"/>
+        </w:rPr>
+      </w:pPr>
+      <w:r>
+        <w:rPr>
+          <w:lang w:val="fr-CH"/>
+        </w:rPr>
+        <w:t xml:space="preserve">Tests </w:t>
+      </w:r>
+      <w:r>
+        <w:rPr>
+          <w:lang w:val="fr-CH"/>
+        </w:rPr>
+        <w:t>de bout en bout</w:t>
+      </w:r>
+    </w:p>
+    <w:p>
+      <w:pPr>
+        <w:rPr>
+          <w:lang w:val="fr-CH"/>
+        </w:rPr>
+      </w:pPr>
+      <w:r>
+        <w:rPr>
+          <w:lang w:val="fr-CH"/>
+        </w:rPr>
+        <w:t>Des tests de bout en bout seront mis en place à la fin du projet afin de garantir une couverture assez globale des fonctionnalités proposées.</w:t>
+      </w:r>
+    </w:p>
+    <w:p>
+      <w:pPr>
+        <w:rPr>
+          <w:lang w:val="fr-CH"/>
+        </w:rPr>
+      </w:pPr>
+      <w:r>
+        <w:rPr>
+          <w:lang w:val="fr-CH"/>
+        </w:rPr>
+        <w:t>Ils permettront de tester chaque fonctionnalité au lancement des scripts ce qui permet une plus grande efficacité.</w:t>
+      </w:r>
+    </w:p>
+    <w:p>
+      <w:pPr>
+        <w:pStyle w:val="Titre3"/>
+        <w:rPr>
+          <w:lang w:val="fr-CH"/>
+        </w:rPr>
+      </w:pPr>
+      <w:r>
+        <w:rPr>
+          <w:lang w:val="fr-CH"/>
+        </w:rPr>
+        <w:t>Tests manuels</w:t>
+      </w:r>
+    </w:p>
+    <w:p>
+      <w:pPr>
+        <w:rPr>
+          <w:lang w:val="fr-CH"/>
+        </w:rPr>
+      </w:pPr>
+      <w:r>
+        <w:rPr>
+          <w:lang w:val="fr-CH"/>
+        </w:rPr>
+        <w:t>Des tests manuels seront effectués à chaque modification et ajout de fonctionnalité tout au long du projet afin de permettre un avancement contrôlé du développement</w:t>
+      </w:r>
+      <w:r>
+        <w:rPr>
+          <w:lang w:val="fr-CH"/>
+        </w:rPr>
+        <w:t>.</w:t>
+      </w:r>
+    </w:p>
+    <w:p>
+      <w:pPr>
+        <w:rPr>
+          <w:lang w:val="fr-CH"/>
+        </w:rPr>
+      </w:pPr>
+      <w:r>
+        <w:rPr>
+          <w:lang w:val="fr-CH"/>
+        </w:rPr>
+        <w:t>Ceux-ci garantiront une couverture exhaustive du code.</w:t>
+      </w:r>
+    </w:p>
+    <w:p>
+      <w:pPr>
+        <w:pStyle w:val="Titre3"/>
+        <w:rPr>
+          <w:lang w:val="fr-CH"/>
+        </w:rPr>
+      </w:pPr>
+      <w:r>
+        <w:rPr>
+          <w:lang w:val="fr-CH"/>
+        </w:rPr>
+        <w:t>Données de test</w:t>
+      </w:r>
+    </w:p>
+    <w:p>
+      <w:pPr>
+        <w:rPr>
+          <w:lang w:val="fr-CH"/>
+        </w:rPr>
+      </w:pPr>
+      <w:r>
+        <w:rPr>
+          <w:lang w:val="fr-CH"/>
+        </w:rPr>
+        <w:t>Afin de pouvoir tester toutes les fonctionnalités voulues, une liste de données de test est prévue.</w:t>
+      </w:r>
+    </w:p>
+    <w:p>
+      <w:pPr>
+        <w:rPr>
+          <w:lang w:val="fr-CH"/>
+        </w:rPr>
+      </w:pPr>
+    </w:p>
+    <w:p>
+      <w:pPr>
+        <w:rPr>
+          <w:lang w:val="fr-CH"/>
+        </w:rPr>
+      </w:pPr>
+      <w:r>
+        <w:rPr>
+          <w:lang w:val="fr-CH"/>
+        </w:rPr>
+        <w:lastRenderedPageBreak/>
+        <w:t>Le but étant de pouvoir récupérer ces données afin de pouvoir les utiliser directement sur le site</w:t>
+      </w:r>
+      <w:r>
+        <w:rPr>
+          <w:lang w:val="fr-CH"/>
+        </w:rPr>
+        <w:t xml:space="preserve"> en tant que données de test</w:t>
+      </w:r>
+      <w:r>
+        <w:rPr>
+          <w:lang w:val="fr-CH"/>
+        </w:rPr>
+        <w:t>.</w:t>
+      </w:r>
+    </w:p>
+    <w:p>
+      <w:pPr>
+        <w:rPr>
+          <w:lang w:val="fr-CH"/>
+        </w:rPr>
+      </w:pPr>
+    </w:p>
+    <w:p>
+      <w:pPr>
+        <w:rPr>
+          <w:lang w:val="fr-CH"/>
+        </w:rPr>
+      </w:pPr>
+      <w:r>
+        <w:rPr>
+          <w:lang w:val="fr-CH"/>
+        </w:rPr>
+        <w:t xml:space="preserve">Utilisateurs : </w:t>
+      </w:r>
+    </w:p>
+    <w:tbl>
+      <w:tblPr>
+        <w:tblStyle w:val="Grilledutableau"/>
+        <w:tblW w:w="0" w:type="auto"/>
+        <w:tblLook w:val="04A0" w:firstRow="1" w:lastRow="0" w:firstColumn="1" w:lastColumn="0" w:noHBand="0" w:noVBand="1"/>
+      </w:tblPr>
+      <w:tblGrid>
+        <w:gridCol w:w="3020"/>
+        <w:gridCol w:w="3020"/>
+        <w:gridCol w:w="3020"/>
+      </w:tblGrid>
+      <w:tr>
+        <w:tc>
+          <w:tcPr>
+            <w:tcW w:w="3020" w:type="dxa"/>
+          </w:tcPr>
+          <w:p>
+            <w:pPr>
+              <w:rPr>
+                <w:lang w:val="fr-CH"/>
+              </w:rPr>
+            </w:pPr>
+            <w:r>
+              <w:rPr>
+                <w:lang w:val="fr-CH"/>
+              </w:rPr>
+              <w:t>Email</w:t>
+            </w:r>
+          </w:p>
+        </w:tc>
+        <w:tc>
+          <w:tcPr>
+            <w:tcW w:w="3020" w:type="dxa"/>
+          </w:tcPr>
+          <w:p>
+            <w:pPr>
+              <w:rPr>
+                <w:lang w:val="fr-CH"/>
+              </w:rPr>
+            </w:pPr>
+            <w:r>
+              <w:rPr>
+                <w:lang w:val="fr-CH"/>
+              </w:rPr>
+              <w:t>Mot de passe</w:t>
+            </w:r>
+          </w:p>
+        </w:tc>
+        <w:tc>
+          <w:tcPr>
+            <w:tcW w:w="3020" w:type="dxa"/>
+          </w:tcPr>
+          <w:p>
+            <w:pPr>
+              <w:rPr>
+                <w:lang w:val="fr-CH"/>
+              </w:rPr>
+            </w:pPr>
+            <w:r>
+              <w:rPr>
+                <w:lang w:val="fr-CH"/>
+              </w:rPr>
+              <w:t>Status</w:t>
+            </w:r>
+          </w:p>
+        </w:tc>
+      </w:tr>
+      <w:tr>
+        <w:tc>
+          <w:tcPr>
+            <w:tcW w:w="3020" w:type="dxa"/>
+          </w:tcPr>
+          <w:p>
+            <w:pPr>
+              <w:rPr>
+                <w:lang w:val="fr-CH"/>
+              </w:rPr>
+            </w:pPr>
+            <w:hyperlink r:id="rId21" w:history="1">
+              <w:r>
+                <w:rPr>
+                  <w:rStyle w:val="Lienhypertexte"/>
+                  <w:lang w:val="fr-CH"/>
+                </w:rPr>
+                <w:t>admin@gmail.com</w:t>
+              </w:r>
+            </w:hyperlink>
+          </w:p>
+        </w:tc>
+        <w:tc>
+          <w:tcPr>
+            <w:tcW w:w="3020" w:type="dxa"/>
+          </w:tcPr>
+          <w:p>
+            <w:pPr>
+              <w:rPr>
+                <w:lang w:val="fr-CH"/>
+              </w:rPr>
+            </w:pPr>
+            <w:r>
+              <w:rPr>
+                <w:lang w:val="fr-CH"/>
+              </w:rPr>
+              <w:t>Admin1234</w:t>
+            </w:r>
+          </w:p>
+        </w:tc>
+        <w:tc>
+          <w:tcPr>
+            <w:tcW w:w="3020" w:type="dxa"/>
+          </w:tcPr>
+          <w:p>
+            <w:pPr>
+              <w:rPr>
+                <w:lang w:val="fr-CH"/>
+              </w:rPr>
+            </w:pPr>
+            <w:r>
+              <w:rPr>
+                <w:lang w:val="fr-CH"/>
+              </w:rPr>
+              <w:t>Patron de la chaine</w:t>
+            </w:r>
+          </w:p>
+        </w:tc>
+      </w:tr>
+      <w:tr>
+        <w:tc>
+          <w:tcPr>
+            <w:tcW w:w="3020" w:type="dxa"/>
+          </w:tcPr>
+          <w:p>
+            <w:pPr>
+              <w:rPr>
+                <w:lang w:val="fr-CH"/>
+              </w:rPr>
+            </w:pPr>
+            <w:hyperlink r:id="rId22" w:history="1">
+              <w:r>
+                <w:rPr>
+                  <w:rStyle w:val="Lienhypertexte"/>
+                  <w:lang w:val="fr-CH"/>
+                </w:rPr>
+                <w:t>François.L@gmail.com</w:t>
+              </w:r>
+            </w:hyperlink>
+          </w:p>
+        </w:tc>
+        <w:tc>
+          <w:tcPr>
+            <w:tcW w:w="3020" w:type="dxa"/>
+          </w:tcPr>
+          <w:p>
+            <w:pPr>
+              <w:rPr>
+                <w:lang w:val="fr-CH"/>
+              </w:rPr>
+            </w:pPr>
+            <w:r>
+              <w:rPr>
+                <w:lang w:val="fr-CH"/>
+              </w:rPr>
+              <w:t>F-L1234</w:t>
+            </w:r>
+          </w:p>
+        </w:tc>
+        <w:tc>
+          <w:tcPr>
+            <w:tcW w:w="3020" w:type="dxa"/>
+          </w:tcPr>
+          <w:p>
+            <w:pPr>
+              <w:rPr>
+                <w:lang w:val="fr-CH"/>
+              </w:rPr>
+            </w:pPr>
+            <w:r>
+              <w:rPr>
+                <w:lang w:val="fr-CH"/>
+              </w:rPr>
+              <w:t>Manager d’un magasin</w:t>
+            </w:r>
+          </w:p>
+        </w:tc>
+      </w:tr>
+      <w:tr>
+        <w:tc>
+          <w:tcPr>
+            <w:tcW w:w="3020" w:type="dxa"/>
+          </w:tcPr>
+          <w:p>
+            <w:pPr>
+              <w:rPr>
+                <w:lang w:val="fr-CH"/>
+              </w:rPr>
+            </w:pPr>
+            <w:hyperlink r:id="rId23" w:history="1">
+              <w:r>
+                <w:rPr>
+                  <w:rStyle w:val="Lienhypertexte"/>
+                  <w:lang w:val="fr-CH"/>
+                </w:rPr>
+                <w:t>Steve.D@gmail.com</w:t>
+              </w:r>
+            </w:hyperlink>
+          </w:p>
+        </w:tc>
+        <w:tc>
+          <w:tcPr>
+            <w:tcW w:w="3020" w:type="dxa"/>
+          </w:tcPr>
+          <w:p>
+            <w:pPr>
+              <w:rPr>
+                <w:lang w:val="fr-CH"/>
+              </w:rPr>
+            </w:pPr>
+            <w:r>
+              <w:rPr>
+                <w:lang w:val="fr-CH"/>
+              </w:rPr>
+              <w:t>S-D1234</w:t>
+            </w:r>
+          </w:p>
+        </w:tc>
+        <w:tc>
+          <w:tcPr>
+            <w:tcW w:w="3020" w:type="dxa"/>
+          </w:tcPr>
+          <w:p>
+            <w:pPr>
+              <w:rPr>
+                <w:lang w:val="fr-CH"/>
+              </w:rPr>
+            </w:pPr>
+            <w:r>
+              <w:rPr>
+                <w:lang w:val="fr-CH"/>
+              </w:rPr>
+              <w:t>Manager d’un magasin</w:t>
+            </w:r>
+          </w:p>
+        </w:tc>
+      </w:tr>
+      <w:tr>
+        <w:tc>
+          <w:tcPr>
+            <w:tcW w:w="3020" w:type="dxa"/>
+          </w:tcPr>
+          <w:p>
+            <w:pPr>
+              <w:rPr>
+                <w:lang w:val="fr-CH"/>
+              </w:rPr>
+            </w:pPr>
+            <w:hyperlink r:id="rId24" w:history="1">
+              <w:r>
+                <w:rPr>
+                  <w:rStyle w:val="Lienhypertexte"/>
+                  <w:lang w:val="fr-CH"/>
+                </w:rPr>
+                <w:t>Sabrina.K@gmail.com</w:t>
+              </w:r>
+            </w:hyperlink>
+          </w:p>
+        </w:tc>
+        <w:tc>
+          <w:tcPr>
+            <w:tcW w:w="3020" w:type="dxa"/>
+          </w:tcPr>
+          <w:p>
+            <w:pPr>
+              <w:rPr>
+                <w:lang w:val="fr-CH"/>
+              </w:rPr>
+            </w:pPr>
+            <w:r>
+              <w:rPr>
+                <w:lang w:val="fr-CH"/>
+              </w:rPr>
+              <w:t>S-K1234</w:t>
+            </w:r>
+          </w:p>
+        </w:tc>
+        <w:tc>
+          <w:tcPr>
+            <w:tcW w:w="3020" w:type="dxa"/>
+          </w:tcPr>
+          <w:p>
+            <w:pPr>
+              <w:rPr>
+                <w:lang w:val="fr-CH"/>
+              </w:rPr>
+            </w:pPr>
+            <w:r>
+              <w:rPr>
+                <w:lang w:val="fr-CH"/>
+              </w:rPr>
+              <w:t>Manager d’un magasin</w:t>
+            </w:r>
+          </w:p>
+        </w:tc>
+      </w:tr>
+    </w:tbl>
+    <w:p>
+      <w:pPr>
+        <w:rPr>
+          <w:lang w:val="fr-CH"/>
+        </w:rPr>
+      </w:pPr>
+    </w:p>
+    <w:p>
+      <w:pPr>
+        <w:rPr>
+          <w:lang w:val="fr-CH"/>
+        </w:rPr>
+      </w:pPr>
+      <w:r>
+        <w:rPr>
+          <w:lang w:val="fr-CH"/>
+        </w:rPr>
+        <w:t xml:space="preserve">Magasin : </w:t>
+      </w:r>
+    </w:p>
+    <w:tbl>
+      <w:tblPr>
+        <w:tblStyle w:val="Grilledutableau"/>
+        <w:tblW w:w="0" w:type="auto"/>
+        <w:tblLook w:val="04A0" w:firstRow="1" w:lastRow="0" w:firstColumn="1" w:lastColumn="0" w:noHBand="0" w:noVBand="1"/>
+      </w:tblPr>
+      <w:tblGrid>
+        <w:gridCol w:w="4530"/>
+        <w:gridCol w:w="4530"/>
+      </w:tblGrid>
+      <w:tr>
+        <w:tc>
+          <w:tcPr>
+            <w:tcW w:w="4530" w:type="dxa"/>
+          </w:tcPr>
+          <w:p>
+            <w:pPr>
+              <w:rPr>
+                <w:lang w:val="fr-CH"/>
+              </w:rPr>
+            </w:pPr>
+            <w:r>
+              <w:rPr>
+                <w:lang w:val="fr-CH"/>
+              </w:rPr>
+              <w:t>Nom</w:t>
+            </w:r>
+          </w:p>
+        </w:tc>
+        <w:tc>
+          <w:tcPr>
+            <w:tcW w:w="4530" w:type="dxa"/>
+          </w:tcPr>
+          <w:p>
+            <w:pPr>
+              <w:rPr>
+                <w:lang w:val="fr-CH"/>
+              </w:rPr>
+            </w:pPr>
+            <w:r>
+              <w:rPr>
+                <w:lang w:val="fr-CH"/>
+              </w:rPr>
+              <w:t>Utilisateurs</w:t>
+            </w:r>
+          </w:p>
+        </w:tc>
+      </w:tr>
+      <w:tr>
+        <w:tc>
+          <w:tcPr>
+            <w:tcW w:w="4530" w:type="dxa"/>
+          </w:tcPr>
+          <w:p>
+            <w:pPr>
+              <w:rPr>
+                <w:lang w:val="fr-CH"/>
+              </w:rPr>
+            </w:pPr>
+            <w:r>
+              <w:rPr>
+                <w:lang w:val="fr-CH"/>
+              </w:rPr>
+              <w:t>Romanel</w:t>
+            </w:r>
+          </w:p>
+        </w:tc>
+        <w:tc>
+          <w:tcPr>
+            <w:tcW w:w="4530" w:type="dxa"/>
+          </w:tcPr>
+          <w:p>
+            <w:pPr>
+              <w:rPr>
+                <w:lang w:val="fr-CH"/>
+              </w:rPr>
+            </w:pPr>
+            <w:r>
+              <w:rPr>
+                <w:lang w:val="fr-CH"/>
+              </w:rPr>
+              <w:t>François L.</w:t>
+            </w:r>
+          </w:p>
+        </w:tc>
+      </w:tr>
+      <w:tr>
+        <w:tc>
+          <w:tcPr>
+            <w:tcW w:w="4530" w:type="dxa"/>
+          </w:tcPr>
+          <w:p>
+            <w:pPr>
+              <w:rPr>
+                <w:lang w:val="fr-CH"/>
+              </w:rPr>
+            </w:pPr>
+            <w:r>
+              <w:rPr>
+                <w:lang w:val="fr-CH"/>
+              </w:rPr>
+              <w:t>Romanel</w:t>
+            </w:r>
+          </w:p>
+        </w:tc>
+        <w:tc>
+          <w:tcPr>
+            <w:tcW w:w="4530" w:type="dxa"/>
+          </w:tcPr>
+          <w:p>
+            <w:pPr>
+              <w:rPr>
+                <w:lang w:val="fr-CH"/>
+              </w:rPr>
+            </w:pPr>
+            <w:r>
+              <w:rPr>
+                <w:lang w:val="fr-CH"/>
+              </w:rPr>
+              <w:t>Steve D.</w:t>
+            </w:r>
+          </w:p>
+        </w:tc>
+      </w:tr>
+      <w:tr>
+        <w:tc>
+          <w:tcPr>
+            <w:tcW w:w="4530" w:type="dxa"/>
+          </w:tcPr>
+          <w:p>
+            <w:pPr>
+              <w:rPr>
+                <w:lang w:val="fr-CH"/>
+              </w:rPr>
+            </w:pPr>
+            <w:r>
+              <w:rPr>
+                <w:lang w:val="fr-CH"/>
+              </w:rPr>
+              <w:t>Renens</w:t>
+            </w:r>
+          </w:p>
+        </w:tc>
+        <w:tc>
+          <w:tcPr>
+            <w:tcW w:w="4530" w:type="dxa"/>
+          </w:tcPr>
+          <w:p>
+            <w:pPr>
+              <w:rPr>
+                <w:lang w:val="fr-CH"/>
+              </w:rPr>
+            </w:pPr>
+            <w:r>
+              <w:rPr>
+                <w:lang w:val="fr-CH"/>
+              </w:rPr>
+              <w:t>Sabrina K.</w:t>
+            </w:r>
+          </w:p>
+        </w:tc>
+      </w:tr>
+    </w:tbl>
+    <w:p>
+      <w:pPr>
+        <w:rPr>
+          <w:lang w:val="fr-CH"/>
+        </w:rPr>
+      </w:pPr>
+    </w:p>
+    <w:p>
+      <w:pPr>
+        <w:rPr>
+          <w:lang w:val="fr-CH"/>
+        </w:rPr>
+      </w:pPr>
+      <w:r>
+        <w:rPr>
+          <w:lang w:val="fr-CH"/>
+        </w:rPr>
+        <w:t>Des fichiers excel seront aussi utilisés afin de permettre l’ajout ou la commande de stock.</w:t>
+      </w:r>
+    </w:p>
+    <w:p>
+      <w:pPr>
+        <w:rPr>
+          <w:lang w:val="fr-CH"/>
+        </w:rPr>
+      </w:pPr>
+    </w:p>
+    <w:p>
+      <w:pPr>
+        <w:pStyle w:val="En-tte"/>
+        <w:ind w:firstLine="360"/>
+        <w:rPr>
+          <w:i/>
+          <w:iCs/>
+          <w:szCs w:val="14"/>
+        </w:rPr>
+      </w:pPr>
+      <w:r>
+        <w:rPr>
+          <w:i/>
+          <w:iCs/>
+          <w:szCs w:val="14"/>
+        </w:rPr>
+        <w:t xml:space="preserve">Décrire la stratégie globale de test: </w:t>
+      </w:r>
+    </w:p>
+    <w:p>
+      <w:pPr>
+        <w:pStyle w:val="En-tte"/>
+        <w:ind w:firstLine="360"/>
+        <w:rPr>
+          <w:i/>
+          <w:iCs/>
+          <w:szCs w:val="14"/>
+        </w:rPr>
+      </w:pPr>
+    </w:p>
+    <w:p>
+      <w:pPr>
+        <w:pStyle w:val="En-tte"/>
+        <w:numPr>
+          <w:ilvl w:val="0"/>
+          <w:numId w:val="6"/>
+        </w:numPr>
+        <w:tabs>
+          <w:tab w:val="clear" w:pos="4536"/>
+          <w:tab w:val="clear" w:pos="9072"/>
+        </w:tabs>
+        <w:rPr>
+          <w:i/>
+          <w:iCs/>
+          <w:szCs w:val="14"/>
+        </w:rPr>
+      </w:pPr>
+      <w:r>
+        <w:rPr>
+          <w:i/>
+          <w:iCs/>
+          <w:szCs w:val="14"/>
+        </w:rPr>
+        <w:t>t</w:t>
+      </w:r>
+      <w:r>
+        <w:rPr>
+          <w:i/>
+          <w:iCs/>
+          <w:szCs w:val="14"/>
+        </w:rPr>
+        <w:t>ypes de des tests et ordre dans lequel ils seront effectués.</w:t>
+      </w:r>
+    </w:p>
+    <w:p>
+      <w:pPr>
+        <w:pStyle w:val="En-tte"/>
+        <w:numPr>
+          <w:ilvl w:val="0"/>
+          <w:numId w:val="6"/>
+        </w:numPr>
+        <w:tabs>
+          <w:tab w:val="clear" w:pos="4536"/>
+          <w:tab w:val="clear" w:pos="9072"/>
+        </w:tabs>
+        <w:rPr>
+          <w:i/>
+          <w:iCs/>
+          <w:szCs w:val="14"/>
+        </w:rPr>
+      </w:pPr>
+      <w:r>
+        <w:rPr>
+          <w:i/>
+          <w:iCs/>
+          <w:szCs w:val="14"/>
+        </w:rPr>
+        <w:t>l</w:t>
+      </w:r>
+      <w:r>
+        <w:rPr>
+          <w:i/>
+          <w:iCs/>
+          <w:szCs w:val="14"/>
+        </w:rPr>
+        <w:t>es moyens à mettre en œuvre</w:t>
+      </w:r>
+      <w:r>
+        <w:rPr>
+          <w:i/>
+          <w:iCs/>
+          <w:szCs w:val="14"/>
+        </w:rPr>
+        <w:t>.</w:t>
+      </w:r>
+    </w:p>
+    <w:p>
+      <w:pPr>
+        <w:pStyle w:val="En-tte"/>
+        <w:numPr>
+          <w:ilvl w:val="0"/>
+          <w:numId w:val="6"/>
+        </w:numPr>
+        <w:tabs>
+          <w:tab w:val="clear" w:pos="4536"/>
+          <w:tab w:val="clear" w:pos="9072"/>
+        </w:tabs>
+        <w:rPr>
+          <w:i/>
+          <w:iCs/>
+          <w:szCs w:val="14"/>
+        </w:rPr>
+      </w:pPr>
+      <w:r>
+        <w:rPr>
+          <w:i/>
+          <w:iCs/>
+          <w:szCs w:val="14"/>
+        </w:rPr>
+        <w:t>c</w:t>
+      </w:r>
+      <w:r>
+        <w:rPr>
+          <w:i/>
+          <w:iCs/>
+          <w:szCs w:val="14"/>
+        </w:rPr>
+        <w:t>ouverture des tests (tests exhaustifs ou non, si non, pourquoi ?)</w:t>
+      </w:r>
+      <w:r>
+        <w:rPr>
+          <w:i/>
+          <w:iCs/>
+          <w:szCs w:val="14"/>
+        </w:rPr>
+        <w:t>.</w:t>
+      </w:r>
+    </w:p>
+    <w:p>
+      <w:pPr>
+        <w:pStyle w:val="En-tte"/>
+        <w:numPr>
+          <w:ilvl w:val="0"/>
+          <w:numId w:val="6"/>
+        </w:numPr>
+        <w:tabs>
+          <w:tab w:val="clear" w:pos="4536"/>
+          <w:tab w:val="clear" w:pos="9072"/>
+        </w:tabs>
+        <w:rPr>
+          <w:i/>
+          <w:iCs/>
+          <w:szCs w:val="14"/>
+        </w:rPr>
+      </w:pPr>
+      <w:r>
+        <w:rPr>
+          <w:i/>
+          <w:iCs/>
+          <w:szCs w:val="14"/>
+        </w:rPr>
+        <w:t>d</w:t>
+      </w:r>
+      <w:r>
+        <w:rPr>
+          <w:i/>
+          <w:iCs/>
+          <w:szCs w:val="14"/>
+        </w:rPr>
+        <w:t>onnées de test à prévoir (données réelles ?)</w:t>
+      </w:r>
+      <w:r>
+        <w:rPr>
+          <w:i/>
+          <w:iCs/>
+          <w:szCs w:val="14"/>
+        </w:rPr>
+        <w:t>.</w:t>
+      </w:r>
+    </w:p>
+    <w:p>
+      <w:pPr>
+        <w:pStyle w:val="En-tte"/>
+        <w:numPr>
+          <w:ilvl w:val="0"/>
+          <w:numId w:val="6"/>
+        </w:numPr>
+        <w:tabs>
+          <w:tab w:val="clear" w:pos="4536"/>
+          <w:tab w:val="clear" w:pos="9072"/>
+        </w:tabs>
+        <w:rPr>
+          <w:i/>
+          <w:iCs/>
+          <w:szCs w:val="14"/>
+        </w:rPr>
+      </w:pPr>
+      <w:r>
+        <w:rPr>
+          <w:i/>
+          <w:iCs/>
+          <w:szCs w:val="14"/>
+        </w:rPr>
+        <w:t>les testeurs extérieurs éventuels.</w:t>
+      </w:r>
+    </w:p>
+    <w:p>
+      <w:pPr>
+        <w:pStyle w:val="En-tte"/>
+        <w:tabs>
+          <w:tab w:val="clear" w:pos="4536"/>
+          <w:tab w:val="clear" w:pos="9072"/>
+        </w:tabs>
+        <w:ind w:left="717"/>
+        <w:rPr>
+          <w:szCs w:val="14"/>
+        </w:rPr>
+      </w:pPr>
     </w:p>
     <w:p>
       <w:pPr>
@@ -4629,13 +5717,38 @@
         <w:ind w:left="360"/>
         <w:rPr>
           <w:rFonts w:ascii="Arial" w:hAnsi="Arial"/>
-          <w:i/>
-          <w:iCs/>
           <w:sz w:val="24"/>
           <w:szCs w:val="14"/>
           <w:lang w:eastAsia="fr-FR"/>
         </w:rPr>
       </w:pPr>
+    </w:p>
+    <w:p>
+      <w:pPr>
+        <w:pStyle w:val="Titre2"/>
+        <w:rPr>
+          <w:i w:val="0"/>
+          <w:iCs/>
+        </w:rPr>
+      </w:pPr>
+      <w:bookmarkStart w:id="10" w:name="_Toc25553310"/>
+      <w:bookmarkStart w:id="11" w:name="_Toc71691015"/>
+      <w:bookmarkStart w:id="12" w:name="_Toc166682323"/>
+      <w:r>
+        <w:rPr>
+          <w:rFonts w:cs="Arial"/>
+        </w:rPr>
+        <w:t>R</w:t>
+      </w:r>
+      <w:r>
+        <w:rPr>
+          <w:rFonts w:cs="Arial"/>
+        </w:rPr>
+        <w:t>isques techniques</w:t>
+      </w:r>
+      <w:bookmarkEnd w:id="10"/>
+      <w:bookmarkEnd w:id="11"/>
+      <w:bookmarkEnd w:id="12"/>
     </w:p>
     <w:p>
       <w:pPr>
@@ -4646,14 +5759,41 @@
         </w:numPr>
         <w:ind w:left="360"/>
         <w:rPr>
-          <w:rFonts w:ascii="Arial" w:hAnsi="Arial"/>
-          <w:i/>
+          <w:rFonts w:ascii="Arial" w:hAnsi="Arial" w:cs="Arial"/>
           <w:iCs/>
           <w:sz w:val="24"/>
-          <w:szCs w:val="14"/>
-          <w:lang w:eastAsia="fr-FR"/>
-        </w:rPr>
-      </w:pPr>
+        </w:rPr>
+      </w:pPr>
+    </w:p>
+    <w:p>
+      <w:pPr>
+        <w:pStyle w:val="Retraitnormal1"/>
+        <w:numPr>
+          <w:ilvl w:val="0"/>
+          <w:numId w:val="5"/>
+        </w:numPr>
+        <w:rPr>
+          <w:rFonts w:ascii="Arial" w:hAnsi="Arial" w:cs="Arial"/>
+          <w:i/>
+          <w:sz w:val="24"/>
+        </w:rPr>
+      </w:pPr>
+      <w:r>
+        <w:rPr>
+          <w:rFonts w:ascii="Arial" w:hAnsi="Arial" w:cs="Arial"/>
+          <w:i/>
+          <w:sz w:val="24"/>
+        </w:rPr>
+        <w:t>risques techniques (complexité, manque de compétences, …)</w:t>
+      </w:r>
+      <w:r>
+        <w:rPr>
+          <w:rFonts w:ascii="Arial" w:hAnsi="Arial" w:cs="Arial"/>
+          <w:i/>
+          <w:sz w:val="24"/>
+        </w:rPr>
+        <w:t>.</w:t>
+      </w:r>
     </w:p>
     <w:p>
       <w:pPr>
@@ -4664,49 +5804,11 @@
         </w:numPr>
         <w:ind w:left="360"/>
         <w:rPr>
-          <w:rFonts w:ascii="Arial" w:hAnsi="Arial"/>
-          <w:i/>
-          <w:iCs/>
+          <w:rFonts w:ascii="Arial" w:hAnsi="Arial" w:cs="Arial"/>
+          <w:i/>
           <w:sz w:val="24"/>
-          <w:szCs w:val="14"/>
-          <w:lang w:eastAsia="fr-FR"/>
-        </w:rPr>
-      </w:pPr>
-      <w:r>
-        <w:rPr>
-          <w:rFonts w:ascii="Arial" w:hAnsi="Arial"/>
-          <w:i/>
-          <w:iCs/>
-          <w:sz w:val="24"/>
-          <w:szCs w:val="14"/>
-          <w:lang w:eastAsia="fr-FR"/>
-        </w:rPr>
-        <w:t>Le concept</w:t>
-      </w:r>
-      <w:r>
-        <w:rPr>
-          <w:rFonts w:ascii="Arial" w:hAnsi="Arial"/>
-          <w:i/>
-          <w:iCs/>
-          <w:sz w:val="24"/>
-          <w:szCs w:val="14"/>
-          <w:lang w:eastAsia="fr-FR"/>
-        </w:rPr>
-        <w:t xml:space="preserve"> complet avec toutes ses </w:t>
-      </w:r>
-      <w:proofErr w:type="gramStart"/>
-      <w:r>
-        <w:rPr>
-          <w:rFonts w:ascii="Arial" w:hAnsi="Arial"/>
-          <w:i/>
-          <w:iCs/>
-          <w:sz w:val="24"/>
-          <w:szCs w:val="14"/>
-          <w:lang w:eastAsia="fr-FR"/>
-        </w:rPr>
-        <w:t>annexes:</w:t>
-      </w:r>
-      <w:proofErr w:type="gramEnd"/>
+        </w:rPr>
+      </w:pPr>
     </w:p>
     <w:p>
       <w:pPr>
@@ -4717,14 +5819,27 @@
         </w:numPr>
         <w:ind w:left="360"/>
         <w:rPr>
-          <w:rFonts w:ascii="Arial" w:hAnsi="Arial"/>
-          <w:i/>
-          <w:iCs/>
+          <w:rFonts w:ascii="Arial" w:hAnsi="Arial" w:cs="Arial"/>
+          <w:i/>
           <w:sz w:val="24"/>
-          <w:szCs w:val="14"/>
-          <w:lang w:eastAsia="fr-FR"/>
-        </w:rPr>
-      </w:pPr>
+        </w:rPr>
+      </w:pPr>
+      <w:r>
+        <w:rPr>
+          <w:rFonts w:ascii="Arial" w:hAnsi="Arial" w:cs="Arial"/>
+          <w:i/>
+          <w:sz w:val="24"/>
+        </w:rPr>
+        <w:t>Décrire aussi quelles solutions ont été appliquées pour réduire les risques (priorités, formation, actions, …)</w:t>
+      </w:r>
+      <w:r>
+        <w:rPr>
+          <w:rFonts w:ascii="Arial" w:hAnsi="Arial" w:cs="Arial"/>
+          <w:i/>
+          <w:sz w:val="24"/>
+        </w:rPr>
+        <w:t>.</w:t>
+      </w:r>
     </w:p>
     <w:p>
       <w:pPr>
@@ -4735,6 +5850,40 @@
         </w:numPr>
         <w:ind w:left="360"/>
         <w:rPr>
+          <w:rFonts w:ascii="Arial" w:hAnsi="Arial" w:cs="Arial"/>
+          <w:iCs/>
+          <w:sz w:val="24"/>
+        </w:rPr>
+      </w:pPr>
+    </w:p>
+    <w:p>
+      <w:pPr>
+        <w:pStyle w:val="Titre2"/>
+        <w:rPr>
+          <w:i w:val="0"/>
+          <w:iCs/>
+        </w:rPr>
+      </w:pPr>
+      <w:bookmarkStart w:id="13" w:name="_Toc166682324"/>
+      <w:r>
+        <w:rPr>
+          <w:i w:val="0"/>
+          <w:iCs/>
+        </w:rPr>
+        <w:t>Planification</w:t>
+      </w:r>
+      <w:bookmarkEnd w:id="13"/>
+    </w:p>
+    <w:p/>
+    <w:p>
+      <w:pPr>
+        <w:pStyle w:val="Retraitnormal1"/>
+        <w:numPr>
+          <w:ilvl w:val="0"/>
+          <w:numId w:val="0"/>
+        </w:numPr>
+        <w:ind w:left="349"/>
+        <w:rPr>
           <w:rFonts w:ascii="Arial" w:hAnsi="Arial"/>
           <w:i/>
           <w:iCs/>
@@ -4752,7 +5901,7 @@
           <w:szCs w:val="14"/>
           <w:lang w:eastAsia="fr-FR"/>
         </w:rPr>
-        <w:t xml:space="preserve">Par exemple : </w:t>
+        <w:t>Révision de la planification initiale du projet :</w:t>
       </w:r>
     </w:p>
     <w:p>
@@ -4760,8 +5909,9 @@
         <w:pStyle w:val="Retraitnormal1"/>
         <w:numPr>
           <w:ilvl w:val="0"/>
-          <w:numId w:val="4"/>
+          <w:numId w:val="0"/>
         </w:numPr>
+        <w:ind w:left="349"/>
         <w:rPr>
           <w:rFonts w:ascii="Arial" w:hAnsi="Arial"/>
           <w:i/>
@@ -4771,8 +5921,14 @@
           <w:lang w:eastAsia="fr-FR"/>
         </w:rPr>
       </w:pPr>
-      <w:proofErr w:type="gramStart"/>
-      <w:r>
+    </w:p>
+    <w:p>
+      <w:pPr>
+        <w:pStyle w:val="Retraitnormal1"/>
+        <w:numPr>
+          <w:ilvl w:val="0"/>
+          <w:numId w:val="7"/>
+        </w:numPr>
         <w:rPr>
           <w:rFonts w:ascii="Arial" w:hAnsi="Arial"/>
           <w:i/>
@@ -4781,8 +5937,7 @@
           <w:szCs w:val="14"/>
           <w:lang w:eastAsia="fr-FR"/>
         </w:rPr>
-        <w:t>M</w:t>
-      </w:r>
+      </w:pPr>
       <w:r>
         <w:rPr>
           <w:rFonts w:ascii="Arial" w:hAnsi="Arial"/>
@@ -4792,10 +5947,16 @@
           <w:szCs w:val="14"/>
           <w:lang w:eastAsia="fr-FR"/>
         </w:rPr>
-        <w:t>ultimédia:</w:t>
-      </w:r>
-      <w:proofErr w:type="gramEnd"/>
-      <w:r>
+        <w:t xml:space="preserve">planning indiquant les dates de début et de fin du projet ainsi que le découpage connu des diverses phases. </w:t>
+      </w:r>
+    </w:p>
+    <w:p>
+      <w:pPr>
+        <w:pStyle w:val="Retraitnormal1"/>
+        <w:numPr>
+          <w:ilvl w:val="0"/>
+          <w:numId w:val="7"/>
+        </w:numPr>
         <w:rPr>
           <w:rFonts w:ascii="Arial" w:hAnsi="Arial"/>
           <w:i/>
@@ -4804,9 +5965,7 @@
           <w:szCs w:val="14"/>
           <w:lang w:eastAsia="fr-FR"/>
         </w:rPr>
-        <w:t xml:space="preserve"> carte de site, maquettes papier, story </w:t>
-      </w:r>
-      <w:proofErr w:type="spellStart"/>
+      </w:pPr>
       <w:r>
         <w:rPr>
           <w:rFonts w:ascii="Arial" w:hAnsi="Arial"/>
@@ -4816,173 +5975,7 @@
           <w:szCs w:val="14"/>
           <w:lang w:eastAsia="fr-FR"/>
         </w:rPr>
-        <w:t>board</w:t>
-      </w:r>
-      <w:proofErr w:type="spellEnd"/>
-      <w:r>
-        <w:rPr>
-          <w:rFonts w:ascii="Arial" w:hAnsi="Arial"/>
-          <w:i/>
-          <w:iCs/>
-          <w:sz w:val="24"/>
-          <w:szCs w:val="14"/>
-          <w:lang w:eastAsia="fr-FR"/>
-        </w:rPr>
-        <w:t xml:space="preserve"> préliminaire, …</w:t>
-      </w:r>
-    </w:p>
-    <w:p>
-      <w:pPr>
-        <w:pStyle w:val="Retraitnormal1"/>
-        <w:numPr>
-          <w:ilvl w:val="0"/>
-          <w:numId w:val="4"/>
-        </w:numPr>
-        <w:rPr>
-          <w:rFonts w:ascii="Arial" w:hAnsi="Arial"/>
-          <w:i/>
-          <w:iCs/>
-          <w:sz w:val="24"/>
-          <w:szCs w:val="14"/>
-          <w:lang w:eastAsia="fr-FR"/>
-        </w:rPr>
-      </w:pPr>
-      <w:r>
-        <w:rPr>
-          <w:rFonts w:ascii="Arial" w:hAnsi="Arial"/>
-          <w:i/>
-          <w:iCs/>
-          <w:sz w:val="24"/>
-          <w:szCs w:val="14"/>
-          <w:lang w:eastAsia="fr-FR"/>
-        </w:rPr>
-        <w:t>B</w:t>
-      </w:r>
-      <w:r>
-        <w:rPr>
-          <w:rFonts w:ascii="Arial" w:hAnsi="Arial"/>
-          <w:i/>
-          <w:iCs/>
-          <w:sz w:val="24"/>
-          <w:szCs w:val="14"/>
-          <w:lang w:eastAsia="fr-FR"/>
-        </w:rPr>
-        <w:t xml:space="preserve">ases de </w:t>
-      </w:r>
-      <w:proofErr w:type="gramStart"/>
-      <w:r>
-        <w:rPr>
-          <w:rFonts w:ascii="Arial" w:hAnsi="Arial"/>
-          <w:i/>
-          <w:iCs/>
-          <w:sz w:val="24"/>
-          <w:szCs w:val="14"/>
-          <w:lang w:eastAsia="fr-FR"/>
-        </w:rPr>
-        <w:t>données:</w:t>
-      </w:r>
-      <w:proofErr w:type="gramEnd"/>
-      <w:r>
-        <w:rPr>
-          <w:rFonts w:ascii="Arial" w:hAnsi="Arial"/>
-          <w:i/>
-          <w:iCs/>
-          <w:sz w:val="24"/>
-          <w:szCs w:val="14"/>
-          <w:lang w:eastAsia="fr-FR"/>
-        </w:rPr>
-        <w:t xml:space="preserve"> interfaces graphiques, modèle conceptuel</w:t>
-      </w:r>
-      <w:r>
-        <w:rPr>
-          <w:rFonts w:ascii="Arial" w:hAnsi="Arial"/>
-          <w:i/>
-          <w:iCs/>
-          <w:sz w:val="24"/>
-          <w:szCs w:val="14"/>
-          <w:lang w:eastAsia="fr-FR"/>
-        </w:rPr>
-        <w:t>.</w:t>
-      </w:r>
-    </w:p>
-    <w:p>
-      <w:pPr>
-        <w:pStyle w:val="Retraitnormal1"/>
-        <w:numPr>
-          <w:ilvl w:val="0"/>
-          <w:numId w:val="4"/>
-        </w:numPr>
-        <w:rPr>
-          <w:rFonts w:ascii="Arial" w:hAnsi="Arial"/>
-          <w:i/>
-          <w:iCs/>
-          <w:sz w:val="24"/>
-          <w:szCs w:val="14"/>
-          <w:lang w:eastAsia="fr-FR"/>
-        </w:rPr>
-      </w:pPr>
-      <w:proofErr w:type="gramStart"/>
-      <w:r>
-        <w:rPr>
-          <w:rFonts w:ascii="Arial" w:hAnsi="Arial"/>
-          <w:i/>
-          <w:iCs/>
-          <w:sz w:val="24"/>
-          <w:szCs w:val="14"/>
-          <w:lang w:eastAsia="fr-FR"/>
-        </w:rPr>
-        <w:t>P</w:t>
-      </w:r>
-      <w:r>
-        <w:rPr>
-          <w:rFonts w:ascii="Arial" w:hAnsi="Arial"/>
-          <w:i/>
-          <w:iCs/>
-          <w:sz w:val="24"/>
-          <w:szCs w:val="14"/>
-          <w:lang w:eastAsia="fr-FR"/>
-        </w:rPr>
-        <w:t>rogrammation:</w:t>
-      </w:r>
-      <w:proofErr w:type="gramEnd"/>
-      <w:r>
-        <w:rPr>
-          <w:rFonts w:ascii="Arial" w:hAnsi="Arial"/>
-          <w:i/>
-          <w:iCs/>
-          <w:sz w:val="24"/>
-          <w:szCs w:val="14"/>
-          <w:lang w:eastAsia="fr-FR"/>
-        </w:rPr>
-        <w:t xml:space="preserve"> interfaces graphiques, maquettes, analyse fonctionnelle…</w:t>
-      </w:r>
-    </w:p>
-    <w:p>
-      <w:pPr>
-        <w:pStyle w:val="Retraitnormal1"/>
-        <w:numPr>
-          <w:ilvl w:val="0"/>
-          <w:numId w:val="4"/>
-        </w:numPr>
-        <w:rPr>
-          <w:rFonts w:ascii="Arial" w:hAnsi="Arial"/>
-          <w:i/>
-          <w:iCs/>
-          <w:sz w:val="24"/>
-          <w:szCs w:val="14"/>
-          <w:lang w:eastAsia="fr-FR"/>
-        </w:rPr>
-      </w:pPr>
-      <w:r>
-        <w:rPr>
-          <w:rFonts w:ascii="Arial" w:hAnsi="Arial"/>
-          <w:i/>
-          <w:iCs/>
-          <w:sz w:val="24"/>
-          <w:szCs w:val="14"/>
-          <w:lang w:eastAsia="fr-FR"/>
-        </w:rPr>
-        <w:t>…</w:t>
+        <w:t>partage des tâches en cas de travail à plusieurs.</w:t>
       </w:r>
     </w:p>
     <w:p>
@@ -4995,433 +5988,11 @@
         <w:ind w:left="720"/>
         <w:rPr>
           <w:rFonts w:ascii="Arial" w:hAnsi="Arial"/>
+          <w:i/>
+          <w:iCs/>
           <w:sz w:val="24"/>
           <w:szCs w:val="14"/>
           <w:lang w:eastAsia="fr-FR"/>
-        </w:rPr>
-      </w:pPr>
-    </w:p>
-    <w:p>
-      <w:pPr>
-        <w:pStyle w:val="Titre2"/>
-        <w:rPr>
-          <w:i w:val="0"/>
-          <w:iCs/>
-        </w:rPr>
-      </w:pPr>
-      <w:bookmarkStart w:id="8" w:name="_Toc71691012"/>
-      <w:bookmarkStart w:id="9" w:name="_Toc166682322"/>
-      <w:r>
-        <w:rPr>
-          <w:i w:val="0"/>
-          <w:iCs/>
-        </w:rPr>
-        <w:t>Stratégie de test</w:t>
-      </w:r>
-      <w:bookmarkEnd w:id="8"/>
-      <w:bookmarkEnd w:id="9"/>
-    </w:p>
-    <w:p>
-      <w:pPr>
-        <w:rPr>
-          <w:lang w:val="fr-CH"/>
-        </w:rPr>
-      </w:pPr>
-      <w:r>
-        <w:rPr>
-          <w:lang w:val="fr-CH"/>
-        </w:rPr>
-        <w:t xml:space="preserve">La plupart des tests seront effectués à l’aide de </w:t>
-      </w:r>
-      <w:proofErr w:type="spellStart"/>
-      <w:r>
-        <w:rPr>
-          <w:lang w:val="fr-CH"/>
-        </w:rPr>
-        <w:t>cypress</w:t>
-      </w:r>
-      <w:proofErr w:type="spellEnd"/>
-      <w:r>
-        <w:rPr>
-          <w:lang w:val="fr-CH"/>
-        </w:rPr>
-        <w:t xml:space="preserve"> qui permet d’</w:t>
-      </w:r>
-      <w:r>
-        <w:rPr>
-          <w:lang w:val="fr-CH"/>
-        </w:rPr>
-        <w:t>exécuter</w:t>
-      </w:r>
-      <w:r>
-        <w:rPr>
-          <w:lang w:val="fr-CH"/>
-        </w:rPr>
-        <w:t xml:space="preserve"> des tests de bout en bout pour simuler un utilisateur humain</w:t>
-      </w:r>
-      <w:r>
-        <w:rPr>
-          <w:lang w:val="fr-CH"/>
-        </w:rPr>
-        <w:t xml:space="preserve">. </w:t>
-      </w:r>
-      <w:proofErr w:type="spellStart"/>
-      <w:r>
-        <w:rPr>
-          <w:lang w:val="fr-CH"/>
-        </w:rPr>
-        <w:t>Cypress</w:t>
-      </w:r>
-      <w:proofErr w:type="spellEnd"/>
-      <w:r>
-        <w:rPr>
-          <w:lang w:val="fr-CH"/>
-        </w:rPr>
-        <w:t xml:space="preserve"> </w:t>
-      </w:r>
-      <w:r>
-        <w:rPr>
-          <w:lang w:val="fr-CH"/>
-        </w:rPr>
-        <w:t>est une grande partie de ce projet afin de s’assurer du bon fonctionnement de l’application et certains seront fait manuellement afin de s’assurer de la sécurité mise en place.</w:t>
-      </w:r>
-    </w:p>
-    <w:p>
-      <w:pPr>
-        <w:pStyle w:val="Titre3"/>
-        <w:rPr>
-          <w:lang w:val="fr-CH"/>
-        </w:rPr>
-      </w:pPr>
-      <w:r>
-        <w:rPr>
-          <w:lang w:val="fr-CH"/>
-        </w:rPr>
-        <w:t xml:space="preserve">Tests </w:t>
-      </w:r>
-      <w:r>
-        <w:rPr>
-          <w:lang w:val="fr-CH"/>
-        </w:rPr>
-        <w:t>de bout en bout</w:t>
-      </w:r>
-    </w:p>
-    <w:p>
-      <w:pPr>
-        <w:rPr>
-          <w:lang w:val="fr-CH"/>
-        </w:rPr>
-      </w:pPr>
-    </w:p>
-    <w:p>
-      <w:pPr>
-        <w:rPr>
-          <w:lang w:val="fr-CH"/>
-        </w:rPr>
-      </w:pPr>
-    </w:p>
-    <w:p>
-      <w:pPr>
-        <w:rPr>
-          <w:lang w:val="fr-CH"/>
-        </w:rPr>
-      </w:pPr>
-    </w:p>
-    <w:p>
-      <w:pPr>
-        <w:pStyle w:val="En-tte"/>
-        <w:ind w:firstLine="360"/>
-        <w:rPr>
-          <w:i/>
-          <w:iCs/>
-          <w:szCs w:val="14"/>
-        </w:rPr>
-      </w:pPr>
-      <w:r>
-        <w:rPr>
-          <w:i/>
-          <w:iCs/>
-          <w:szCs w:val="14"/>
-        </w:rPr>
-        <w:lastRenderedPageBreak/>
-        <w:t xml:space="preserve">Décrire la stratégie globale de </w:t>
-      </w:r>
-      <w:proofErr w:type="gramStart"/>
-      <w:r>
-        <w:rPr>
-          <w:i/>
-          <w:iCs/>
-          <w:szCs w:val="14"/>
-        </w:rPr>
-        <w:t>test:</w:t>
-      </w:r>
-      <w:proofErr w:type="gramEnd"/>
-      <w:r>
-        <w:rPr>
-          <w:i/>
-          <w:iCs/>
-          <w:szCs w:val="14"/>
-        </w:rPr>
-        <w:t xml:space="preserve"> </w:t>
-      </w:r>
-    </w:p>
-    <w:p>
-      <w:pPr>
-        <w:pStyle w:val="En-tte"/>
-        <w:ind w:firstLine="360"/>
-        <w:rPr>
-          <w:i/>
-          <w:iCs/>
-          <w:szCs w:val="14"/>
-        </w:rPr>
-      </w:pPr>
-    </w:p>
-    <w:p>
-      <w:pPr>
-        <w:pStyle w:val="En-tte"/>
-        <w:numPr>
-          <w:ilvl w:val="0"/>
-          <w:numId w:val="6"/>
-        </w:numPr>
-        <w:tabs>
-          <w:tab w:val="clear" w:pos="4536"/>
-          <w:tab w:val="clear" w:pos="9072"/>
-        </w:tabs>
-        <w:rPr>
-          <w:i/>
-          <w:iCs/>
-          <w:szCs w:val="14"/>
-        </w:rPr>
-      </w:pPr>
-      <w:proofErr w:type="gramStart"/>
-      <w:r>
-        <w:rPr>
-          <w:i/>
-          <w:iCs/>
-          <w:szCs w:val="14"/>
-        </w:rPr>
-        <w:t>t</w:t>
-      </w:r>
-      <w:r>
-        <w:rPr>
-          <w:i/>
-          <w:iCs/>
-          <w:szCs w:val="14"/>
-        </w:rPr>
-        <w:t>ypes</w:t>
-      </w:r>
-      <w:proofErr w:type="gramEnd"/>
-      <w:r>
-        <w:rPr>
-          <w:i/>
-          <w:iCs/>
-          <w:szCs w:val="14"/>
-        </w:rPr>
-        <w:t xml:space="preserve"> de des tests et ordre dans lequel ils seront effectués.</w:t>
-      </w:r>
-    </w:p>
-    <w:p>
-      <w:pPr>
-        <w:pStyle w:val="En-tte"/>
-        <w:numPr>
-          <w:ilvl w:val="0"/>
-          <w:numId w:val="6"/>
-        </w:numPr>
-        <w:tabs>
-          <w:tab w:val="clear" w:pos="4536"/>
-          <w:tab w:val="clear" w:pos="9072"/>
-        </w:tabs>
-        <w:rPr>
-          <w:i/>
-          <w:iCs/>
-          <w:szCs w:val="14"/>
-        </w:rPr>
-      </w:pPr>
-      <w:proofErr w:type="gramStart"/>
-      <w:r>
-        <w:rPr>
-          <w:i/>
-          <w:iCs/>
-          <w:szCs w:val="14"/>
-        </w:rPr>
-        <w:t>l</w:t>
-      </w:r>
-      <w:r>
-        <w:rPr>
-          <w:i/>
-          <w:iCs/>
-          <w:szCs w:val="14"/>
-        </w:rPr>
-        <w:t>es</w:t>
-      </w:r>
-      <w:proofErr w:type="gramEnd"/>
-      <w:r>
-        <w:rPr>
-          <w:i/>
-          <w:iCs/>
-          <w:szCs w:val="14"/>
-        </w:rPr>
-        <w:t xml:space="preserve"> moyens à mettre en œuvre</w:t>
-      </w:r>
-      <w:r>
-        <w:rPr>
-          <w:i/>
-          <w:iCs/>
-          <w:szCs w:val="14"/>
-        </w:rPr>
-        <w:t>.</w:t>
-      </w:r>
-    </w:p>
-    <w:p>
-      <w:pPr>
-        <w:pStyle w:val="En-tte"/>
-        <w:numPr>
-          <w:ilvl w:val="0"/>
-          <w:numId w:val="6"/>
-        </w:numPr>
-        <w:tabs>
-          <w:tab w:val="clear" w:pos="4536"/>
-          <w:tab w:val="clear" w:pos="9072"/>
-        </w:tabs>
-        <w:rPr>
-          <w:i/>
-          <w:iCs/>
-          <w:szCs w:val="14"/>
-        </w:rPr>
-      </w:pPr>
-      <w:proofErr w:type="gramStart"/>
-      <w:r>
-        <w:rPr>
-          <w:i/>
-          <w:iCs/>
-          <w:szCs w:val="14"/>
-        </w:rPr>
-        <w:t>c</w:t>
-      </w:r>
-      <w:r>
-        <w:rPr>
-          <w:i/>
-          <w:iCs/>
-          <w:szCs w:val="14"/>
-        </w:rPr>
-        <w:t>ouverture</w:t>
-      </w:r>
-      <w:proofErr w:type="gramEnd"/>
-      <w:r>
-        <w:rPr>
-          <w:i/>
-          <w:iCs/>
-          <w:szCs w:val="14"/>
-        </w:rPr>
-        <w:t xml:space="preserve"> des tests (tests exhaustifs ou non, si non, pourquoi ?)</w:t>
-      </w:r>
-      <w:r>
-        <w:rPr>
-          <w:i/>
-          <w:iCs/>
-          <w:szCs w:val="14"/>
-        </w:rPr>
-        <w:t>.</w:t>
-      </w:r>
-    </w:p>
-    <w:p>
-      <w:pPr>
-        <w:pStyle w:val="En-tte"/>
-        <w:numPr>
-          <w:ilvl w:val="0"/>
-          <w:numId w:val="6"/>
-        </w:numPr>
-        <w:tabs>
-          <w:tab w:val="clear" w:pos="4536"/>
-          <w:tab w:val="clear" w:pos="9072"/>
-        </w:tabs>
-        <w:rPr>
-          <w:i/>
-          <w:iCs/>
-          <w:szCs w:val="14"/>
-        </w:rPr>
-      </w:pPr>
-      <w:proofErr w:type="gramStart"/>
-      <w:r>
-        <w:rPr>
-          <w:i/>
-          <w:iCs/>
-          <w:szCs w:val="14"/>
-        </w:rPr>
-        <w:t>d</w:t>
-      </w:r>
-      <w:r>
-        <w:rPr>
-          <w:i/>
-          <w:iCs/>
-          <w:szCs w:val="14"/>
-        </w:rPr>
-        <w:t>onnées</w:t>
-      </w:r>
-      <w:proofErr w:type="gramEnd"/>
-      <w:r>
-        <w:rPr>
-          <w:i/>
-          <w:iCs/>
-          <w:szCs w:val="14"/>
-        </w:rPr>
-        <w:t xml:space="preserve"> de test à prévoir (données réelles ?)</w:t>
-      </w:r>
-      <w:r>
-        <w:rPr>
-          <w:i/>
-          <w:iCs/>
-          <w:szCs w:val="14"/>
-        </w:rPr>
-        <w:t>.</w:t>
-      </w:r>
-    </w:p>
-    <w:p>
-      <w:pPr>
-        <w:pStyle w:val="En-tte"/>
-        <w:numPr>
-          <w:ilvl w:val="0"/>
-          <w:numId w:val="6"/>
-        </w:numPr>
-        <w:tabs>
-          <w:tab w:val="clear" w:pos="4536"/>
-          <w:tab w:val="clear" w:pos="9072"/>
-        </w:tabs>
-        <w:rPr>
-          <w:i/>
-          <w:iCs/>
-          <w:szCs w:val="14"/>
-        </w:rPr>
-      </w:pPr>
-      <w:proofErr w:type="gramStart"/>
-      <w:r>
-        <w:rPr>
-          <w:i/>
-          <w:iCs/>
-          <w:szCs w:val="14"/>
-        </w:rPr>
-        <w:t>les</w:t>
-      </w:r>
-      <w:proofErr w:type="gramEnd"/>
-      <w:r>
-        <w:rPr>
-          <w:i/>
-          <w:iCs/>
-          <w:szCs w:val="14"/>
-        </w:rPr>
-        <w:t xml:space="preserve"> testeurs extérieurs éventuels.</w:t>
-      </w:r>
-    </w:p>
-    <w:p>
-      <w:pPr>
-        <w:pStyle w:val="En-tte"/>
-        <w:tabs>
-          <w:tab w:val="clear" w:pos="4536"/>
-          <w:tab w:val="clear" w:pos="9072"/>
-        </w:tabs>
-        <w:ind w:left="717"/>
-        <w:rPr>
-          <w:szCs w:val="14"/>
         </w:rPr>
       </w:pPr>
     </w:p>
@@ -5435,38 +6006,60 @@
         <w:ind w:left="360"/>
         <w:rPr>
           <w:rFonts w:ascii="Arial" w:hAnsi="Arial"/>
+          <w:i/>
+          <w:iCs/>
           <w:sz w:val="24"/>
           <w:szCs w:val="14"/>
           <w:lang w:eastAsia="fr-FR"/>
         </w:rPr>
       </w:pPr>
-    </w:p>
-    <w:p>
-      <w:pPr>
-        <w:pStyle w:val="Titre2"/>
-        <w:rPr>
-          <w:i w:val="0"/>
-          <w:iCs/>
-        </w:rPr>
-      </w:pPr>
-      <w:bookmarkStart w:id="10" w:name="_Toc25553310"/>
-      <w:bookmarkStart w:id="11" w:name="_Toc71691015"/>
-      <w:bookmarkStart w:id="12" w:name="_Toc166682323"/>
-      <w:r>
-        <w:rPr>
-          <w:rFonts w:cs="Arial"/>
-        </w:rPr>
-        <w:t>R</w:t>
-      </w:r>
-      <w:r>
-        <w:rPr>
-          <w:rFonts w:cs="Arial"/>
-        </w:rPr>
-        <w:t>isques techniques</w:t>
-      </w:r>
-      <w:bookmarkEnd w:id="10"/>
-      <w:bookmarkEnd w:id="11"/>
-      <w:bookmarkEnd w:id="12"/>
+      <w:r>
+        <w:rPr>
+          <w:rFonts w:ascii="Arial" w:hAnsi="Arial"/>
+          <w:i/>
+          <w:iCs/>
+          <w:sz w:val="24"/>
+          <w:szCs w:val="14"/>
+          <w:lang w:eastAsia="fr-FR"/>
+        </w:rPr>
+        <w:t xml:space="preserve">Il s’agit en principe de la planification </w:t>
+      </w:r>
+      <w:r>
+        <w:rPr>
+          <w:rFonts w:ascii="Arial" w:hAnsi="Arial"/>
+          <w:b/>
+          <w:bCs/>
+          <w:i/>
+          <w:iCs/>
+          <w:sz w:val="24"/>
+          <w:szCs w:val="14"/>
+          <w:lang w:eastAsia="fr-FR"/>
+        </w:rPr>
+        <w:t>définitive du projet</w:t>
+      </w:r>
+      <w:r>
+        <w:rPr>
+          <w:rFonts w:ascii="Arial" w:hAnsi="Arial"/>
+          <w:i/>
+          <w:iCs/>
+          <w:sz w:val="24"/>
+          <w:szCs w:val="14"/>
+          <w:lang w:eastAsia="fr-FR"/>
+        </w:rPr>
+        <w:t xml:space="preserve">. Elle peut être ensuite affinée (découpage des tâches). Si les délais doivent être ensuite modifiés, le </w:t>
+      </w:r>
+      <w:r>
+        <w:rPr>
+          <w:rFonts w:ascii="Arial" w:hAnsi="Arial"/>
+          <w:i/>
+          <w:iCs/>
+          <w:sz w:val="24"/>
+          <w:szCs w:val="14"/>
+          <w:lang w:eastAsia="fr-FR"/>
+        </w:rPr>
+        <w:lastRenderedPageBreak/>
+        <w:t>responsable de projet doit être avisé, et les raisons doivent être expliquées dans l’historique.</w:t>
+      </w:r>
     </w:p>
     <w:p>
       <w:pPr>
@@ -5477,51 +6070,293 @@
         </w:numPr>
         <w:ind w:left="360"/>
         <w:rPr>
-          <w:rFonts w:ascii="Arial" w:hAnsi="Arial" w:cs="Arial"/>
+          <w:rFonts w:ascii="Arial" w:hAnsi="Arial"/>
+          <w:i/>
           <w:iCs/>
           <w:sz w:val="24"/>
-        </w:rPr>
-      </w:pPr>
-    </w:p>
-    <w:p>
-      <w:pPr>
-        <w:pStyle w:val="Retraitnormal1"/>
+          <w:szCs w:val="14"/>
+          <w:lang w:eastAsia="fr-FR"/>
+        </w:rPr>
+      </w:pPr>
+    </w:p>
+    <w:p>
+      <w:pPr>
+        <w:pStyle w:val="Titre2"/>
+        <w:rPr>
+          <w:i w:val="0"/>
+          <w:iCs/>
+        </w:rPr>
+      </w:pPr>
+      <w:bookmarkStart w:id="14" w:name="_Toc25553314"/>
+      <w:bookmarkStart w:id="15" w:name="_Toc71691019"/>
+      <w:bookmarkStart w:id="16" w:name="_Toc166682325"/>
+      <w:r>
+        <w:rPr>
+          <w:i w:val="0"/>
+          <w:iCs/>
+        </w:rPr>
+        <w:t>Dossier de conception</w:t>
+      </w:r>
+      <w:bookmarkEnd w:id="14"/>
+      <w:bookmarkEnd w:id="15"/>
+      <w:bookmarkEnd w:id="16"/>
+    </w:p>
+    <w:p>
+      <w:pPr>
+        <w:rPr>
+          <w:lang w:val="fr-CH"/>
+        </w:rPr>
+      </w:pPr>
+      <w:r>
+        <w:rPr>
+          <w:lang w:val="fr-CH"/>
+        </w:rPr>
+        <w:t>Les principales technologie et logiciel utilisés pour la réalisation de l’application :</w:t>
+      </w:r>
+    </w:p>
+    <w:p>
+      <w:pPr>
+        <w:pStyle w:val="Paragraphedeliste"/>
         <w:numPr>
           <w:ilvl w:val="0"/>
-          <w:numId w:val="5"/>
+          <w:numId w:val="16"/>
         </w:numPr>
         <w:rPr>
-          <w:rFonts w:ascii="Arial" w:hAnsi="Arial" w:cs="Arial"/>
-          <w:i/>
-          <w:sz w:val="24"/>
-        </w:rPr>
-      </w:pPr>
-      <w:proofErr w:type="gramStart"/>
-      <w:r>
-        <w:rPr>
-          <w:rFonts w:ascii="Arial" w:hAnsi="Arial" w:cs="Arial"/>
-          <w:i/>
-          <w:sz w:val="24"/>
-        </w:rPr>
-        <w:t>risques</w:t>
-      </w:r>
-      <w:proofErr w:type="gramEnd"/>
-      <w:r>
-        <w:rPr>
-          <w:rFonts w:ascii="Arial" w:hAnsi="Arial" w:cs="Arial"/>
-          <w:i/>
-          <w:sz w:val="24"/>
-        </w:rPr>
-        <w:t xml:space="preserve"> techniques (complexité, manque de compétences, …)</w:t>
-      </w:r>
-      <w:r>
-        <w:rPr>
-          <w:rFonts w:ascii="Arial" w:hAnsi="Arial" w:cs="Arial"/>
-          <w:i/>
-          <w:sz w:val="24"/>
-        </w:rPr>
-        <w:t>.</w:t>
-      </w:r>
+          <w:lang w:val="fr-CH"/>
+        </w:rPr>
+      </w:pPr>
+      <w:r>
+        <w:rPr>
+          <w:b/>
+          <w:bCs/>
+          <w:lang w:val="fr-CH"/>
+        </w:rPr>
+        <w:t xml:space="preserve">Visual Studio Code </w:t>
+      </w:r>
+      <w:r>
+        <w:rPr>
+          <w:lang w:val="fr-CH"/>
+        </w:rPr>
+        <w:t>pour la conception du code de l’application</w:t>
+      </w:r>
+    </w:p>
+    <w:p>
+      <w:pPr>
+        <w:pStyle w:val="Paragraphedeliste"/>
+        <w:numPr>
+          <w:ilvl w:val="0"/>
+          <w:numId w:val="16"/>
+        </w:numPr>
+        <w:rPr>
+          <w:b/>
+          <w:bCs/>
+          <w:lang w:val="fr-CH"/>
+        </w:rPr>
+      </w:pPr>
+      <w:r>
+        <w:rPr>
+          <w:b/>
+          <w:bCs/>
+          <w:lang w:val="fr-CH"/>
+        </w:rPr>
+        <w:t xml:space="preserve">Docker </w:t>
+      </w:r>
+      <w:r>
+        <w:rPr>
+          <w:lang w:val="fr-CH"/>
+        </w:rPr>
+        <w:t>pour faire tourner l’application (python et typescript) en local</w:t>
+      </w:r>
+    </w:p>
+    <w:p>
+      <w:pPr>
+        <w:pStyle w:val="Paragraphedeliste"/>
+        <w:numPr>
+          <w:ilvl w:val="0"/>
+          <w:numId w:val="16"/>
+        </w:numPr>
+        <w:rPr>
+          <w:b/>
+          <w:bCs/>
+          <w:lang w:val="fr-CH"/>
+        </w:rPr>
+      </w:pPr>
+      <w:r>
+        <w:rPr>
+          <w:b/>
+          <w:bCs/>
+          <w:lang w:val="fr-CH"/>
+        </w:rPr>
+        <w:t>Atlassian</w:t>
+      </w:r>
+      <w:r>
+        <w:rPr>
+          <w:lang w:val="fr-CH"/>
+        </w:rPr>
+        <w:t xml:space="preserve"> pour la gestion de projet</w:t>
+      </w:r>
+    </w:p>
+    <w:p>
+      <w:pPr>
+        <w:pStyle w:val="Paragraphedeliste"/>
+        <w:numPr>
+          <w:ilvl w:val="0"/>
+          <w:numId w:val="16"/>
+        </w:numPr>
+        <w:rPr>
+          <w:b/>
+          <w:bCs/>
+          <w:lang w:val="fr-CH"/>
+        </w:rPr>
+      </w:pPr>
+      <w:r>
+        <w:rPr>
+          <w:b/>
+          <w:bCs/>
+          <w:lang w:val="fr-CH"/>
+        </w:rPr>
+        <w:t xml:space="preserve">Jira </w:t>
+      </w:r>
+      <w:r>
+        <w:rPr>
+          <w:lang w:val="fr-CH"/>
+        </w:rPr>
+        <w:t>pour la gestion des tâches</w:t>
+      </w:r>
+    </w:p>
+    <w:p>
+      <w:pPr>
+        <w:pStyle w:val="Paragraphedeliste"/>
+        <w:numPr>
+          <w:ilvl w:val="0"/>
+          <w:numId w:val="16"/>
+        </w:numPr>
+        <w:rPr>
+          <w:b/>
+          <w:bCs/>
+        </w:rPr>
+      </w:pPr>
+      <w:r>
+        <w:rPr>
+          <w:b/>
+          <w:bCs/>
+        </w:rPr>
+        <w:t xml:space="preserve">Postman </w:t>
+      </w:r>
+      <w:r>
+        <w:t>pour tester l’api backend du p</w:t>
+      </w:r>
+      <w:r>
+        <w:t>rojet</w:t>
+      </w:r>
+    </w:p>
+    <w:p>
+      <w:r>
+        <w:t>Les logiciels utilisés pour la documentation :</w:t>
+      </w:r>
+    </w:p>
+    <w:p>
+      <w:pPr>
+        <w:pStyle w:val="Paragraphedeliste"/>
+        <w:numPr>
+          <w:ilvl w:val="0"/>
+          <w:numId w:val="17"/>
+        </w:numPr>
+      </w:pPr>
+      <w:r>
+        <w:rPr>
+          <w:b/>
+          <w:bCs/>
+        </w:rPr>
+        <w:t>Office </w:t>
+      </w:r>
+      <w:r>
+        <w:t>pour la rédaction du journal de travail et du rapport</w:t>
+      </w:r>
+    </w:p>
+    <w:p>
+      <w:pPr>
+        <w:pStyle w:val="Paragraphedeliste"/>
+        <w:numPr>
+          <w:ilvl w:val="0"/>
+          <w:numId w:val="17"/>
+        </w:numPr>
+      </w:pPr>
+      <w:r>
+        <w:rPr>
+          <w:b/>
+          <w:bCs/>
+        </w:rPr>
+        <w:t xml:space="preserve">Figma </w:t>
+      </w:r>
+      <w:r>
+        <w:t>pour la création de maquettes</w:t>
+      </w:r>
+    </w:p>
+    <w:p>
+      <w:pPr>
+        <w:pStyle w:val="Paragraphedeliste"/>
+        <w:numPr>
+          <w:ilvl w:val="0"/>
+          <w:numId w:val="17"/>
+        </w:numPr>
+      </w:pPr>
+      <w:r>
+        <w:rPr>
+          <w:b/>
+          <w:bCs/>
+        </w:rPr>
+        <w:t xml:space="preserve">DB-Main </w:t>
+      </w:r>
+      <w:r>
+        <w:t>pour la conceptualisation de la base de données</w:t>
+      </w:r>
+    </w:p>
+    <w:p>
+      <w:r>
+        <w:t>Matériel à la réalisation du projet</w:t>
+      </w:r>
+    </w:p>
+    <w:p>
+      <w:pPr>
+        <w:pStyle w:val="Paragraphedeliste"/>
+        <w:numPr>
+          <w:ilvl w:val="0"/>
+          <w:numId w:val="18"/>
+        </w:numPr>
+        <w:rPr>
+          <w:b/>
+          <w:bCs/>
+          <w:lang w:val="en-US"/>
+        </w:rPr>
+      </w:pPr>
+      <w:r>
+        <w:rPr>
+          <w:b/>
+          <w:bCs/>
+          <w:lang w:val="en-US"/>
+        </w:rPr>
+        <w:t xml:space="preserve">1 PC </w:t>
+      </w:r>
+      <w:r>
+        <w:rPr>
+          <w:lang w:val="en-US"/>
+        </w:rPr>
+        <w:t>windows 10 standard avec co</w:t>
+      </w:r>
+      <w:r>
+        <w:rPr>
+          <w:lang w:val="en-US"/>
+        </w:rPr>
+        <w:t>nnection internet</w:t>
+      </w:r>
+    </w:p>
+    <w:p>
+      <w:pPr>
+        <w:rPr>
+          <w:lang w:val="en-US"/>
+        </w:rPr>
+      </w:pPr>
     </w:p>
     <w:p>
       <w:pPr>
@@ -5532,9 +6367,9 @@
         </w:numPr>
         <w:ind w:left="360"/>
         <w:rPr>
-          <w:rFonts w:ascii="Arial" w:hAnsi="Arial" w:cs="Arial"/>
           <w:i/>
           <w:sz w:val="24"/>
+          <w:lang w:val="en-US"/>
         </w:rPr>
       </w:pPr>
     </w:p>
@@ -5558,33 +6393,7 @@
           <w:i/>
           <w:sz w:val="24"/>
         </w:rPr>
-        <w:t xml:space="preserve">Décrire aussi quelles solutions </w:t>
-      </w:r>
-      <w:proofErr w:type="gramStart"/>
-      <w:r>
-        <w:rPr>
-          <w:rFonts w:ascii="Arial" w:hAnsi="Arial" w:cs="Arial"/>
-          <w:i/>
-          <w:sz w:val="24"/>
-        </w:rPr>
-        <w:t>ont</w:t>
-      </w:r>
-      <w:proofErr w:type="gramEnd"/>
-      <w:r>
-        <w:rPr>
-          <w:rFonts w:ascii="Arial" w:hAnsi="Arial" w:cs="Arial"/>
-          <w:i/>
-          <w:sz w:val="24"/>
-        </w:rPr>
-        <w:t xml:space="preserve"> été appliquées pour réduire les risques (priorités, formation, actions, …)</w:t>
-      </w:r>
-      <w:r>
-        <w:rPr>
-          <w:rFonts w:ascii="Arial" w:hAnsi="Arial" w:cs="Arial"/>
-          <w:i/>
-          <w:sz w:val="24"/>
-        </w:rPr>
-        <w:t>.</w:t>
+        <w:t>Fournir tous les document de conception:</w:t>
       </w:r>
     </w:p>
     <w:p>
@@ -5597,57 +6406,31 @@
         <w:ind w:left="360"/>
         <w:rPr>
           <w:rFonts w:ascii="Arial" w:hAnsi="Arial" w:cs="Arial"/>
-          <w:iCs/>
+          <w:i/>
           <w:sz w:val="24"/>
         </w:rPr>
       </w:pPr>
     </w:p>
-    <w:p>
-      <w:pPr>
-        <w:pStyle w:val="Titre2"/>
-        <w:rPr>
-          <w:i w:val="0"/>
-          <w:iCs/>
-        </w:rPr>
-      </w:pPr>
-      <w:bookmarkStart w:id="13" w:name="_Toc166682324"/>
-      <w:r>
-        <w:rPr>
-          <w:i w:val="0"/>
-          <w:iCs/>
-        </w:rPr>
-        <w:t>Planification</w:t>
-      </w:r>
-      <w:bookmarkEnd w:id="13"/>
-    </w:p>
-    <w:p/>
     <w:p>
       <w:pPr>
         <w:pStyle w:val="Retraitnormal1"/>
         <w:numPr>
           <w:ilvl w:val="0"/>
-          <w:numId w:val="0"/>
+          <w:numId w:val="9"/>
         </w:numPr>
-        <w:ind w:left="349"/>
-        <w:rPr>
-          <w:rFonts w:ascii="Arial" w:hAnsi="Arial"/>
-          <w:i/>
-          <w:iCs/>
+        <w:rPr>
+          <w:rFonts w:ascii="Arial" w:hAnsi="Arial" w:cs="Arial"/>
+          <w:i/>
           <w:sz w:val="24"/>
-          <w:szCs w:val="14"/>
-          <w:lang w:eastAsia="fr-FR"/>
-        </w:rPr>
-      </w:pPr>
-      <w:r>
-        <w:rPr>
-          <w:rFonts w:ascii="Arial" w:hAnsi="Arial"/>
-          <w:i/>
-          <w:iCs/>
+        </w:rPr>
+      </w:pPr>
+      <w:r>
+        <w:rPr>
+          <w:rFonts w:ascii="Arial" w:hAnsi="Arial" w:cs="Arial"/>
+          <w:i/>
           <w:sz w:val="24"/>
-          <w:szCs w:val="14"/>
-          <w:lang w:eastAsia="fr-FR"/>
-        </w:rPr>
-        <w:t>Révision de la planification initiale du projet :</w:t>
+        </w:rPr>
+        <w:t>le choix du matériel HW</w:t>
       </w:r>
     </w:p>
     <w:p>
@@ -5655,58 +6438,77 @@
         <w:pStyle w:val="Retraitnormal1"/>
         <w:numPr>
           <w:ilvl w:val="0"/>
-          <w:numId w:val="0"/>
+          <w:numId w:val="9"/>
         </w:numPr>
-        <w:ind w:left="349"/>
-        <w:rPr>
-          <w:rFonts w:ascii="Arial" w:hAnsi="Arial"/>
-          <w:i/>
-          <w:iCs/>
+        <w:rPr>
+          <w:rFonts w:ascii="Arial" w:hAnsi="Arial" w:cs="Arial"/>
+          <w:i/>
           <w:sz w:val="24"/>
-          <w:szCs w:val="14"/>
-          <w:lang w:eastAsia="fr-FR"/>
-        </w:rPr>
-      </w:pPr>
+        </w:rPr>
+      </w:pPr>
+      <w:r>
+        <w:rPr>
+          <w:rFonts w:ascii="Arial" w:hAnsi="Arial" w:cs="Arial"/>
+          <w:i/>
+          <w:sz w:val="24"/>
+        </w:rPr>
+        <w:t xml:space="preserve">le choix des systèmes d'exploitation pour la réalisation </w:t>
+      </w:r>
+      <w:r>
+        <w:rPr>
+          <w:rFonts w:ascii="Arial" w:hAnsi="Arial" w:cs="Arial"/>
+          <w:i/>
+          <w:sz w:val="24"/>
+          <w:u w:val="single"/>
+        </w:rPr>
+        <w:t>et</w:t>
+      </w:r>
+      <w:r>
+        <w:rPr>
+          <w:rFonts w:ascii="Arial" w:hAnsi="Arial" w:cs="Arial"/>
+          <w:i/>
+          <w:sz w:val="24"/>
+        </w:rPr>
+        <w:t xml:space="preserve"> l'utilisation</w:t>
+      </w:r>
     </w:p>
     <w:p>
       <w:pPr>
         <w:pStyle w:val="Retraitnormal1"/>
         <w:numPr>
           <w:ilvl w:val="0"/>
-          <w:numId w:val="7"/>
+          <w:numId w:val="9"/>
         </w:numPr>
         <w:rPr>
-          <w:rFonts w:ascii="Arial" w:hAnsi="Arial"/>
-          <w:i/>
-          <w:iCs/>
+          <w:rFonts w:ascii="Arial" w:hAnsi="Arial" w:cs="Arial"/>
+          <w:i/>
           <w:sz w:val="24"/>
-          <w:szCs w:val="14"/>
-          <w:lang w:eastAsia="fr-FR"/>
-        </w:rPr>
-      </w:pPr>
-      <w:proofErr w:type="gramStart"/>
-      <w:r>
-        <w:rPr>
-          <w:rFonts w:ascii="Arial" w:hAnsi="Arial"/>
-          <w:i/>
-          <w:iCs/>
+        </w:rPr>
+      </w:pPr>
+      <w:r>
+        <w:rPr>
+          <w:rFonts w:ascii="Arial" w:hAnsi="Arial" w:cs="Arial"/>
+          <w:i/>
           <w:sz w:val="24"/>
-          <w:szCs w:val="14"/>
-          <w:lang w:eastAsia="fr-FR"/>
-        </w:rPr>
-        <w:t>planning</w:t>
-      </w:r>
-      <w:proofErr w:type="gramEnd"/>
-      <w:r>
-        <w:rPr>
-          <w:rFonts w:ascii="Arial" w:hAnsi="Arial"/>
-          <w:i/>
-          <w:iCs/>
+        </w:rPr>
+        <w:t xml:space="preserve">le choix des outils logiciels pour la réalisation </w:t>
+      </w:r>
+      <w:r>
+        <w:rPr>
+          <w:rFonts w:ascii="Arial" w:hAnsi="Arial" w:cs="Arial"/>
+          <w:i/>
           <w:sz w:val="24"/>
-          <w:szCs w:val="14"/>
-          <w:lang w:eastAsia="fr-FR"/>
-        </w:rPr>
-        <w:t xml:space="preserve"> indiquant les dates de début et de fin du projet ainsi que le découpage connu des diverses phases. </w:t>
+          <w:u w:val="single"/>
+        </w:rPr>
+        <w:t>et</w:t>
+      </w:r>
+      <w:r>
+        <w:rPr>
+          <w:rFonts w:ascii="Arial" w:hAnsi="Arial" w:cs="Arial"/>
+          <w:i/>
+          <w:sz w:val="24"/>
+        </w:rPr>
+        <w:t xml:space="preserve"> l'utilisation</w:t>
       </w:r>
     </w:p>
     <w:p>
@@ -5714,40 +6516,105 @@
         <w:pStyle w:val="Retraitnormal1"/>
         <w:numPr>
           <w:ilvl w:val="0"/>
-          <w:numId w:val="7"/>
+          <w:numId w:val="9"/>
         </w:numPr>
         <w:rPr>
-          <w:rFonts w:ascii="Arial" w:hAnsi="Arial"/>
-          <w:i/>
-          <w:iCs/>
+          <w:rFonts w:ascii="Arial" w:hAnsi="Arial" w:cs="Arial"/>
+          <w:i/>
           <w:sz w:val="24"/>
-          <w:szCs w:val="14"/>
-          <w:lang w:eastAsia="fr-FR"/>
-        </w:rPr>
-      </w:pPr>
-      <w:proofErr w:type="gramStart"/>
-      <w:r>
-        <w:rPr>
-          <w:rFonts w:ascii="Arial" w:hAnsi="Arial"/>
-          <w:i/>
-          <w:iCs/>
+        </w:rPr>
+      </w:pPr>
+      <w:r>
+        <w:rPr>
+          <w:rFonts w:ascii="Arial" w:hAnsi="Arial" w:cs="Arial"/>
+          <w:i/>
           <w:sz w:val="24"/>
-          <w:szCs w:val="14"/>
-          <w:lang w:eastAsia="fr-FR"/>
-        </w:rPr>
-        <w:t>partage</w:t>
-      </w:r>
-      <w:proofErr w:type="gramEnd"/>
-      <w:r>
-        <w:rPr>
-          <w:rFonts w:ascii="Arial" w:hAnsi="Arial"/>
-          <w:i/>
-          <w:iCs/>
+        </w:rPr>
+        <w:t xml:space="preserve">site web: </w:t>
+      </w:r>
+      <w:r>
+        <w:rPr>
+          <w:rFonts w:ascii="Arial" w:hAnsi="Arial" w:cs="Arial"/>
+          <w:i/>
           <w:sz w:val="24"/>
-          <w:szCs w:val="14"/>
-          <w:lang w:eastAsia="fr-FR"/>
-        </w:rPr>
-        <w:t xml:space="preserve"> des tâches en cas de travail à plusieurs.</w:t>
+        </w:rPr>
+        <w:t>réaliser les maquettes avec un logiciel, décrire toutes les animations sur papier, définir les mots-clés, choisir une formule d'hébergement, définir la méthode de mise à jour, …</w:t>
+      </w:r>
+    </w:p>
+    <w:p>
+      <w:pPr>
+        <w:pStyle w:val="Retraitnormal1"/>
+        <w:numPr>
+          <w:ilvl w:val="0"/>
+          <w:numId w:val="4"/>
+        </w:numPr>
+        <w:rPr>
+          <w:rFonts w:ascii="Arial" w:hAnsi="Arial" w:cs="Arial"/>
+          <w:i/>
+          <w:sz w:val="24"/>
+        </w:rPr>
+      </w:pPr>
+      <w:r>
+        <w:rPr>
+          <w:rFonts w:ascii="Arial" w:hAnsi="Arial" w:cs="Arial"/>
+          <w:i/>
+          <w:sz w:val="24"/>
+        </w:rPr>
+        <w:t>bases de données: décrire le modèle relationnel, le contenu détaillé des tables (caractéristiques de chaque champs) et les requêtes.</w:t>
+      </w:r>
+    </w:p>
+    <w:p>
+      <w:pPr>
+        <w:pStyle w:val="Retraitnormal1"/>
+        <w:numPr>
+          <w:ilvl w:val="0"/>
+          <w:numId w:val="4"/>
+        </w:numPr>
+        <w:rPr>
+          <w:rFonts w:ascii="Arial" w:hAnsi="Arial" w:cs="Arial"/>
+          <w:i/>
+          <w:sz w:val="24"/>
+        </w:rPr>
+      </w:pPr>
+      <w:r>
+        <w:rPr>
+          <w:rFonts w:ascii="Arial" w:hAnsi="Arial" w:cs="Arial"/>
+          <w:i/>
+          <w:sz w:val="24"/>
+        </w:rPr>
+        <w:t>programmation et scripts: organigramme, architecture du programme, découpage modulaire, entrées-sorties des modules, pseudo-code</w:t>
+      </w:r>
+      <w:r>
+        <w:rPr>
+          <w:rFonts w:ascii="Arial" w:hAnsi="Arial" w:cs="Arial"/>
+          <w:i/>
+          <w:sz w:val="24"/>
+        </w:rPr>
+        <w:t xml:space="preserve"> </w:t>
+      </w:r>
+      <w:r>
+        <w:rPr>
+          <w:rFonts w:ascii="Arial" w:hAnsi="Arial" w:cs="Arial"/>
+          <w:i/>
+          <w:sz w:val="24"/>
+        </w:rPr>
+        <w:t>/</w:t>
+      </w:r>
+      <w:r>
+        <w:rPr>
+          <w:rFonts w:ascii="Arial" w:hAnsi="Arial" w:cs="Arial"/>
+          <w:i/>
+          <w:sz w:val="24"/>
+        </w:rPr>
+        <w:t xml:space="preserve"> </w:t>
+      </w:r>
+      <w:r>
+        <w:rPr>
+          <w:rFonts w:ascii="Arial" w:hAnsi="Arial" w:cs="Arial"/>
+          <w:i/>
+          <w:sz w:val="24"/>
+        </w:rPr>
+        <w:t>structogramme…</w:t>
       </w:r>
     </w:p>
     <w:p>
@@ -5759,12 +6626,9 @@
         </w:numPr>
         <w:ind w:left="720"/>
         <w:rPr>
-          <w:rFonts w:ascii="Arial" w:hAnsi="Arial"/>
-          <w:i/>
-          <w:iCs/>
+          <w:rFonts w:ascii="Arial" w:hAnsi="Arial" w:cs="Arial"/>
+          <w:i/>
           <w:sz w:val="24"/>
-          <w:szCs w:val="14"/>
-          <w:lang w:eastAsia="fr-FR"/>
         </w:rPr>
       </w:pPr>
     </w:p>
@@ -5777,726 +6641,6 @@
         </w:numPr>
         <w:ind w:left="360"/>
         <w:rPr>
-          <w:rFonts w:ascii="Arial" w:hAnsi="Arial"/>
-          <w:i/>
-          <w:iCs/>
-          <w:sz w:val="24"/>
-          <w:szCs w:val="14"/>
-          <w:lang w:eastAsia="fr-FR"/>
-        </w:rPr>
-      </w:pPr>
-      <w:r>
-        <w:rPr>
-          <w:rFonts w:ascii="Arial" w:hAnsi="Arial"/>
-          <w:i/>
-          <w:iCs/>
-          <w:sz w:val="24"/>
-          <w:szCs w:val="14"/>
-          <w:lang w:eastAsia="fr-FR"/>
-        </w:rPr>
-        <w:t xml:space="preserve">Il s’agit en principe de la planification </w:t>
-      </w:r>
-      <w:r>
-        <w:rPr>
-          <w:rFonts w:ascii="Arial" w:hAnsi="Arial"/>
-          <w:b/>
-          <w:bCs/>
-          <w:i/>
-          <w:iCs/>
-          <w:sz w:val="24"/>
-          <w:szCs w:val="14"/>
-          <w:lang w:eastAsia="fr-FR"/>
-        </w:rPr>
-        <w:t>définitive du projet</w:t>
-      </w:r>
-      <w:r>
-        <w:rPr>
-          <w:rFonts w:ascii="Arial" w:hAnsi="Arial"/>
-          <w:i/>
-          <w:iCs/>
-          <w:sz w:val="24"/>
-          <w:szCs w:val="14"/>
-          <w:lang w:eastAsia="fr-FR"/>
-        </w:rPr>
-        <w:t>. Elle peut être ensuite affinée (découpage des tâches). Si les délais doivent être ensuite modifiés, le responsable de projet doit être avisé, et les raisons doivent être expliquées dans l’historique.</w:t>
-      </w:r>
-    </w:p>
-    <w:p>
-      <w:pPr>
-        <w:pStyle w:val="Retraitnormal1"/>
-        <w:numPr>
-          <w:ilvl w:val="0"/>
-          <w:numId w:val="0"/>
-        </w:numPr>
-        <w:ind w:left="360"/>
-        <w:rPr>
-          <w:rFonts w:ascii="Arial" w:hAnsi="Arial"/>
-          <w:i/>
-          <w:iCs/>
-          <w:sz w:val="24"/>
-          <w:szCs w:val="14"/>
-          <w:lang w:eastAsia="fr-FR"/>
-        </w:rPr>
-      </w:pPr>
-    </w:p>
-    <w:p>
-      <w:pPr>
-        <w:pStyle w:val="Titre2"/>
-        <w:rPr>
-          <w:i w:val="0"/>
-          <w:iCs/>
-        </w:rPr>
-      </w:pPr>
-      <w:bookmarkStart w:id="14" w:name="_Toc25553314"/>
-      <w:bookmarkStart w:id="15" w:name="_Toc71691019"/>
-      <w:bookmarkStart w:id="16" w:name="_Toc166682325"/>
-      <w:r>
-        <w:rPr>
-          <w:i w:val="0"/>
-          <w:iCs/>
-        </w:rPr>
-        <w:t>Dossier de conception</w:t>
-      </w:r>
-      <w:bookmarkEnd w:id="14"/>
-      <w:bookmarkEnd w:id="15"/>
-      <w:bookmarkEnd w:id="16"/>
-    </w:p>
-    <w:p>
-      <w:pPr>
-        <w:rPr>
-          <w:lang w:val="fr-CH"/>
-        </w:rPr>
-      </w:pPr>
-      <w:r>
-        <w:rPr>
-          <w:lang w:val="fr-CH"/>
-        </w:rPr>
-        <w:t>Les principales technologie et logiciel utilisés pour la réalisation de l’application :</w:t>
-      </w:r>
-    </w:p>
-    <w:p>
-      <w:pPr>
-        <w:pStyle w:val="Paragraphedeliste"/>
-        <w:numPr>
-          <w:ilvl w:val="0"/>
-          <w:numId w:val="16"/>
-        </w:numPr>
-        <w:rPr>
-          <w:lang w:val="fr-CH"/>
-        </w:rPr>
-      </w:pPr>
-      <w:r>
-        <w:rPr>
-          <w:b/>
-          <w:bCs/>
-          <w:lang w:val="fr-CH"/>
-        </w:rPr>
-        <w:t xml:space="preserve">Visual Studio Code </w:t>
-      </w:r>
-      <w:r>
-        <w:rPr>
-          <w:lang w:val="fr-CH"/>
-        </w:rPr>
-        <w:t>pour la conception du code de l’application</w:t>
-      </w:r>
-    </w:p>
-    <w:p>
-      <w:pPr>
-        <w:pStyle w:val="Paragraphedeliste"/>
-        <w:numPr>
-          <w:ilvl w:val="0"/>
-          <w:numId w:val="16"/>
-        </w:numPr>
-        <w:rPr>
-          <w:b/>
-          <w:bCs/>
-          <w:lang w:val="fr-CH"/>
-        </w:rPr>
-      </w:pPr>
-      <w:r>
-        <w:rPr>
-          <w:b/>
-          <w:bCs/>
-          <w:lang w:val="fr-CH"/>
-        </w:rPr>
-        <w:t xml:space="preserve">Docker </w:t>
-      </w:r>
-      <w:r>
-        <w:rPr>
-          <w:lang w:val="fr-CH"/>
-        </w:rPr>
-        <w:t xml:space="preserve">pour faire tourner l’application (python et </w:t>
-      </w:r>
-      <w:proofErr w:type="spellStart"/>
-      <w:r>
-        <w:rPr>
-          <w:lang w:val="fr-CH"/>
-        </w:rPr>
-        <w:t>typescript</w:t>
-      </w:r>
-      <w:proofErr w:type="spellEnd"/>
-      <w:r>
-        <w:rPr>
-          <w:lang w:val="fr-CH"/>
-        </w:rPr>
-        <w:t>) en local</w:t>
-      </w:r>
-    </w:p>
-    <w:p>
-      <w:pPr>
-        <w:pStyle w:val="Paragraphedeliste"/>
-        <w:numPr>
-          <w:ilvl w:val="0"/>
-          <w:numId w:val="16"/>
-        </w:numPr>
-        <w:rPr>
-          <w:b/>
-          <w:bCs/>
-          <w:lang w:val="fr-CH"/>
-        </w:rPr>
-      </w:pPr>
-      <w:proofErr w:type="spellStart"/>
-      <w:r>
-        <w:rPr>
-          <w:b/>
-          <w:bCs/>
-          <w:lang w:val="fr-CH"/>
-        </w:rPr>
-        <w:t>Atlassian</w:t>
-      </w:r>
-      <w:proofErr w:type="spellEnd"/>
-      <w:r>
-        <w:rPr>
-          <w:lang w:val="fr-CH"/>
-        </w:rPr>
-        <w:t xml:space="preserve"> pour la gestion de projet</w:t>
-      </w:r>
-    </w:p>
-    <w:p>
-      <w:pPr>
-        <w:pStyle w:val="Paragraphedeliste"/>
-        <w:numPr>
-          <w:ilvl w:val="0"/>
-          <w:numId w:val="16"/>
-        </w:numPr>
-        <w:rPr>
-          <w:b/>
-          <w:bCs/>
-          <w:lang w:val="fr-CH"/>
-        </w:rPr>
-      </w:pPr>
-      <w:r>
-        <w:rPr>
-          <w:b/>
-          <w:bCs/>
-          <w:lang w:val="fr-CH"/>
-        </w:rPr>
-        <w:t xml:space="preserve">Jira </w:t>
-      </w:r>
-      <w:r>
-        <w:rPr>
-          <w:lang w:val="fr-CH"/>
-        </w:rPr>
-        <w:t>pour la gestion des tâches</w:t>
-      </w:r>
-    </w:p>
-    <w:p>
-      <w:pPr>
-        <w:pStyle w:val="Paragraphedeliste"/>
-        <w:numPr>
-          <w:ilvl w:val="0"/>
-          <w:numId w:val="16"/>
-        </w:numPr>
-        <w:rPr>
-          <w:b/>
-          <w:bCs/>
-        </w:rPr>
-      </w:pPr>
-      <w:r>
-        <w:rPr>
-          <w:b/>
-          <w:bCs/>
-        </w:rPr>
-        <w:t xml:space="preserve">Postman </w:t>
-      </w:r>
-      <w:r>
-        <w:t>pour tester l’api backend du p</w:t>
-      </w:r>
-      <w:r>
-        <w:t>rojet</w:t>
-      </w:r>
-    </w:p>
-    <w:p>
-      <w:r>
-        <w:t>Les logiciels utilisés pour la documentation :</w:t>
-      </w:r>
-    </w:p>
-    <w:p>
-      <w:pPr>
-        <w:pStyle w:val="Paragraphedeliste"/>
-        <w:numPr>
-          <w:ilvl w:val="0"/>
-          <w:numId w:val="17"/>
-        </w:numPr>
-      </w:pPr>
-      <w:r>
-        <w:rPr>
-          <w:b/>
-          <w:bCs/>
-        </w:rPr>
-        <w:t>Office </w:t>
-      </w:r>
-      <w:r>
-        <w:t>pour la rédaction du journal de travail et du rapport</w:t>
-      </w:r>
-    </w:p>
-    <w:p>
-      <w:pPr>
-        <w:pStyle w:val="Paragraphedeliste"/>
-        <w:numPr>
-          <w:ilvl w:val="0"/>
-          <w:numId w:val="17"/>
-        </w:numPr>
-      </w:pPr>
-      <w:proofErr w:type="spellStart"/>
-      <w:r>
-        <w:rPr>
-          <w:b/>
-          <w:bCs/>
-        </w:rPr>
-        <w:t>Figma</w:t>
-      </w:r>
-      <w:proofErr w:type="spellEnd"/>
-      <w:r>
-        <w:rPr>
-          <w:b/>
-          <w:bCs/>
-        </w:rPr>
-        <w:t xml:space="preserve"> </w:t>
-      </w:r>
-      <w:r>
-        <w:t>pour la création de maquettes</w:t>
-      </w:r>
-    </w:p>
-    <w:p>
-      <w:pPr>
-        <w:pStyle w:val="Paragraphedeliste"/>
-        <w:numPr>
-          <w:ilvl w:val="0"/>
-          <w:numId w:val="17"/>
-        </w:numPr>
-      </w:pPr>
-      <w:r>
-        <w:rPr>
-          <w:b/>
-          <w:bCs/>
-        </w:rPr>
-        <w:t xml:space="preserve">DB-Main </w:t>
-      </w:r>
-      <w:r>
-        <w:t>pour la conceptualisation de la base de données</w:t>
-      </w:r>
-    </w:p>
-    <w:p>
-      <w:r>
-        <w:t>Matériel à la réalisation du projet</w:t>
-      </w:r>
-    </w:p>
-    <w:p>
-      <w:pPr>
-        <w:pStyle w:val="Paragraphedeliste"/>
-        <w:numPr>
-          <w:ilvl w:val="0"/>
-          <w:numId w:val="18"/>
-        </w:numPr>
-        <w:rPr>
-          <w:b/>
-          <w:bCs/>
-          <w:lang w:val="en-US"/>
-        </w:rPr>
-      </w:pPr>
-      <w:r>
-        <w:rPr>
-          <w:b/>
-          <w:bCs/>
-          <w:lang w:val="en-US"/>
-        </w:rPr>
-        <w:t xml:space="preserve">1 PC </w:t>
-      </w:r>
-      <w:r>
-        <w:rPr>
-          <w:lang w:val="en-US"/>
-        </w:rPr>
-        <w:t>windows 10 standard avec co</w:t>
-      </w:r>
-      <w:r>
-        <w:rPr>
-          <w:lang w:val="en-US"/>
-        </w:rPr>
-        <w:t>nnection internet</w:t>
-      </w:r>
-    </w:p>
-    <w:p>
-      <w:pPr>
-        <w:rPr>
-          <w:lang w:val="en-US"/>
-        </w:rPr>
-      </w:pPr>
-    </w:p>
-    <w:p>
-      <w:pPr>
-        <w:pStyle w:val="Retraitnormal1"/>
-        <w:numPr>
-          <w:ilvl w:val="0"/>
-          <w:numId w:val="0"/>
-        </w:numPr>
-        <w:ind w:left="360"/>
-        <w:rPr>
-          <w:i/>
-          <w:sz w:val="24"/>
-          <w:lang w:val="en-US"/>
-        </w:rPr>
-      </w:pPr>
-    </w:p>
-    <w:p>
-      <w:pPr>
-        <w:pStyle w:val="Retraitnormal1"/>
-        <w:numPr>
-          <w:ilvl w:val="0"/>
-          <w:numId w:val="0"/>
-        </w:numPr>
-        <w:ind w:left="360"/>
-        <w:rPr>
-          <w:rFonts w:ascii="Arial" w:hAnsi="Arial" w:cs="Arial"/>
-          <w:i/>
-          <w:sz w:val="24"/>
-        </w:rPr>
-      </w:pPr>
-      <w:r>
-        <w:rPr>
-          <w:rFonts w:ascii="Arial" w:hAnsi="Arial" w:cs="Arial"/>
-          <w:i/>
-          <w:sz w:val="24"/>
-        </w:rPr>
-        <w:lastRenderedPageBreak/>
-        <w:t xml:space="preserve">Fournir tous les document de </w:t>
-      </w:r>
-      <w:proofErr w:type="gramStart"/>
-      <w:r>
-        <w:rPr>
-          <w:rFonts w:ascii="Arial" w:hAnsi="Arial" w:cs="Arial"/>
-          <w:i/>
-          <w:sz w:val="24"/>
-        </w:rPr>
-        <w:t>conception:</w:t>
-      </w:r>
-      <w:proofErr w:type="gramEnd"/>
-    </w:p>
-    <w:p>
-      <w:pPr>
-        <w:pStyle w:val="Retraitnormal1"/>
-        <w:numPr>
-          <w:ilvl w:val="0"/>
-          <w:numId w:val="0"/>
-        </w:numPr>
-        <w:ind w:left="360"/>
-        <w:rPr>
-          <w:rFonts w:ascii="Arial" w:hAnsi="Arial" w:cs="Arial"/>
-          <w:i/>
-          <w:sz w:val="24"/>
-        </w:rPr>
-      </w:pPr>
-    </w:p>
-    <w:p>
-      <w:pPr>
-        <w:pStyle w:val="Retraitnormal1"/>
-        <w:numPr>
-          <w:ilvl w:val="0"/>
-          <w:numId w:val="9"/>
-        </w:numPr>
-        <w:rPr>
-          <w:rFonts w:ascii="Arial" w:hAnsi="Arial" w:cs="Arial"/>
-          <w:i/>
-          <w:sz w:val="24"/>
-        </w:rPr>
-      </w:pPr>
-      <w:proofErr w:type="gramStart"/>
-      <w:r>
-        <w:rPr>
-          <w:rFonts w:ascii="Arial" w:hAnsi="Arial" w:cs="Arial"/>
-          <w:i/>
-          <w:sz w:val="24"/>
-        </w:rPr>
-        <w:t>le</w:t>
-      </w:r>
-      <w:proofErr w:type="gramEnd"/>
-      <w:r>
-        <w:rPr>
-          <w:rFonts w:ascii="Arial" w:hAnsi="Arial" w:cs="Arial"/>
-          <w:i/>
-          <w:sz w:val="24"/>
-        </w:rPr>
-        <w:t xml:space="preserve"> choix du matériel HW</w:t>
-      </w:r>
-    </w:p>
-    <w:p>
-      <w:pPr>
-        <w:pStyle w:val="Retraitnormal1"/>
-        <w:numPr>
-          <w:ilvl w:val="0"/>
-          <w:numId w:val="9"/>
-        </w:numPr>
-        <w:rPr>
-          <w:rFonts w:ascii="Arial" w:hAnsi="Arial" w:cs="Arial"/>
-          <w:i/>
-          <w:sz w:val="24"/>
-        </w:rPr>
-      </w:pPr>
-      <w:proofErr w:type="gramStart"/>
-      <w:r>
-        <w:rPr>
-          <w:rFonts w:ascii="Arial" w:hAnsi="Arial" w:cs="Arial"/>
-          <w:i/>
-          <w:sz w:val="24"/>
-        </w:rPr>
-        <w:t>le</w:t>
-      </w:r>
-      <w:proofErr w:type="gramEnd"/>
-      <w:r>
-        <w:rPr>
-          <w:rFonts w:ascii="Arial" w:hAnsi="Arial" w:cs="Arial"/>
-          <w:i/>
-          <w:sz w:val="24"/>
-        </w:rPr>
-        <w:t xml:space="preserve"> choix des systèmes d'exploitation pour la réalisation </w:t>
-      </w:r>
-      <w:r>
-        <w:rPr>
-          <w:rFonts w:ascii="Arial" w:hAnsi="Arial" w:cs="Arial"/>
-          <w:i/>
-          <w:sz w:val="24"/>
-          <w:u w:val="single"/>
-        </w:rPr>
-        <w:t>et</w:t>
-      </w:r>
-      <w:r>
-        <w:rPr>
-          <w:rFonts w:ascii="Arial" w:hAnsi="Arial" w:cs="Arial"/>
-          <w:i/>
-          <w:sz w:val="24"/>
-        </w:rPr>
-        <w:t xml:space="preserve"> l'utilisation</w:t>
-      </w:r>
-    </w:p>
-    <w:p>
-      <w:pPr>
-        <w:pStyle w:val="Retraitnormal1"/>
-        <w:numPr>
-          <w:ilvl w:val="0"/>
-          <w:numId w:val="9"/>
-        </w:numPr>
-        <w:rPr>
-          <w:rFonts w:ascii="Arial" w:hAnsi="Arial" w:cs="Arial"/>
-          <w:i/>
-          <w:sz w:val="24"/>
-        </w:rPr>
-      </w:pPr>
-      <w:proofErr w:type="gramStart"/>
-      <w:r>
-        <w:rPr>
-          <w:rFonts w:ascii="Arial" w:hAnsi="Arial" w:cs="Arial"/>
-          <w:i/>
-          <w:sz w:val="24"/>
-        </w:rPr>
-        <w:t>le</w:t>
-      </w:r>
-      <w:proofErr w:type="gramEnd"/>
-      <w:r>
-        <w:rPr>
-          <w:rFonts w:ascii="Arial" w:hAnsi="Arial" w:cs="Arial"/>
-          <w:i/>
-          <w:sz w:val="24"/>
-        </w:rPr>
-        <w:t xml:space="preserve"> choix des outils logiciels pour la réalisation </w:t>
-      </w:r>
-      <w:r>
-        <w:rPr>
-          <w:rFonts w:ascii="Arial" w:hAnsi="Arial" w:cs="Arial"/>
-          <w:i/>
-          <w:sz w:val="24"/>
-          <w:u w:val="single"/>
-        </w:rPr>
-        <w:t>et</w:t>
-      </w:r>
-      <w:r>
-        <w:rPr>
-          <w:rFonts w:ascii="Arial" w:hAnsi="Arial" w:cs="Arial"/>
-          <w:i/>
-          <w:sz w:val="24"/>
-        </w:rPr>
-        <w:t xml:space="preserve"> l'utilisation</w:t>
-      </w:r>
-    </w:p>
-    <w:p>
-      <w:pPr>
-        <w:pStyle w:val="Retraitnormal1"/>
-        <w:numPr>
-          <w:ilvl w:val="0"/>
-          <w:numId w:val="9"/>
-        </w:numPr>
-        <w:rPr>
-          <w:rFonts w:ascii="Arial" w:hAnsi="Arial" w:cs="Arial"/>
-          <w:i/>
-          <w:sz w:val="24"/>
-        </w:rPr>
-      </w:pPr>
-      <w:proofErr w:type="gramStart"/>
-      <w:r>
-        <w:rPr>
-          <w:rFonts w:ascii="Arial" w:hAnsi="Arial" w:cs="Arial"/>
-          <w:i/>
-          <w:sz w:val="24"/>
-        </w:rPr>
-        <w:t>site</w:t>
-      </w:r>
-      <w:proofErr w:type="gramEnd"/>
-      <w:r>
-        <w:rPr>
-          <w:rFonts w:ascii="Arial" w:hAnsi="Arial" w:cs="Arial"/>
-          <w:i/>
-          <w:sz w:val="24"/>
-        </w:rPr>
-        <w:t xml:space="preserve"> web: </w:t>
-      </w:r>
-      <w:r>
-        <w:rPr>
-          <w:rFonts w:ascii="Arial" w:hAnsi="Arial" w:cs="Arial"/>
-          <w:i/>
-          <w:sz w:val="24"/>
-        </w:rPr>
-        <w:t>réaliser les maquettes avec un logiciel, décrire toutes les animations sur papier, définir les mots-clés, choisir une formule d'hébergement, définir la méthode de mise à jour, …</w:t>
-      </w:r>
-    </w:p>
-    <w:p>
-      <w:pPr>
-        <w:pStyle w:val="Retraitnormal1"/>
-        <w:numPr>
-          <w:ilvl w:val="0"/>
-          <w:numId w:val="4"/>
-        </w:numPr>
-        <w:rPr>
-          <w:rFonts w:ascii="Arial" w:hAnsi="Arial" w:cs="Arial"/>
-          <w:i/>
-          <w:sz w:val="24"/>
-        </w:rPr>
-      </w:pPr>
-      <w:proofErr w:type="gramStart"/>
-      <w:r>
-        <w:rPr>
-          <w:rFonts w:ascii="Arial" w:hAnsi="Arial" w:cs="Arial"/>
-          <w:i/>
-          <w:sz w:val="24"/>
-        </w:rPr>
-        <w:t>bases</w:t>
-      </w:r>
-      <w:proofErr w:type="gramEnd"/>
-      <w:r>
-        <w:rPr>
-          <w:rFonts w:ascii="Arial" w:hAnsi="Arial" w:cs="Arial"/>
-          <w:i/>
-          <w:sz w:val="24"/>
-        </w:rPr>
-        <w:t xml:space="preserve"> de données: décrire le modèle relationnel, le contenu détaillé des tables (caractéristiques de chaque champs) et les requêtes.</w:t>
-      </w:r>
-    </w:p>
-    <w:p>
-      <w:pPr>
-        <w:pStyle w:val="Retraitnormal1"/>
-        <w:numPr>
-          <w:ilvl w:val="0"/>
-          <w:numId w:val="4"/>
-        </w:numPr>
-        <w:rPr>
-          <w:rFonts w:ascii="Arial" w:hAnsi="Arial" w:cs="Arial"/>
-          <w:i/>
-          <w:sz w:val="24"/>
-        </w:rPr>
-      </w:pPr>
-      <w:proofErr w:type="gramStart"/>
-      <w:r>
-        <w:rPr>
-          <w:rFonts w:ascii="Arial" w:hAnsi="Arial" w:cs="Arial"/>
-          <w:i/>
-          <w:sz w:val="24"/>
-        </w:rPr>
-        <w:t>programmation</w:t>
-      </w:r>
-      <w:proofErr w:type="gramEnd"/>
-      <w:r>
-        <w:rPr>
-          <w:rFonts w:ascii="Arial" w:hAnsi="Arial" w:cs="Arial"/>
-          <w:i/>
-          <w:sz w:val="24"/>
-        </w:rPr>
-        <w:t xml:space="preserve"> et scripts: organigramme, architecture du programme, découpage modulaire, entrées-sorties des modules, pseudo-code</w:t>
-      </w:r>
-      <w:r>
-        <w:rPr>
-          <w:rFonts w:ascii="Arial" w:hAnsi="Arial" w:cs="Arial"/>
-          <w:i/>
-          <w:sz w:val="24"/>
-        </w:rPr>
-        <w:t xml:space="preserve"> </w:t>
-      </w:r>
-      <w:r>
-        <w:rPr>
-          <w:rFonts w:ascii="Arial" w:hAnsi="Arial" w:cs="Arial"/>
-          <w:i/>
-          <w:sz w:val="24"/>
-        </w:rPr>
-        <w:t>/</w:t>
-      </w:r>
-      <w:r>
-        <w:rPr>
-          <w:rFonts w:ascii="Arial" w:hAnsi="Arial" w:cs="Arial"/>
-          <w:i/>
-          <w:sz w:val="24"/>
-        </w:rPr>
-        <w:t xml:space="preserve"> </w:t>
-      </w:r>
-      <w:r>
-        <w:rPr>
-          <w:rFonts w:ascii="Arial" w:hAnsi="Arial" w:cs="Arial"/>
-          <w:i/>
-          <w:sz w:val="24"/>
-        </w:rPr>
-        <w:t>structogramme…</w:t>
-      </w:r>
-    </w:p>
-    <w:p>
-      <w:pPr>
-        <w:pStyle w:val="Retraitnormal1"/>
-        <w:numPr>
-          <w:ilvl w:val="0"/>
-          <w:numId w:val="0"/>
-        </w:numPr>
-        <w:ind w:left="720"/>
-        <w:rPr>
-          <w:rFonts w:ascii="Arial" w:hAnsi="Arial" w:cs="Arial"/>
-          <w:i/>
-          <w:sz w:val="24"/>
-        </w:rPr>
-      </w:pPr>
-    </w:p>
-    <w:p>
-      <w:pPr>
-        <w:pStyle w:val="Retraitnormal1"/>
-        <w:numPr>
-          <w:ilvl w:val="0"/>
-          <w:numId w:val="0"/>
-        </w:numPr>
-        <w:ind w:left="360"/>
-        <w:rPr>
           <w:rFonts w:ascii="Arial" w:hAnsi="Arial" w:cs="Arial"/>
           <w:b/>
           <w:bCs/>
@@ -6630,21 +6774,12 @@
           <w:iCs/>
         </w:rPr>
       </w:pPr>
-      <w:proofErr w:type="gramStart"/>
-      <w:r>
-        <w:rPr>
-          <w:i/>
-          <w:iCs/>
-        </w:rPr>
-        <w:t>les</w:t>
-      </w:r>
-      <w:proofErr w:type="gramEnd"/>
-      <w:r>
-        <w:rPr>
-          <w:i/>
-          <w:iCs/>
-        </w:rPr>
-        <w:t xml:space="preserve"> répertoires où le logiciel est installé</w:t>
+      <w:r>
+        <w:rPr>
+          <w:i/>
+          <w:iCs/>
+        </w:rPr>
+        <w:t>les répertoires où le logiciel est installé</w:t>
       </w:r>
     </w:p>
     <w:p>
@@ -6663,21 +6798,12 @@
           <w:iCs/>
         </w:rPr>
       </w:pPr>
-      <w:proofErr w:type="gramStart"/>
-      <w:r>
-        <w:rPr>
-          <w:i/>
-          <w:iCs/>
-        </w:rPr>
-        <w:t>la</w:t>
-      </w:r>
-      <w:proofErr w:type="gramEnd"/>
-      <w:r>
-        <w:rPr>
-          <w:i/>
-          <w:iCs/>
-        </w:rPr>
-        <w:t xml:space="preserve"> liste de tous les fichiers et une rapide description de leur contenu (des noms qui parlent !)</w:t>
+      <w:r>
+        <w:rPr>
+          <w:i/>
+          <w:iCs/>
+        </w:rPr>
+        <w:t>la liste de tous les fichiers et une rapide description de leur contenu (des noms qui parlent !)</w:t>
       </w:r>
     </w:p>
     <w:p>
@@ -6696,21 +6822,12 @@
           <w:iCs/>
         </w:rPr>
       </w:pPr>
-      <w:proofErr w:type="gramStart"/>
-      <w:r>
-        <w:rPr>
-          <w:i/>
-          <w:iCs/>
-        </w:rPr>
-        <w:t>les</w:t>
-      </w:r>
-      <w:proofErr w:type="gramEnd"/>
-      <w:r>
-        <w:rPr>
-          <w:i/>
-          <w:iCs/>
-        </w:rPr>
-        <w:t xml:space="preserve"> versions des systèmes d'exploitation et des outils logiciels</w:t>
+      <w:r>
+        <w:rPr>
+          <w:i/>
+          <w:iCs/>
+        </w:rPr>
+        <w:t>les versions des systèmes d'exploitation et des outils logiciels</w:t>
       </w:r>
     </w:p>
     <w:p>
@@ -6729,21 +6846,13 @@
           <w:iCs/>
         </w:rPr>
       </w:pPr>
-      <w:proofErr w:type="gramStart"/>
-      <w:r>
-        <w:rPr>
-          <w:i/>
-          <w:iCs/>
-        </w:rPr>
-        <w:t>la</w:t>
-      </w:r>
-      <w:proofErr w:type="gramEnd"/>
-      <w:r>
-        <w:rPr>
-          <w:i/>
-          <w:iCs/>
-        </w:rPr>
-        <w:t xml:space="preserve"> description exacte du matériel</w:t>
+      <w:r>
+        <w:rPr>
+          <w:i/>
+          <w:iCs/>
+        </w:rPr>
+        <w:lastRenderedPageBreak/>
+        <w:t>la description exacte du matériel</w:t>
       </w:r>
     </w:p>
     <w:p>
@@ -6762,21 +6871,12 @@
           <w:iCs/>
         </w:rPr>
       </w:pPr>
-      <w:proofErr w:type="gramStart"/>
-      <w:r>
-        <w:rPr>
-          <w:i/>
-          <w:iCs/>
-        </w:rPr>
-        <w:t>le</w:t>
-      </w:r>
-      <w:proofErr w:type="gramEnd"/>
-      <w:r>
-        <w:rPr>
-          <w:i/>
-          <w:iCs/>
-        </w:rPr>
-        <w:t xml:space="preserve"> numé</w:t>
+      <w:r>
+        <w:rPr>
+          <w:i/>
+          <w:iCs/>
+        </w:rPr>
+        <w:t>le numé</w:t>
       </w:r>
       <w:r>
         <w:rPr>
@@ -6810,21 +6910,12 @@
           <w:u w:val="single"/>
         </w:rPr>
       </w:pPr>
-      <w:proofErr w:type="gramStart"/>
-      <w:r>
-        <w:rPr>
-          <w:i/>
-          <w:iCs/>
-        </w:rPr>
-        <w:t>programmation</w:t>
-      </w:r>
-      <w:proofErr w:type="gramEnd"/>
-      <w:r>
-        <w:rPr>
-          <w:i/>
-          <w:iCs/>
-        </w:rPr>
-        <w:t xml:space="preserve"> et scripts: librairies externes, dictionnaire des données, reconstruction du logiciel</w:t>
+      <w:r>
+        <w:rPr>
+          <w:i/>
+          <w:iCs/>
+        </w:rPr>
+        <w:t>programmation et scripts: librairies externes, dictionnaire des données, reconstruction du logiciel</w:t>
       </w:r>
       <w:r>
         <w:rPr>
@@ -6886,25 +6977,7 @@
           <w:iCs/>
           <w:u w:val="single"/>
         </w:rPr>
-        <w:t xml:space="preserve">Evitez d’inclure les </w:t>
-      </w:r>
-      <w:proofErr w:type="gramStart"/>
-      <w:r>
-        <w:rPr>
-          <w:i/>
-          <w:iCs/>
-          <w:u w:val="single"/>
-        </w:rPr>
-        <w:t>listings</w:t>
-      </w:r>
-      <w:proofErr w:type="gramEnd"/>
-      <w:r>
-        <w:rPr>
-          <w:i/>
-          <w:iCs/>
-          <w:u w:val="single"/>
-        </w:rPr>
-        <w:t xml:space="preserve"> des sources</w:t>
+        <w:t>Evitez d’inclure les listings des sources</w:t>
       </w:r>
       <w:r>
         <w:rPr>
@@ -6964,16 +7037,8 @@
         <w:rPr>
           <w:i/>
         </w:rPr>
-        <w:t xml:space="preserve">Pour chaque partie testée de votre projet, il faut </w:t>
-      </w:r>
-      <w:proofErr w:type="gramStart"/>
-      <w:r>
-        <w:rPr>
-          <w:i/>
-        </w:rPr>
-        <w:t>décrire:</w:t>
-      </w:r>
-      <w:proofErr w:type="gramEnd"/>
+        <w:t>Pour chaque partie testée de votre projet, il faut décrire:</w:t>
+      </w:r>
     </w:p>
     <w:p>
       <w:pPr>
@@ -6995,19 +7060,11 @@
           <w:i/>
         </w:rPr>
       </w:pPr>
-      <w:proofErr w:type="gramStart"/>
-      <w:r>
-        <w:rPr>
-          <w:i/>
-        </w:rPr>
-        <w:t>les</w:t>
-      </w:r>
-      <w:proofErr w:type="gramEnd"/>
-      <w:r>
-        <w:rPr>
-          <w:i/>
-        </w:rPr>
-        <w:t xml:space="preserve"> conditions exactes de chaque test</w:t>
+      <w:r>
+        <w:rPr>
+          <w:i/>
+        </w:rPr>
+        <w:t>les conditions exactes de chaque test</w:t>
       </w:r>
     </w:p>
     <w:p>
@@ -7020,19 +7077,11 @@
           <w:i/>
         </w:rPr>
       </w:pPr>
-      <w:proofErr w:type="gramStart"/>
-      <w:r>
-        <w:rPr>
-          <w:i/>
-        </w:rPr>
-        <w:t>les</w:t>
-      </w:r>
-      <w:proofErr w:type="gramEnd"/>
-      <w:r>
-        <w:rPr>
-          <w:i/>
-        </w:rPr>
-        <w:t xml:space="preserve"> preuves de test (papier ou fichier)</w:t>
+      <w:r>
+        <w:rPr>
+          <w:i/>
+        </w:rPr>
+        <w:t>les preuves de test (papier ou fichier)</w:t>
       </w:r>
     </w:p>
     <w:p>
@@ -7045,19 +7094,11 @@
           <w:i/>
         </w:rPr>
       </w:pPr>
-      <w:proofErr w:type="gramStart"/>
-      <w:r>
-        <w:rPr>
-          <w:i/>
-        </w:rPr>
-        <w:t>tests</w:t>
-      </w:r>
-      <w:proofErr w:type="gramEnd"/>
-      <w:r>
-        <w:rPr>
-          <w:i/>
-        </w:rPr>
-        <w:t xml:space="preserve"> sans preuve: fournir au moins une description </w:t>
+      <w:r>
+        <w:rPr>
+          <w:i/>
+        </w:rPr>
+        <w:t xml:space="preserve">tests sans preuve: fournir au moins une description </w:t>
       </w:r>
     </w:p>
     <w:p>
@@ -7116,22 +7157,7 @@
         <w:rPr>
           <w:i/>
         </w:rPr>
-        <w:lastRenderedPageBreak/>
-        <w:t xml:space="preserve">S'il reste encore des </w:t>
-      </w:r>
-      <w:proofErr w:type="gramStart"/>
-      <w:r>
-        <w:rPr>
-          <w:i/>
-        </w:rPr>
-        <w:t>erreurs:</w:t>
-      </w:r>
-      <w:proofErr w:type="gramEnd"/>
-      <w:r>
-        <w:rPr>
-          <w:i/>
-        </w:rPr>
-        <w:t xml:space="preserve"> </w:t>
+        <w:t xml:space="preserve">S'il reste encore des erreurs: </w:t>
       </w:r>
     </w:p>
     <w:p>
@@ -7284,21 +7310,12 @@
           <w:i/>
         </w:rPr>
       </w:pPr>
-      <w:proofErr w:type="gramStart"/>
       <w:r>
         <w:rPr>
           <w:rFonts w:cs="Arial"/>
           <w:i/>
         </w:rPr>
-        <w:t>le</w:t>
-      </w:r>
-      <w:proofErr w:type="gramEnd"/>
-      <w:r>
-        <w:rPr>
-          <w:rFonts w:cs="Arial"/>
-          <w:i/>
-        </w:rPr>
-        <w:t xml:space="preserve"> rapport de projet</w:t>
+        <w:t>le rapport de projet</w:t>
       </w:r>
     </w:p>
     <w:p>
@@ -7312,21 +7329,12 @@
           <w:i/>
         </w:rPr>
       </w:pPr>
-      <w:proofErr w:type="gramStart"/>
       <w:r>
         <w:rPr>
           <w:rFonts w:cs="Arial"/>
           <w:i/>
         </w:rPr>
-        <w:t>le</w:t>
-      </w:r>
-      <w:proofErr w:type="gramEnd"/>
-      <w:r>
-        <w:rPr>
-          <w:rFonts w:cs="Arial"/>
-          <w:i/>
-        </w:rPr>
-        <w:t xml:space="preserve"> manuel d'Installation (en annexe)</w:t>
+        <w:t>le manuel d'Installation (en annexe)</w:t>
       </w:r>
     </w:p>
     <w:p>
@@ -7340,21 +7348,12 @@
           <w:i/>
         </w:rPr>
       </w:pPr>
-      <w:proofErr w:type="gramStart"/>
       <w:r>
         <w:rPr>
           <w:rFonts w:cs="Arial"/>
           <w:i/>
         </w:rPr>
-        <w:t>le</w:t>
-      </w:r>
-      <w:proofErr w:type="gramEnd"/>
-      <w:r>
-        <w:rPr>
-          <w:rFonts w:cs="Arial"/>
-          <w:i/>
-        </w:rPr>
-        <w:t xml:space="preserve"> manuel d'Utilisation avec des exemples graphiques (en annexe)</w:t>
+        <w:t>le manuel d'Utilisation avec des exemples graphiques (en annexe)</w:t>
       </w:r>
     </w:p>
     <w:p>
@@ -7368,21 +7367,12 @@
           <w:i/>
         </w:rPr>
       </w:pPr>
-      <w:proofErr w:type="gramStart"/>
       <w:r>
         <w:rPr>
           <w:rFonts w:cs="Arial"/>
           <w:i/>
         </w:rPr>
-        <w:t>autres</w:t>
-      </w:r>
-      <w:proofErr w:type="gramEnd"/>
-      <w:r>
-        <w:rPr>
-          <w:rFonts w:cs="Arial"/>
-          <w:i/>
-        </w:rPr>
-        <w:t>…</w:t>
+        <w:t>autres…</w:t>
       </w:r>
     </w:p>
     <w:p>
@@ -7452,18 +7442,8 @@
           <w:i/>
           <w:sz w:val="24"/>
         </w:rPr>
-        <w:t xml:space="preserve">Développez en tous cas les points </w:t>
-      </w:r>
-      <w:proofErr w:type="gramStart"/>
-      <w:r>
-        <w:rPr>
-          <w:rFonts w:ascii="Arial" w:hAnsi="Arial" w:cs="Arial"/>
-          <w:i/>
-          <w:sz w:val="24"/>
-        </w:rPr>
-        <w:t>suivants:</w:t>
-      </w:r>
-      <w:proofErr w:type="gramEnd"/>
+        <w:t>Développez en tous cas les points suivants:</w:t>
+      </w:r>
     </w:p>
     <w:p>
       <w:pPr>
@@ -7666,21 +7646,7 @@
         <w:rPr>
           <w:i/>
         </w:rPr>
-        <w:t xml:space="preserve"> (Titre, auteur, date), des sites Internet (URL) consultés, des articles (Revue, date, titre, </w:t>
-      </w:r>
-      <w:proofErr w:type="gramStart"/>
-      <w:r>
-        <w:rPr>
-          <w:i/>
-        </w:rPr>
-        <w:t>auteur)…</w:t>
-      </w:r>
-      <w:proofErr w:type="gramEnd"/>
-      <w:r>
-        <w:rPr>
-          <w:i/>
-        </w:rPr>
-        <w:t xml:space="preserve"> Et de toutes les aides externes (noms)   </w:t>
+        <w:t xml:space="preserve"> (Titre, auteur, date), des sites Internet (URL) consultés, des articles (Revue, date, titre, auteur)… Et de toutes les aides externes (noms)   </w:t>
       </w:r>
     </w:p>
     <w:p>
@@ -7991,8 +7957,8 @@
       </w:pPr>
     </w:p>
     <w:sectPr>
-      <w:headerReference w:type="default" r:id="rId21"/>
-      <w:footerReference w:type="default" r:id="rId22"/>
+      <w:headerReference w:type="default" r:id="rId25"/>
+      <w:footerReference w:type="default" r:id="rId26"/>
       <w:pgSz w:w="11906" w:h="16838" w:code="9"/>
       <w:pgMar w:top="1418" w:right="1418" w:bottom="1418" w:left="1418" w:header="641" w:footer="720" w:gutter="0"/>
       <w:cols w:space="720"/>
@@ -8043,21 +8009,12 @@
         <w:szCs w:val="16"/>
       </w:rPr>
     </w:pPr>
-    <w:proofErr w:type="gramStart"/>
     <w:r>
       <w:rPr>
         <w:sz w:val="16"/>
         <w:szCs w:val="16"/>
       </w:rPr>
-      <w:t>i</w:t>
-    </w:r>
-    <w:proofErr w:type="gramEnd"/>
-    <w:r>
-      <w:rPr>
-        <w:sz w:val="16"/>
-        <w:szCs w:val="16"/>
-      </w:rPr>
-      <w:t>-CQ VD Octobre 2010</w:t>
+      <w:t>i-CQ VD Octobre 2010</w:t>
     </w:r>
     <w:r>
       <w:rPr>
@@ -8119,23 +8076,7 @@
         <w:sz w:val="16"/>
         <w:szCs w:val="16"/>
       </w:rPr>
-      <w:t xml:space="preserve">Dernière </w:t>
-    </w:r>
-    <w:proofErr w:type="spellStart"/>
-    <w:r>
-      <w:rPr>
-        <w:sz w:val="16"/>
-        <w:szCs w:val="16"/>
-      </w:rPr>
-      <w:t>modif</w:t>
-    </w:r>
-    <w:proofErr w:type="spellEnd"/>
-    <w:r>
-      <w:rPr>
-        <w:sz w:val="16"/>
-        <w:szCs w:val="16"/>
-      </w:rPr>
-      <w:t> : 02.12.2010</w:t>
+      <w:t>Dernière modif : 02.12.2010</w:t>
     </w:r>
     <w:r>
       <w:rPr>
@@ -11420,6 +11361,18 @@
     <w:qFormat/>
     <w:rsid w:val="0034633E"/>
   </w:style>
+  <w:style w:type="character" w:styleId="Mentionnonrsolue">
+    <w:name w:val="Unresolved Mention"/>
+    <w:basedOn w:val="Policepardfaut"/>
+    <w:uiPriority w:val="99"/>
+    <w:semiHidden/>
+    <w:unhideWhenUsed/>
+    <w:rsid w:val="00D519AD"/>
+    <w:rPr>
+      <w:color w:val="605E5C"/>
+      <w:shd w:val="clear" w:color="auto" w:fill="E1DFDD"/>
+    </w:rPr>
+  </w:style>
 </w:styles>
 </file>
 

</xml_diff>

<commit_message>
Updating report and work journal
</commit_message>
<xml_diff>
--- a/01-Documents/Reports/X-TPI-Damloup-GestionStockDeMontres-Rapport.docx
+++ b/01-Documents/Reports/X-TPI-Damloup-GestionStockDeMontres-Rapport.docx
@@ -919,7 +919,7 @@
             <w:noProof/>
             <w:webHidden/>
           </w:rPr>
-          <w:t>8</w:t>
+          <w:t>9</w:t>
         </w:r>
         <w:r>
           <w:rPr>
@@ -1013,7 +1013,7 @@
             <w:noProof/>
             <w:webHidden/>
           </w:rPr>
-          <w:t>11</w:t>
+          <w:t>12</w:t>
         </w:r>
         <w:r>
           <w:rPr>
@@ -1107,7 +1107,7 @@
             <w:noProof/>
             <w:webHidden/>
           </w:rPr>
-          <w:t>12</w:t>
+          <w:t>13</w:t>
         </w:r>
         <w:r>
           <w:rPr>
@@ -1201,7 +1201,7 @@
             <w:noProof/>
             <w:webHidden/>
           </w:rPr>
-          <w:t>12</w:t>
+          <w:t>13</w:t>
         </w:r>
         <w:r>
           <w:rPr>
@@ -1295,7 +1295,7 @@
             <w:noProof/>
             <w:webHidden/>
           </w:rPr>
-          <w:t>12</w:t>
+          <w:t>14</w:t>
         </w:r>
         <w:r>
           <w:rPr>
@@ -1373,7 +1373,7 @@
           <w:rPr>
             <w:webHidden/>
           </w:rPr>
-          <w:t>13</w:t>
+          <w:t>14</w:t>
         </w:r>
         <w:r>
           <w:rPr>
@@ -1466,7 +1466,7 @@
             <w:noProof/>
             <w:webHidden/>
           </w:rPr>
-          <w:t>13</w:t>
+          <w:t>14</w:t>
         </w:r>
         <w:r>
           <w:rPr>
@@ -1560,7 +1560,7 @@
             <w:noProof/>
             <w:webHidden/>
           </w:rPr>
-          <w:t>13</w:t>
+          <w:t>15</w:t>
         </w:r>
         <w:r>
           <w:rPr>
@@ -1654,7 +1654,7 @@
             <w:noProof/>
             <w:webHidden/>
           </w:rPr>
-          <w:t>13</w:t>
+          <w:t>15</w:t>
         </w:r>
         <w:r>
           <w:rPr>
@@ -1748,7 +1748,7 @@
             <w:noProof/>
             <w:webHidden/>
           </w:rPr>
-          <w:t>14</w:t>
+          <w:t>15</w:t>
         </w:r>
         <w:r>
           <w:rPr>
@@ -1826,7 +1826,7 @@
           <w:rPr>
             <w:webHidden/>
           </w:rPr>
-          <w:t>14</w:t>
+          <w:t>15</w:t>
         </w:r>
         <w:r>
           <w:rPr>
@@ -1903,7 +1903,7 @@
           <w:rPr>
             <w:webHidden/>
           </w:rPr>
-          <w:t>15</w:t>
+          <w:t>17</w:t>
         </w:r>
         <w:r>
           <w:rPr>
@@ -1996,7 +1996,7 @@
             <w:noProof/>
             <w:webHidden/>
           </w:rPr>
-          <w:t>15</w:t>
+          <w:t>17</w:t>
         </w:r>
         <w:r>
           <w:rPr>
@@ -2090,7 +2090,7 @@
             <w:noProof/>
             <w:webHidden/>
           </w:rPr>
-          <w:t>15</w:t>
+          <w:t>17</w:t>
         </w:r>
         <w:r>
           <w:rPr>
@@ -2184,7 +2184,7 @@
             <w:noProof/>
             <w:webHidden/>
           </w:rPr>
-          <w:t>15</w:t>
+          <w:t>17</w:t>
         </w:r>
         <w:r>
           <w:rPr>
@@ -2278,7 +2278,7 @@
             <w:noProof/>
             <w:webHidden/>
           </w:rPr>
-          <w:t>15</w:t>
+          <w:t>17</w:t>
         </w:r>
         <w:r>
           <w:rPr>
@@ -2372,7 +2372,7 @@
             <w:noProof/>
             <w:webHidden/>
           </w:rPr>
-          <w:t>15</w:t>
+          <w:t>17</w:t>
         </w:r>
         <w:r>
           <w:rPr>
@@ -2466,7 +2466,7 @@
             <w:noProof/>
             <w:webHidden/>
           </w:rPr>
-          <w:t>15</w:t>
+          <w:t>17</w:t>
         </w:r>
         <w:r>
           <w:rPr>
@@ -2556,8 +2556,13 @@
         <w:t xml:space="preserve"> </w:t>
       </w:r>
       <w:r>
-        <w:t>le typescript</w:t>
-      </w:r>
+        <w:t xml:space="preserve">le </w:t>
+      </w:r>
+      <w:proofErr w:type="spellStart"/>
+      <w:r>
+        <w:t>typescript</w:t>
+      </w:r>
+      <w:proofErr w:type="spellEnd"/>
       <w:r>
         <w:t xml:space="preserve"> pour REACT</w:t>
       </w:r>
@@ -3238,14 +3243,31 @@
         <w:t>données</w:t>
       </w:r>
       <w:r>
-        <w:t xml:space="preserve">, la maquette initiale à été réalisée à l’aide de l’application </w:t>
-      </w:r>
-      <w:r>
-        <w:rPr>
-          <w:i/>
-          <w:iCs/>
-        </w:rPr>
-        <w:t>db-main</w:t>
+        <w:t xml:space="preserve">, la maquette initiale </w:t>
+      </w:r>
+      <w:proofErr w:type="spellStart"/>
+      <w:r>
+        <w:t>à</w:t>
+      </w:r>
+      <w:proofErr w:type="spellEnd"/>
+      <w:r>
+        <w:t xml:space="preserve"> été réalisée à l’aide de l’application </w:t>
+      </w:r>
+      <w:proofErr w:type="spellStart"/>
+      <w:r>
+        <w:rPr>
+          <w:i/>
+          <w:iCs/>
+        </w:rPr>
+        <w:t>db</w:t>
+      </w:r>
+      <w:proofErr w:type="spellEnd"/>
+      <w:r>
+        <w:rPr>
+          <w:i/>
+          <w:iCs/>
+        </w:rPr>
+        <w:t>-main</w:t>
       </w:r>
       <w:r>
         <w:t>. Ces schémas découpés en deux phases, MCD (Modèle conceptuel de données) et MLD (Modèle logique de données) permettent de définir toutes les tables ainsi que les attributs de celle-ci.</w:t>
@@ -3278,7 +3300,21 @@
         <w:rPr>
           <w:color w:val="FF0000"/>
         </w:rPr>
-        <w:t>ce qui crée donc une table « user_shop » qui sera définie pour relier ces deux tables</w:t>
+        <w:t>ce qui crée donc une table « </w:t>
+      </w:r>
+      <w:proofErr w:type="spellStart"/>
+      <w:r>
+        <w:rPr>
+          <w:color w:val="FF0000"/>
+        </w:rPr>
+        <w:t>user_shop</w:t>
+      </w:r>
+      <w:proofErr w:type="spellEnd"/>
+      <w:r>
+        <w:rPr>
+          <w:color w:val="FF0000"/>
+        </w:rPr>
+        <w:t> » qui sera définie pour relier ces deux tables</w:t>
       </w:r>
       <w:r>
         <w:t>.</w:t>
@@ -3290,17 +3326,55 @@
         <w:rPr>
           <w:color w:val="FF0000"/>
         </w:rPr>
-        <w:t>{a revoir}</w:t>
-      </w:r>
-    </w:p>
-    <w:p>
-      <w:r>
-        <w:t>Chaque magasin à aussi plusieurs articles en stock et 2 d’entre eux pourraient même avoir les mêmes articles mais en quantité différentes selon les stocks indépendants.</w:t>
-      </w:r>
-    </w:p>
-    <w:p>
-      <w:r>
-        <w:t>La table « order » permet elle de définir les commandes qui ont été effectuée selon l’utilisateur en question et le magasin précis ce qui permet à plusieurs utilisateurs de commander des articles pour le stock de leur magasin</w:t>
+        <w:t>{</w:t>
+      </w:r>
+      <w:proofErr w:type="spellStart"/>
+      <w:r>
+        <w:rPr>
+          <w:color w:val="FF0000"/>
+        </w:rPr>
+        <w:t>a</w:t>
+      </w:r>
+      <w:proofErr w:type="spellEnd"/>
+      <w:r>
+        <w:rPr>
+          <w:color w:val="FF0000"/>
+        </w:rPr>
+        <w:t xml:space="preserve"> revoir}</w:t>
+      </w:r>
+    </w:p>
+    <w:p>
+      <w:r>
+        <w:t xml:space="preserve">Chaque magasin </w:t>
+      </w:r>
+      <w:proofErr w:type="spellStart"/>
+      <w:r>
+        <w:t>à</w:t>
+      </w:r>
+      <w:proofErr w:type="spellEnd"/>
+      <w:r>
+        <w:t xml:space="preserve"> aussi plusieurs articles en stock et 2 d’entre eux pourraient même avoir les mêmes articles mais en quantité différentes selon les stocks indépendants.</w:t>
+      </w:r>
+    </w:p>
+    <w:p>
+      <w:r>
+        <w:t>La table « </w:t>
+      </w:r>
+      <w:proofErr w:type="spellStart"/>
+      <w:r>
+        <w:t>order</w:t>
+      </w:r>
+      <w:proofErr w:type="spellEnd"/>
+      <w:r>
+        <w:t xml:space="preserve"> » </w:t>
+      </w:r>
+      <w:proofErr w:type="spellStart"/>
+      <w:r>
+        <w:t>permet elle</w:t>
+      </w:r>
+      <w:proofErr w:type="spellEnd"/>
+      <w:r>
+        <w:t xml:space="preserve"> de définir les commandes qui ont été effectuée selon l’utilisateur en question et le magasin précis ce qui permet à plusieurs utilisateurs de commander des articles pour le stock de leur magasin</w:t>
       </w:r>
       <w:r>
         <w:t>.</w:t>
@@ -3449,7 +3523,23 @@
     </w:p>
     <w:p>
       <w:r>
-        <w:t>Cette api, développée en python avec le micro-framework flask permet de gérer la base de données, afin de mettre en place une connexion utilisateur avec une session, récupérer les magasins, les stocks et tous les besoins du site web.</w:t>
+        <w:t>Cette api, développée en python avec le micro-</w:t>
+      </w:r>
+      <w:proofErr w:type="spellStart"/>
+      <w:r>
+        <w:t>framework</w:t>
+      </w:r>
+      <w:proofErr w:type="spellEnd"/>
+      <w:r>
+        <w:t xml:space="preserve"> </w:t>
+      </w:r>
+      <w:proofErr w:type="spellStart"/>
+      <w:r>
+        <w:t>flask</w:t>
+      </w:r>
+      <w:proofErr w:type="spellEnd"/>
+      <w:r>
+        <w:t xml:space="preserve"> permet de gérer la base de données, afin de mettre en place une connexion utilisateur avec une session, récupérer les magasins, les stocks et tous les besoins du site web.</w:t>
       </w:r>
     </w:p>
     <w:p/>
@@ -3536,7 +3626,15 @@
     </w:p>
     <w:p>
       <w:r>
-        <w:t>Durant la conception du projet un diagramme de flux à été réalisé montrant le parcours qu’un utilisateur aura lorsqu’il utilisera le site.</w:t>
+        <w:t xml:space="preserve">Durant la conception du projet un diagramme de flux </w:t>
+      </w:r>
+      <w:proofErr w:type="spellStart"/>
+      <w:r>
+        <w:t>à</w:t>
+      </w:r>
+      <w:proofErr w:type="spellEnd"/>
+      <w:r>
+        <w:t xml:space="preserve"> été réalisé montrant le parcours qu’un utilisateur aura lorsqu’il utilisera le site.</w:t>
       </w:r>
     </w:p>
     <w:p>
@@ -3638,6 +3736,7 @@
       <w:r>
         <w:t xml:space="preserve">Elles ont été créées à l’aide de l’application </w:t>
       </w:r>
+      <w:proofErr w:type="spellStart"/>
       <w:r>
         <w:rPr>
           <w:i/>
@@ -3645,6 +3744,7 @@
         </w:rPr>
         <w:t>Figma</w:t>
       </w:r>
+      <w:proofErr w:type="spellEnd"/>
       <w:r>
         <w:rPr>
           <w:i/>
@@ -4765,12 +4865,26 @@
         <w:rPr>
           <w:lang w:val="fr-CH"/>
         </w:rPr>
-        <w:t>La plupart des tests seront effectués à l’aide de cypress qui permet d’</w:t>
-      </w:r>
+        <w:t xml:space="preserve">La plupart des tests seront effectués à l’aide de </w:t>
+      </w:r>
+      <w:proofErr w:type="spellStart"/>
       <w:r>
         <w:rPr>
           <w:lang w:val="fr-CH"/>
         </w:rPr>
+        <w:t>cypress</w:t>
+      </w:r>
+      <w:proofErr w:type="spellEnd"/>
+      <w:r>
+        <w:rPr>
+          <w:lang w:val="fr-CH"/>
+        </w:rPr>
+        <w:t xml:space="preserve"> qui permet d’</w:t>
+      </w:r>
+      <w:r>
+        <w:rPr>
+          <w:lang w:val="fr-CH"/>
+        </w:rPr>
         <w:t>exécuter</w:t>
       </w:r>
       <w:r>
@@ -4783,7 +4897,21 @@
         <w:rPr>
           <w:lang w:val="fr-CH"/>
         </w:rPr>
-        <w:t xml:space="preserve">. Cypress </w:t>
+        <w:t xml:space="preserve">. </w:t>
+      </w:r>
+      <w:proofErr w:type="spellStart"/>
+      <w:r>
+        <w:rPr>
+          <w:lang w:val="fr-CH"/>
+        </w:rPr>
+        <w:t>Cypress</w:t>
+      </w:r>
+      <w:proofErr w:type="spellEnd"/>
+      <w:r>
+        <w:rPr>
+          <w:lang w:val="fr-CH"/>
+        </w:rPr>
+        <w:t xml:space="preserve"> </w:t>
       </w:r>
       <w:r>
         <w:rPr>
@@ -5022,12 +5150,14 @@
                 <w:lang w:val="fr-CH"/>
               </w:rPr>
             </w:pPr>
+            <w:proofErr w:type="spellStart"/>
             <w:r>
               <w:rPr>
                 <w:lang w:val="fr-CH"/>
               </w:rPr>
               <w:t>Status</w:t>
             </w:r>
+            <w:proofErr w:type="spellEnd"/>
           </w:p>
         </w:tc>
       </w:tr>
@@ -5468,7 +5598,21 @@
         <w:rPr>
           <w:lang w:val="fr-CH"/>
         </w:rPr>
-        <w:t>Des fichiers excel seront aussi utilisés afin de permettre l’ajout ou la commande de stock.</w:t>
+        <w:t xml:space="preserve">Des fichiers </w:t>
+      </w:r>
+      <w:proofErr w:type="spellStart"/>
+      <w:r>
+        <w:rPr>
+          <w:lang w:val="fr-CH"/>
+        </w:rPr>
+        <w:t>excel</w:t>
+      </w:r>
+      <w:proofErr w:type="spellEnd"/>
+      <w:r>
+        <w:rPr>
+          <w:lang w:val="fr-CH"/>
+        </w:rPr>
+        <w:t xml:space="preserve"> seront aussi utilisés afin de permettre l’ajout ou la commande de stock.</w:t>
       </w:r>
     </w:p>
     <w:p>
@@ -6165,7 +6309,21 @@
         <w:rPr>
           <w:lang w:val="fr-CH"/>
         </w:rPr>
-        <w:t>pour faire tourner l’application (python et typescript) en local</w:t>
+        <w:t xml:space="preserve">pour faire tourner l’application (python et </w:t>
+      </w:r>
+      <w:proofErr w:type="spellStart"/>
+      <w:r>
+        <w:rPr>
+          <w:lang w:val="fr-CH"/>
+        </w:rPr>
+        <w:t>typescript</w:t>
+      </w:r>
+      <w:proofErr w:type="spellEnd"/>
+      <w:r>
+        <w:rPr>
+          <w:lang w:val="fr-CH"/>
+        </w:rPr>
+        <w:t>) en local</w:t>
       </w:r>
     </w:p>
     <w:p>
@@ -6181,6 +6339,7 @@
           <w:lang w:val="fr-CH"/>
         </w:rPr>
       </w:pPr>
+      <w:proofErr w:type="spellStart"/>
       <w:r>
         <w:rPr>
           <w:b/>
@@ -6189,6 +6348,7 @@
         </w:rPr>
         <w:t>Atlassian</w:t>
       </w:r>
+      <w:proofErr w:type="spellEnd"/>
       <w:r>
         <w:rPr>
           <w:lang w:val="fr-CH"/>
@@ -6282,12 +6442,21 @@
           <w:numId w:val="17"/>
         </w:numPr>
       </w:pPr>
+      <w:proofErr w:type="spellStart"/>
       <w:r>
         <w:rPr>
           <w:b/>
           <w:bCs/>
         </w:rPr>
-        <w:t xml:space="preserve">Figma </w:t>
+        <w:t>Figma</w:t>
+      </w:r>
+      <w:proofErr w:type="spellEnd"/>
+      <w:r>
+        <w:rPr>
+          <w:b/>
+          <w:bCs/>
+        </w:rPr>
+        <w:t xml:space="preserve"> </w:t>
       </w:r>
       <w:r>
         <w:t>pour la création de maquettes</w:t>
@@ -6608,13 +6777,23 @@
         </w:rPr>
         <w:t xml:space="preserve"> </w:t>
       </w:r>
+      <w:proofErr w:type="spellStart"/>
       <w:r>
         <w:rPr>
           <w:rFonts w:ascii="Arial" w:hAnsi="Arial" w:cs="Arial"/>
           <w:i/>
           <w:sz w:val="24"/>
         </w:rPr>
-        <w:t>structogramme…</w:t>
+        <w:t>structogramme</w:t>
+      </w:r>
+      <w:proofErr w:type="spellEnd"/>
+      <w:r>
+        <w:rPr>
+          <w:rFonts w:ascii="Arial" w:hAnsi="Arial" w:cs="Arial"/>
+          <w:i/>
+          <w:sz w:val="24"/>
+        </w:rPr>
+        <w:t>…</w:t>
       </w:r>
     </w:p>
     <w:p>
@@ -8009,12 +8188,21 @@
         <w:szCs w:val="16"/>
       </w:rPr>
     </w:pPr>
+    <w:proofErr w:type="gramStart"/>
     <w:r>
       <w:rPr>
         <w:sz w:val="16"/>
         <w:szCs w:val="16"/>
       </w:rPr>
-      <w:t>i-CQ VD Octobre 2010</w:t>
+      <w:t>i</w:t>
+    </w:r>
+    <w:proofErr w:type="gramEnd"/>
+    <w:r>
+      <w:rPr>
+        <w:sz w:val="16"/>
+        <w:szCs w:val="16"/>
+      </w:rPr>
+      <w:t>-CQ VD Octobre 2010</w:t>
     </w:r>
     <w:r>
       <w:rPr>
@@ -8076,7 +8264,23 @@
         <w:sz w:val="16"/>
         <w:szCs w:val="16"/>
       </w:rPr>
-      <w:t>Dernière modif : 02.12.2010</w:t>
+      <w:t xml:space="preserve">Dernière </w:t>
+    </w:r>
+    <w:proofErr w:type="spellStart"/>
+    <w:r>
+      <w:rPr>
+        <w:sz w:val="16"/>
+        <w:szCs w:val="16"/>
+      </w:rPr>
+      <w:t>modif</w:t>
+    </w:r>
+    <w:proofErr w:type="spellEnd"/>
+    <w:r>
+      <w:rPr>
+        <w:sz w:val="16"/>
+        <w:szCs w:val="16"/>
+      </w:rPr>
+      <w:t> : 02.12.2010</w:t>
     </w:r>
     <w:r>
       <w:rPr>

</xml_diff>

<commit_message>
Adding file for report and work journal
</commit_message>
<xml_diff>
--- a/01-Documents/Reports/X-TPI-Damloup-GestionStockDeMontres-Rapport.docx
+++ b/01-Documents/Reports/X-TPI-Damloup-GestionStockDeMontres-Rapport.docx
@@ -2263,7 +2263,7 @@
             <w:noProof/>
             <w:webHidden/>
           </w:rPr>
-          <w:t>18</w:t>
+          <w:t>23</w:t>
         </w:r>
         <w:r>
           <w:rPr>
@@ -2358,7 +2358,7 @@
             <w:noProof/>
             <w:webHidden/>
           </w:rPr>
-          <w:t>19</w:t>
+          <w:t>23</w:t>
         </w:r>
         <w:r>
           <w:rPr>
@@ -2453,7 +2453,7 @@
             <w:noProof/>
             <w:webHidden/>
           </w:rPr>
-          <w:t>19</w:t>
+          <w:t>23</w:t>
         </w:r>
         <w:r>
           <w:rPr>
@@ -2532,7 +2532,7 @@
           <w:rPr>
             <w:webHidden/>
           </w:rPr>
-          <w:t>19</w:t>
+          <w:t>23</w:t>
         </w:r>
         <w:r>
           <w:rPr>
@@ -2610,7 +2610,7 @@
           <w:rPr>
             <w:webHidden/>
           </w:rPr>
-          <w:t>20</w:t>
+          <w:t>24</w:t>
         </w:r>
         <w:r>
           <w:rPr>
@@ -2704,7 +2704,7 @@
             <w:noProof/>
             <w:webHidden/>
           </w:rPr>
-          <w:t>20</w:t>
+          <w:t>24</w:t>
         </w:r>
         <w:r>
           <w:rPr>
@@ -2799,7 +2799,7 @@
             <w:noProof/>
             <w:webHidden/>
           </w:rPr>
-          <w:t>20</w:t>
+          <w:t>24</w:t>
         </w:r>
         <w:r>
           <w:rPr>
@@ -2894,7 +2894,7 @@
             <w:noProof/>
             <w:webHidden/>
           </w:rPr>
-          <w:t>20</w:t>
+          <w:t>24</w:t>
         </w:r>
         <w:r>
           <w:rPr>
@@ -2989,7 +2989,7 @@
             <w:noProof/>
             <w:webHidden/>
           </w:rPr>
-          <w:t>20</w:t>
+          <w:t>24</w:t>
         </w:r>
         <w:r>
           <w:rPr>
@@ -3084,7 +3084,7 @@
             <w:noProof/>
             <w:webHidden/>
           </w:rPr>
-          <w:t>20</w:t>
+          <w:t>24</w:t>
         </w:r>
         <w:r>
           <w:rPr>
@@ -3179,7 +3179,7 @@
             <w:noProof/>
             <w:webHidden/>
           </w:rPr>
-          <w:t>20</w:t>
+          <w:t>24</w:t>
         </w:r>
         <w:r>
           <w:rPr>
@@ -7272,13 +7272,7 @@
         <w:t xml:space="preserve"> ou alors un autre </w:t>
       </w:r>
       <w:r>
-        <w:t xml:space="preserve">contenant l’étiquette </w:t>
-      </w:r>
-      <w:r>
-        <w:t>« bug »</w:t>
-      </w:r>
-      <w:r>
-        <w:t xml:space="preserve"> </w:t>
+        <w:t xml:space="preserve">contenant l’étiquette « bug » </w:t>
       </w:r>
       <w:r>
         <w:t>est ouvert</w:t>
@@ -7324,31 +7318,13 @@
         <w:spacing w:line="276" w:lineRule="auto"/>
       </w:pPr>
       <w:r>
-        <w:t>Les aperçus des deux tableaux sont dans leur état</w:t>
-      </w:r>
-      <w:r>
-        <w:t xml:space="preserve"> du 29 mai</w:t>
+        <w:t>Les aperçus des deux tableaux sont dans leur état du 29 mai</w:t>
       </w:r>
       <w:r>
         <w:t xml:space="preserve"> 2024</w:t>
       </w:r>
       <w:r>
-        <w:t xml:space="preserve">, afin d’avoir </w:t>
-      </w:r>
-      <w:r>
-        <w:t>des</w:t>
-      </w:r>
-      <w:r>
-        <w:t xml:space="preserve"> exemple</w:t>
-      </w:r>
-      <w:r>
-        <w:t>s</w:t>
-      </w:r>
-      <w:r>
-        <w:t xml:space="preserve"> concret</w:t>
-      </w:r>
-      <w:r>
-        <w:t>s</w:t>
+        <w:t>, afin d’avoir des exemples concrets</w:t>
       </w:r>
       <w:r>
         <w:t>.</w:t>
@@ -7378,6 +7354,9 @@
         </w:sectPr>
       </w:pPr>
       <w:r>
+        <w:rPr>
+          <w:noProof/>
+        </w:rPr>
         <w:drawing>
           <wp:inline distT="0" distB="0" distL="0" distR="0" wp14:anchorId="0A54932E" wp14:editId="34F57F0B">
             <wp:extent cx="5913120" cy="4247063"/>
@@ -7909,15 +7888,2972 @@
       <w:bookmarkEnd w:id="27"/>
       <w:bookmarkEnd w:id="28"/>
     </w:p>
+    <w:p>
+      <w:r>
+        <w:t>Le projet est basé sur deux principaux langages qui communiquent ensemble.</w:t>
+      </w:r>
+    </w:p>
+    <w:p/>
+    <w:p>
+      <w:r>
+        <w:t>En premier lieu, le python servant à faire office de serveur et d’accès direct à la base de données. Le serveur utilise lui-même le micro-Framework nommé FLASK permettant de gérer les routes qui servent de pont entre le frontend et le backend. Ce micro-</w:t>
+      </w:r>
+      <w:proofErr w:type="spellStart"/>
+      <w:r>
+        <w:t>framework</w:t>
+      </w:r>
+      <w:proofErr w:type="spellEnd"/>
+      <w:r>
+        <w:t xml:space="preserve"> est très utilisé pour créer des petits projets et est donc parfait pour celui-ci.</w:t>
+      </w:r>
+    </w:p>
+    <w:p/>
+    <w:p>
+      <w:r>
+        <w:t xml:space="preserve">Ensuite, vient le </w:t>
+      </w:r>
+      <w:proofErr w:type="spellStart"/>
+      <w:r>
+        <w:t>typescript</w:t>
+      </w:r>
+      <w:proofErr w:type="spellEnd"/>
+      <w:r>
+        <w:t>, l’évolution syntaxique et sécurisée du javascript</w:t>
+      </w:r>
+      <w:r>
+        <w:t>. Ce langage permet</w:t>
+      </w:r>
+      <w:r>
+        <w:t xml:space="preserve"> de forcer le type des variables, afin d’accroître la sécurité ou la modification inattendue de type de celle-ci. Il permet donc de créer tout le design</w:t>
+      </w:r>
+      <w:r>
+        <w:t>, les pages et algorithmes dans le frontend</w:t>
+      </w:r>
+      <w:r>
+        <w:t xml:space="preserve">. Le </w:t>
+      </w:r>
+      <w:proofErr w:type="spellStart"/>
+      <w:r>
+        <w:t>framework</w:t>
+      </w:r>
+      <w:proofErr w:type="spellEnd"/>
+      <w:r>
+        <w:t xml:space="preserve"> </w:t>
+      </w:r>
+      <w:proofErr w:type="spellStart"/>
+      <w:r>
+        <w:t>react</w:t>
+      </w:r>
+      <w:proofErr w:type="spellEnd"/>
+      <w:r>
+        <w:t xml:space="preserve"> est donc utilisé afin de réaliser toute la partie visuelle du projet. </w:t>
+      </w:r>
+      <w:proofErr w:type="spellStart"/>
+      <w:r>
+        <w:t>React</w:t>
+      </w:r>
+      <w:proofErr w:type="spellEnd"/>
+      <w:r>
+        <w:t xml:space="preserve"> est très utilisé pour faire des sites dû à sa simplicité de créer des pages et des composants amovibles utilisables partout et autant de fois qu’il le faudra.</w:t>
+      </w:r>
+    </w:p>
+    <w:p/>
+    <w:p>
+      <w:r>
+        <w:t>Etant donné la communication impossible de ces deux langages distincts, des appels d’api sont mis en place afin de les faire s’envoyer des données entre eux.</w:t>
+      </w:r>
+    </w:p>
+    <w:p/>
+    <w:p>
+      <w:pPr>
+        <w:pStyle w:val="Titre3"/>
+      </w:pPr>
+      <w:r>
+        <w:t>Arborescence</w:t>
+      </w:r>
+    </w:p>
+    <w:p>
+      <w:r>
+        <w:t>Les répertoires sont séparés de manière à différencier clairement des tests automatiques et de l’application, ainsi que du client (frontend) et du serveur (backend).</w:t>
+      </w:r>
+    </w:p>
+    <w:p>
+      <w:r>
+        <w:br w:type="page"/>
+      </w:r>
+    </w:p>
+    <w:p>
+      <w:r>
+        <w:lastRenderedPageBreak/>
+        <w:drawing>
+          <wp:anchor distT="0" distB="0" distL="114300" distR="114300" simplePos="0" relativeHeight="251660288" behindDoc="0" locked="0" layoutInCell="1" allowOverlap="1" wp14:anchorId="2EECA27F" wp14:editId="40BBF19E">
+            <wp:simplePos x="0" y="0"/>
+            <wp:positionH relativeFrom="column">
+              <wp:posOffset>4191725</wp:posOffset>
+            </wp:positionH>
+            <wp:positionV relativeFrom="paragraph">
+              <wp:posOffset>181</wp:posOffset>
+            </wp:positionV>
+            <wp:extent cx="1572895" cy="2446655"/>
+            <wp:effectExtent l="0" t="0" r="8255" b="0"/>
+            <wp:wrapSquare wrapText="bothSides"/>
+            <wp:docPr id="1408308898" name="Image 1" descr="Une image contenant texte, capture d’écran, Police, logiciel&#10;&#10;Description générée automatiquement"/>
+            <wp:cNvGraphicFramePr>
+              <a:graphicFrameLocks xmlns:a="http://schemas.openxmlformats.org/drawingml/2006/main" noChangeAspect="1"/>
+            </wp:cNvGraphicFramePr>
+            <a:graphic xmlns:a="http://schemas.openxmlformats.org/drawingml/2006/main">
+              <a:graphicData uri="http://schemas.openxmlformats.org/drawingml/2006/picture">
+                <pic:pic xmlns:pic="http://schemas.openxmlformats.org/drawingml/2006/picture">
+                  <pic:nvPicPr>
+                    <pic:cNvPr id="1408308898" name="Image 1" descr="Une image contenant texte, capture d’écran, Police, logiciel&#10;&#10;Description générée automatiquement"/>
+                    <pic:cNvPicPr/>
+                  </pic:nvPicPr>
+                  <pic:blipFill>
+                    <a:blip r:embed="rId32">
+                      <a:extLst>
+                        <a:ext uri="{28A0092B-C50C-407E-A947-70E740481C1C}">
+                          <a14:useLocalDpi xmlns:a14="http://schemas.microsoft.com/office/drawing/2010/main" val="0"/>
+                        </a:ext>
+                      </a:extLst>
+                    </a:blip>
+                    <a:stretch>
+                      <a:fillRect/>
+                    </a:stretch>
+                  </pic:blipFill>
+                  <pic:spPr>
+                    <a:xfrm>
+                      <a:off x="0" y="0"/>
+                      <a:ext cx="1572895" cy="2446655"/>
+                    </a:xfrm>
+                    <a:prstGeom prst="rect">
+                      <a:avLst/>
+                    </a:prstGeom>
+                  </pic:spPr>
+                </pic:pic>
+              </a:graphicData>
+            </a:graphic>
+            <wp14:sizeRelH relativeFrom="margin">
+              <wp14:pctWidth>0</wp14:pctWidth>
+            </wp14:sizeRelH>
+            <wp14:sizeRelV relativeFrom="margin">
+              <wp14:pctHeight>0</wp14:pctHeight>
+            </wp14:sizeRelV>
+          </wp:anchor>
+        </w:drawing>
+      </w:r>
+      <w:r>
+        <w:t xml:space="preserve">Tout d’abord, la surface est constituée d’un dossier « app » contenant l’application entière, un dossier « tests » permettant d’y mettre tous les tests automatique </w:t>
+      </w:r>
+      <w:proofErr w:type="spellStart"/>
+      <w:r>
+        <w:t>cypress</w:t>
+      </w:r>
+      <w:proofErr w:type="spellEnd"/>
+      <w:r>
+        <w:t xml:space="preserve"> et de fichiers tels que </w:t>
+      </w:r>
+      <w:proofErr w:type="gramStart"/>
+      <w:r>
+        <w:t>«</w:t>
+      </w:r>
+      <w:r>
+        <w:t xml:space="preserve"> </w:t>
+      </w:r>
+      <w:r>
+        <w:t>.gitignore</w:t>
+      </w:r>
+      <w:proofErr w:type="gramEnd"/>
+      <w:r>
+        <w:t xml:space="preserve"> </w:t>
+      </w:r>
+      <w:r>
+        <w:t>»</w:t>
+      </w:r>
+      <w:r>
+        <w:t xml:space="preserve"> et « </w:t>
+      </w:r>
+      <w:proofErr w:type="spellStart"/>
+      <w:r>
+        <w:t>compose.yaml</w:t>
+      </w:r>
+      <w:proofErr w:type="spellEnd"/>
+      <w:r>
+        <w:t> ».</w:t>
+      </w:r>
+      <w:r>
+        <w:t xml:space="preserve"> </w:t>
+      </w:r>
+    </w:p>
+    <w:p>
+      <w:proofErr w:type="gramStart"/>
+      <w:r>
+        <w:t>le .gitignore</w:t>
+      </w:r>
+      <w:proofErr w:type="gramEnd"/>
+      <w:r>
+        <w:t xml:space="preserve"> sert</w:t>
+      </w:r>
+      <w:r>
+        <w:t xml:space="preserve"> à empêcher certains fichiers ou dossiers d’être envoyés dans le dépôt git dû à la sécurité, des dossiers inutiles ou trop lourds ou alors les dossiers contenants les librairies permettant de coder</w:t>
+      </w:r>
+      <w:r>
+        <w:t xml:space="preserve"> (.</w:t>
+      </w:r>
+      <w:proofErr w:type="spellStart"/>
+      <w:r>
+        <w:t>venv</w:t>
+      </w:r>
+      <w:proofErr w:type="spellEnd"/>
+      <w:r>
+        <w:t xml:space="preserve"> </w:t>
+      </w:r>
+      <w:r>
+        <w:t xml:space="preserve">pour python </w:t>
+      </w:r>
+      <w:r>
+        <w:t xml:space="preserve">et </w:t>
+      </w:r>
+      <w:proofErr w:type="spellStart"/>
+      <w:r>
+        <w:t>node_modules</w:t>
+      </w:r>
+      <w:proofErr w:type="spellEnd"/>
+      <w:r>
+        <w:t xml:space="preserve"> pour </w:t>
+      </w:r>
+      <w:proofErr w:type="spellStart"/>
+      <w:r>
+        <w:t>typescript</w:t>
+      </w:r>
+      <w:proofErr w:type="spellEnd"/>
+      <w:r>
+        <w:t>)</w:t>
+      </w:r>
+      <w:r>
+        <w:t>.</w:t>
+      </w:r>
+    </w:p>
+    <w:p/>
+    <w:p>
+      <w:r>
+        <w:t xml:space="preserve">Par contre, </w:t>
+      </w:r>
+      <w:proofErr w:type="spellStart"/>
+      <w:proofErr w:type="gramStart"/>
+      <w:r>
+        <w:t>compose.yaml</w:t>
+      </w:r>
+      <w:proofErr w:type="spellEnd"/>
+      <w:proofErr w:type="gramEnd"/>
+      <w:r>
+        <w:t xml:space="preserve"> permet lui de définir les containers qui seront créés avec docker. Il permet aussi de mettre en place des actions automatique si le mode « </w:t>
+      </w:r>
+      <w:proofErr w:type="spellStart"/>
+      <w:r>
+        <w:t>watch</w:t>
+      </w:r>
+      <w:proofErr w:type="spellEnd"/>
+      <w:r>
+        <w:t xml:space="preserve"> » est activé lors du lancement de la commande de </w:t>
+      </w:r>
+      <w:proofErr w:type="spellStart"/>
+      <w:r>
+        <w:t>build</w:t>
+      </w:r>
+      <w:proofErr w:type="spellEnd"/>
+      <w:r>
+        <w:t>.</w:t>
+      </w:r>
+    </w:p>
+    <w:p/>
+    <w:p>
+      <w:r>
+        <w:t>Dans le dossier app, on y retrouve, le client et le serveur, ainsi que les fichiers docker nécessaire à la création du container de ce container-ci, ainsi que les librairies à installer contenues dans le fichier « requirements.txt ».</w:t>
+      </w:r>
+    </w:p>
+    <w:p/>
+    <w:p>
+      <w:r>
+        <w:t>Et pour finir le fichier le plus important, « run.py » qui est le fichier serveur d’entrée. Il permet de lancer l’application en créant un serveur local.</w:t>
+      </w:r>
+    </w:p>
+    <w:p>
+      <w:r>
+        <w:drawing>
+          <wp:anchor distT="0" distB="0" distL="114300" distR="114300" simplePos="0" relativeHeight="251661312" behindDoc="0" locked="0" layoutInCell="1" allowOverlap="1" wp14:anchorId="7F6C56E6" wp14:editId="3F7E45FC">
+            <wp:simplePos x="0" y="0"/>
+            <wp:positionH relativeFrom="column">
+              <wp:posOffset>4367712</wp:posOffset>
+            </wp:positionH>
+            <wp:positionV relativeFrom="paragraph">
+              <wp:posOffset>132080</wp:posOffset>
+            </wp:positionV>
+            <wp:extent cx="1506220" cy="4329430"/>
+            <wp:effectExtent l="0" t="0" r="0" b="0"/>
+            <wp:wrapSquare wrapText="bothSides"/>
+            <wp:docPr id="1297550283" name="Image 1" descr="Une image contenant texte, capture d’écran, Police, menu&#10;&#10;Description générée automatiquement"/>
+            <wp:cNvGraphicFramePr>
+              <a:graphicFrameLocks xmlns:a="http://schemas.openxmlformats.org/drawingml/2006/main" noChangeAspect="1"/>
+            </wp:cNvGraphicFramePr>
+            <a:graphic xmlns:a="http://schemas.openxmlformats.org/drawingml/2006/main">
+              <a:graphicData uri="http://schemas.openxmlformats.org/drawingml/2006/picture">
+                <pic:pic xmlns:pic="http://schemas.openxmlformats.org/drawingml/2006/picture">
+                  <pic:nvPicPr>
+                    <pic:cNvPr id="1297550283" name="Image 1" descr="Une image contenant texte, capture d’écran, Police, menu&#10;&#10;Description générée automatiquement"/>
+                    <pic:cNvPicPr/>
+                  </pic:nvPicPr>
+                  <pic:blipFill>
+                    <a:blip r:embed="rId33">
+                      <a:extLst>
+                        <a:ext uri="{28A0092B-C50C-407E-A947-70E740481C1C}">
+                          <a14:useLocalDpi xmlns:a14="http://schemas.microsoft.com/office/drawing/2010/main" val="0"/>
+                        </a:ext>
+                      </a:extLst>
+                    </a:blip>
+                    <a:stretch>
+                      <a:fillRect/>
+                    </a:stretch>
+                  </pic:blipFill>
+                  <pic:spPr>
+                    <a:xfrm>
+                      <a:off x="0" y="0"/>
+                      <a:ext cx="1506220" cy="4329430"/>
+                    </a:xfrm>
+                    <a:prstGeom prst="rect">
+                      <a:avLst/>
+                    </a:prstGeom>
+                  </pic:spPr>
+                </pic:pic>
+              </a:graphicData>
+            </a:graphic>
+            <wp14:sizeRelH relativeFrom="margin">
+              <wp14:pctWidth>0</wp14:pctWidth>
+            </wp14:sizeRelH>
+            <wp14:sizeRelV relativeFrom="margin">
+              <wp14:pctHeight>0</wp14:pctHeight>
+            </wp14:sizeRelV>
+          </wp:anchor>
+        </w:drawing>
+      </w:r>
+    </w:p>
+    <w:p>
+      <w:pPr>
+        <w:pStyle w:val="Titre4"/>
+      </w:pPr>
+      <w:r>
+        <w:t>Client</w:t>
+      </w:r>
+    </w:p>
+    <w:p>
+      <w:r>
+        <w:t>Le client est composé d’énormément de fichiers permettant la mise en place du frontend comme « </w:t>
+      </w:r>
+      <w:proofErr w:type="spellStart"/>
+      <w:proofErr w:type="gramStart"/>
+      <w:r>
+        <w:t>package.json</w:t>
+      </w:r>
+      <w:proofErr w:type="spellEnd"/>
+      <w:proofErr w:type="gramEnd"/>
+      <w:r>
+        <w:t> » qui contient toutes les librairies à installer avant de lancer le projet.</w:t>
+      </w:r>
+    </w:p>
+    <w:p/>
+    <w:p>
+      <w:r>
+        <w:t xml:space="preserve">Le dossier « public » contient tous les fichiers de base pour que l’application fonctionne, comme un fichier html qui sera récupéré grâce à </w:t>
+      </w:r>
+      <w:proofErr w:type="spellStart"/>
+      <w:r>
+        <w:t>react</w:t>
+      </w:r>
+      <w:proofErr w:type="spellEnd"/>
+      <w:r>
+        <w:t xml:space="preserve"> qui modifiera son contenu en fonction du code exécuté.</w:t>
+      </w:r>
+    </w:p>
+    <w:p/>
+    <w:p>
+      <w:r>
+        <w:t>Le dossier « src » contient tout le code source à la création du site</w:t>
+      </w:r>
+      <w:r>
+        <w:t>. Comme son nom l’indique, « </w:t>
+      </w:r>
+      <w:proofErr w:type="spellStart"/>
+      <w:r>
+        <w:t>index.tsx</w:t>
+      </w:r>
+      <w:proofErr w:type="spellEnd"/>
+      <w:r>
+        <w:t xml:space="preserve"> » est la base de </w:t>
+      </w:r>
+      <w:proofErr w:type="spellStart"/>
+      <w:r>
+        <w:t>react</w:t>
+      </w:r>
+      <w:proofErr w:type="spellEnd"/>
+      <w:r>
+        <w:t xml:space="preserve"> et permet la récupération de la balise principale du fichier html.</w:t>
+      </w:r>
+    </w:p>
+    <w:p/>
+    <w:p>
+      <w:r>
+        <w:t>Ici, il est possible de voir que les dossiers ont été séparés en fonction de leur utilité première.</w:t>
+      </w:r>
+    </w:p>
+    <w:p>
+      <w:pPr>
+        <w:pStyle w:val="Paragraphedeliste"/>
+        <w:numPr>
+          <w:ilvl w:val="0"/>
+          <w:numId w:val="19"/>
+        </w:numPr>
+      </w:pPr>
+      <w:r>
+        <w:t>« </w:t>
+      </w:r>
+      <w:proofErr w:type="spellStart"/>
+      <w:proofErr w:type="gramStart"/>
+      <w:r>
+        <w:t>configs</w:t>
+      </w:r>
+      <w:proofErr w:type="spellEnd"/>
+      <w:proofErr w:type="gramEnd"/>
+      <w:r>
+        <w:t> » pour les configurations globales du site web.</w:t>
+      </w:r>
+    </w:p>
+    <w:p>
+      <w:pPr>
+        <w:pStyle w:val="Paragraphedeliste"/>
+        <w:numPr>
+          <w:ilvl w:val="0"/>
+          <w:numId w:val="19"/>
+        </w:numPr>
+      </w:pPr>
+      <w:r>
+        <w:t>« </w:t>
+      </w:r>
+      <w:proofErr w:type="spellStart"/>
+      <w:proofErr w:type="gramStart"/>
+      <w:r>
+        <w:t>resources</w:t>
+      </w:r>
+      <w:proofErr w:type="spellEnd"/>
+      <w:proofErr w:type="gramEnd"/>
+      <w:r>
+        <w:t> » pour les images et autres fichiers servant à être afficher sur le site</w:t>
+      </w:r>
+    </w:p>
+    <w:p>
+      <w:pPr>
+        <w:pStyle w:val="Paragraphedeliste"/>
+        <w:numPr>
+          <w:ilvl w:val="0"/>
+          <w:numId w:val="19"/>
+        </w:numPr>
+      </w:pPr>
+      <w:r>
+        <w:t>« </w:t>
+      </w:r>
+      <w:proofErr w:type="spellStart"/>
+      <w:proofErr w:type="gramStart"/>
+      <w:r>
+        <w:t>utils</w:t>
+      </w:r>
+      <w:proofErr w:type="spellEnd"/>
+      <w:proofErr w:type="gramEnd"/>
+      <w:r>
+        <w:t xml:space="preserve"> » pour tous les outils </w:t>
+      </w:r>
+      <w:proofErr w:type="spellStart"/>
+      <w:r>
+        <w:t>typescript</w:t>
+      </w:r>
+      <w:proofErr w:type="spellEnd"/>
+      <w:r>
+        <w:t xml:space="preserve"> hors du code principal, comme des composants de la librairie </w:t>
+      </w:r>
+      <w:proofErr w:type="spellStart"/>
+      <w:r>
+        <w:t>react</w:t>
+      </w:r>
+      <w:proofErr w:type="spellEnd"/>
+      <w:r>
+        <w:t xml:space="preserve"> personnalisés, des interfaces ou des fonctions globales et servant à être utilisés de partout.</w:t>
+      </w:r>
+    </w:p>
+    <w:p>
+      <w:pPr>
+        <w:pStyle w:val="Paragraphedeliste"/>
+        <w:numPr>
+          <w:ilvl w:val="0"/>
+          <w:numId w:val="19"/>
+        </w:numPr>
+      </w:pPr>
+      <w:r>
+        <w:t>« </w:t>
+      </w:r>
+      <w:r>
+        <w:t>Pages</w:t>
+      </w:r>
+      <w:r>
+        <w:t xml:space="preserve"> » pour tous les composants </w:t>
+      </w:r>
+      <w:proofErr w:type="spellStart"/>
+      <w:r>
+        <w:t>react</w:t>
+      </w:r>
+      <w:proofErr w:type="spellEnd"/>
+      <w:r>
+        <w:t xml:space="preserve"> affichants les pages web voulue contenant des algorithmes et du html.</w:t>
+      </w:r>
+    </w:p>
+    <w:p/>
+    <w:p/>
+    <w:p>
+      <w:pPr>
+        <w:rPr>
+          <w:noProof/>
+        </w:rPr>
+      </w:pPr>
+      <w:r>
+        <w:t>« </w:t>
+      </w:r>
+      <w:proofErr w:type="spellStart"/>
+      <w:r>
+        <w:t>Router.tsx</w:t>
+      </w:r>
+      <w:proofErr w:type="spellEnd"/>
+      <w:r>
+        <w:t xml:space="preserve"> » est le composant </w:t>
+      </w:r>
+      <w:proofErr w:type="spellStart"/>
+      <w:r>
+        <w:t>react</w:t>
+      </w:r>
+      <w:proofErr w:type="spellEnd"/>
+      <w:r>
+        <w:t xml:space="preserve"> le plus important dans ce projet. C’est lui qui permet de changer de page en fonction de l’url sur laquelle se trouve l’utilisateur.</w:t>
+      </w:r>
+      <w:r>
+        <w:rPr>
+          <w:noProof/>
+        </w:rPr>
+        <w:t xml:space="preserve"> </w:t>
+      </w:r>
+    </w:p>
+    <w:p>
+      <w:pPr>
+        <w:keepNext/>
+        <w:jc w:val="center"/>
+      </w:pPr>
+      <w:r>
+        <w:drawing>
+          <wp:inline distT="0" distB="0" distL="0" distR="0" wp14:anchorId="0C337202" wp14:editId="2BD68AF5">
+            <wp:extent cx="4140894" cy="3492137"/>
+            <wp:effectExtent l="0" t="0" r="0" b="0"/>
+            <wp:docPr id="379163814" name="Image 1" descr="Une image contenant texte, capture d’écran&#10;&#10;Description générée automatiquement"/>
+            <wp:cNvGraphicFramePr>
+              <a:graphicFrameLocks xmlns:a="http://schemas.openxmlformats.org/drawingml/2006/main" noChangeAspect="1"/>
+            </wp:cNvGraphicFramePr>
+            <a:graphic xmlns:a="http://schemas.openxmlformats.org/drawingml/2006/main">
+              <a:graphicData uri="http://schemas.openxmlformats.org/drawingml/2006/picture">
+                <pic:pic xmlns:pic="http://schemas.openxmlformats.org/drawingml/2006/picture">
+                  <pic:nvPicPr>
+                    <pic:cNvPr id="379163814" name="Image 1" descr="Une image contenant texte, capture d’écran&#10;&#10;Description générée automatiquement"/>
+                    <pic:cNvPicPr/>
+                  </pic:nvPicPr>
+                  <pic:blipFill>
+                    <a:blip r:embed="rId34"/>
+                    <a:stretch>
+                      <a:fillRect/>
+                    </a:stretch>
+                  </pic:blipFill>
+                  <pic:spPr>
+                    <a:xfrm>
+                      <a:off x="0" y="0"/>
+                      <a:ext cx="4160466" cy="3508642"/>
+                    </a:xfrm>
+                    <a:prstGeom prst="rect">
+                      <a:avLst/>
+                    </a:prstGeom>
+                  </pic:spPr>
+                </pic:pic>
+              </a:graphicData>
+            </a:graphic>
+          </wp:inline>
+        </w:drawing>
+      </w:r>
+    </w:p>
+    <w:p>
+      <w:pPr>
+        <w:pStyle w:val="Lgende"/>
+        <w:jc w:val="center"/>
+      </w:pPr>
+      <w:r>
+        <w:fldChar w:fldCharType="begin"/>
+      </w:r>
+      <w:r>
+        <w:instrText xml:space="preserve"> SEQ Figure \* ARABIC </w:instrText>
+      </w:r>
+      <w:r>
+        <w:fldChar w:fldCharType="separate"/>
+      </w:r>
+      <w:r>
+        <w:rPr>
+          <w:noProof/>
+        </w:rPr>
+        <w:t>10</w:t>
+      </w:r>
+      <w:r>
+        <w:fldChar w:fldCharType="end"/>
+      </w:r>
+      <w:r>
+        <w:t xml:space="preserve"> - Composant </w:t>
+      </w:r>
+      <w:proofErr w:type="spellStart"/>
+      <w:r>
+        <w:t>react</w:t>
+      </w:r>
+      <w:proofErr w:type="spellEnd"/>
+      <w:r>
+        <w:t xml:space="preserve"> router contenant les pages à afficher</w:t>
+      </w:r>
+      <w:r>
+        <w:t xml:space="preserve"> selon l’url</w:t>
+      </w:r>
+    </w:p>
+    <w:p>
+      <w:pPr>
+        <w:pStyle w:val="Paragraphedeliste"/>
+        <w:numPr>
+          <w:ilvl w:val="0"/>
+          <w:numId w:val="18"/>
+        </w:numPr>
+        <w:ind w:left="567" w:hanging="283"/>
+      </w:pPr>
+      <w:r>
+        <w:drawing>
+          <wp:anchor distT="0" distB="0" distL="114300" distR="114300" simplePos="0" relativeHeight="251662336" behindDoc="0" locked="0" layoutInCell="1" allowOverlap="1" wp14:anchorId="0BF60946" wp14:editId="66BE98BF">
+            <wp:simplePos x="0" y="0"/>
+            <wp:positionH relativeFrom="column">
+              <wp:posOffset>4607651</wp:posOffset>
+            </wp:positionH>
+            <wp:positionV relativeFrom="paragraph">
+              <wp:posOffset>170815</wp:posOffset>
+            </wp:positionV>
+            <wp:extent cx="1330325" cy="661670"/>
+            <wp:effectExtent l="0" t="0" r="3175" b="5080"/>
+            <wp:wrapSquare wrapText="bothSides"/>
+            <wp:docPr id="1151837335" name="Image 1" descr="Une image contenant texte, Police, capture d’écran, nombre&#10;&#10;Description générée automatiquement"/>
+            <wp:cNvGraphicFramePr>
+              <a:graphicFrameLocks xmlns:a="http://schemas.openxmlformats.org/drawingml/2006/main" noChangeAspect="1"/>
+            </wp:cNvGraphicFramePr>
+            <a:graphic xmlns:a="http://schemas.openxmlformats.org/drawingml/2006/main">
+              <a:graphicData uri="http://schemas.openxmlformats.org/drawingml/2006/picture">
+                <pic:pic xmlns:pic="http://schemas.openxmlformats.org/drawingml/2006/picture">
+                  <pic:nvPicPr>
+                    <pic:cNvPr id="1151837335" name="Image 1" descr="Une image contenant texte, Police, capture d’écran, nombre&#10;&#10;Description générée automatiquement"/>
+                    <pic:cNvPicPr/>
+                  </pic:nvPicPr>
+                  <pic:blipFill>
+                    <a:blip r:embed="rId35">
+                      <a:extLst>
+                        <a:ext uri="{28A0092B-C50C-407E-A947-70E740481C1C}">
+                          <a14:useLocalDpi xmlns:a14="http://schemas.microsoft.com/office/drawing/2010/main" val="0"/>
+                        </a:ext>
+                      </a:extLst>
+                    </a:blip>
+                    <a:stretch>
+                      <a:fillRect/>
+                    </a:stretch>
+                  </pic:blipFill>
+                  <pic:spPr>
+                    <a:xfrm>
+                      <a:off x="0" y="0"/>
+                      <a:ext cx="1330325" cy="661670"/>
+                    </a:xfrm>
+                    <a:prstGeom prst="rect">
+                      <a:avLst/>
+                    </a:prstGeom>
+                  </pic:spPr>
+                </pic:pic>
+              </a:graphicData>
+            </a:graphic>
+            <wp14:sizeRelH relativeFrom="margin">
+              <wp14:pctWidth>0</wp14:pctWidth>
+            </wp14:sizeRelH>
+            <wp14:sizeRelV relativeFrom="margin">
+              <wp14:pctHeight>0</wp14:pctHeight>
+            </wp14:sizeRelV>
+          </wp:anchor>
+        </w:drawing>
+      </w:r>
+      <w:r>
+        <w:t>Configurations</w:t>
+      </w:r>
+    </w:p>
+    <w:p>
+      <w:pPr>
+        <w:pStyle w:val="Paragraphedeliste"/>
+        <w:ind w:left="567"/>
+      </w:pPr>
+      <w:r>
+        <w:rPr>
+          <w:noProof/>
+        </w:rPr>
+        <mc:AlternateContent>
+          <mc:Choice Requires="wps">
+            <w:drawing>
+              <wp:anchor distT="0" distB="0" distL="114300" distR="114300" simplePos="0" relativeHeight="251667456" behindDoc="0" locked="0" layoutInCell="1" allowOverlap="1" wp14:anchorId="6016F5A4" wp14:editId="2223B647">
+                <wp:simplePos x="0" y="0"/>
+                <wp:positionH relativeFrom="column">
+                  <wp:posOffset>4359275</wp:posOffset>
+                </wp:positionH>
+                <wp:positionV relativeFrom="paragraph">
+                  <wp:posOffset>717550</wp:posOffset>
+                </wp:positionV>
+                <wp:extent cx="2089785" cy="182880"/>
+                <wp:effectExtent l="0" t="0" r="5715" b="7620"/>
+                <wp:wrapSquare wrapText="bothSides"/>
+                <wp:docPr id="2145583664" name="Zone de texte 1"/>
+                <wp:cNvGraphicFramePr/>
+                <a:graphic xmlns:a="http://schemas.openxmlformats.org/drawingml/2006/main">
+                  <a:graphicData uri="http://schemas.microsoft.com/office/word/2010/wordprocessingShape">
+                    <wps:wsp>
+                      <wps:cNvSpPr txBox="1"/>
+                      <wps:spPr>
+                        <a:xfrm>
+                          <a:off x="0" y="0"/>
+                          <a:ext cx="2089785" cy="182880"/>
+                        </a:xfrm>
+                        <a:prstGeom prst="rect">
+                          <a:avLst/>
+                        </a:prstGeom>
+                        <a:solidFill>
+                          <a:prstClr val="white"/>
+                        </a:solidFill>
+                        <a:ln>
+                          <a:noFill/>
+                        </a:ln>
+                      </wps:spPr>
+                      <wps:txbx>
+                        <w:txbxContent>
+                          <w:p>
+                            <w:pPr>
+                              <w:pStyle w:val="Lgende"/>
+                              <w:rPr>
+                                <w:szCs w:val="20"/>
+                              </w:rPr>
+                            </w:pPr>
+                            <w:r>
+                              <w:fldChar w:fldCharType="begin"/>
+                            </w:r>
+                            <w:r>
+                              <w:instrText xml:space="preserve"> SEQ Figure \* ARABIC </w:instrText>
+                            </w:r>
+                            <w:r>
+                              <w:fldChar w:fldCharType="separate"/>
+                            </w:r>
+                            <w:r>
+                              <w:rPr>
+                                <w:noProof/>
+                              </w:rPr>
+                              <w:t>11</w:t>
+                            </w:r>
+                            <w:r>
+                              <w:fldChar w:fldCharType="end"/>
+                            </w:r>
+                            <w:r>
+                              <w:t xml:space="preserve"> - Dossier de configurations frontend</w:t>
+                            </w:r>
+                          </w:p>
+                        </w:txbxContent>
+                      </wps:txbx>
+                      <wps:bodyPr rot="0" spcFirstLastPara="0" vertOverflow="overflow" horzOverflow="overflow" vert="horz" wrap="square" lIns="0" tIns="0" rIns="0" bIns="0" numCol="1" spcCol="0" rtlCol="0" fromWordArt="0" anchor="t" anchorCtr="0" forceAA="0" compatLnSpc="1">
+                        <a:prstTxWarp prst="textNoShape">
+                          <a:avLst/>
+                        </a:prstTxWarp>
+                        <a:noAutofit/>
+                      </wps:bodyPr>
+                    </wps:wsp>
+                  </a:graphicData>
+                </a:graphic>
+                <wp14:sizeRelH relativeFrom="margin">
+                  <wp14:pctWidth>0</wp14:pctWidth>
+                </wp14:sizeRelH>
+                <wp14:sizeRelV relativeFrom="margin">
+                  <wp14:pctHeight>0</wp14:pctHeight>
+                </wp14:sizeRelV>
+              </wp:anchor>
+            </w:drawing>
+          </mc:Choice>
+          <mc:Fallback>
+            <w:pict>
+              <v:shapetype w14:anchorId="6016F5A4" id="_x0000_t202" coordsize="21600,21600" o:spt="202" path="m,l,21600r21600,l21600,xe">
+                <v:stroke joinstyle="miter"/>
+                <v:path gradientshapeok="t" o:connecttype="rect"/>
+              </v:shapetype>
+              <v:shape id="Zone de texte 1" o:spid="_x0000_s1026" type="#_x0000_t202" style="position:absolute;left:0;text-align:left;margin-left:343.25pt;margin-top:56.5pt;width:164.55pt;height:14.4pt;z-index:251667456;visibility:visible;mso-wrap-style:square;mso-width-percent:0;mso-height-percent:0;mso-wrap-distance-left:9pt;mso-wrap-distance-top:0;mso-wrap-distance-right:9pt;mso-wrap-distance-bottom:0;mso-position-horizontal:absolute;mso-position-horizontal-relative:text;mso-position-vertical:absolute;mso-position-vertical-relative:text;mso-width-percent:0;mso-height-percent:0;mso-width-relative:margin;mso-height-relative:margin;v-text-anchor:top" o:gfxdata="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" stroked="f">
+                <v:textbox inset="0,0,0,0">
+                  <w:txbxContent>
+                    <w:p>
+                      <w:pPr>
+                        <w:pStyle w:val="Lgende"/>
+                        <w:rPr>
+                          <w:szCs w:val="20"/>
+                        </w:rPr>
+                      </w:pPr>
+                      <w:r>
+                        <w:fldChar w:fldCharType="begin"/>
+                      </w:r>
+                      <w:r>
+                        <w:instrText xml:space="preserve"> SEQ Figure \* ARABIC </w:instrText>
+                      </w:r>
+                      <w:r>
+                        <w:fldChar w:fldCharType="separate"/>
+                      </w:r>
+                      <w:r>
+                        <w:rPr>
+                          <w:noProof/>
+                        </w:rPr>
+                        <w:t>11</w:t>
+                      </w:r>
+                      <w:r>
+                        <w:fldChar w:fldCharType="end"/>
+                      </w:r>
+                      <w:r>
+                        <w:t xml:space="preserve"> - Dossier de configurations frontend</w:t>
+                      </w:r>
+                    </w:p>
+                  </w:txbxContent>
+                </v:textbox>
+                <w10:wrap type="square"/>
+              </v:shape>
+            </w:pict>
+          </mc:Fallback>
+        </mc:AlternateContent>
+      </w:r>
+      <w:r>
+        <w:t xml:space="preserve">Le dossier de configurations comprend la palette de couleur dans un fichier </w:t>
+      </w:r>
+      <w:proofErr w:type="spellStart"/>
+      <w:r>
+        <w:t>json</w:t>
+      </w:r>
+      <w:proofErr w:type="spellEnd"/>
+      <w:r>
+        <w:t xml:space="preserve"> et un fichier de </w:t>
+      </w:r>
+      <w:proofErr w:type="spellStart"/>
+      <w:r>
+        <w:t>configuratio</w:t>
+      </w:r>
+      <w:proofErr w:type="spellEnd"/>
+      <w:r>
+        <w:t xml:space="preserve"> en </w:t>
+      </w:r>
+      <w:proofErr w:type="spellStart"/>
+      <w:r>
+        <w:t>typescript</w:t>
+      </w:r>
+      <w:proofErr w:type="spellEnd"/>
+      <w:r>
+        <w:t xml:space="preserve">. Ce même fichier </w:t>
+      </w:r>
+      <w:proofErr w:type="spellStart"/>
+      <w:r>
+        <w:t>json</w:t>
+      </w:r>
+      <w:proofErr w:type="spellEnd"/>
+      <w:r>
+        <w:t xml:space="preserve"> est importé dans les configurations de « </w:t>
+      </w:r>
+      <w:proofErr w:type="spellStart"/>
+      <w:r>
+        <w:t>tailwind</w:t>
+      </w:r>
+      <w:proofErr w:type="spellEnd"/>
+      <w:r>
+        <w:t xml:space="preserve"> » qui est un </w:t>
+      </w:r>
+      <w:proofErr w:type="spellStart"/>
+      <w:r>
+        <w:t>framework</w:t>
+      </w:r>
+      <w:proofErr w:type="spellEnd"/>
+      <w:r>
+        <w:t xml:space="preserve"> CSS permettant la simplicité de création du style.</w:t>
+      </w:r>
+    </w:p>
+    <w:p>
+      <w:pPr>
+        <w:pStyle w:val="Paragraphedeliste"/>
+        <w:ind w:left="567" w:hanging="283"/>
+      </w:pPr>
+    </w:p>
+    <w:p>
+      <w:pPr>
+        <w:pStyle w:val="Paragraphedeliste"/>
+        <w:ind w:left="567" w:hanging="283"/>
+      </w:pPr>
+      <w:r>
+        <w:t xml:space="preserve">Exemple d’utilisation de la palette de couleur avec </w:t>
+      </w:r>
+      <w:proofErr w:type="spellStart"/>
+      <w:r>
+        <w:t>tailwind</w:t>
+      </w:r>
+      <w:proofErr w:type="spellEnd"/>
+      <w:r>
+        <w:t xml:space="preserve"> </w:t>
+      </w:r>
+      <w:r>
+        <w:t>:</w:t>
+      </w:r>
+    </w:p>
+    <w:p>
+      <w:pPr>
+        <w:pStyle w:val="Paragraphedeliste"/>
+        <w:ind w:left="567" w:hanging="283"/>
+      </w:pPr>
+      <w:r>
+        <w:drawing>
+          <wp:inline distT="0" distB="0" distL="0" distR="0" wp14:anchorId="26A9B01D" wp14:editId="2C3B85B3">
+            <wp:extent cx="5759450" cy="186690"/>
+            <wp:effectExtent l="0" t="0" r="0" b="3810"/>
+            <wp:docPr id="1913367677" name="Image 1"/>
+            <wp:cNvGraphicFramePr>
+              <a:graphicFrameLocks xmlns:a="http://schemas.openxmlformats.org/drawingml/2006/main" noChangeAspect="1"/>
+            </wp:cNvGraphicFramePr>
+            <a:graphic xmlns:a="http://schemas.openxmlformats.org/drawingml/2006/main">
+              <a:graphicData uri="http://schemas.openxmlformats.org/drawingml/2006/picture">
+                <pic:pic xmlns:pic="http://schemas.openxmlformats.org/drawingml/2006/picture">
+                  <pic:nvPicPr>
+                    <pic:cNvPr id="1913367677" name=""/>
+                    <pic:cNvPicPr/>
+                  </pic:nvPicPr>
+                  <pic:blipFill>
+                    <a:blip r:embed="rId36"/>
+                    <a:stretch>
+                      <a:fillRect/>
+                    </a:stretch>
+                  </pic:blipFill>
+                  <pic:spPr>
+                    <a:xfrm>
+                      <a:off x="0" y="0"/>
+                      <a:ext cx="5810662" cy="188350"/>
+                    </a:xfrm>
+                    <a:prstGeom prst="rect">
+                      <a:avLst/>
+                    </a:prstGeom>
+                  </pic:spPr>
+                </pic:pic>
+              </a:graphicData>
+            </a:graphic>
+          </wp:inline>
+        </w:drawing>
+      </w:r>
+    </w:p>
+    <w:p>
+      <w:pPr>
+        <w:pStyle w:val="Paragraphedeliste"/>
+        <w:numPr>
+          <w:ilvl w:val="0"/>
+          <w:numId w:val="18"/>
+        </w:numPr>
+        <w:ind w:left="567" w:hanging="283"/>
+      </w:pPr>
+      <w:r>
+        <w:drawing>
+          <wp:anchor distT="0" distB="0" distL="114300" distR="114300" simplePos="0" relativeHeight="251663360" behindDoc="0" locked="0" layoutInCell="1" allowOverlap="1" wp14:anchorId="10420A67" wp14:editId="1ABA4CF2">
+            <wp:simplePos x="0" y="0"/>
+            <wp:positionH relativeFrom="column">
+              <wp:posOffset>4526280</wp:posOffset>
+            </wp:positionH>
+            <wp:positionV relativeFrom="paragraph">
+              <wp:posOffset>20501</wp:posOffset>
+            </wp:positionV>
+            <wp:extent cx="1524000" cy="426720"/>
+            <wp:effectExtent l="0" t="0" r="0" b="0"/>
+            <wp:wrapSquare wrapText="bothSides"/>
+            <wp:docPr id="1359360481" name="Image 1" descr="Une image contenant Police, texte, capture d’écran, Graphique&#10;&#10;Description générée automatiquement"/>
+            <wp:cNvGraphicFramePr>
+              <a:graphicFrameLocks xmlns:a="http://schemas.openxmlformats.org/drawingml/2006/main" noChangeAspect="1"/>
+            </wp:cNvGraphicFramePr>
+            <a:graphic xmlns:a="http://schemas.openxmlformats.org/drawingml/2006/main">
+              <a:graphicData uri="http://schemas.openxmlformats.org/drawingml/2006/picture">
+                <pic:pic xmlns:pic="http://schemas.openxmlformats.org/drawingml/2006/picture">
+                  <pic:nvPicPr>
+                    <pic:cNvPr id="1359360481" name="Image 1" descr="Une image contenant Police, texte, capture d’écran, Graphique&#10;&#10;Description générée automatiquement"/>
+                    <pic:cNvPicPr/>
+                  </pic:nvPicPr>
+                  <pic:blipFill>
+                    <a:blip r:embed="rId37">
+                      <a:extLst>
+                        <a:ext uri="{28A0092B-C50C-407E-A947-70E740481C1C}">
+                          <a14:useLocalDpi xmlns:a14="http://schemas.microsoft.com/office/drawing/2010/main" val="0"/>
+                        </a:ext>
+                      </a:extLst>
+                    </a:blip>
+                    <a:stretch>
+                      <a:fillRect/>
+                    </a:stretch>
+                  </pic:blipFill>
+                  <pic:spPr>
+                    <a:xfrm>
+                      <a:off x="0" y="0"/>
+                      <a:ext cx="1524000" cy="426720"/>
+                    </a:xfrm>
+                    <a:prstGeom prst="rect">
+                      <a:avLst/>
+                    </a:prstGeom>
+                  </pic:spPr>
+                </pic:pic>
+              </a:graphicData>
+            </a:graphic>
+            <wp14:sizeRelH relativeFrom="margin">
+              <wp14:pctWidth>0</wp14:pctWidth>
+            </wp14:sizeRelH>
+            <wp14:sizeRelV relativeFrom="margin">
+              <wp14:pctHeight>0</wp14:pctHeight>
+            </wp14:sizeRelV>
+          </wp:anchor>
+        </w:drawing>
+      </w:r>
+      <w:r>
+        <w:t>Ressources</w:t>
+      </w:r>
+    </w:p>
+    <w:p>
+      <w:pPr>
+        <w:pStyle w:val="Paragraphedeliste"/>
+        <w:ind w:left="567"/>
+      </w:pPr>
+      <w:r>
+        <w:rPr>
+          <w:noProof/>
+        </w:rPr>
+        <mc:AlternateContent>
+          <mc:Choice Requires="wps">
+            <w:drawing>
+              <wp:anchor distT="0" distB="0" distL="114300" distR="114300" simplePos="0" relativeHeight="251674624" behindDoc="0" locked="0" layoutInCell="1" allowOverlap="1" wp14:anchorId="3FB54B7D" wp14:editId="0AB49A6E">
+                <wp:simplePos x="0" y="0"/>
+                <wp:positionH relativeFrom="column">
+                  <wp:posOffset>4359275</wp:posOffset>
+                </wp:positionH>
+                <wp:positionV relativeFrom="paragraph">
+                  <wp:posOffset>227511</wp:posOffset>
+                </wp:positionV>
+                <wp:extent cx="1932940" cy="104140"/>
+                <wp:effectExtent l="0" t="0" r="0" b="0"/>
+                <wp:wrapSquare wrapText="bothSides"/>
+                <wp:docPr id="130084465" name="Zone de texte 1"/>
+                <wp:cNvGraphicFramePr/>
+                <a:graphic xmlns:a="http://schemas.openxmlformats.org/drawingml/2006/main">
+                  <a:graphicData uri="http://schemas.microsoft.com/office/word/2010/wordprocessingShape">
+                    <wps:wsp>
+                      <wps:cNvSpPr txBox="1"/>
+                      <wps:spPr>
+                        <a:xfrm>
+                          <a:off x="0" y="0"/>
+                          <a:ext cx="1932940" cy="104140"/>
+                        </a:xfrm>
+                        <a:prstGeom prst="rect">
+                          <a:avLst/>
+                        </a:prstGeom>
+                        <a:solidFill>
+                          <a:prstClr val="white"/>
+                        </a:solidFill>
+                        <a:ln>
+                          <a:noFill/>
+                        </a:ln>
+                      </wps:spPr>
+                      <wps:txbx>
+                        <w:txbxContent>
+                          <w:p>
+                            <w:pPr>
+                              <w:pStyle w:val="Lgende"/>
+                              <w:rPr>
+                                <w:szCs w:val="20"/>
+                              </w:rPr>
+                            </w:pPr>
+                            <w:r>
+                              <w:fldChar w:fldCharType="begin"/>
+                            </w:r>
+                            <w:r>
+                              <w:instrText xml:space="preserve"> SEQ Figure \* ARABIC </w:instrText>
+                            </w:r>
+                            <w:r>
+                              <w:fldChar w:fldCharType="separate"/>
+                            </w:r>
+                            <w:r>
+                              <w:rPr>
+                                <w:noProof/>
+                              </w:rPr>
+                              <w:t>12</w:t>
+                            </w:r>
+                            <w:r>
+                              <w:fldChar w:fldCharType="end"/>
+                            </w:r>
+                            <w:r>
+                              <w:t xml:space="preserve"> - Dossier de ressources frontend</w:t>
+                            </w:r>
+                          </w:p>
+                        </w:txbxContent>
+                      </wps:txbx>
+                      <wps:bodyPr rot="0" spcFirstLastPara="0" vertOverflow="overflow" horzOverflow="overflow" vert="horz" wrap="square" lIns="0" tIns="0" rIns="0" bIns="0" numCol="1" spcCol="0" rtlCol="0" fromWordArt="0" anchor="t" anchorCtr="0" forceAA="0" compatLnSpc="1">
+                        <a:prstTxWarp prst="textNoShape">
+                          <a:avLst/>
+                        </a:prstTxWarp>
+                        <a:noAutofit/>
+                      </wps:bodyPr>
+                    </wps:wsp>
+                  </a:graphicData>
+                </a:graphic>
+                <wp14:sizeRelH relativeFrom="margin">
+                  <wp14:pctWidth>0</wp14:pctWidth>
+                </wp14:sizeRelH>
+                <wp14:sizeRelV relativeFrom="margin">
+                  <wp14:pctHeight>0</wp14:pctHeight>
+                </wp14:sizeRelV>
+              </wp:anchor>
+            </w:drawing>
+          </mc:Choice>
+          <mc:Fallback>
+            <w:pict>
+              <v:shape w14:anchorId="3FB54B7D" id="_x0000_s1027" type="#_x0000_t202" style="position:absolute;left:0;text-align:left;margin-left:343.25pt;margin-top:17.9pt;width:152.2pt;height:8.2pt;z-index:251674624;visibility:visible;mso-wrap-style:square;mso-width-percent:0;mso-height-percent:0;mso-wrap-distance-left:9pt;mso-wrap-distance-top:0;mso-wrap-distance-right:9pt;mso-wrap-distance-bottom:0;mso-position-horizontal:absolute;mso-position-horizontal-relative:text;mso-position-vertical:absolute;mso-position-vertical-relative:text;mso-width-percent:0;mso-height-percent:0;mso-width-relative:margin;mso-height-relative:margin;v-text-anchor:top" o:gfxdata="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" stroked="f">
+                <v:textbox inset="0,0,0,0">
+                  <w:txbxContent>
+                    <w:p>
+                      <w:pPr>
+                        <w:pStyle w:val="Lgende"/>
+                        <w:rPr>
+                          <w:szCs w:val="20"/>
+                        </w:rPr>
+                      </w:pPr>
+                      <w:r>
+                        <w:fldChar w:fldCharType="begin"/>
+                      </w:r>
+                      <w:r>
+                        <w:instrText xml:space="preserve"> SEQ Figure \* ARABIC </w:instrText>
+                      </w:r>
+                      <w:r>
+                        <w:fldChar w:fldCharType="separate"/>
+                      </w:r>
+                      <w:r>
+                        <w:rPr>
+                          <w:noProof/>
+                        </w:rPr>
+                        <w:t>12</w:t>
+                      </w:r>
+                      <w:r>
+                        <w:fldChar w:fldCharType="end"/>
+                      </w:r>
+                      <w:r>
+                        <w:t xml:space="preserve"> - Dossier de ressources frontend</w:t>
+                      </w:r>
+                    </w:p>
+                  </w:txbxContent>
+                </v:textbox>
+                <w10:wrap type="square"/>
+              </v:shape>
+            </w:pict>
+          </mc:Fallback>
+        </mc:AlternateContent>
+      </w:r>
+      <w:r>
+        <w:drawing>
+          <wp:anchor distT="0" distB="0" distL="114300" distR="114300" simplePos="0" relativeHeight="251673600" behindDoc="0" locked="0" layoutInCell="1" allowOverlap="1" wp14:anchorId="721DE084" wp14:editId="57DEFE08">
+            <wp:simplePos x="0" y="0"/>
+            <wp:positionH relativeFrom="column">
+              <wp:posOffset>4951095</wp:posOffset>
+            </wp:positionH>
+            <wp:positionV relativeFrom="paragraph">
+              <wp:posOffset>382542</wp:posOffset>
+            </wp:positionV>
+            <wp:extent cx="1190625" cy="2327275"/>
+            <wp:effectExtent l="0" t="0" r="9525" b="0"/>
+            <wp:wrapSquare wrapText="bothSides"/>
+            <wp:docPr id="646873382" name="Image 1" descr="Une image contenant texte, capture d’écran, Police, conception&#10;&#10;Description générée automatiquement"/>
+            <wp:cNvGraphicFramePr>
+              <a:graphicFrameLocks xmlns:a="http://schemas.openxmlformats.org/drawingml/2006/main" noChangeAspect="1"/>
+            </wp:cNvGraphicFramePr>
+            <a:graphic xmlns:a="http://schemas.openxmlformats.org/drawingml/2006/main">
+              <a:graphicData uri="http://schemas.openxmlformats.org/drawingml/2006/picture">
+                <pic:pic xmlns:pic="http://schemas.openxmlformats.org/drawingml/2006/picture">
+                  <pic:nvPicPr>
+                    <pic:cNvPr id="646873382" name="Image 1" descr="Une image contenant texte, capture d’écran, Police, conception&#10;&#10;Description générée automatiquement"/>
+                    <pic:cNvPicPr/>
+                  </pic:nvPicPr>
+                  <pic:blipFill>
+                    <a:blip r:embed="rId38">
+                      <a:extLst>
+                        <a:ext uri="{28A0092B-C50C-407E-A947-70E740481C1C}">
+                          <a14:useLocalDpi xmlns:a14="http://schemas.microsoft.com/office/drawing/2010/main" val="0"/>
+                        </a:ext>
+                      </a:extLst>
+                    </a:blip>
+                    <a:stretch>
+                      <a:fillRect/>
+                    </a:stretch>
+                  </pic:blipFill>
+                  <pic:spPr>
+                    <a:xfrm>
+                      <a:off x="0" y="0"/>
+                      <a:ext cx="1190625" cy="2327275"/>
+                    </a:xfrm>
+                    <a:prstGeom prst="rect">
+                      <a:avLst/>
+                    </a:prstGeom>
+                  </pic:spPr>
+                </pic:pic>
+              </a:graphicData>
+            </a:graphic>
+            <wp14:sizeRelH relativeFrom="margin">
+              <wp14:pctWidth>0</wp14:pctWidth>
+            </wp14:sizeRelH>
+            <wp14:sizeRelV relativeFrom="margin">
+              <wp14:pctHeight>0</wp14:pctHeight>
+            </wp14:sizeRelV>
+          </wp:anchor>
+        </w:drawing>
+      </w:r>
+      <w:r>
+        <w:t xml:space="preserve">Les ressources ne contiennent rien de plus qu’une seule image qui permet la création du bouton d’importation de stock. </w:t>
+      </w:r>
+    </w:p>
+    <w:p>
+      <w:pPr>
+        <w:pStyle w:val="Paragraphedeliste"/>
+        <w:numPr>
+          <w:ilvl w:val="0"/>
+          <w:numId w:val="18"/>
+        </w:numPr>
+        <w:ind w:left="567" w:hanging="283"/>
+      </w:pPr>
+      <w:r>
+        <w:t>Outils</w:t>
+      </w:r>
+    </w:p>
+    <w:p>
+      <w:pPr>
+        <w:pStyle w:val="Paragraphedeliste"/>
+        <w:ind w:left="567"/>
+      </w:pPr>
+      <w:r>
+        <w:t>Les outils contiennent quelque peu plus de fichiers.</w:t>
+      </w:r>
+    </w:p>
+    <w:p>
+      <w:pPr>
+        <w:pStyle w:val="Paragraphedeliste"/>
+        <w:ind w:left="567"/>
+      </w:pPr>
+      <w:r>
+        <w:t>Tout d’abord, les fonctions globales, ici « </w:t>
+      </w:r>
+      <w:proofErr w:type="spellStart"/>
+      <w:r>
+        <w:t>SortArray.ts</w:t>
+      </w:r>
+      <w:proofErr w:type="spellEnd"/>
+      <w:r>
+        <w:t> » permettant de trier les tableaux d’articles et de commandes par colonne.</w:t>
+      </w:r>
+    </w:p>
+    <w:p>
+      <w:pPr>
+        <w:pStyle w:val="Paragraphedeliste"/>
+        <w:ind w:left="567"/>
+      </w:pPr>
+    </w:p>
+    <w:p>
+      <w:pPr>
+        <w:pStyle w:val="Paragraphedeliste"/>
+        <w:ind w:left="567"/>
+      </w:pPr>
+      <w:r>
+        <w:t>Ensuite, les interfaces. Celles-ci servent à définir des objets précis renvoyés par l’api en backend. Elles sont utiles pour le typage et la lisibilité du code.</w:t>
+      </w:r>
+    </w:p>
+    <w:p>
+      <w:pPr>
+        <w:pStyle w:val="Paragraphedeliste"/>
+        <w:ind w:left="567"/>
+      </w:pPr>
+    </w:p>
+    <w:p>
+      <w:pPr>
+        <w:pStyle w:val="Paragraphedeliste"/>
+        <w:ind w:left="567"/>
+      </w:pPr>
+      <w:r>
+        <w:rPr>
+          <w:noProof/>
+        </w:rPr>
+        <mc:AlternateContent>
+          <mc:Choice Requires="wps">
+            <w:drawing>
+              <wp:anchor distT="0" distB="0" distL="114300" distR="114300" simplePos="0" relativeHeight="251671552" behindDoc="0" locked="0" layoutInCell="1" allowOverlap="1" wp14:anchorId="6BED05B6" wp14:editId="60A5FE69">
+                <wp:simplePos x="0" y="0"/>
+                <wp:positionH relativeFrom="column">
+                  <wp:posOffset>4785995</wp:posOffset>
+                </wp:positionH>
+                <wp:positionV relativeFrom="paragraph">
+                  <wp:posOffset>420733</wp:posOffset>
+                </wp:positionV>
+                <wp:extent cx="1593215" cy="114935"/>
+                <wp:effectExtent l="0" t="0" r="6985" b="0"/>
+                <wp:wrapSquare wrapText="bothSides"/>
+                <wp:docPr id="599859451" name="Zone de texte 1"/>
+                <wp:cNvGraphicFramePr/>
+                <a:graphic xmlns:a="http://schemas.openxmlformats.org/drawingml/2006/main">
+                  <a:graphicData uri="http://schemas.microsoft.com/office/word/2010/wordprocessingShape">
+                    <wps:wsp>
+                      <wps:cNvSpPr txBox="1"/>
+                      <wps:spPr>
+                        <a:xfrm>
+                          <a:off x="0" y="0"/>
+                          <a:ext cx="1593215" cy="114935"/>
+                        </a:xfrm>
+                        <a:prstGeom prst="rect">
+                          <a:avLst/>
+                        </a:prstGeom>
+                        <a:solidFill>
+                          <a:prstClr val="white"/>
+                        </a:solidFill>
+                        <a:ln>
+                          <a:noFill/>
+                        </a:ln>
+                      </wps:spPr>
+                      <wps:txbx>
+                        <w:txbxContent>
+                          <w:p>
+                            <w:pPr>
+                              <w:pStyle w:val="Lgende"/>
+                              <w:rPr>
+                                <w:noProof/>
+                                <w:szCs w:val="20"/>
+                              </w:rPr>
+                            </w:pPr>
+                            <w:r>
+                              <w:rPr>
+                                <w:noProof/>
+                              </w:rPr>
+                              <w:fldChar w:fldCharType="begin"/>
+                            </w:r>
+                            <w:r>
+                              <w:rPr>
+                                <w:noProof/>
+                              </w:rPr>
+                              <w:instrText xml:space="preserve"> SEQ Figure \* ARABIC </w:instrText>
+                            </w:r>
+                            <w:r>
+                              <w:rPr>
+                                <w:noProof/>
+                              </w:rPr>
+                              <w:fldChar w:fldCharType="separate"/>
+                            </w:r>
+                            <w:r>
+                              <w:rPr>
+                                <w:noProof/>
+                              </w:rPr>
+                              <w:t>13</w:t>
+                            </w:r>
+                            <w:r>
+                              <w:rPr>
+                                <w:noProof/>
+                              </w:rPr>
+                              <w:fldChar w:fldCharType="end"/>
+                            </w:r>
+                            <w:r>
+                              <w:t xml:space="preserve"> - Dossier d'outils frontend</w:t>
+                            </w:r>
+                          </w:p>
+                        </w:txbxContent>
+                      </wps:txbx>
+                      <wps:bodyPr rot="0" spcFirstLastPara="0" vertOverflow="overflow" horzOverflow="overflow" vert="horz" wrap="square" lIns="0" tIns="0" rIns="0" bIns="0" numCol="1" spcCol="0" rtlCol="0" fromWordArt="0" anchor="t" anchorCtr="0" forceAA="0" compatLnSpc="1">
+                        <a:prstTxWarp prst="textNoShape">
+                          <a:avLst/>
+                        </a:prstTxWarp>
+                        <a:noAutofit/>
+                      </wps:bodyPr>
+                    </wps:wsp>
+                  </a:graphicData>
+                </a:graphic>
+                <wp14:sizeRelH relativeFrom="margin">
+                  <wp14:pctWidth>0</wp14:pctWidth>
+                </wp14:sizeRelH>
+                <wp14:sizeRelV relativeFrom="margin">
+                  <wp14:pctHeight>0</wp14:pctHeight>
+                </wp14:sizeRelV>
+              </wp:anchor>
+            </w:drawing>
+          </mc:Choice>
+          <mc:Fallback>
+            <w:pict>
+              <v:shape w14:anchorId="6BED05B6" id="_x0000_s1028" type="#_x0000_t202" style="position:absolute;left:0;text-align:left;margin-left:376.85pt;margin-top:33.15pt;width:125.45pt;height:9.05pt;z-index:251671552;visibility:visible;mso-wrap-style:square;mso-width-percent:0;mso-height-percent:0;mso-wrap-distance-left:9pt;mso-wrap-distance-top:0;mso-wrap-distance-right:9pt;mso-wrap-distance-bottom:0;mso-position-horizontal:absolute;mso-position-horizontal-relative:text;mso-position-vertical:absolute;mso-position-vertical-relative:text;mso-width-percent:0;mso-height-percent:0;mso-width-relative:margin;mso-height-relative:margin;v-text-anchor:top" o:gfxdata="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" stroked="f">
+                <v:textbox inset="0,0,0,0">
+                  <w:txbxContent>
+                    <w:p>
+                      <w:pPr>
+                        <w:pStyle w:val="Lgende"/>
+                        <w:rPr>
+                          <w:noProof/>
+                          <w:szCs w:val="20"/>
+                        </w:rPr>
+                      </w:pPr>
+                      <w:r>
+                        <w:rPr>
+                          <w:noProof/>
+                        </w:rPr>
+                        <w:fldChar w:fldCharType="begin"/>
+                      </w:r>
+                      <w:r>
+                        <w:rPr>
+                          <w:noProof/>
+                        </w:rPr>
+                        <w:instrText xml:space="preserve"> SEQ Figure \* ARABIC </w:instrText>
+                      </w:r>
+                      <w:r>
+                        <w:rPr>
+                          <w:noProof/>
+                        </w:rPr>
+                        <w:fldChar w:fldCharType="separate"/>
+                      </w:r>
+                      <w:r>
+                        <w:rPr>
+                          <w:noProof/>
+                        </w:rPr>
+                        <w:t>13</w:t>
+                      </w:r>
+                      <w:r>
+                        <w:rPr>
+                          <w:noProof/>
+                        </w:rPr>
+                        <w:fldChar w:fldCharType="end"/>
+                      </w:r>
+                      <w:r>
+                        <w:t xml:space="preserve"> - Dossier d'outils frontend</w:t>
+                      </w:r>
+                    </w:p>
+                  </w:txbxContent>
+                </v:textbox>
+                <w10:wrap type="square"/>
+              </v:shape>
+            </w:pict>
+          </mc:Fallback>
+        </mc:AlternateContent>
+      </w:r>
+      <w:r>
+        <w:t xml:space="preserve">Après cela, il y a un </w:t>
+      </w:r>
+      <w:r>
+        <w:t>« </w:t>
+      </w:r>
+      <w:proofErr w:type="spellStart"/>
+      <w:r>
+        <w:t>hook</w:t>
+      </w:r>
+      <w:proofErr w:type="spellEnd"/>
+      <w:r>
+        <w:t> », crochet en français nommé « </w:t>
+      </w:r>
+      <w:proofErr w:type="spellStart"/>
+      <w:r>
+        <w:t>useFetch.ts</w:t>
+      </w:r>
+      <w:proofErr w:type="spellEnd"/>
+      <w:r>
+        <w:t> ». Cet élément est le point central entre le frontend et le backend, il est la connexion entre ces deux parties.</w:t>
+      </w:r>
+    </w:p>
+    <w:p>
+      <w:pPr>
+        <w:pStyle w:val="Paragraphedeliste"/>
+        <w:ind w:left="567"/>
+      </w:pPr>
+    </w:p>
+    <w:p>
+      <w:pPr>
+        <w:pStyle w:val="Paragraphedeliste"/>
+        <w:spacing w:line="276" w:lineRule="auto"/>
+        <w:ind w:left="567"/>
+      </w:pPr>
+      <w:r>
+        <w:t>Pour finir, il y a les contextes</w:t>
+      </w:r>
+      <w:r>
+        <w:t xml:space="preserve">. </w:t>
+      </w:r>
+      <w:r>
+        <w:t xml:space="preserve">Dans ce cas-ci, on </w:t>
+      </w:r>
+      <w:r>
+        <w:t xml:space="preserve">y </w:t>
+      </w:r>
+      <w:r>
+        <w:t xml:space="preserve">trouve « </w:t>
+      </w:r>
+      <w:proofErr w:type="spellStart"/>
+      <w:r>
+        <w:t>UserContext.tsx</w:t>
+      </w:r>
+      <w:proofErr w:type="spellEnd"/>
+      <w:r>
+        <w:t xml:space="preserve"> ».</w:t>
+      </w:r>
+    </w:p>
+    <w:p>
+      <w:pPr>
+        <w:pStyle w:val="Paragraphedeliste"/>
+        <w:spacing w:line="276" w:lineRule="auto"/>
+        <w:ind w:left="567"/>
+      </w:pPr>
+      <w:r>
+        <w:drawing>
+          <wp:anchor distT="0" distB="0" distL="114300" distR="114300" simplePos="0" relativeHeight="251665408" behindDoc="0" locked="0" layoutInCell="1" allowOverlap="1" wp14:anchorId="0CEBAB86" wp14:editId="481FC1C4">
+            <wp:simplePos x="0" y="0"/>
+            <wp:positionH relativeFrom="column">
+              <wp:posOffset>4472305</wp:posOffset>
+            </wp:positionH>
+            <wp:positionV relativeFrom="paragraph">
+              <wp:posOffset>899341</wp:posOffset>
+            </wp:positionV>
+            <wp:extent cx="1589405" cy="3787775"/>
+            <wp:effectExtent l="0" t="0" r="0" b="3175"/>
+            <wp:wrapSquare wrapText="bothSides"/>
+            <wp:docPr id="1178122659" name="Image 1" descr="Une image contenant texte, capture d’écran, menu, Police&#10;&#10;Description générée automatiquement"/>
+            <wp:cNvGraphicFramePr>
+              <a:graphicFrameLocks xmlns:a="http://schemas.openxmlformats.org/drawingml/2006/main" noChangeAspect="1"/>
+            </wp:cNvGraphicFramePr>
+            <a:graphic xmlns:a="http://schemas.openxmlformats.org/drawingml/2006/main">
+              <a:graphicData uri="http://schemas.openxmlformats.org/drawingml/2006/picture">
+                <pic:pic xmlns:pic="http://schemas.openxmlformats.org/drawingml/2006/picture">
+                  <pic:nvPicPr>
+                    <pic:cNvPr id="1178122659" name="Image 1" descr="Une image contenant texte, capture d’écran, menu, Police&#10;&#10;Description générée automatiquement"/>
+                    <pic:cNvPicPr/>
+                  </pic:nvPicPr>
+                  <pic:blipFill>
+                    <a:blip r:embed="rId39">
+                      <a:extLst>
+                        <a:ext uri="{28A0092B-C50C-407E-A947-70E740481C1C}">
+                          <a14:useLocalDpi xmlns:a14="http://schemas.microsoft.com/office/drawing/2010/main" val="0"/>
+                        </a:ext>
+                      </a:extLst>
+                    </a:blip>
+                    <a:stretch>
+                      <a:fillRect/>
+                    </a:stretch>
+                  </pic:blipFill>
+                  <pic:spPr>
+                    <a:xfrm>
+                      <a:off x="0" y="0"/>
+                      <a:ext cx="1589405" cy="3787775"/>
+                    </a:xfrm>
+                    <a:prstGeom prst="rect">
+                      <a:avLst/>
+                    </a:prstGeom>
+                  </pic:spPr>
+                </pic:pic>
+              </a:graphicData>
+            </a:graphic>
+            <wp14:sizeRelH relativeFrom="margin">
+              <wp14:pctWidth>0</wp14:pctWidth>
+            </wp14:sizeRelH>
+            <wp14:sizeRelV relativeFrom="margin">
+              <wp14:pctHeight>0</wp14:pctHeight>
+            </wp14:sizeRelV>
+          </wp:anchor>
+        </w:drawing>
+      </w:r>
+      <w:r>
+        <w:t xml:space="preserve">Ce fichier, contrairement aux autres est un composant </w:t>
+      </w:r>
+      <w:proofErr w:type="spellStart"/>
+      <w:r>
+        <w:t>react</w:t>
+      </w:r>
+      <w:proofErr w:type="spellEnd"/>
+      <w:r>
+        <w:t>. Il est en fait le composant chargé de la gestion de la session utilisateur et du stockage de l’objet « user » à chaque changement de page. Il permet de diffuser cette variable dans tout le code, afin que n’importe quel composant puisse le récupérer.</w:t>
+      </w:r>
+    </w:p>
+    <w:p>
+      <w:pPr>
+        <w:pStyle w:val="Paragraphedeliste"/>
+        <w:numPr>
+          <w:ilvl w:val="0"/>
+          <w:numId w:val="18"/>
+        </w:numPr>
+        <w:spacing w:line="276" w:lineRule="auto"/>
+        <w:ind w:left="567"/>
+      </w:pPr>
+      <w:r>
+        <w:t>Pages</w:t>
+      </w:r>
+    </w:p>
+    <w:p>
+      <w:pPr>
+        <w:pStyle w:val="Paragraphedeliste"/>
+        <w:ind w:left="567"/>
+      </w:pPr>
+      <w:r>
+        <w:t xml:space="preserve">Ce dossier contient tous les composants </w:t>
+      </w:r>
+      <w:proofErr w:type="spellStart"/>
+      <w:r>
+        <w:t>react</w:t>
+      </w:r>
+      <w:proofErr w:type="spellEnd"/>
+      <w:r>
+        <w:t xml:space="preserve"> qui ont un rapport avec les pages du site web.</w:t>
+      </w:r>
+    </w:p>
+    <w:p>
+      <w:pPr>
+        <w:pStyle w:val="Paragraphedeliste"/>
+        <w:ind w:left="567"/>
+      </w:pPr>
+    </w:p>
+    <w:p>
+      <w:pPr>
+        <w:pStyle w:val="Paragraphedeliste"/>
+        <w:ind w:left="567"/>
+      </w:pPr>
+      <w:r>
+        <w:t>Concernant ces répertoires, le dossier « </w:t>
+      </w:r>
+      <w:proofErr w:type="spellStart"/>
+      <w:r>
+        <w:t>views</w:t>
+      </w:r>
+      <w:proofErr w:type="spellEnd"/>
+      <w:r>
+        <w:t xml:space="preserve"> » possède </w:t>
+      </w:r>
+      <w:r>
+        <w:t>la base des pages, c’est-à-dire les composants affichés lorsque le « router » les appels. Ces composants eux-mêmes récupèrent ceux qui sont contenus dans les dossiers « components » et « </w:t>
+      </w:r>
+      <w:proofErr w:type="spellStart"/>
+      <w:r>
+        <w:t>includes</w:t>
+      </w:r>
+      <w:proofErr w:type="spellEnd"/>
+      <w:r>
+        <w:t xml:space="preserve"> ». </w:t>
+      </w:r>
+    </w:p>
+    <w:p>
+      <w:pPr>
+        <w:pStyle w:val="Paragraphedeliste"/>
+        <w:ind w:left="567"/>
+      </w:pPr>
+      <w:r>
+        <w:t>Ces fichiers afficheront l’UI aux utilisateurs et leur permettront de voyager entre les différentes pages.</w:t>
+      </w:r>
+    </w:p>
+    <w:p>
+      <w:pPr>
+        <w:pStyle w:val="Paragraphedeliste"/>
+        <w:ind w:left="567"/>
+      </w:pPr>
+    </w:p>
+    <w:p>
+      <w:pPr>
+        <w:pStyle w:val="Paragraphedeliste"/>
+        <w:ind w:left="567"/>
+      </w:pPr>
+      <w:r>
+        <w:t>Les erreurs sont séparées du reste afin de permettre une arborescence propre et compréhensible pour de potentiels futurs développeur qui reprendraient ce projet.</w:t>
+      </w:r>
+    </w:p>
+    <w:p>
+      <w:pPr>
+        <w:pStyle w:val="Paragraphedeliste"/>
+        <w:ind w:left="567"/>
+      </w:pPr>
+    </w:p>
+    <w:p>
+      <w:pPr>
+        <w:pStyle w:val="Paragraphedeliste"/>
+        <w:ind w:left="567"/>
+      </w:pPr>
+      <w:r>
+        <w:t>Les composants du dossier « </w:t>
+      </w:r>
+      <w:proofErr w:type="spellStart"/>
+      <w:r>
+        <w:t>includes</w:t>
+      </w:r>
+      <w:proofErr w:type="spellEnd"/>
+      <w:r>
+        <w:t> » ne sont pas forcément utilisées par les vues, mais peuvent aussi être utilisés pour être affiché en tout temps sur le site, ce qui est le cas du bas de page.</w:t>
+      </w:r>
+    </w:p>
+    <w:p>
+      <w:pPr>
+        <w:pStyle w:val="Paragraphedeliste"/>
+      </w:pPr>
+      <w:r>
+        <w:rPr>
+          <w:noProof/>
+        </w:rPr>
+        <mc:AlternateContent>
+          <mc:Choice Requires="wps">
+            <w:drawing>
+              <wp:anchor distT="0" distB="0" distL="114300" distR="114300" simplePos="0" relativeHeight="251678720" behindDoc="0" locked="0" layoutInCell="1" allowOverlap="1" wp14:anchorId="59A111D6" wp14:editId="37A9B406">
+                <wp:simplePos x="0" y="0"/>
+                <wp:positionH relativeFrom="column">
+                  <wp:posOffset>4472305</wp:posOffset>
+                </wp:positionH>
+                <wp:positionV relativeFrom="paragraph">
+                  <wp:posOffset>155121</wp:posOffset>
+                </wp:positionV>
+                <wp:extent cx="1589405" cy="121920"/>
+                <wp:effectExtent l="0" t="0" r="0" b="0"/>
+                <wp:wrapSquare wrapText="bothSides"/>
+                <wp:docPr id="714672743" name="Zone de texte 1"/>
+                <wp:cNvGraphicFramePr/>
+                <a:graphic xmlns:a="http://schemas.openxmlformats.org/drawingml/2006/main">
+                  <a:graphicData uri="http://schemas.microsoft.com/office/word/2010/wordprocessingShape">
+                    <wps:wsp>
+                      <wps:cNvSpPr txBox="1"/>
+                      <wps:spPr>
+                        <a:xfrm>
+                          <a:off x="0" y="0"/>
+                          <a:ext cx="1589405" cy="121920"/>
+                        </a:xfrm>
+                        <a:prstGeom prst="rect">
+                          <a:avLst/>
+                        </a:prstGeom>
+                        <a:solidFill>
+                          <a:prstClr val="white"/>
+                        </a:solidFill>
+                        <a:ln>
+                          <a:noFill/>
+                        </a:ln>
+                      </wps:spPr>
+                      <wps:txbx>
+                        <w:txbxContent>
+                          <w:p>
+                            <w:pPr>
+                              <w:pStyle w:val="Lgende"/>
+                              <w:rPr>
+                                <w:szCs w:val="20"/>
+                              </w:rPr>
+                            </w:pPr>
+                            <w:r>
+                              <w:fldChar w:fldCharType="begin"/>
+                            </w:r>
+                            <w:r>
+                              <w:instrText xml:space="preserve"> SEQ Figure \* ARABIC </w:instrText>
+                            </w:r>
+                            <w:r>
+                              <w:fldChar w:fldCharType="separate"/>
+                            </w:r>
+                            <w:r>
+                              <w:rPr>
+                                <w:noProof/>
+                              </w:rPr>
+                              <w:t>14</w:t>
+                            </w:r>
+                            <w:r>
+                              <w:fldChar w:fldCharType="end"/>
+                            </w:r>
+                            <w:r>
+                              <w:t xml:space="preserve"> - Pages du frontend</w:t>
+                            </w:r>
+                          </w:p>
+                        </w:txbxContent>
+                      </wps:txbx>
+                      <wps:bodyPr rot="0" spcFirstLastPara="0" vertOverflow="overflow" horzOverflow="overflow" vert="horz" wrap="square" lIns="0" tIns="0" rIns="0" bIns="0" numCol="1" spcCol="0" rtlCol="0" fromWordArt="0" anchor="t" anchorCtr="0" forceAA="0" compatLnSpc="1">
+                        <a:prstTxWarp prst="textNoShape">
+                          <a:avLst/>
+                        </a:prstTxWarp>
+                        <a:noAutofit/>
+                      </wps:bodyPr>
+                    </wps:wsp>
+                  </a:graphicData>
+                </a:graphic>
+                <wp14:sizeRelV relativeFrom="margin">
+                  <wp14:pctHeight>0</wp14:pctHeight>
+                </wp14:sizeRelV>
+              </wp:anchor>
+            </w:drawing>
+          </mc:Choice>
+          <mc:Fallback>
+            <w:pict>
+              <v:shape w14:anchorId="59A111D6" id="_x0000_s1029" type="#_x0000_t202" style="position:absolute;left:0;text-align:left;margin-left:352.15pt;margin-top:12.2pt;width:125.15pt;height:9.6pt;z-index:251678720;visibility:visible;mso-wrap-style:square;mso-height-percent:0;mso-wrap-distance-left:9pt;mso-wrap-distance-top:0;mso-wrap-distance-right:9pt;mso-wrap-distance-bottom:0;mso-position-horizontal:absolute;mso-position-horizontal-relative:text;mso-position-vertical:absolute;mso-position-vertical-relative:text;mso-height-percent:0;mso-height-relative:margin;v-text-anchor:top" o:gfxdata="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" stroked="f">
+                <v:textbox inset="0,0,0,0">
+                  <w:txbxContent>
+                    <w:p>
+                      <w:pPr>
+                        <w:pStyle w:val="Lgende"/>
+                        <w:rPr>
+                          <w:szCs w:val="20"/>
+                        </w:rPr>
+                      </w:pPr>
+                      <w:r>
+                        <w:fldChar w:fldCharType="begin"/>
+                      </w:r>
+                      <w:r>
+                        <w:instrText xml:space="preserve"> SEQ Figure \* ARABIC </w:instrText>
+                      </w:r>
+                      <w:r>
+                        <w:fldChar w:fldCharType="separate"/>
+                      </w:r>
+                      <w:r>
+                        <w:rPr>
+                          <w:noProof/>
+                        </w:rPr>
+                        <w:t>14</w:t>
+                      </w:r>
+                      <w:r>
+                        <w:fldChar w:fldCharType="end"/>
+                      </w:r>
+                      <w:r>
+                        <w:t xml:space="preserve"> - Pages du frontend</w:t>
+                      </w:r>
+                    </w:p>
+                  </w:txbxContent>
+                </v:textbox>
+                <w10:wrap type="square"/>
+              </v:shape>
+            </w:pict>
+          </mc:Fallback>
+        </mc:AlternateContent>
+      </w:r>
+    </w:p>
+    <w:p>
+      <w:pPr>
+        <w:pStyle w:val="Titre4"/>
+      </w:pPr>
+      <w:r>
+        <w:drawing>
+          <wp:anchor distT="0" distB="0" distL="114300" distR="114300" simplePos="0" relativeHeight="251672576" behindDoc="0" locked="0" layoutInCell="1" allowOverlap="1" wp14:anchorId="6D4801E0" wp14:editId="0456D00C">
+            <wp:simplePos x="0" y="0"/>
+            <wp:positionH relativeFrom="column">
+              <wp:posOffset>4577080</wp:posOffset>
+            </wp:positionH>
+            <wp:positionV relativeFrom="paragraph">
+              <wp:posOffset>164828</wp:posOffset>
+            </wp:positionV>
+            <wp:extent cx="1306195" cy="1922145"/>
+            <wp:effectExtent l="0" t="0" r="8255" b="1905"/>
+            <wp:wrapSquare wrapText="bothSides"/>
+            <wp:docPr id="251851483" name="Image 1" descr="Une image contenant texte, capture d’écran, Police, nombre&#10;&#10;Description générée automatiquement"/>
+            <wp:cNvGraphicFramePr>
+              <a:graphicFrameLocks xmlns:a="http://schemas.openxmlformats.org/drawingml/2006/main" noChangeAspect="1"/>
+            </wp:cNvGraphicFramePr>
+            <a:graphic xmlns:a="http://schemas.openxmlformats.org/drawingml/2006/main">
+              <a:graphicData uri="http://schemas.openxmlformats.org/drawingml/2006/picture">
+                <pic:pic xmlns:pic="http://schemas.openxmlformats.org/drawingml/2006/picture">
+                  <pic:nvPicPr>
+                    <pic:cNvPr id="251851483" name="Image 1" descr="Une image contenant texte, capture d’écran, Police, nombre&#10;&#10;Description générée automatiquement"/>
+                    <pic:cNvPicPr/>
+                  </pic:nvPicPr>
+                  <pic:blipFill>
+                    <a:blip r:embed="rId40">
+                      <a:extLst>
+                        <a:ext uri="{28A0092B-C50C-407E-A947-70E740481C1C}">
+                          <a14:useLocalDpi xmlns:a14="http://schemas.microsoft.com/office/drawing/2010/main" val="0"/>
+                        </a:ext>
+                      </a:extLst>
+                    </a:blip>
+                    <a:stretch>
+                      <a:fillRect/>
+                    </a:stretch>
+                  </pic:blipFill>
+                  <pic:spPr>
+                    <a:xfrm>
+                      <a:off x="0" y="0"/>
+                      <a:ext cx="1306195" cy="1922145"/>
+                    </a:xfrm>
+                    <a:prstGeom prst="rect">
+                      <a:avLst/>
+                    </a:prstGeom>
+                  </pic:spPr>
+                </pic:pic>
+              </a:graphicData>
+            </a:graphic>
+            <wp14:sizeRelH relativeFrom="margin">
+              <wp14:pctWidth>0</wp14:pctWidth>
+            </wp14:sizeRelH>
+            <wp14:sizeRelV relativeFrom="margin">
+              <wp14:pctHeight>0</wp14:pctHeight>
+            </wp14:sizeRelV>
+          </wp:anchor>
+        </w:drawing>
+      </w:r>
+      <w:r>
+        <w:t>Serveur</w:t>
+      </w:r>
+    </w:p>
+    <w:p>
+      <w:r>
+        <w:t xml:space="preserve">Le serveur est composé de beaucoup moins de fichiers dû à son utilité réduite </w:t>
+      </w:r>
+      <w:r>
+        <w:t>à</w:t>
+      </w:r>
+      <w:r>
+        <w:t xml:space="preserve"> communiquer </w:t>
+      </w:r>
+      <w:r>
+        <w:t>avec le frontend et accéder à la base de données.</w:t>
+      </w:r>
+    </w:p>
+    <w:p/>
+    <w:p>
+      <w:pPr>
+        <w:keepNext/>
+      </w:pPr>
+      <w:r>
+        <w:rPr>
+          <w:noProof/>
+        </w:rPr>
+        <mc:AlternateContent>
+          <mc:Choice Requires="wps">
+            <w:drawing>
+              <wp:anchor distT="0" distB="0" distL="114300" distR="114300" simplePos="0" relativeHeight="251680768" behindDoc="0" locked="0" layoutInCell="1" allowOverlap="1" wp14:anchorId="788BD13D" wp14:editId="5C527E14">
+                <wp:simplePos x="0" y="0"/>
+                <wp:positionH relativeFrom="column">
+                  <wp:posOffset>4577080</wp:posOffset>
+                </wp:positionH>
+                <wp:positionV relativeFrom="paragraph">
+                  <wp:posOffset>1264285</wp:posOffset>
+                </wp:positionV>
+                <wp:extent cx="1484630" cy="156210"/>
+                <wp:effectExtent l="0" t="0" r="1270" b="0"/>
+                <wp:wrapSquare wrapText="bothSides"/>
+                <wp:docPr id="1890068210" name="Zone de texte 1"/>
+                <wp:cNvGraphicFramePr/>
+                <a:graphic xmlns:a="http://schemas.openxmlformats.org/drawingml/2006/main">
+                  <a:graphicData uri="http://schemas.microsoft.com/office/word/2010/wordprocessingShape">
+                    <wps:wsp>
+                      <wps:cNvSpPr txBox="1"/>
+                      <wps:spPr>
+                        <a:xfrm>
+                          <a:off x="0" y="0"/>
+                          <a:ext cx="1484630" cy="156210"/>
+                        </a:xfrm>
+                        <a:prstGeom prst="rect">
+                          <a:avLst/>
+                        </a:prstGeom>
+                        <a:solidFill>
+                          <a:prstClr val="white"/>
+                        </a:solidFill>
+                        <a:ln>
+                          <a:noFill/>
+                        </a:ln>
+                      </wps:spPr>
+                      <wps:txbx>
+                        <w:txbxContent>
+                          <w:p>
+                            <w:pPr>
+                              <w:pStyle w:val="Lgende"/>
+                              <w:rPr>
+                                <w:iCs w:val="0"/>
+                                <w:color w:val="auto"/>
+                                <w:kern w:val="28"/>
+                                <w:szCs w:val="20"/>
+                                <w:u w:val="single"/>
+                              </w:rPr>
+                            </w:pPr>
+                            <w:r>
+                              <w:fldChar w:fldCharType="begin"/>
+                            </w:r>
+                            <w:r>
+                              <w:instrText xml:space="preserve"> SEQ Figure \* ARABIC </w:instrText>
+                            </w:r>
+                            <w:r>
+                              <w:fldChar w:fldCharType="separate"/>
+                            </w:r>
+                            <w:r>
+                              <w:rPr>
+                                <w:noProof/>
+                              </w:rPr>
+                              <w:t>15</w:t>
+                            </w:r>
+                            <w:r>
+                              <w:fldChar w:fldCharType="end"/>
+                            </w:r>
+                            <w:r>
+                              <w:t xml:space="preserve"> - Arborescence serveur</w:t>
+                            </w:r>
+                          </w:p>
+                        </w:txbxContent>
+                      </wps:txbx>
+                      <wps:bodyPr rot="0" spcFirstLastPara="0" vertOverflow="overflow" horzOverflow="overflow" vert="horz" wrap="square" lIns="0" tIns="0" rIns="0" bIns="0" numCol="1" spcCol="0" rtlCol="0" fromWordArt="0" anchor="t" anchorCtr="0" forceAA="0" compatLnSpc="1">
+                        <a:prstTxWarp prst="textNoShape">
+                          <a:avLst/>
+                        </a:prstTxWarp>
+                        <a:noAutofit/>
+                      </wps:bodyPr>
+                    </wps:wsp>
+                  </a:graphicData>
+                </a:graphic>
+                <wp14:sizeRelH relativeFrom="margin">
+                  <wp14:pctWidth>0</wp14:pctWidth>
+                </wp14:sizeRelH>
+                <wp14:sizeRelV relativeFrom="margin">
+                  <wp14:pctHeight>0</wp14:pctHeight>
+                </wp14:sizeRelV>
+              </wp:anchor>
+            </w:drawing>
+          </mc:Choice>
+          <mc:Fallback>
+            <w:pict>
+              <v:shape w14:anchorId="788BD13D" id="_x0000_s1030" type="#_x0000_t202" style="position:absolute;margin-left:360.4pt;margin-top:99.55pt;width:116.9pt;height:12.3pt;z-index:251680768;visibility:visible;mso-wrap-style:square;mso-width-percent:0;mso-height-percent:0;mso-wrap-distance-left:9pt;mso-wrap-distance-top:0;mso-wrap-distance-right:9pt;mso-wrap-distance-bottom:0;mso-position-horizontal:absolute;mso-position-horizontal-relative:text;mso-position-vertical:absolute;mso-position-vertical-relative:text;mso-width-percent:0;mso-height-percent:0;mso-width-relative:margin;mso-height-relative:margin;v-text-anchor:top" o:gfxdata="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" stroked="f">
+                <v:textbox inset="0,0,0,0">
+                  <w:txbxContent>
+                    <w:p>
+                      <w:pPr>
+                        <w:pStyle w:val="Lgende"/>
+                        <w:rPr>
+                          <w:iCs w:val="0"/>
+                          <w:color w:val="auto"/>
+                          <w:kern w:val="28"/>
+                          <w:szCs w:val="20"/>
+                          <w:u w:val="single"/>
+                        </w:rPr>
+                      </w:pPr>
+                      <w:r>
+                        <w:fldChar w:fldCharType="begin"/>
+                      </w:r>
+                      <w:r>
+                        <w:instrText xml:space="preserve"> SEQ Figure \* ARABIC </w:instrText>
+                      </w:r>
+                      <w:r>
+                        <w:fldChar w:fldCharType="separate"/>
+                      </w:r>
+                      <w:r>
+                        <w:rPr>
+                          <w:noProof/>
+                        </w:rPr>
+                        <w:t>15</w:t>
+                      </w:r>
+                      <w:r>
+                        <w:fldChar w:fldCharType="end"/>
+                      </w:r>
+                      <w:r>
+                        <w:t xml:space="preserve"> - Arborescence serveur</w:t>
+                      </w:r>
+                    </w:p>
+                  </w:txbxContent>
+                </v:textbox>
+                <w10:wrap type="square"/>
+              </v:shape>
+            </w:pict>
+          </mc:Fallback>
+        </mc:AlternateContent>
+      </w:r>
+      <w:r>
+        <w:t xml:space="preserve">Tout d’abord, le dossier « frontend » contient le client </w:t>
+      </w:r>
+      <w:proofErr w:type="spellStart"/>
+      <w:r>
+        <w:t>react</w:t>
+      </w:r>
+      <w:proofErr w:type="spellEnd"/>
+      <w:r>
+        <w:t xml:space="preserve"> vu précédemment à la seule différence qu’ici, il est </w:t>
+      </w:r>
+      <w:r>
+        <w:t>compilé</w:t>
+      </w:r>
+      <w:r>
+        <w:t>.</w:t>
+      </w:r>
+      <w:r>
+        <w:rPr>
+          <w:noProof/>
+        </w:rPr>
+        <w:t xml:space="preserve"> </w:t>
+      </w:r>
+      <w:r>
+        <w:drawing>
+          <wp:inline distT="0" distB="0" distL="0" distR="0" wp14:anchorId="6080F333" wp14:editId="0AFA334C">
+            <wp:extent cx="2170827" cy="2316480"/>
+            <wp:effectExtent l="0" t="0" r="1270" b="7620"/>
+            <wp:docPr id="1618227840" name="Image 1" descr="Une image contenant texte, capture d’écran, Police&#10;&#10;Description générée automatiquement"/>
+            <wp:cNvGraphicFramePr>
+              <a:graphicFrameLocks xmlns:a="http://schemas.openxmlformats.org/drawingml/2006/main" noChangeAspect="1"/>
+            </wp:cNvGraphicFramePr>
+            <a:graphic xmlns:a="http://schemas.openxmlformats.org/drawingml/2006/main">
+              <a:graphicData uri="http://schemas.openxmlformats.org/drawingml/2006/picture">
+                <pic:pic xmlns:pic="http://schemas.openxmlformats.org/drawingml/2006/picture">
+                  <pic:nvPicPr>
+                    <pic:cNvPr id="1618227840" name="Image 1" descr="Une image contenant texte, capture d’écran, Police&#10;&#10;Description générée automatiquement"/>
+                    <pic:cNvPicPr/>
+                  </pic:nvPicPr>
+                  <pic:blipFill>
+                    <a:blip r:embed="rId41">
+                      <a:extLst>
+                        <a:ext uri="{28A0092B-C50C-407E-A947-70E740481C1C}">
+                          <a14:useLocalDpi xmlns:a14="http://schemas.microsoft.com/office/drawing/2010/main" val="0"/>
+                        </a:ext>
+                      </a:extLst>
+                    </a:blip>
+                    <a:stretch>
+                      <a:fillRect/>
+                    </a:stretch>
+                  </pic:blipFill>
+                  <pic:spPr>
+                    <a:xfrm>
+                      <a:off x="0" y="0"/>
+                      <a:ext cx="2180237" cy="2326521"/>
+                    </a:xfrm>
+                    <a:prstGeom prst="rect">
+                      <a:avLst/>
+                    </a:prstGeom>
+                  </pic:spPr>
+                </pic:pic>
+              </a:graphicData>
+            </a:graphic>
+          </wp:inline>
+        </w:drawing>
+      </w:r>
+    </w:p>
+    <w:p>
+      <w:pPr>
+        <w:pStyle w:val="Lgende"/>
+      </w:pPr>
+      <w:r>
+        <w:fldChar w:fldCharType="begin"/>
+      </w:r>
+      <w:r>
+        <w:instrText xml:space="preserve"> SEQ Figure \* ARABIC </w:instrText>
+      </w:r>
+      <w:r>
+        <w:fldChar w:fldCharType="separate"/>
+      </w:r>
+      <w:r>
+        <w:rPr>
+          <w:noProof/>
+        </w:rPr>
+        <w:t>16</w:t>
+      </w:r>
+      <w:r>
+        <w:fldChar w:fldCharType="end"/>
+      </w:r>
+      <w:r>
+        <w:t xml:space="preserve"> - Frontend compilé</w:t>
+      </w:r>
+    </w:p>
+    <w:p>
+      <w:r>
+        <w:lastRenderedPageBreak/>
+        <w:drawing>
+          <wp:anchor distT="0" distB="0" distL="114300" distR="114300" simplePos="0" relativeHeight="251675648" behindDoc="0" locked="0" layoutInCell="1" allowOverlap="1" wp14:anchorId="64A0F938" wp14:editId="27924B9D">
+            <wp:simplePos x="0" y="0"/>
+            <wp:positionH relativeFrom="column">
+              <wp:posOffset>4188732</wp:posOffset>
+            </wp:positionH>
+            <wp:positionV relativeFrom="paragraph">
+              <wp:posOffset>219710</wp:posOffset>
+            </wp:positionV>
+            <wp:extent cx="1262380" cy="672465"/>
+            <wp:effectExtent l="0" t="0" r="0" b="0"/>
+            <wp:wrapSquare wrapText="bothSides"/>
+            <wp:docPr id="151323373" name="Image 1" descr="Une image contenant texte, Police, capture d’écran, nombre&#10;&#10;Description générée automatiquement"/>
+            <wp:cNvGraphicFramePr>
+              <a:graphicFrameLocks xmlns:a="http://schemas.openxmlformats.org/drawingml/2006/main" noChangeAspect="1"/>
+            </wp:cNvGraphicFramePr>
+            <a:graphic xmlns:a="http://schemas.openxmlformats.org/drawingml/2006/main">
+              <a:graphicData uri="http://schemas.openxmlformats.org/drawingml/2006/picture">
+                <pic:pic xmlns:pic="http://schemas.openxmlformats.org/drawingml/2006/picture">
+                  <pic:nvPicPr>
+                    <pic:cNvPr id="151323373" name="Image 1" descr="Une image contenant texte, Police, capture d’écran, nombre&#10;&#10;Description générée automatiquement"/>
+                    <pic:cNvPicPr/>
+                  </pic:nvPicPr>
+                  <pic:blipFill>
+                    <a:blip r:embed="rId42">
+                      <a:extLst>
+                        <a:ext uri="{28A0092B-C50C-407E-A947-70E740481C1C}">
+                          <a14:useLocalDpi xmlns:a14="http://schemas.microsoft.com/office/drawing/2010/main" val="0"/>
+                        </a:ext>
+                      </a:extLst>
+                    </a:blip>
+                    <a:stretch>
+                      <a:fillRect/>
+                    </a:stretch>
+                  </pic:blipFill>
+                  <pic:spPr>
+                    <a:xfrm>
+                      <a:off x="0" y="0"/>
+                      <a:ext cx="1262380" cy="672465"/>
+                    </a:xfrm>
+                    <a:prstGeom prst="rect">
+                      <a:avLst/>
+                    </a:prstGeom>
+                  </pic:spPr>
+                </pic:pic>
+              </a:graphicData>
+            </a:graphic>
+            <wp14:sizeRelH relativeFrom="margin">
+              <wp14:pctWidth>0</wp14:pctWidth>
+            </wp14:sizeRelH>
+            <wp14:sizeRelV relativeFrom="margin">
+              <wp14:pctHeight>0</wp14:pctHeight>
+            </wp14:sizeRelV>
+          </wp:anchor>
+        </w:drawing>
+      </w:r>
+      <w:r>
+        <w:t>Ensuite, D</w:t>
+      </w:r>
+      <w:r>
+        <w:t>ans le code source du serveur, on y retrouve</w:t>
+      </w:r>
+      <w:r>
+        <w:t xml:space="preserve"> </w:t>
+      </w:r>
+      <w:r>
+        <w:t>la base de données, les routes et des outils.</w:t>
+      </w:r>
+      <w:r>
+        <w:t xml:space="preserve"> </w:t>
+      </w:r>
+    </w:p>
+    <w:p>
+      <w:pPr>
+        <w:pStyle w:val="Paragraphedeliste"/>
+        <w:numPr>
+          <w:ilvl w:val="0"/>
+          <w:numId w:val="18"/>
+        </w:numPr>
+        <w:ind w:left="567"/>
+      </w:pPr>
+      <w:r>
+        <w:t>Outils</w:t>
+      </w:r>
+    </w:p>
+    <w:p>
+      <w:pPr>
+        <w:pStyle w:val="Paragraphedeliste"/>
+        <w:ind w:left="567"/>
+      </w:pPr>
+      <w:r>
+        <w:rPr>
+          <w:noProof/>
+        </w:rPr>
+        <mc:AlternateContent>
+          <mc:Choice Requires="wps">
+            <w:drawing>
+              <wp:anchor distT="0" distB="0" distL="114300" distR="114300" simplePos="0" relativeHeight="251682816" behindDoc="0" locked="0" layoutInCell="1" allowOverlap="1" wp14:anchorId="345D4051" wp14:editId="6CBF3AA5">
+                <wp:simplePos x="0" y="0"/>
+                <wp:positionH relativeFrom="column">
+                  <wp:posOffset>4149997</wp:posOffset>
+                </wp:positionH>
+                <wp:positionV relativeFrom="paragraph">
+                  <wp:posOffset>340179</wp:posOffset>
+                </wp:positionV>
+                <wp:extent cx="1262380" cy="113030"/>
+                <wp:effectExtent l="0" t="0" r="0" b="1270"/>
+                <wp:wrapSquare wrapText="bothSides"/>
+                <wp:docPr id="2012447083" name="Zone de texte 1"/>
+                <wp:cNvGraphicFramePr/>
+                <a:graphic xmlns:a="http://schemas.openxmlformats.org/drawingml/2006/main">
+                  <a:graphicData uri="http://schemas.microsoft.com/office/word/2010/wordprocessingShape">
+                    <wps:wsp>
+                      <wps:cNvSpPr txBox="1"/>
+                      <wps:spPr>
+                        <a:xfrm>
+                          <a:off x="0" y="0"/>
+                          <a:ext cx="1262380" cy="113030"/>
+                        </a:xfrm>
+                        <a:prstGeom prst="rect">
+                          <a:avLst/>
+                        </a:prstGeom>
+                        <a:solidFill>
+                          <a:prstClr val="white"/>
+                        </a:solidFill>
+                        <a:ln>
+                          <a:noFill/>
+                        </a:ln>
+                      </wps:spPr>
+                      <wps:txbx>
+                        <w:txbxContent>
+                          <w:p>
+                            <w:pPr>
+                              <w:pStyle w:val="Lgende"/>
+                              <w:rPr>
+                                <w:szCs w:val="20"/>
+                              </w:rPr>
+                            </w:pPr>
+                            <w:r>
+                              <w:fldChar w:fldCharType="begin"/>
+                            </w:r>
+                            <w:r>
+                              <w:instrText xml:space="preserve"> SEQ Figure \* ARABIC </w:instrText>
+                            </w:r>
+                            <w:r>
+                              <w:fldChar w:fldCharType="separate"/>
+                            </w:r>
+                            <w:r>
+                              <w:rPr>
+                                <w:noProof/>
+                              </w:rPr>
+                              <w:t>17</w:t>
+                            </w:r>
+                            <w:r>
+                              <w:fldChar w:fldCharType="end"/>
+                            </w:r>
+                            <w:r>
+                              <w:t xml:space="preserve"> - Outils du backend</w:t>
+                            </w:r>
+                          </w:p>
+                        </w:txbxContent>
+                      </wps:txbx>
+                      <wps:bodyPr rot="0" spcFirstLastPara="0" vertOverflow="overflow" horzOverflow="overflow" vert="horz" wrap="square" lIns="0" tIns="0" rIns="0" bIns="0" numCol="1" spcCol="0" rtlCol="0" fromWordArt="0" anchor="t" anchorCtr="0" forceAA="0" compatLnSpc="1">
+                        <a:prstTxWarp prst="textNoShape">
+                          <a:avLst/>
+                        </a:prstTxWarp>
+                        <a:noAutofit/>
+                      </wps:bodyPr>
+                    </wps:wsp>
+                  </a:graphicData>
+                </a:graphic>
+                <wp14:sizeRelV relativeFrom="margin">
+                  <wp14:pctHeight>0</wp14:pctHeight>
+                </wp14:sizeRelV>
+              </wp:anchor>
+            </w:drawing>
+          </mc:Choice>
+          <mc:Fallback>
+            <w:pict>
+              <v:shape w14:anchorId="345D4051" id="_x0000_s1031" type="#_x0000_t202" style="position:absolute;left:0;text-align:left;margin-left:326.75pt;margin-top:26.8pt;width:99.4pt;height:8.9pt;z-index:251682816;visibility:visible;mso-wrap-style:square;mso-height-percent:0;mso-wrap-distance-left:9pt;mso-wrap-distance-top:0;mso-wrap-distance-right:9pt;mso-wrap-distance-bottom:0;mso-position-horizontal:absolute;mso-position-horizontal-relative:text;mso-position-vertical:absolute;mso-position-vertical-relative:text;mso-height-percent:0;mso-height-relative:margin;v-text-anchor:top" o:gfxdata="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" stroked="f">
+                <v:textbox inset="0,0,0,0">
+                  <w:txbxContent>
+                    <w:p>
+                      <w:pPr>
+                        <w:pStyle w:val="Lgende"/>
+                        <w:rPr>
+                          <w:szCs w:val="20"/>
+                        </w:rPr>
+                      </w:pPr>
+                      <w:r>
+                        <w:fldChar w:fldCharType="begin"/>
+                      </w:r>
+                      <w:r>
+                        <w:instrText xml:space="preserve"> SEQ Figure \* ARABIC </w:instrText>
+                      </w:r>
+                      <w:r>
+                        <w:fldChar w:fldCharType="separate"/>
+                      </w:r>
+                      <w:r>
+                        <w:rPr>
+                          <w:noProof/>
+                        </w:rPr>
+                        <w:t>17</w:t>
+                      </w:r>
+                      <w:r>
+                        <w:fldChar w:fldCharType="end"/>
+                      </w:r>
+                      <w:r>
+                        <w:t xml:space="preserve"> - Outils du backend</w:t>
+                      </w:r>
+                    </w:p>
+                  </w:txbxContent>
+                </v:textbox>
+                <w10:wrap type="square"/>
+              </v:shape>
+            </w:pict>
+          </mc:Fallback>
+        </mc:AlternateContent>
+      </w:r>
+      <w:r>
+        <w:drawing>
+          <wp:anchor distT="0" distB="0" distL="114300" distR="114300" simplePos="0" relativeHeight="251676672" behindDoc="0" locked="0" layoutInCell="1" allowOverlap="1" wp14:anchorId="560EF048" wp14:editId="6DE0D054">
+            <wp:simplePos x="0" y="0"/>
+            <wp:positionH relativeFrom="column">
+              <wp:posOffset>4184922</wp:posOffset>
+            </wp:positionH>
+            <wp:positionV relativeFrom="paragraph">
+              <wp:posOffset>443775</wp:posOffset>
+            </wp:positionV>
+            <wp:extent cx="1269365" cy="1985010"/>
+            <wp:effectExtent l="0" t="0" r="6985" b="0"/>
+            <wp:wrapSquare wrapText="bothSides"/>
+            <wp:docPr id="1918439503" name="Image 1" descr="Une image contenant texte, capture d’écran, Police, conception&#10;&#10;Description générée automatiquement"/>
+            <wp:cNvGraphicFramePr>
+              <a:graphicFrameLocks xmlns:a="http://schemas.openxmlformats.org/drawingml/2006/main" noChangeAspect="1"/>
+            </wp:cNvGraphicFramePr>
+            <a:graphic xmlns:a="http://schemas.openxmlformats.org/drawingml/2006/main">
+              <a:graphicData uri="http://schemas.openxmlformats.org/drawingml/2006/picture">
+                <pic:pic xmlns:pic="http://schemas.openxmlformats.org/drawingml/2006/picture">
+                  <pic:nvPicPr>
+                    <pic:cNvPr id="1918439503" name="Image 1" descr="Une image contenant texte, capture d’écran, Police, conception&#10;&#10;Description générée automatiquement"/>
+                    <pic:cNvPicPr/>
+                  </pic:nvPicPr>
+                  <pic:blipFill>
+                    <a:blip r:embed="rId43">
+                      <a:extLst>
+                        <a:ext uri="{28A0092B-C50C-407E-A947-70E740481C1C}">
+                          <a14:useLocalDpi xmlns:a14="http://schemas.microsoft.com/office/drawing/2010/main" val="0"/>
+                        </a:ext>
+                      </a:extLst>
+                    </a:blip>
+                    <a:stretch>
+                      <a:fillRect/>
+                    </a:stretch>
+                  </pic:blipFill>
+                  <pic:spPr>
+                    <a:xfrm>
+                      <a:off x="0" y="0"/>
+                      <a:ext cx="1269365" cy="1985010"/>
+                    </a:xfrm>
+                    <a:prstGeom prst="rect">
+                      <a:avLst/>
+                    </a:prstGeom>
+                  </pic:spPr>
+                </pic:pic>
+              </a:graphicData>
+            </a:graphic>
+            <wp14:sizeRelH relativeFrom="margin">
+              <wp14:pctWidth>0</wp14:pctWidth>
+            </wp14:sizeRelH>
+            <wp14:sizeRelV relativeFrom="margin">
+              <wp14:pctHeight>0</wp14:pctHeight>
+            </wp14:sizeRelV>
+          </wp:anchor>
+        </w:drawing>
+      </w:r>
+      <w:r>
+        <w:t>Ce dossier permet de gérer les outils du serveur, celui-ci ne contient qu’un fichier de fonctions globales et n’est pas nécessaire au bon fonctionnement du site.</w:t>
+      </w:r>
+    </w:p>
+    <w:p>
+      <w:pPr>
+        <w:pStyle w:val="Paragraphedeliste"/>
+        <w:numPr>
+          <w:ilvl w:val="0"/>
+          <w:numId w:val="18"/>
+        </w:numPr>
+        <w:ind w:left="567"/>
+      </w:pPr>
+      <w:r>
+        <w:t>Base de données</w:t>
+      </w:r>
+    </w:p>
+    <w:p>
+      <w:pPr>
+        <w:pStyle w:val="Paragraphedeliste"/>
+        <w:ind w:left="567"/>
+      </w:pPr>
+      <w:r>
+        <w:t>L</w:t>
+      </w:r>
+      <w:r>
+        <w:t>’entièreté de la</w:t>
+      </w:r>
+      <w:r>
+        <w:t xml:space="preserve"> base de données</w:t>
+      </w:r>
+      <w:r>
+        <w:t xml:space="preserve"> est </w:t>
+      </w:r>
+      <w:r>
+        <w:t xml:space="preserve">contenue dans un seul fichier </w:t>
+      </w:r>
+      <w:r>
+        <w:t xml:space="preserve">nommé </w:t>
+      </w:r>
+      <w:r>
+        <w:t>« </w:t>
+      </w:r>
+      <w:proofErr w:type="spellStart"/>
+      <w:r>
+        <w:t>db.sqlite</w:t>
+      </w:r>
+      <w:proofErr w:type="spellEnd"/>
+      <w:r>
+        <w:t> »</w:t>
+      </w:r>
+      <w:r>
+        <w:t xml:space="preserve">. </w:t>
+      </w:r>
+      <w:r>
+        <w:t xml:space="preserve">Il utilise le système de gestion de base de données SQLITE et permet un développement facile avant d’utiliser de </w:t>
+      </w:r>
+      <w:r>
+        <w:t>vraie base donnée</w:t>
+      </w:r>
+      <w:r>
+        <w:t xml:space="preserve"> complètes pour la production.</w:t>
+      </w:r>
+    </w:p>
+    <w:p>
+      <w:pPr>
+        <w:pStyle w:val="Paragraphedeliste"/>
+        <w:ind w:left="567"/>
+      </w:pPr>
+    </w:p>
+    <w:p>
+      <w:pPr>
+        <w:pStyle w:val="Paragraphedeliste"/>
+        <w:ind w:left="567"/>
+      </w:pPr>
+      <w:r>
+        <w:t>Dans le dossier « </w:t>
+      </w:r>
+      <w:proofErr w:type="spellStart"/>
+      <w:r>
+        <w:t>models</w:t>
+      </w:r>
+      <w:proofErr w:type="spellEnd"/>
+      <w:r>
+        <w:t xml:space="preserve"> » se trouvent toutes les classes </w:t>
+      </w:r>
+      <w:r>
+        <w:t xml:space="preserve">équivalentes à chaque table et leurs liaisons </w:t>
+      </w:r>
+      <w:r>
+        <w:t>permettant l’accès à la base de données</w:t>
+      </w:r>
+      <w:r>
+        <w:t>.</w:t>
+      </w:r>
+    </w:p>
+    <w:p>
+      <w:pPr>
+        <w:pStyle w:val="Paragraphedeliste"/>
+        <w:ind w:left="567"/>
+      </w:pPr>
+      <w:r>
+        <w:rPr>
+          <w:noProof/>
+        </w:rPr>
+        <mc:AlternateContent>
+          <mc:Choice Requires="wps">
+            <w:drawing>
+              <wp:anchor distT="0" distB="0" distL="114300" distR="114300" simplePos="0" relativeHeight="251684864" behindDoc="0" locked="0" layoutInCell="1" allowOverlap="1" wp14:anchorId="672E93DE" wp14:editId="29F5569F">
+                <wp:simplePos x="0" y="0"/>
+                <wp:positionH relativeFrom="column">
+                  <wp:posOffset>3939540</wp:posOffset>
+                </wp:positionH>
+                <wp:positionV relativeFrom="paragraph">
+                  <wp:posOffset>152400</wp:posOffset>
+                </wp:positionV>
+                <wp:extent cx="1767840" cy="139065"/>
+                <wp:effectExtent l="0" t="0" r="3810" b="0"/>
+                <wp:wrapSquare wrapText="bothSides"/>
+                <wp:docPr id="1120073458" name="Zone de texte 1"/>
+                <wp:cNvGraphicFramePr/>
+                <a:graphic xmlns:a="http://schemas.openxmlformats.org/drawingml/2006/main">
+                  <a:graphicData uri="http://schemas.microsoft.com/office/word/2010/wordprocessingShape">
+                    <wps:wsp>
+                      <wps:cNvSpPr txBox="1"/>
+                      <wps:spPr>
+                        <a:xfrm>
+                          <a:off x="0" y="0"/>
+                          <a:ext cx="1767840" cy="139065"/>
+                        </a:xfrm>
+                        <a:prstGeom prst="rect">
+                          <a:avLst/>
+                        </a:prstGeom>
+                        <a:solidFill>
+                          <a:prstClr val="white"/>
+                        </a:solidFill>
+                        <a:ln>
+                          <a:noFill/>
+                        </a:ln>
+                      </wps:spPr>
+                      <wps:txbx>
+                        <w:txbxContent>
+                          <w:p>
+                            <w:pPr>
+                              <w:pStyle w:val="Lgende"/>
+                              <w:rPr>
+                                <w:noProof/>
+                                <w:szCs w:val="20"/>
+                              </w:rPr>
+                            </w:pPr>
+                            <w:r>
+                              <w:rPr>
+                                <w:noProof/>
+                              </w:rPr>
+                              <w:fldChar w:fldCharType="begin"/>
+                            </w:r>
+                            <w:r>
+                              <w:rPr>
+                                <w:noProof/>
+                              </w:rPr>
+                              <w:instrText xml:space="preserve"> SEQ Figure \* ARABIC </w:instrText>
+                            </w:r>
+                            <w:r>
+                              <w:rPr>
+                                <w:noProof/>
+                              </w:rPr>
+                              <w:fldChar w:fldCharType="separate"/>
+                            </w:r>
+                            <w:r>
+                              <w:rPr>
+                                <w:noProof/>
+                              </w:rPr>
+                              <w:t>18</w:t>
+                            </w:r>
+                            <w:r>
+                              <w:rPr>
+                                <w:noProof/>
+                              </w:rPr>
+                              <w:fldChar w:fldCharType="end"/>
+                            </w:r>
+                            <w:r>
+                              <w:t xml:space="preserve"> - Base de données du backend</w:t>
+                            </w:r>
+                          </w:p>
+                        </w:txbxContent>
+                      </wps:txbx>
+                      <wps:bodyPr rot="0" spcFirstLastPara="0" vertOverflow="overflow" horzOverflow="overflow" vert="horz" wrap="square" lIns="0" tIns="0" rIns="0" bIns="0" numCol="1" spcCol="0" rtlCol="0" fromWordArt="0" anchor="t" anchorCtr="0" forceAA="0" compatLnSpc="1">
+                        <a:prstTxWarp prst="textNoShape">
+                          <a:avLst/>
+                        </a:prstTxWarp>
+                        <a:noAutofit/>
+                      </wps:bodyPr>
+                    </wps:wsp>
+                  </a:graphicData>
+                </a:graphic>
+                <wp14:sizeRelH relativeFrom="margin">
+                  <wp14:pctWidth>0</wp14:pctWidth>
+                </wp14:sizeRelH>
+                <wp14:sizeRelV relativeFrom="margin">
+                  <wp14:pctHeight>0</wp14:pctHeight>
+                </wp14:sizeRelV>
+              </wp:anchor>
+            </w:drawing>
+          </mc:Choice>
+          <mc:Fallback>
+            <w:pict>
+              <v:shape w14:anchorId="672E93DE" id="_x0000_s1032" type="#_x0000_t202" style="position:absolute;left:0;text-align:left;margin-left:310.2pt;margin-top:12pt;width:139.2pt;height:10.95pt;z-index:251684864;visibility:visible;mso-wrap-style:square;mso-width-percent:0;mso-height-percent:0;mso-wrap-distance-left:9pt;mso-wrap-distance-top:0;mso-wrap-distance-right:9pt;mso-wrap-distance-bottom:0;mso-position-horizontal:absolute;mso-position-horizontal-relative:text;mso-position-vertical:absolute;mso-position-vertical-relative:text;mso-width-percent:0;mso-height-percent:0;mso-width-relative:margin;mso-height-relative:margin;v-text-anchor:top" o:gfxdata="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" stroked="f">
+                <v:textbox inset="0,0,0,0">
+                  <w:txbxContent>
+                    <w:p>
+                      <w:pPr>
+                        <w:pStyle w:val="Lgende"/>
+                        <w:rPr>
+                          <w:noProof/>
+                          <w:szCs w:val="20"/>
+                        </w:rPr>
+                      </w:pPr>
+                      <w:r>
+                        <w:rPr>
+                          <w:noProof/>
+                        </w:rPr>
+                        <w:fldChar w:fldCharType="begin"/>
+                      </w:r>
+                      <w:r>
+                        <w:rPr>
+                          <w:noProof/>
+                        </w:rPr>
+                        <w:instrText xml:space="preserve"> SEQ Figure \* ARABIC </w:instrText>
+                      </w:r>
+                      <w:r>
+                        <w:rPr>
+                          <w:noProof/>
+                        </w:rPr>
+                        <w:fldChar w:fldCharType="separate"/>
+                      </w:r>
+                      <w:r>
+                        <w:rPr>
+                          <w:noProof/>
+                        </w:rPr>
+                        <w:t>18</w:t>
+                      </w:r>
+                      <w:r>
+                        <w:rPr>
+                          <w:noProof/>
+                        </w:rPr>
+                        <w:fldChar w:fldCharType="end"/>
+                      </w:r>
+                      <w:r>
+                        <w:t xml:space="preserve"> - Base de données du backend</w:t>
+                      </w:r>
+                    </w:p>
+                  </w:txbxContent>
+                </v:textbox>
+                <w10:wrap type="square"/>
+              </v:shape>
+            </w:pict>
+          </mc:Fallback>
+        </mc:AlternateContent>
+      </w:r>
+    </w:p>
+    <w:p>
+      <w:pPr>
+        <w:pStyle w:val="Paragraphedeliste"/>
+        <w:ind w:left="567"/>
+      </w:pPr>
+      <w:r>
+        <w:drawing>
+          <wp:anchor distT="0" distB="0" distL="114300" distR="114300" simplePos="0" relativeHeight="251685888" behindDoc="0" locked="0" layoutInCell="1" allowOverlap="1" wp14:anchorId="4C6C8413" wp14:editId="16064A49">
+            <wp:simplePos x="0" y="0"/>
+            <wp:positionH relativeFrom="column">
+              <wp:posOffset>4274820</wp:posOffset>
+            </wp:positionH>
+            <wp:positionV relativeFrom="paragraph">
+              <wp:posOffset>88446</wp:posOffset>
+            </wp:positionV>
+            <wp:extent cx="1182370" cy="1871980"/>
+            <wp:effectExtent l="0" t="0" r="0" b="0"/>
+            <wp:wrapSquare wrapText="bothSides"/>
+            <wp:docPr id="691320329" name="Image 1" descr="Une image contenant texte, capture d’écran, Police, conception&#10;&#10;Description générée automatiquement"/>
+            <wp:cNvGraphicFramePr>
+              <a:graphicFrameLocks xmlns:a="http://schemas.openxmlformats.org/drawingml/2006/main" noChangeAspect="1"/>
+            </wp:cNvGraphicFramePr>
+            <a:graphic xmlns:a="http://schemas.openxmlformats.org/drawingml/2006/main">
+              <a:graphicData uri="http://schemas.openxmlformats.org/drawingml/2006/picture">
+                <pic:pic xmlns:pic="http://schemas.openxmlformats.org/drawingml/2006/picture">
+                  <pic:nvPicPr>
+                    <pic:cNvPr id="691320329" name="Image 1" descr="Une image contenant texte, capture d’écran, Police, conception&#10;&#10;Description générée automatiquement"/>
+                    <pic:cNvPicPr/>
+                  </pic:nvPicPr>
+                  <pic:blipFill>
+                    <a:blip r:embed="rId44">
+                      <a:extLst>
+                        <a:ext uri="{28A0092B-C50C-407E-A947-70E740481C1C}">
+                          <a14:useLocalDpi xmlns:a14="http://schemas.microsoft.com/office/drawing/2010/main" val="0"/>
+                        </a:ext>
+                      </a:extLst>
+                    </a:blip>
+                    <a:stretch>
+                      <a:fillRect/>
+                    </a:stretch>
+                  </pic:blipFill>
+                  <pic:spPr>
+                    <a:xfrm>
+                      <a:off x="0" y="0"/>
+                      <a:ext cx="1182370" cy="1871980"/>
+                    </a:xfrm>
+                    <a:prstGeom prst="rect">
+                      <a:avLst/>
+                    </a:prstGeom>
+                  </pic:spPr>
+                </pic:pic>
+              </a:graphicData>
+            </a:graphic>
+          </wp:anchor>
+        </w:drawing>
+      </w:r>
+    </w:p>
+    <w:p>
+      <w:pPr>
+        <w:pStyle w:val="Paragraphedeliste"/>
+        <w:numPr>
+          <w:ilvl w:val="0"/>
+          <w:numId w:val="18"/>
+        </w:numPr>
+        <w:ind w:left="567"/>
+      </w:pPr>
+      <w:r>
+        <w:t>Routes</w:t>
+      </w:r>
+      <w:r>
+        <w:t xml:space="preserve"> </w:t>
+      </w:r>
+    </w:p>
+    <w:p>
+      <w:pPr>
+        <w:pStyle w:val="Paragraphedeliste"/>
+        <w:ind w:left="567"/>
+      </w:pPr>
+      <w:r>
+        <w:t>Le dossier de routes contient tous les fichiers qui gèrent les routes accessibles depuis un url</w:t>
+      </w:r>
+      <w:r>
+        <w:t xml:space="preserve"> et renvoie du </w:t>
+      </w:r>
+      <w:proofErr w:type="spellStart"/>
+      <w:r>
+        <w:t>json</w:t>
+      </w:r>
+      <w:proofErr w:type="spellEnd"/>
+      <w:r>
+        <w:t xml:space="preserve"> que le frontend peut récupérer et lire.</w:t>
+      </w:r>
+    </w:p>
+    <w:p>
+      <w:pPr>
+        <w:pStyle w:val="Paragraphedeliste"/>
+        <w:ind w:left="567"/>
+      </w:pPr>
+    </w:p>
+    <w:p>
+      <w:pPr>
+        <w:pStyle w:val="Paragraphedeliste"/>
+        <w:ind w:left="567"/>
+      </w:pPr>
+      <w:r>
+        <w:t>Les noms des fichiers définissent déjà très bien le sujet qu’ils vont traiter.</w:t>
+      </w:r>
+    </w:p>
+    <w:p/>
+    <w:p/>
     <w:bookmarkEnd w:id="29"/>
     <w:p>
       <w:pPr>
         <w:spacing w:line="276" w:lineRule="auto"/>
         <w:ind w:firstLine="360"/>
-        <w:rPr>
-          <w:i/>
-          <w:iCs/>
-        </w:rPr>
+      </w:pPr>
+      <w:r>
+        <w:rPr>
+          <w:noProof/>
+        </w:rPr>
+        <mc:AlternateContent>
+          <mc:Choice Requires="wps">
+            <w:drawing>
+              <wp:anchor distT="0" distB="0" distL="114300" distR="114300" simplePos="0" relativeHeight="251687936" behindDoc="0" locked="0" layoutInCell="1" allowOverlap="1" wp14:anchorId="153685F5" wp14:editId="1423515F">
+                <wp:simplePos x="0" y="0"/>
+                <wp:positionH relativeFrom="column">
+                  <wp:posOffset>4045222</wp:posOffset>
+                </wp:positionH>
+                <wp:positionV relativeFrom="paragraph">
+                  <wp:posOffset>121739</wp:posOffset>
+                </wp:positionV>
+                <wp:extent cx="1558290" cy="147955"/>
+                <wp:effectExtent l="0" t="0" r="3810" b="4445"/>
+                <wp:wrapSquare wrapText="bothSides"/>
+                <wp:docPr id="103849088" name="Zone de texte 1"/>
+                <wp:cNvGraphicFramePr/>
+                <a:graphic xmlns:a="http://schemas.openxmlformats.org/drawingml/2006/main">
+                  <a:graphicData uri="http://schemas.microsoft.com/office/word/2010/wordprocessingShape">
+                    <wps:wsp>
+                      <wps:cNvSpPr txBox="1"/>
+                      <wps:spPr>
+                        <a:xfrm>
+                          <a:off x="0" y="0"/>
+                          <a:ext cx="1558290" cy="147955"/>
+                        </a:xfrm>
+                        <a:prstGeom prst="rect">
+                          <a:avLst/>
+                        </a:prstGeom>
+                        <a:solidFill>
+                          <a:prstClr val="white"/>
+                        </a:solidFill>
+                        <a:ln>
+                          <a:noFill/>
+                        </a:ln>
+                      </wps:spPr>
+                      <wps:txbx>
+                        <w:txbxContent>
+                          <w:p>
+                            <w:pPr>
+                              <w:pStyle w:val="Lgende"/>
+                              <w:rPr>
+                                <w:szCs w:val="20"/>
+                              </w:rPr>
+                            </w:pPr>
+                            <w:r>
+                              <w:fldChar w:fldCharType="begin"/>
+                            </w:r>
+                            <w:r>
+                              <w:instrText xml:space="preserve"> SEQ Figure \* ARABIC </w:instrText>
+                            </w:r>
+                            <w:r>
+                              <w:fldChar w:fldCharType="separate"/>
+                            </w:r>
+                            <w:r>
+                              <w:rPr>
+                                <w:noProof/>
+                              </w:rPr>
+                              <w:t>19</w:t>
+                            </w:r>
+                            <w:r>
+                              <w:fldChar w:fldCharType="end"/>
+                            </w:r>
+                            <w:r>
+                              <w:t xml:space="preserve"> - Routes de l'api backend</w:t>
+                            </w:r>
+                          </w:p>
+                        </w:txbxContent>
+                      </wps:txbx>
+                      <wps:bodyPr rot="0" spcFirstLastPara="0" vertOverflow="overflow" horzOverflow="overflow" vert="horz" wrap="square" lIns="0" tIns="0" rIns="0" bIns="0" numCol="1" spcCol="0" rtlCol="0" fromWordArt="0" anchor="t" anchorCtr="0" forceAA="0" compatLnSpc="1">
+                        <a:prstTxWarp prst="textNoShape">
+                          <a:avLst/>
+                        </a:prstTxWarp>
+                        <a:noAutofit/>
+                      </wps:bodyPr>
+                    </wps:wsp>
+                  </a:graphicData>
+                </a:graphic>
+                <wp14:sizeRelH relativeFrom="margin">
+                  <wp14:pctWidth>0</wp14:pctWidth>
+                </wp14:sizeRelH>
+                <wp14:sizeRelV relativeFrom="margin">
+                  <wp14:pctHeight>0</wp14:pctHeight>
+                </wp14:sizeRelV>
+              </wp:anchor>
+            </w:drawing>
+          </mc:Choice>
+          <mc:Fallback>
+            <w:pict>
+              <v:shape w14:anchorId="153685F5" id="_x0000_s1033" type="#_x0000_t202" style="position:absolute;left:0;text-align:left;margin-left:318.5pt;margin-top:9.6pt;width:122.7pt;height:11.65pt;z-index:251687936;visibility:visible;mso-wrap-style:square;mso-width-percent:0;mso-height-percent:0;mso-wrap-distance-left:9pt;mso-wrap-distance-top:0;mso-wrap-distance-right:9pt;mso-wrap-distance-bottom:0;mso-position-horizontal:absolute;mso-position-horizontal-relative:text;mso-position-vertical:absolute;mso-position-vertical-relative:text;mso-width-percent:0;mso-height-percent:0;mso-width-relative:margin;mso-height-relative:margin;v-text-anchor:top" o:gfxdata="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" stroked="f">
+                <v:textbox inset="0,0,0,0">
+                  <w:txbxContent>
+                    <w:p>
+                      <w:pPr>
+                        <w:pStyle w:val="Lgende"/>
+                        <w:rPr>
+                          <w:szCs w:val="20"/>
+                        </w:rPr>
+                      </w:pPr>
+                      <w:r>
+                        <w:fldChar w:fldCharType="begin"/>
+                      </w:r>
+                      <w:r>
+                        <w:instrText xml:space="preserve"> SEQ Figure \* ARABIC </w:instrText>
+                      </w:r>
+                      <w:r>
+                        <w:fldChar w:fldCharType="separate"/>
+                      </w:r>
+                      <w:r>
+                        <w:rPr>
+                          <w:noProof/>
+                        </w:rPr>
+                        <w:t>19</w:t>
+                      </w:r>
+                      <w:r>
+                        <w:fldChar w:fldCharType="end"/>
+                      </w:r>
+                      <w:r>
+                        <w:t xml:space="preserve"> - Routes de l'api backend</w:t>
+                      </w:r>
+                    </w:p>
+                  </w:txbxContent>
+                </v:textbox>
+                <w10:wrap type="square"/>
+              </v:shape>
+            </w:pict>
+          </mc:Fallback>
+        </mc:AlternateContent>
+      </w:r>
+    </w:p>
+    <w:p>
+      <w:pPr>
+        <w:spacing w:line="276" w:lineRule="auto"/>
+        <w:ind w:firstLine="360"/>
+      </w:pPr>
+    </w:p>
+    <w:p>
+      <w:pPr>
+        <w:spacing w:line="276" w:lineRule="auto"/>
+        <w:ind w:firstLine="360"/>
+      </w:pPr>
+      <w:r>
+        <w:t xml:space="preserve"> </w:t>
+      </w:r>
+    </w:p>
+    <w:p>
+      <w:pPr>
+        <w:spacing w:line="276" w:lineRule="auto"/>
+        <w:ind w:firstLine="360"/>
       </w:pPr>
     </w:p>
     <w:p>
@@ -8272,6 +11208,7 @@
           <w:i w:val="0"/>
           <w:iCs/>
         </w:rPr>
+        <w:lastRenderedPageBreak/>
         <w:t>Description des test</w:t>
       </w:r>
       <w:bookmarkEnd w:id="30"/>
@@ -8425,7 +11362,6 @@
           <w:i w:val="0"/>
           <w:iCs/>
         </w:rPr>
-        <w:lastRenderedPageBreak/>
         <w:t xml:space="preserve">Erreurs </w:t>
       </w:r>
       <w:bookmarkEnd w:id="33"/>
@@ -9377,8 +12313,8 @@
         </w:rPr>
       </w:pPr>
       <w:bookmarkStart w:id="57" w:name="_Toc71703270"/>
-      <w:bookmarkStart w:id="58" w:name="_Toc25553334"/>
-      <w:bookmarkStart w:id="59" w:name="_Toc167978364"/>
+      <w:bookmarkStart w:id="58" w:name="_Toc167978364"/>
+      <w:bookmarkStart w:id="59" w:name="_Toc25553334"/>
       <w:r>
         <w:rPr>
           <w:i w:val="0"/>
@@ -9394,7 +12330,7 @@
         <w:t>rchives du projet</w:t>
       </w:r>
       <w:bookmarkEnd w:id="57"/>
-      <w:bookmarkEnd w:id="59"/>
+      <w:bookmarkEnd w:id="58"/>
       <w:r>
         <w:rPr>
           <w:i w:val="0"/>
@@ -9402,7 +12338,7 @@
         </w:rPr>
         <w:t xml:space="preserve"> </w:t>
       </w:r>
-      <w:bookmarkEnd w:id="58"/>
+      <w:bookmarkEnd w:id="59"/>
     </w:p>
     <w:p>
       <w:pPr>
@@ -10004,7 +12940,7 @@
   <w:abstractNum w:abstractNumId="3" w15:restartNumberingAfterBreak="0">
     <w:nsid w:val="1EB9540B"/>
     <w:multiLevelType w:val="hybridMultilevel"/>
-    <w:tmpl w:val="C102060C"/>
+    <w:tmpl w:val="3CAE6F42"/>
     <w:lvl w:ilvl="0" w:tplc="04090001">
       <w:start w:val="1"/>
       <w:numFmt w:val="bullet"/>
@@ -10532,6 +13468,119 @@
     </w:lvl>
   </w:abstractNum>
   <w:abstractNum w:abstractNumId="7" w15:restartNumberingAfterBreak="0">
+    <w:nsid w:val="496F7474"/>
+    <w:multiLevelType w:val="hybridMultilevel"/>
+    <w:tmpl w:val="1B1A03EE"/>
+    <w:lvl w:ilvl="0" w:tplc="0A247DA2">
+      <w:start w:val="19"/>
+      <w:numFmt w:val="bullet"/>
+      <w:lvlText w:val="-"/>
+      <w:lvlJc w:val="left"/>
+      <w:pPr>
+        <w:ind w:left="720" w:hanging="360"/>
+      </w:pPr>
+      <w:rPr>
+        <w:rFonts w:ascii="Arial" w:eastAsia="Times New Roman" w:hAnsi="Arial" w:cs="Arial" w:hint="default"/>
+      </w:rPr>
+    </w:lvl>
+    <w:lvl w:ilvl="1" w:tplc="04090003" w:tentative="1">
+      <w:start w:val="1"/>
+      <w:numFmt w:val="bullet"/>
+      <w:lvlText w:val="o"/>
+      <w:lvlJc w:val="left"/>
+      <w:pPr>
+        <w:ind w:left="1440" w:hanging="360"/>
+      </w:pPr>
+      <w:rPr>
+        <w:rFonts w:ascii="Courier New" w:hAnsi="Courier New" w:cs="Courier New" w:hint="default"/>
+      </w:rPr>
+    </w:lvl>
+    <w:lvl w:ilvl="2" w:tplc="04090005" w:tentative="1">
+      <w:start w:val="1"/>
+      <w:numFmt w:val="bullet"/>
+      <w:lvlText w:val=""/>
+      <w:lvlJc w:val="left"/>
+      <w:pPr>
+        <w:ind w:left="2160" w:hanging="360"/>
+      </w:pPr>
+      <w:rPr>
+        <w:rFonts w:ascii="Wingdings" w:hAnsi="Wingdings" w:hint="default"/>
+      </w:rPr>
+    </w:lvl>
+    <w:lvl w:ilvl="3" w:tplc="04090001" w:tentative="1">
+      <w:start w:val="1"/>
+      <w:numFmt w:val="bullet"/>
+      <w:lvlText w:val=""/>
+      <w:lvlJc w:val="left"/>
+      <w:pPr>
+        <w:ind w:left="2880" w:hanging="360"/>
+      </w:pPr>
+      <w:rPr>
+        <w:rFonts w:ascii="Symbol" w:hAnsi="Symbol" w:hint="default"/>
+      </w:rPr>
+    </w:lvl>
+    <w:lvl w:ilvl="4" w:tplc="04090003" w:tentative="1">
+      <w:start w:val="1"/>
+      <w:numFmt w:val="bullet"/>
+      <w:lvlText w:val="o"/>
+      <w:lvlJc w:val="left"/>
+      <w:pPr>
+        <w:ind w:left="3600" w:hanging="360"/>
+      </w:pPr>
+      <w:rPr>
+        <w:rFonts w:ascii="Courier New" w:hAnsi="Courier New" w:cs="Courier New" w:hint="default"/>
+      </w:rPr>
+    </w:lvl>
+    <w:lvl w:ilvl="5" w:tplc="04090005" w:tentative="1">
+      <w:start w:val="1"/>
+      <w:numFmt w:val="bullet"/>
+      <w:lvlText w:val=""/>
+      <w:lvlJc w:val="left"/>
+      <w:pPr>
+        <w:ind w:left="4320" w:hanging="360"/>
+      </w:pPr>
+      <w:rPr>
+        <w:rFonts w:ascii="Wingdings" w:hAnsi="Wingdings" w:hint="default"/>
+      </w:rPr>
+    </w:lvl>
+    <w:lvl w:ilvl="6" w:tplc="04090001" w:tentative="1">
+      <w:start w:val="1"/>
+      <w:numFmt w:val="bullet"/>
+      <w:lvlText w:val=""/>
+      <w:lvlJc w:val="left"/>
+      <w:pPr>
+        <w:ind w:left="5040" w:hanging="360"/>
+      </w:pPr>
+      <w:rPr>
+        <w:rFonts w:ascii="Symbol" w:hAnsi="Symbol" w:hint="default"/>
+      </w:rPr>
+    </w:lvl>
+    <w:lvl w:ilvl="7" w:tplc="04090003" w:tentative="1">
+      <w:start w:val="1"/>
+      <w:numFmt w:val="bullet"/>
+      <w:lvlText w:val="o"/>
+      <w:lvlJc w:val="left"/>
+      <w:pPr>
+        <w:ind w:left="5760" w:hanging="360"/>
+      </w:pPr>
+      <w:rPr>
+        <w:rFonts w:ascii="Courier New" w:hAnsi="Courier New" w:cs="Courier New" w:hint="default"/>
+      </w:rPr>
+    </w:lvl>
+    <w:lvl w:ilvl="8" w:tplc="04090005" w:tentative="1">
+      <w:start w:val="1"/>
+      <w:numFmt w:val="bullet"/>
+      <w:lvlText w:val=""/>
+      <w:lvlJc w:val="left"/>
+      <w:pPr>
+        <w:ind w:left="6480" w:hanging="360"/>
+      </w:pPr>
+      <w:rPr>
+        <w:rFonts w:ascii="Wingdings" w:hAnsi="Wingdings" w:hint="default"/>
+      </w:rPr>
+    </w:lvl>
+  </w:abstractNum>
+  <w:abstractNum w:abstractNumId="8" w15:restartNumberingAfterBreak="0">
     <w:nsid w:val="5082572C"/>
     <w:multiLevelType w:val="hybridMultilevel"/>
     <w:tmpl w:val="ED4ACFA4"/>
@@ -10671,7 +13720,7 @@
       </w:rPr>
     </w:lvl>
   </w:abstractNum>
-  <w:abstractNum w:abstractNumId="8" w15:restartNumberingAfterBreak="0">
+  <w:abstractNum w:abstractNumId="9" w15:restartNumberingAfterBreak="0">
     <w:nsid w:val="52B247CA"/>
     <w:multiLevelType w:val="hybridMultilevel"/>
     <w:tmpl w:val="B7D4D45A"/>
@@ -10811,7 +13860,7 @@
       </w:rPr>
     </w:lvl>
   </w:abstractNum>
-  <w:abstractNum w:abstractNumId="9" w15:restartNumberingAfterBreak="0">
+  <w:abstractNum w:abstractNumId="10" w15:restartNumberingAfterBreak="0">
     <w:nsid w:val="571A42EB"/>
     <w:multiLevelType w:val="hybridMultilevel"/>
     <w:tmpl w:val="07F49460"/>
@@ -10924,7 +13973,7 @@
       </w:rPr>
     </w:lvl>
   </w:abstractNum>
-  <w:abstractNum w:abstractNumId="10" w15:restartNumberingAfterBreak="0">
+  <w:abstractNum w:abstractNumId="11" w15:restartNumberingAfterBreak="0">
     <w:nsid w:val="594C1361"/>
     <w:multiLevelType w:val="hybridMultilevel"/>
     <w:tmpl w:val="5C243628"/>
@@ -11064,7 +14113,7 @@
       </w:rPr>
     </w:lvl>
   </w:abstractNum>
-  <w:abstractNum w:abstractNumId="11" w15:restartNumberingAfterBreak="0">
+  <w:abstractNum w:abstractNumId="12" w15:restartNumberingAfterBreak="0">
     <w:nsid w:val="608514DC"/>
     <w:multiLevelType w:val="hybridMultilevel"/>
     <w:tmpl w:val="CBBEE7C4"/>
@@ -11150,7 +14199,7 @@
       </w:pPr>
     </w:lvl>
   </w:abstractNum>
-  <w:abstractNum w:abstractNumId="12" w15:restartNumberingAfterBreak="0">
+  <w:abstractNum w:abstractNumId="13" w15:restartNumberingAfterBreak="0">
     <w:nsid w:val="6FF847CA"/>
     <w:multiLevelType w:val="hybridMultilevel"/>
     <w:tmpl w:val="9C028C46"/>
@@ -11263,7 +14312,7 @@
       </w:rPr>
     </w:lvl>
   </w:abstractNum>
-  <w:abstractNum w:abstractNumId="13" w15:restartNumberingAfterBreak="0">
+  <w:abstractNum w:abstractNumId="14" w15:restartNumberingAfterBreak="0">
     <w:nsid w:val="71E06583"/>
     <w:multiLevelType w:val="hybridMultilevel"/>
     <w:tmpl w:val="26C81FCE"/>
@@ -11403,7 +14452,7 @@
       </w:rPr>
     </w:lvl>
   </w:abstractNum>
-  <w:abstractNum w:abstractNumId="14" w15:restartNumberingAfterBreak="0">
+  <w:abstractNum w:abstractNumId="15" w15:restartNumberingAfterBreak="0">
     <w:nsid w:val="75371EAF"/>
     <w:multiLevelType w:val="hybridMultilevel"/>
     <w:tmpl w:val="A76C6F9E"/>
@@ -11516,7 +14565,7 @@
       </w:rPr>
     </w:lvl>
   </w:abstractNum>
-  <w:abstractNum w:abstractNumId="15" w15:restartNumberingAfterBreak="0">
+  <w:abstractNum w:abstractNumId="16" w15:restartNumberingAfterBreak="0">
     <w:nsid w:val="75A3529B"/>
     <w:multiLevelType w:val="hybridMultilevel"/>
     <w:tmpl w:val="819EEA64"/>
@@ -11656,7 +14705,7 @@
       </w:rPr>
     </w:lvl>
   </w:abstractNum>
-  <w:abstractNum w:abstractNumId="16" w15:restartNumberingAfterBreak="0">
+  <w:abstractNum w:abstractNumId="17" w15:restartNumberingAfterBreak="0">
     <w:nsid w:val="7B193736"/>
     <w:multiLevelType w:val="multilevel"/>
     <w:tmpl w:val="3E0A631E"/>
@@ -11778,7 +14827,7 @@
       </w:pPr>
     </w:lvl>
   </w:abstractNum>
-  <w:abstractNum w:abstractNumId="17" w15:restartNumberingAfterBreak="0">
+  <w:abstractNum w:abstractNumId="18" w15:restartNumberingAfterBreak="0">
     <w:nsid w:val="7DD245F2"/>
     <w:multiLevelType w:val="hybridMultilevel"/>
     <w:tmpl w:val="3100450C"/>
@@ -11919,7 +14968,7 @@
     </w:lvl>
   </w:abstractNum>
   <w:num w:numId="1" w16cid:durableId="1018584111">
-    <w:abstractNumId w:val="16"/>
+    <w:abstractNumId w:val="17"/>
   </w:num>
   <w:num w:numId="2" w16cid:durableId="1754888710">
     <w:abstractNumId w:val="0"/>
@@ -11928,19 +14977,19 @@
     <w:abstractNumId w:val="2"/>
   </w:num>
   <w:num w:numId="4" w16cid:durableId="1348213086">
-    <w:abstractNumId w:val="15"/>
+    <w:abstractNumId w:val="16"/>
   </w:num>
   <w:num w:numId="5" w16cid:durableId="1581865338">
-    <w:abstractNumId w:val="8"/>
+    <w:abstractNumId w:val="9"/>
   </w:num>
   <w:num w:numId="6" w16cid:durableId="2041468863">
     <w:abstractNumId w:val="4"/>
   </w:num>
   <w:num w:numId="7" w16cid:durableId="301622453">
-    <w:abstractNumId w:val="10"/>
+    <w:abstractNumId w:val="11"/>
   </w:num>
   <w:num w:numId="8" w16cid:durableId="1168253534">
-    <w:abstractNumId w:val="17"/>
+    <w:abstractNumId w:val="18"/>
   </w:num>
   <w:num w:numId="9" w16cid:durableId="1066992578">
     <w:abstractNumId w:val="1"/>
@@ -11949,28 +14998,31 @@
     <w:abstractNumId w:val="5"/>
   </w:num>
   <w:num w:numId="11" w16cid:durableId="907495912">
-    <w:abstractNumId w:val="7"/>
+    <w:abstractNumId w:val="8"/>
   </w:num>
   <w:num w:numId="12" w16cid:durableId="1281840753">
     <w:abstractNumId w:val="6"/>
   </w:num>
   <w:num w:numId="13" w16cid:durableId="1244949135">
+    <w:abstractNumId w:val="14"/>
+  </w:num>
+  <w:num w:numId="14" w16cid:durableId="1391415557">
     <w:abstractNumId w:val="13"/>
   </w:num>
-  <w:num w:numId="14" w16cid:durableId="1391415557">
+  <w:num w:numId="15" w16cid:durableId="1856921892">
     <w:abstractNumId w:val="12"/>
   </w:num>
-  <w:num w:numId="15" w16cid:durableId="1856921892">
-    <w:abstractNumId w:val="11"/>
-  </w:num>
   <w:num w:numId="16" w16cid:durableId="1641959752">
-    <w:abstractNumId w:val="14"/>
+    <w:abstractNumId w:val="15"/>
   </w:num>
   <w:num w:numId="17" w16cid:durableId="1227185370">
-    <w:abstractNumId w:val="9"/>
+    <w:abstractNumId w:val="10"/>
   </w:num>
   <w:num w:numId="18" w16cid:durableId="1148595706">
     <w:abstractNumId w:val="3"/>
+  </w:num>
+  <w:num w:numId="19" w16cid:durableId="1958679255">
+    <w:abstractNumId w:val="7"/>
   </w:num>
   <w:numIdMacAtCleanup w:val="13"/>
 </w:numbering>

</xml_diff>